<commit_message>
added few information about PCA, and its advantages.
</commit_message>
<xml_diff>
--- a/Report 3 ISL.docx
+++ b/Report 3 ISL.docx
@@ -6,6 +6,8 @@
       <w:pPr>
         <w:rPr>
           <w:rFonts w:asciiTheme="majorBidi" w:hAnsiTheme="majorBidi" w:cstheme="majorBidi"/>
+          <w:b/>
+          <w:bCs/>
           <w:sz w:val="28"/>
           <w:szCs w:val="28"/>
         </w:rPr>
@@ -13,10 +15,54 @@
       <w:r>
         <w:rPr>
           <w:rFonts w:asciiTheme="majorBidi" w:hAnsiTheme="majorBidi" w:cstheme="majorBidi"/>
+          <w:b/>
+          <w:bCs/>
           <w:sz w:val="28"/>
           <w:szCs w:val="28"/>
         </w:rPr>
-        <w:t xml:space="preserve">Overview about Machine Learning: </w:t>
+        <w:t xml:space="preserve">Overview about Machine </w:t>
+      </w:r>
+      <w:r>
+        <w:rPr>
+          <w:rFonts w:asciiTheme="majorBidi" w:hAnsiTheme="majorBidi" w:cstheme="majorBidi"/>
+          <w:b/>
+          <w:bCs/>
+          <w:sz w:val="28"/>
+          <w:szCs w:val="28"/>
+        </w:rPr>
+        <w:t>Learning</w:t>
+      </w:r>
+      <w:r>
+        <w:rPr>
+          <w:rFonts w:asciiTheme="majorBidi" w:hAnsiTheme="majorBidi" w:cstheme="majorBidi"/>
+          <w:b/>
+          <w:bCs/>
+          <w:sz w:val="28"/>
+          <w:szCs w:val="28"/>
+        </w:rPr>
+        <w:t xml:space="preserve"> (</w:t>
+      </w:r>
+      <w:bookmarkStart w:id="0" w:name="_GoBack"/>
+      <w:bookmarkEnd w:id="0"/>
+      <w:r>
+        <w:rPr>
+          <w:rFonts w:asciiTheme="majorBidi" w:hAnsiTheme="majorBidi" w:cstheme="majorBidi"/>
+          <w:b/>
+          <w:bCs/>
+          <w:sz w:val="28"/>
+          <w:szCs w:val="28"/>
+        </w:rPr>
+        <w:t>ISL chapter 1,10)</w:t>
+      </w:r>
+      <w:r>
+        <w:rPr>
+          <w:rFonts w:asciiTheme="majorBidi" w:hAnsiTheme="majorBidi" w:cstheme="majorBidi"/>
+          <w:b/>
+          <w:bCs/>
+          <w:sz w:val="28"/>
+          <w:szCs w:val="28"/>
+        </w:rPr>
+        <w:t xml:space="preserve">: </w:t>
       </w:r>
     </w:p>
     <w:p>
@@ -243,19 +289,415 @@
         <w:ind w:left="1134"/>
         <w:rPr>
           <w:rFonts w:asciiTheme="majorBidi" w:hAnsiTheme="majorBidi" w:cstheme="majorBidi"/>
-          <w:color w:val="ED7D31" w:themeColor="accent2"/>
-          <w:sz w:val="24"/>
-          <w:szCs w:val="24"/>
-        </w:rPr>
-      </w:pPr>
-      <w:r>
-        <w:rPr>
-          <w:rFonts w:asciiTheme="majorBidi" w:hAnsiTheme="majorBidi" w:cstheme="majorBidi"/>
-          <w:color w:val="ED7D31" w:themeColor="accent2"/>
+          <w:color w:val="C45911" w:themeColor="accent2" w:themeShade="BF"/>
+          <w:sz w:val="24"/>
+          <w:szCs w:val="24"/>
+        </w:rPr>
+      </w:pPr>
+      <w:r>
+        <w:rPr>
+          <w:rFonts w:asciiTheme="majorBidi" w:hAnsiTheme="majorBidi" w:cstheme="majorBidi"/>
+          <w:color w:val="C45911" w:themeColor="accent2" w:themeShade="BF"/>
           <w:sz w:val="24"/>
           <w:szCs w:val="24"/>
         </w:rPr>
         <w:t xml:space="preserve">Principal Components Analysis (PCA): </w:t>
+      </w:r>
+    </w:p>
+    <w:p>
+      <w:pPr>
+        <w:pStyle w:val="ListParagraph"/>
+        <w:ind w:left="1134"/>
+        <w:rPr>
+          <w:rFonts w:asciiTheme="majorBidi" w:hAnsiTheme="majorBidi" w:cstheme="majorBidi"/>
+          <w:sz w:val="24"/>
+          <w:szCs w:val="24"/>
+        </w:rPr>
+      </w:pPr>
+      <w:r>
+        <w:rPr>
+          <w:rFonts w:asciiTheme="majorBidi" w:hAnsiTheme="majorBidi" w:cstheme="majorBidi"/>
+          <w:sz w:val="24"/>
+          <w:szCs w:val="24"/>
+        </w:rPr>
+        <w:t xml:space="preserve">PCA Is a </w:t>
+      </w:r>
+      <w:r>
+        <w:rPr>
+          <w:rFonts w:asciiTheme="majorBidi" w:hAnsiTheme="majorBidi" w:cstheme="majorBidi"/>
+          <w:sz w:val="24"/>
+          <w:szCs w:val="24"/>
+          <w:highlight w:val="yellow"/>
+        </w:rPr>
+        <w:t>largely</w:t>
+      </w:r>
+      <w:r>
+        <w:rPr>
+          <w:rFonts w:asciiTheme="majorBidi" w:hAnsiTheme="majorBidi" w:cstheme="majorBidi"/>
+          <w:sz w:val="24"/>
+          <w:szCs w:val="24"/>
+        </w:rPr>
+        <w:t xml:space="preserve"> known </w:t>
+      </w:r>
+      <w:r>
+        <w:rPr>
+          <w:rFonts w:asciiTheme="majorBidi" w:hAnsiTheme="majorBidi" w:cstheme="majorBidi"/>
+          <w:sz w:val="24"/>
+          <w:szCs w:val="24"/>
+        </w:rPr>
+        <w:t>technique</w:t>
+      </w:r>
+      <w:r>
+        <w:rPr>
+          <w:rFonts w:asciiTheme="majorBidi" w:hAnsiTheme="majorBidi" w:cstheme="majorBidi"/>
+          <w:sz w:val="24"/>
+          <w:szCs w:val="24"/>
+        </w:rPr>
+        <w:t xml:space="preserve">, that’s used for reducing dimensionality, </w:t>
+      </w:r>
+      <w:r>
+        <w:rPr>
+          <w:rFonts w:asciiTheme="majorBidi" w:hAnsiTheme="majorBidi" w:cstheme="majorBidi"/>
+          <w:sz w:val="24"/>
+          <w:szCs w:val="24"/>
+        </w:rPr>
+        <w:t>and</w:t>
+      </w:r>
+      <w:r>
+        <w:rPr>
+          <w:rFonts w:asciiTheme="majorBidi" w:hAnsiTheme="majorBidi" w:cstheme="majorBidi"/>
+          <w:sz w:val="24"/>
+          <w:szCs w:val="24"/>
+        </w:rPr>
+        <w:t xml:space="preserve"> decom</w:t>
+      </w:r>
+      <w:r>
+        <w:rPr>
+          <w:rFonts w:asciiTheme="majorBidi" w:hAnsiTheme="majorBidi" w:cstheme="majorBidi"/>
+          <w:sz w:val="24"/>
+          <w:szCs w:val="24"/>
+        </w:rPr>
+        <w:t>posing</w:t>
+      </w:r>
+      <w:r>
+        <w:rPr>
+          <w:rFonts w:asciiTheme="majorBidi" w:hAnsiTheme="majorBidi" w:cstheme="majorBidi"/>
+          <w:sz w:val="24"/>
+          <w:szCs w:val="24"/>
+        </w:rPr>
+        <w:t xml:space="preserve"> a large dataset, that has </w:t>
+      </w:r>
+      <w:r>
+        <w:rPr>
+          <w:rFonts w:asciiTheme="majorBidi" w:hAnsiTheme="majorBidi" w:cstheme="majorBidi"/>
+          <w:sz w:val="24"/>
+          <w:szCs w:val="24"/>
+          <w:highlight w:val="yellow"/>
+        </w:rPr>
+        <w:t xml:space="preserve">a huge number of </w:t>
+      </w:r>
+      <w:r>
+        <w:rPr>
+          <w:rFonts w:asciiTheme="majorBidi" w:hAnsiTheme="majorBidi" w:cstheme="majorBidi"/>
+          <w:sz w:val="24"/>
+          <w:szCs w:val="24"/>
+          <w:highlight w:val="yellow"/>
+        </w:rPr>
+        <w:t>dimensions</w:t>
+      </w:r>
+      <w:r>
+        <w:rPr>
+          <w:rFonts w:asciiTheme="majorBidi" w:hAnsiTheme="majorBidi" w:cstheme="majorBidi"/>
+          <w:sz w:val="24"/>
+          <w:szCs w:val="24"/>
+        </w:rPr>
+        <w:t xml:space="preserve"> (</w:t>
+      </w:r>
+      <w:r>
+        <w:rPr>
+          <w:rFonts w:asciiTheme="majorBidi" w:hAnsiTheme="majorBidi" w:cstheme="majorBidi"/>
+          <w:sz w:val="24"/>
+          <w:szCs w:val="24"/>
+        </w:rPr>
+        <w:t>to a lower dimensional space)</w:t>
+      </w:r>
+      <w:r>
+        <w:rPr>
+          <w:rFonts w:asciiTheme="majorBidi" w:hAnsiTheme="majorBidi" w:cstheme="majorBidi"/>
+          <w:sz w:val="24"/>
+          <w:szCs w:val="24"/>
+        </w:rPr>
+        <w:t xml:space="preserve">. The data points will be displayed, as orthogonal components, which describes the </w:t>
+      </w:r>
+      <w:r>
+        <w:rPr>
+          <w:rFonts w:asciiTheme="majorBidi" w:hAnsiTheme="majorBidi" w:cstheme="majorBidi"/>
+          <w:sz w:val="24"/>
+          <w:szCs w:val="24"/>
+        </w:rPr>
+        <w:t xml:space="preserve">maximum amount of the variance. In general, instead of using all parameters of a dataset, using PCA will result in using, for example, 2 values at most that will eventually provide a precise representation of data.  </w:t>
+      </w:r>
+    </w:p>
+    <w:p>
+      <w:pPr>
+        <w:pStyle w:val="ListParagraph"/>
+        <w:ind w:left="1134"/>
+        <w:rPr>
+          <w:rFonts w:asciiTheme="majorBidi" w:hAnsiTheme="majorBidi" w:cstheme="majorBidi"/>
+          <w:sz w:val="24"/>
+          <w:szCs w:val="24"/>
+        </w:rPr>
+      </w:pPr>
+    </w:p>
+    <w:p>
+      <w:pPr>
+        <w:pStyle w:val="ListParagraph"/>
+        <w:ind w:left="1134"/>
+        <w:rPr>
+          <w:rFonts w:asciiTheme="majorBidi" w:hAnsiTheme="majorBidi" w:cstheme="majorBidi"/>
+          <w:sz w:val="24"/>
+          <w:szCs w:val="24"/>
+        </w:rPr>
+      </w:pPr>
+      <w:r>
+        <w:rPr>
+          <w:rFonts w:asciiTheme="majorBidi" w:hAnsiTheme="majorBidi" w:cstheme="majorBidi"/>
+          <w:sz w:val="24"/>
+          <w:szCs w:val="24"/>
+        </w:rPr>
+        <w:t xml:space="preserve">Some of the benefits of using PCA can </w:t>
+      </w:r>
+      <w:r>
+        <w:rPr>
+          <w:rFonts w:asciiTheme="majorBidi" w:hAnsiTheme="majorBidi" w:cstheme="majorBidi"/>
+          <w:sz w:val="24"/>
+          <w:szCs w:val="24"/>
+          <w:highlight w:val="yellow"/>
+        </w:rPr>
+        <w:t>be summarised in few points,</w:t>
+      </w:r>
+      <w:r>
+        <w:rPr>
+          <w:rFonts w:asciiTheme="majorBidi" w:hAnsiTheme="majorBidi" w:cstheme="majorBidi"/>
+          <w:sz w:val="24"/>
+          <w:szCs w:val="24"/>
+        </w:rPr>
+        <w:t xml:space="preserve"> </w:t>
+      </w:r>
+    </w:p>
+    <w:p>
+      <w:pPr>
+        <w:pStyle w:val="ListParagraph"/>
+        <w:numPr>
+          <w:ilvl w:val="2"/>
+          <w:numId w:val="1"/>
+        </w:numPr>
+        <w:rPr>
+          <w:rFonts w:asciiTheme="majorBidi" w:hAnsiTheme="majorBidi" w:cstheme="majorBidi"/>
+          <w:sz w:val="24"/>
+          <w:szCs w:val="24"/>
+        </w:rPr>
+      </w:pPr>
+      <w:r>
+        <w:rPr>
+          <w:rFonts w:asciiTheme="majorBidi" w:hAnsiTheme="majorBidi" w:cstheme="majorBidi"/>
+          <w:sz w:val="24"/>
+          <w:szCs w:val="24"/>
+        </w:rPr>
+        <w:t>it clearly decreases the requirement of capacity and memory used.</w:t>
+      </w:r>
+    </w:p>
+    <w:p>
+      <w:pPr>
+        <w:pStyle w:val="ListParagraph"/>
+        <w:numPr>
+          <w:ilvl w:val="2"/>
+          <w:numId w:val="1"/>
+        </w:numPr>
+        <w:rPr>
+          <w:rFonts w:asciiTheme="majorBidi" w:hAnsiTheme="majorBidi" w:cstheme="majorBidi"/>
+          <w:sz w:val="24"/>
+          <w:szCs w:val="24"/>
+        </w:rPr>
+      </w:pPr>
+      <w:r>
+        <w:rPr>
+          <w:rFonts w:asciiTheme="majorBidi" w:hAnsiTheme="majorBidi" w:cstheme="majorBidi"/>
+          <w:sz w:val="24"/>
+          <w:szCs w:val="24"/>
+        </w:rPr>
+        <w:t>Decrease complexity of system.</w:t>
+      </w:r>
+    </w:p>
+    <w:p>
+      <w:pPr>
+        <w:pStyle w:val="ListParagraph"/>
+        <w:numPr>
+          <w:ilvl w:val="2"/>
+          <w:numId w:val="1"/>
+        </w:numPr>
+        <w:rPr>
+          <w:rFonts w:asciiTheme="majorBidi" w:hAnsiTheme="majorBidi" w:cstheme="majorBidi"/>
+          <w:sz w:val="24"/>
+          <w:szCs w:val="24"/>
+        </w:rPr>
+      </w:pPr>
+      <w:r>
+        <w:rPr>
+          <w:rFonts w:asciiTheme="majorBidi" w:hAnsiTheme="majorBidi" w:cstheme="majorBidi"/>
+          <w:sz w:val="24"/>
+          <w:szCs w:val="24"/>
+        </w:rPr>
+        <w:t>less sensitive to noise than other algorithms.</w:t>
+      </w:r>
+    </w:p>
+    <w:p>
+      <w:pPr>
+        <w:pStyle w:val="ListParagraph"/>
+        <w:ind w:left="1134"/>
+        <w:rPr>
+          <w:rFonts w:asciiTheme="majorBidi" w:hAnsiTheme="majorBidi" w:cstheme="majorBidi"/>
+          <w:color w:val="00B0F0"/>
+          <w:sz w:val="24"/>
+          <w:szCs w:val="24"/>
+          <w:rtl/>
+        </w:rPr>
+      </w:pPr>
+      <w:r>
+        <w:rPr>
+          <w:rFonts w:asciiTheme="majorBidi" w:hAnsiTheme="majorBidi" w:cstheme="majorBidi"/>
+          <w:sz w:val="24"/>
+          <w:szCs w:val="24"/>
+        </w:rPr>
+        <w:t xml:space="preserve">However, it can be argued that, evaluation of the covariance matrix result in less accuracy. Which can be viewed as a disadvantage of PCA. </w:t>
+      </w:r>
+      <w:hyperlink r:id="rId5" w:history="1">
+        <w:r>
+          <w:rPr>
+            <w:rStyle w:val="Hyperlink"/>
+            <w:rFonts w:asciiTheme="majorBidi" w:hAnsiTheme="majorBidi" w:cstheme="majorBidi"/>
+            <w:color w:val="00B0F0"/>
+            <w:sz w:val="24"/>
+            <w:szCs w:val="24"/>
+          </w:rPr>
+          <w:t>https://file.scirp.org/pdf/JSIP_2013101711003963.pdf</w:t>
+        </w:r>
+      </w:hyperlink>
+    </w:p>
+    <w:p>
+      <w:pPr>
+        <w:pStyle w:val="ListParagraph"/>
+        <w:ind w:left="1134"/>
+        <w:rPr>
+          <w:noProof/>
+          <w:rtl/>
+        </w:rPr>
+      </w:pPr>
+      <w:r>
+        <w:rPr>
+          <w:noProof/>
+        </w:rPr>
+        <w:drawing>
+          <wp:inline distT="0" distB="0" distL="0" distR="0" wp14:anchorId="33F85274" wp14:editId="587FE935">
+            <wp:extent cx="3535045" cy="2225040"/>
+            <wp:effectExtent l="0" t="0" r="8255" b="3810"/>
+            <wp:docPr id="1" name="Picture 1"/>
+            <wp:cNvGraphicFramePr>
+              <a:graphicFrameLocks xmlns:a="http://schemas.openxmlformats.org/drawingml/2006/main" noChangeAspect="1"/>
+            </wp:cNvGraphicFramePr>
+            <a:graphic xmlns:a="http://schemas.openxmlformats.org/drawingml/2006/main">
+              <a:graphicData uri="http://schemas.openxmlformats.org/drawingml/2006/picture">
+                <pic:pic xmlns:pic="http://schemas.openxmlformats.org/drawingml/2006/picture">
+                  <pic:nvPicPr>
+                    <pic:cNvPr id="1" name=""/>
+                    <pic:cNvPicPr/>
+                  </pic:nvPicPr>
+                  <pic:blipFill rotWithShape="1">
+                    <a:blip r:embed="rId6"/>
+                    <a:srcRect l="48659" t="17963" r="29271" b="51310"/>
+                    <a:stretch/>
+                  </pic:blipFill>
+                  <pic:spPr bwMode="auto">
+                    <a:xfrm>
+                      <a:off x="0" y="0"/>
+                      <a:ext cx="3546756" cy="2232411"/>
+                    </a:xfrm>
+                    <a:prstGeom prst="rect">
+                      <a:avLst/>
+                    </a:prstGeom>
+                    <a:ln>
+                      <a:noFill/>
+                    </a:ln>
+                    <a:extLst>
+                      <a:ext uri="{53640926-AAD7-44D8-BBD7-CCE9431645EC}">
+                        <a14:shadowObscured xmlns:a14="http://schemas.microsoft.com/office/drawing/2010/main"/>
+                      </a:ext>
+                    </a:extLst>
+                  </pic:spPr>
+                </pic:pic>
+              </a:graphicData>
+            </a:graphic>
+          </wp:inline>
+        </w:drawing>
+      </w:r>
+    </w:p>
+    <w:p>
+      <w:pPr>
+        <w:pStyle w:val="ListParagraph"/>
+        <w:ind w:left="1134"/>
+        <w:rPr>
+          <w:rFonts w:asciiTheme="majorBidi" w:hAnsiTheme="majorBidi" w:cstheme="majorBidi"/>
+          <w:sz w:val="24"/>
+          <w:szCs w:val="24"/>
+        </w:rPr>
+      </w:pPr>
+      <w:r>
+        <w:rPr>
+          <w:noProof/>
+        </w:rPr>
+        <w:lastRenderedPageBreak/>
+        <w:drawing>
+          <wp:inline distT="0" distB="0" distL="0" distR="0" wp14:anchorId="36DE1FEC" wp14:editId="0984B3EC">
+            <wp:extent cx="3688080" cy="2194560"/>
+            <wp:effectExtent l="0" t="0" r="7620" b="0"/>
+            <wp:docPr id="2" name="Picture 2"/>
+            <wp:cNvGraphicFramePr>
+              <a:graphicFrameLocks xmlns:a="http://schemas.openxmlformats.org/drawingml/2006/main" noChangeAspect="1"/>
+            </wp:cNvGraphicFramePr>
+            <a:graphic xmlns:a="http://schemas.openxmlformats.org/drawingml/2006/main">
+              <a:graphicData uri="http://schemas.openxmlformats.org/drawingml/2006/picture">
+                <pic:pic xmlns:pic="http://schemas.openxmlformats.org/drawingml/2006/picture">
+                  <pic:nvPicPr>
+                    <pic:cNvPr id="1" name=""/>
+                    <pic:cNvPicPr/>
+                  </pic:nvPicPr>
+                  <pic:blipFill rotWithShape="1">
+                    <a:blip r:embed="rId6"/>
+                    <a:srcRect l="26191" t="70672" r="50777" b="5456"/>
+                    <a:stretch/>
+                  </pic:blipFill>
+                  <pic:spPr bwMode="auto">
+                    <a:xfrm>
+                      <a:off x="0" y="0"/>
+                      <a:ext cx="3688080" cy="2194560"/>
+                    </a:xfrm>
+                    <a:prstGeom prst="rect">
+                      <a:avLst/>
+                    </a:prstGeom>
+                    <a:ln>
+                      <a:noFill/>
+                    </a:ln>
+                    <a:extLst>
+                      <a:ext uri="{53640926-AAD7-44D8-BBD7-CCE9431645EC}">
+                        <a14:shadowObscured xmlns:a14="http://schemas.microsoft.com/office/drawing/2010/main"/>
+                      </a:ext>
+                    </a:extLst>
+                  </pic:spPr>
+                </pic:pic>
+              </a:graphicData>
+            </a:graphic>
+          </wp:inline>
+        </w:drawing>
       </w:r>
     </w:p>
     <w:p>
@@ -617,15 +1059,15 @@
         <w:ind w:left="1134"/>
         <w:rPr>
           <w:rFonts w:asciiTheme="majorBidi" w:hAnsiTheme="majorBidi" w:cstheme="majorBidi"/>
-          <w:color w:val="ED7D31" w:themeColor="accent2"/>
-          <w:sz w:val="24"/>
-          <w:szCs w:val="24"/>
-        </w:rPr>
-      </w:pPr>
-      <w:r>
-        <w:rPr>
-          <w:rFonts w:asciiTheme="majorBidi" w:hAnsiTheme="majorBidi" w:cstheme="majorBidi"/>
-          <w:color w:val="ED7D31" w:themeColor="accent2"/>
+          <w:color w:val="C45911" w:themeColor="accent2" w:themeShade="BF"/>
+          <w:sz w:val="24"/>
+          <w:szCs w:val="24"/>
+        </w:rPr>
+      </w:pPr>
+      <w:r>
+        <w:rPr>
+          <w:rFonts w:asciiTheme="majorBidi" w:hAnsiTheme="majorBidi" w:cstheme="majorBidi"/>
+          <w:color w:val="C45911" w:themeColor="accent2" w:themeShade="BF"/>
           <w:sz w:val="24"/>
           <w:szCs w:val="24"/>
         </w:rPr>
@@ -950,7 +1392,7 @@
           <w:rFonts w:asciiTheme="majorBidi" w:hAnsiTheme="majorBidi" w:cstheme="majorBidi"/>
         </w:rPr>
       </w:pPr>
-      <w:hyperlink r:id="rId5" w:history="1">
+      <w:hyperlink r:id="rId7" w:history="1">
         <w:r>
           <w:rPr>
             <w:rStyle w:val="Hyperlink"/>
@@ -983,24 +1425,44 @@
       </w:r>
     </w:p>
     <w:p>
-      <w:r>
+      <w:pPr>
+        <w:rPr>
+          <w:color w:val="FF0000"/>
+        </w:rPr>
+      </w:pPr>
+      <w:r>
+        <w:rPr>
+          <w:color w:val="FF0000"/>
+        </w:rPr>
         <w:lastRenderedPageBreak/>
         <w:t xml:space="preserve">The only things that unsupervised learning methods </w:t>
       </w:r>
       <w:proofErr w:type="gramStart"/>
       <w:r>
+        <w:rPr>
+          <w:color w:val="FF0000"/>
+        </w:rPr>
         <w:t>have to</w:t>
       </w:r>
       <w:proofErr w:type="gramEnd"/>
       <w:r>
+        <w:rPr>
+          <w:color w:val="FF0000"/>
+        </w:rPr>
         <w:t xml:space="preserve"> work with are the observed input patterns xi, which are often assumed to be independent samples from an underlying unknown probability distribution PI [x], and some explicit or implicit a priori information as to what is important. One key notion is that input, such as the image of 1 a scene, has distal independent causes, such as objects at given locations illuminated by </w:t>
       </w:r>
       <w:proofErr w:type="gramStart"/>
       <w:r>
+        <w:rPr>
+          <w:color w:val="FF0000"/>
+        </w:rPr>
         <w:t>particular lighting</w:t>
       </w:r>
       <w:proofErr w:type="gramEnd"/>
       <w:r>
+        <w:rPr>
+          <w:color w:val="FF0000"/>
+        </w:rPr>
         <w:t xml:space="preserve">. Since it is on those independent causes that we normally must act, the best representation for an input is in their terms. Two classes of method have been suggested for unsupervised learning. Density estimation techniques explicitly build statistical models (such as BAYESIAN NETWORKS) of how underlying causes could create the input. Feature extraction techniques try to extract statistical regularities (or sometimes irregularities) directly from the inputs. Unsupervised learning in general has a long and </w:t>
       </w:r>
     </w:p>
@@ -1012,7 +1474,7 @@
           <w:rFonts w:asciiTheme="majorBidi" w:hAnsiTheme="majorBidi" w:cstheme="majorBidi"/>
         </w:rPr>
       </w:pPr>
-      <w:hyperlink r:id="rId6" w:history="1">
+      <w:hyperlink r:id="rId8" w:history="1">
         <w:r>
           <w:rPr>
             <w:rStyle w:val="Hyperlink"/>
@@ -1028,8 +1490,6 @@
           <w:rFonts w:asciiTheme="majorBidi" w:hAnsiTheme="majorBidi" w:cstheme="majorBidi"/>
         </w:rPr>
       </w:pPr>
-      <w:bookmarkStart w:id="0" w:name="_GoBack"/>
-      <w:bookmarkEnd w:id="0"/>
     </w:p>
     <w:sectPr>
       <w:pgSz w:w="11906" w:h="16838"/>
@@ -1157,7 +1617,7 @@
         <w:rFonts w:ascii="Courier New" w:hAnsi="Courier New" w:cs="Courier New" w:hint="default"/>
       </w:rPr>
     </w:lvl>
-    <w:lvl w:ilvl="2" w:tplc="08090005" w:tentative="1">
+    <w:lvl w:ilvl="2" w:tplc="08090005">
       <w:start w:val="1"/>
       <w:numFmt w:val="bullet"/>
       <w:lvlText w:val=""/>
@@ -1652,7 +2112,6 @@
   <w:style w:type="character" w:default="1" w:styleId="DefaultParagraphFont">
     <w:name w:val="Default Paragraph Font"/>
     <w:uiPriority w:val="1"/>
-    <w:semiHidden/>
     <w:unhideWhenUsed/>
   </w:style>
   <w:style w:type="table" w:default="1" w:styleId="TableNormal">

</xml_diff>

<commit_message>
added information on Clustering and popular algorithms
still messing additional information on Density-Based clustering hierarchical.
</commit_message>
<xml_diff>
--- a/Report 3 ISL.docx
+++ b/Report 3 ISL.docx
@@ -42,8 +42,6 @@
         </w:rPr>
         <w:t xml:space="preserve"> (</w:t>
       </w:r>
-      <w:bookmarkStart w:id="0" w:name="_GoBack"/>
-      <w:bookmarkEnd w:id="0"/>
       <w:r>
         <w:rPr>
           <w:rFonts w:asciiTheme="majorBidi" w:hAnsiTheme="majorBidi" w:cstheme="majorBidi"/>
@@ -1073,15 +1071,1961 @@
         </w:rPr>
         <w:t xml:space="preserve">Clustering: </w:t>
       </w:r>
-    </w:p>
-    <w:p>
-      <w:pPr>
-        <w:rPr>
-          <w:rFonts w:asciiTheme="majorBidi" w:hAnsiTheme="majorBidi" w:cstheme="majorBidi"/>
-          <w:sz w:val="24"/>
-          <w:szCs w:val="24"/>
-        </w:rPr>
-      </w:pPr>
+      <w:r>
+        <w:rPr>
+          <w:rFonts w:asciiTheme="majorBidi" w:hAnsiTheme="majorBidi" w:cstheme="majorBidi"/>
+          <w:color w:val="C45911" w:themeColor="accent2" w:themeShade="BF"/>
+          <w:sz w:val="24"/>
+          <w:szCs w:val="24"/>
+        </w:rPr>
+        <w:t xml:space="preserve">                                                                                                                                                                                                                                                                                                                                                                                                                                                                                                                                                                                                                                                                                                                                                                                                                                                                                                                                                                                                                                                                                                                                                                                                                                                                                                                                                                                                                                                                                                                                                                                                                                                                                                                                                                                                                                                                                                                                                                                                                                                                                                                                                                                                                                                                                                                                                                                                                                                                                                                                                                                                                                                                                                                                                                                                                                                                                                                                                                                                                                                                                                                                                                                                                                                                                                                                                                                                                                                                                                                                                                                                                                                                                                                                                                                                                                                                                                                                                                                                                                                                                                                                                                                                                                                                                                                                                                                                        </w:t>
+      </w:r>
+    </w:p>
+    <w:p>
+      <w:pPr>
+        <w:ind w:left="1134"/>
+        <w:rPr>
+          <w:rFonts w:asciiTheme="majorBidi" w:hAnsiTheme="majorBidi" w:cstheme="majorBidi"/>
+          <w:sz w:val="24"/>
+          <w:szCs w:val="24"/>
+        </w:rPr>
+      </w:pPr>
+      <w:r>
+        <w:rPr>
+          <w:rFonts w:asciiTheme="majorBidi" w:hAnsiTheme="majorBidi" w:cstheme="majorBidi"/>
+          <w:sz w:val="24"/>
+          <w:szCs w:val="24"/>
+        </w:rPr>
+        <w:t>Clustering can be viewe</w:t>
+      </w:r>
+      <w:r>
+        <w:rPr>
+          <w:rFonts w:asciiTheme="majorBidi" w:hAnsiTheme="majorBidi" w:cstheme="majorBidi"/>
+          <w:sz w:val="24"/>
+          <w:szCs w:val="24"/>
+        </w:rPr>
+        <w:t xml:space="preserve">d as the set of algorithms, which used </w:t>
+      </w:r>
+      <w:proofErr w:type="gramStart"/>
+      <w:r>
+        <w:rPr>
+          <w:rFonts w:asciiTheme="majorBidi" w:hAnsiTheme="majorBidi" w:cstheme="majorBidi"/>
+          <w:sz w:val="24"/>
+          <w:szCs w:val="24"/>
+        </w:rPr>
+        <w:t>in order to</w:t>
+      </w:r>
+      <w:proofErr w:type="gramEnd"/>
+      <w:r>
+        <w:rPr>
+          <w:rFonts w:asciiTheme="majorBidi" w:hAnsiTheme="majorBidi" w:cstheme="majorBidi"/>
+          <w:sz w:val="24"/>
+          <w:szCs w:val="24"/>
+        </w:rPr>
+        <w:t xml:space="preserve"> find similar subgroups within dataset.  Each cluster, contains number of observations in which they’re found </w:t>
+      </w:r>
+      <w:proofErr w:type="gramStart"/>
+      <w:r>
+        <w:rPr>
+          <w:rFonts w:asciiTheme="majorBidi" w:hAnsiTheme="majorBidi" w:cstheme="majorBidi"/>
+          <w:sz w:val="24"/>
+          <w:szCs w:val="24"/>
+        </w:rPr>
+        <w:t>similar to</w:t>
+      </w:r>
+      <w:proofErr w:type="gramEnd"/>
+      <w:r>
+        <w:rPr>
+          <w:rFonts w:asciiTheme="majorBidi" w:hAnsiTheme="majorBidi" w:cstheme="majorBidi"/>
+          <w:sz w:val="24"/>
+          <w:szCs w:val="24"/>
+        </w:rPr>
+        <w:t xml:space="preserve"> each other, whereas observations in other groups are found </w:t>
+      </w:r>
+      <w:r>
+        <w:rPr>
+          <w:rFonts w:asciiTheme="majorBidi" w:hAnsiTheme="majorBidi" w:cstheme="majorBidi"/>
+          <w:sz w:val="24"/>
+          <w:szCs w:val="24"/>
+          <w:highlight w:val="yellow"/>
+        </w:rPr>
+        <w:t>dissimilar</w:t>
+      </w:r>
+      <w:r>
+        <w:rPr>
+          <w:rFonts w:asciiTheme="majorBidi" w:hAnsiTheme="majorBidi" w:cstheme="majorBidi"/>
+          <w:sz w:val="24"/>
+          <w:szCs w:val="24"/>
+        </w:rPr>
+        <w:t xml:space="preserve">. A partitioning rule, is used to determine what observations can be included at an exact cluster, in other words, what it means for two items to be similar or different. </w:t>
+      </w:r>
+    </w:p>
+    <w:p>
+      <w:pPr>
+        <w:ind w:left="1134"/>
+        <w:rPr>
+          <w:rFonts w:asciiTheme="majorBidi" w:hAnsiTheme="majorBidi" w:cstheme="majorBidi"/>
+          <w:sz w:val="24"/>
+          <w:szCs w:val="24"/>
+        </w:rPr>
+      </w:pPr>
+      <w:r>
+        <w:rPr>
+          <w:rFonts w:asciiTheme="majorBidi" w:hAnsiTheme="majorBidi" w:cstheme="majorBidi"/>
+          <w:sz w:val="24"/>
+          <w:szCs w:val="24"/>
+        </w:rPr>
+        <w:t>Nonetheless, Clustering</w:t>
+      </w:r>
+      <w:r>
+        <w:rPr>
+          <w:rFonts w:asciiTheme="majorBidi" w:hAnsiTheme="majorBidi" w:cstheme="majorBidi"/>
+          <w:sz w:val="24"/>
+          <w:szCs w:val="24"/>
+        </w:rPr>
+        <w:t xml:space="preserve"> is</w:t>
+      </w:r>
+      <w:r>
+        <w:rPr>
+          <w:rFonts w:asciiTheme="majorBidi" w:hAnsiTheme="majorBidi" w:cstheme="majorBidi"/>
+          <w:sz w:val="24"/>
+          <w:szCs w:val="24"/>
+        </w:rPr>
+        <w:t xml:space="preserve"> unsupervised </w:t>
+      </w:r>
+      <w:r>
+        <w:rPr>
+          <w:rFonts w:asciiTheme="majorBidi" w:hAnsiTheme="majorBidi" w:cstheme="majorBidi"/>
+          <w:sz w:val="24"/>
+          <w:szCs w:val="24"/>
+          <w:highlight w:val="yellow"/>
+        </w:rPr>
+        <w:t>dilemma</w:t>
+      </w:r>
+      <w:r>
+        <w:rPr>
+          <w:rFonts w:asciiTheme="majorBidi" w:hAnsiTheme="majorBidi" w:cstheme="majorBidi"/>
+          <w:sz w:val="24"/>
+          <w:szCs w:val="24"/>
+        </w:rPr>
+        <w:t xml:space="preserve">(problem), because it’s applied to determine different clusters, </w:t>
+      </w:r>
+      <w:r>
+        <w:rPr>
+          <w:rFonts w:asciiTheme="majorBidi" w:hAnsiTheme="majorBidi" w:cstheme="majorBidi"/>
+          <w:sz w:val="24"/>
+          <w:szCs w:val="24"/>
+        </w:rPr>
+        <w:t>in a set of unlabelled data</w:t>
+      </w:r>
+      <w:r>
+        <w:rPr>
+          <w:rFonts w:asciiTheme="majorBidi" w:hAnsiTheme="majorBidi" w:cstheme="majorBidi"/>
+          <w:sz w:val="24"/>
+          <w:szCs w:val="24"/>
+        </w:rPr>
+        <w:t>.</w:t>
+      </w:r>
+    </w:p>
+    <w:p>
+      <w:pPr>
+        <w:ind w:left="1134"/>
+        <w:rPr>
+          <w:rFonts w:asciiTheme="majorBidi" w:hAnsiTheme="majorBidi" w:cstheme="majorBidi"/>
+          <w:sz w:val="24"/>
+          <w:szCs w:val="24"/>
+        </w:rPr>
+      </w:pPr>
+      <w:r>
+        <w:rPr>
+          <w:rFonts w:asciiTheme="majorBidi" w:hAnsiTheme="majorBidi" w:cstheme="majorBidi"/>
+          <w:sz w:val="24"/>
+          <w:szCs w:val="24"/>
+        </w:rPr>
+        <w:t>(</w:t>
+      </w:r>
+      <w:hyperlink r:id="rId7" w:history="1">
+        <w:r>
+          <w:rPr>
+            <w:rStyle w:val="Hyperlink"/>
+            <w:rFonts w:asciiTheme="majorBidi" w:hAnsiTheme="majorBidi" w:cstheme="majorBidi"/>
+            <w:sz w:val="24"/>
+            <w:szCs w:val="24"/>
+          </w:rPr>
+          <w:t>https://home.deib.polimi.it/matteucc/Clustering/tutorial_html/</w:t>
+        </w:r>
+      </w:hyperlink>
+      <w:r>
+        <w:rPr>
+          <w:rFonts w:asciiTheme="majorBidi" w:hAnsiTheme="majorBidi" w:cstheme="majorBidi"/>
+          <w:sz w:val="24"/>
+          <w:szCs w:val="24"/>
+        </w:rPr>
+        <w:t>)</w:t>
+      </w:r>
+    </w:p>
+    <w:p>
+      <w:pPr>
+        <w:ind w:left="1134"/>
+        <w:rPr>
+          <w:rFonts w:asciiTheme="majorBidi" w:hAnsiTheme="majorBidi" w:cstheme="majorBidi"/>
+          <w:sz w:val="24"/>
+          <w:szCs w:val="24"/>
+        </w:rPr>
+      </w:pPr>
+      <w:r>
+        <w:rPr>
+          <w:rFonts w:asciiTheme="majorBidi" w:hAnsiTheme="majorBidi" w:cstheme="majorBidi"/>
+          <w:sz w:val="24"/>
+          <w:szCs w:val="24"/>
+        </w:rPr>
+        <w:t xml:space="preserve">There are quite a few requirements that each clustering algorithm, should satisfy, such as, </w:t>
+      </w:r>
+      <w:r>
+        <w:rPr>
+          <w:rFonts w:asciiTheme="majorBidi" w:hAnsiTheme="majorBidi" w:cstheme="majorBidi"/>
+          <w:sz w:val="24"/>
+          <w:szCs w:val="24"/>
+        </w:rPr>
+        <w:t xml:space="preserve">ability </w:t>
+      </w:r>
+      <w:r>
+        <w:rPr>
+          <w:rFonts w:asciiTheme="majorBidi" w:hAnsiTheme="majorBidi" w:cstheme="majorBidi"/>
+          <w:sz w:val="24"/>
+          <w:szCs w:val="24"/>
+        </w:rPr>
+        <w:t xml:space="preserve">to deal with noise and outliers, high dimensionality, </w:t>
+      </w:r>
+      <w:r>
+        <w:rPr>
+          <w:rFonts w:asciiTheme="majorBidi" w:hAnsiTheme="majorBidi" w:cstheme="majorBidi"/>
+          <w:sz w:val="24"/>
+          <w:szCs w:val="24"/>
+        </w:rPr>
+        <w:t>insensitivity to order of data provided and scalability.</w:t>
+      </w:r>
+    </w:p>
+    <w:p>
+      <w:pPr>
+        <w:ind w:left="1134"/>
+        <w:rPr>
+          <w:rFonts w:asciiTheme="majorBidi" w:hAnsiTheme="majorBidi" w:cstheme="majorBidi"/>
+          <w:sz w:val="24"/>
+          <w:szCs w:val="24"/>
+        </w:rPr>
+      </w:pPr>
+      <w:r>
+        <w:rPr>
+          <w:rFonts w:asciiTheme="majorBidi" w:hAnsiTheme="majorBidi" w:cstheme="majorBidi"/>
+          <w:sz w:val="24"/>
+          <w:szCs w:val="24"/>
+        </w:rPr>
+        <w:t xml:space="preserve">Some of issues faced when using clustering include, the difficulty in specifying a distance measurement, which is used to indicate the partition between clusters. </w:t>
+      </w:r>
+      <w:r>
+        <w:rPr>
+          <w:rFonts w:asciiTheme="majorBidi" w:hAnsiTheme="majorBidi" w:cstheme="majorBidi"/>
+          <w:sz w:val="24"/>
+          <w:szCs w:val="24"/>
+        </w:rPr>
+        <w:lastRenderedPageBreak/>
+        <w:t xml:space="preserve">Time complexity is also considered, since datasets have high dimensionality, and the results of clustering </w:t>
+      </w:r>
+      <w:r>
+        <w:rPr>
+          <w:rFonts w:asciiTheme="majorBidi" w:hAnsiTheme="majorBidi" w:cstheme="majorBidi"/>
+          <w:sz w:val="24"/>
+          <w:szCs w:val="24"/>
+          <w:highlight w:val="yellow"/>
+        </w:rPr>
+        <w:t>algorithms can be viewed in different ways</w:t>
+      </w:r>
+      <w:r>
+        <w:rPr>
+          <w:rFonts w:asciiTheme="majorBidi" w:hAnsiTheme="majorBidi" w:cstheme="majorBidi"/>
+          <w:sz w:val="24"/>
+          <w:szCs w:val="24"/>
+        </w:rPr>
+        <w:t>.</w:t>
+      </w:r>
+    </w:p>
+    <w:p>
+      <w:pPr>
+        <w:ind w:left="1134"/>
+        <w:rPr>
+          <w:rFonts w:asciiTheme="majorBidi" w:hAnsiTheme="majorBidi" w:cstheme="majorBidi"/>
+          <w:sz w:val="24"/>
+          <w:szCs w:val="24"/>
+        </w:rPr>
+      </w:pPr>
+      <w:r>
+        <w:rPr>
+          <w:rFonts w:asciiTheme="majorBidi" w:hAnsiTheme="majorBidi" w:cstheme="majorBidi"/>
+          <w:sz w:val="24"/>
+          <w:szCs w:val="24"/>
+        </w:rPr>
+        <w:t xml:space="preserve">However, </w:t>
+      </w:r>
+      <w:r>
+        <w:rPr>
+          <w:rFonts w:asciiTheme="majorBidi" w:hAnsiTheme="majorBidi" w:cstheme="majorBidi"/>
+          <w:sz w:val="24"/>
+          <w:szCs w:val="24"/>
+        </w:rPr>
+        <w:t>since e</w:t>
+      </w:r>
+      <w:r>
+        <w:rPr>
+          <w:rFonts w:asciiTheme="majorBidi" w:hAnsiTheme="majorBidi" w:cstheme="majorBidi"/>
+          <w:sz w:val="24"/>
+          <w:szCs w:val="24"/>
+        </w:rPr>
+        <w:t xml:space="preserve">very </w:t>
+      </w:r>
+      <w:r>
+        <w:rPr>
+          <w:rFonts w:asciiTheme="majorBidi" w:hAnsiTheme="majorBidi" w:cstheme="majorBidi"/>
+          <w:sz w:val="24"/>
+          <w:szCs w:val="24"/>
+        </w:rPr>
+        <w:t>clustering type</w:t>
+      </w:r>
+      <w:r>
+        <w:rPr>
+          <w:rFonts w:asciiTheme="majorBidi" w:hAnsiTheme="majorBidi" w:cstheme="majorBidi"/>
+          <w:sz w:val="24"/>
+          <w:szCs w:val="24"/>
+        </w:rPr>
+        <w:t xml:space="preserve"> follows a different set of rules for </w:t>
+      </w:r>
+      <w:r>
+        <w:rPr>
+          <w:rFonts w:asciiTheme="majorBidi" w:hAnsiTheme="majorBidi" w:cstheme="majorBidi"/>
+          <w:sz w:val="24"/>
+          <w:szCs w:val="24"/>
+        </w:rPr>
+        <w:t xml:space="preserve">determining the similarity measure between points. </w:t>
+      </w:r>
+      <w:r>
+        <w:rPr>
+          <w:rFonts w:asciiTheme="majorBidi" w:hAnsiTheme="majorBidi" w:cstheme="majorBidi"/>
+          <w:sz w:val="24"/>
+          <w:szCs w:val="24"/>
+          <w:highlight w:val="yellow"/>
+        </w:rPr>
+        <w:t>It’ll be mentioned</w:t>
+      </w:r>
+      <w:r>
+        <w:rPr>
+          <w:rFonts w:asciiTheme="majorBidi" w:hAnsiTheme="majorBidi" w:cstheme="majorBidi"/>
+          <w:sz w:val="24"/>
+          <w:szCs w:val="24"/>
+        </w:rPr>
+        <w:t xml:space="preserve">, 3 of the most popular algorithms used, which are, K-means, Hierarchal and Density-based Algorithms. </w:t>
+      </w:r>
+    </w:p>
+    <w:p>
+      <w:pPr>
+        <w:ind w:left="1134"/>
+        <w:rPr>
+          <w:rFonts w:asciiTheme="majorBidi" w:hAnsiTheme="majorBidi" w:cstheme="majorBidi"/>
+          <w:sz w:val="24"/>
+          <w:szCs w:val="24"/>
+        </w:rPr>
+      </w:pPr>
+      <w:r>
+        <w:rPr>
+          <w:rFonts w:asciiTheme="majorBidi" w:hAnsiTheme="majorBidi" w:cstheme="majorBidi"/>
+          <w:sz w:val="24"/>
+          <w:szCs w:val="24"/>
+        </w:rPr>
+        <w:t xml:space="preserve">(include a bit on the </w:t>
+      </w:r>
+      <w:proofErr w:type="spellStart"/>
+      <w:r>
+        <w:rPr>
+          <w:rFonts w:asciiTheme="majorBidi" w:hAnsiTheme="majorBidi" w:cstheme="majorBidi"/>
+          <w:sz w:val="24"/>
+          <w:szCs w:val="24"/>
+        </w:rPr>
+        <w:t>differen</w:t>
+      </w:r>
+      <w:proofErr w:type="spellEnd"/>
+      <w:r>
+        <w:rPr>
+          <w:rFonts w:asciiTheme="majorBidi" w:hAnsiTheme="majorBidi" w:cstheme="majorBidi"/>
+          <w:sz w:val="24"/>
+          <w:szCs w:val="24"/>
+        </w:rPr>
+        <w:t xml:space="preserve"> types of algorithms</w:t>
+      </w:r>
+      <w:proofErr w:type="gramStart"/>
+      <w:r>
+        <w:rPr>
+          <w:rFonts w:asciiTheme="majorBidi" w:hAnsiTheme="majorBidi" w:cstheme="majorBidi"/>
+          <w:sz w:val="24"/>
+          <w:szCs w:val="24"/>
+        </w:rPr>
+        <w:t xml:space="preserve">? </w:t>
+      </w:r>
+      <w:bookmarkStart w:id="0" w:name="_GoBack"/>
+      <w:bookmarkEnd w:id="0"/>
+      <w:r>
+        <w:rPr>
+          <w:rFonts w:asciiTheme="majorBidi" w:hAnsiTheme="majorBidi" w:cstheme="majorBidi"/>
+          <w:sz w:val="24"/>
+          <w:szCs w:val="24"/>
+        </w:rPr>
+        <w:t>)</w:t>
+      </w:r>
+      <w:proofErr w:type="gramEnd"/>
+    </w:p>
+    <w:p>
+      <w:pPr>
+        <w:pStyle w:val="ListParagraph"/>
+        <w:numPr>
+          <w:ilvl w:val="0"/>
+          <w:numId w:val="3"/>
+        </w:numPr>
+        <w:rPr>
+          <w:rFonts w:asciiTheme="majorBidi" w:hAnsiTheme="majorBidi" w:cstheme="majorBidi"/>
+          <w:b/>
+          <w:bCs/>
+          <w:sz w:val="24"/>
+          <w:szCs w:val="24"/>
+        </w:rPr>
+      </w:pPr>
+      <w:r>
+        <w:rPr>
+          <w:rFonts w:asciiTheme="majorBidi" w:hAnsiTheme="majorBidi" w:cstheme="majorBidi"/>
+          <w:b/>
+          <w:bCs/>
+          <w:sz w:val="24"/>
+          <w:szCs w:val="24"/>
+        </w:rPr>
+        <w:t>K-Means Clustering:</w:t>
+      </w:r>
+    </w:p>
+    <w:p>
+      <w:pPr>
+        <w:pStyle w:val="ListParagraph"/>
+        <w:ind w:left="1080"/>
+        <w:rPr>
+          <w:rFonts w:asciiTheme="majorBidi" w:hAnsiTheme="majorBidi" w:cstheme="majorBidi"/>
+          <w:sz w:val="24"/>
+          <w:szCs w:val="24"/>
+        </w:rPr>
+      </w:pPr>
+      <w:r>
+        <w:rPr>
+          <w:rFonts w:asciiTheme="majorBidi" w:hAnsiTheme="majorBidi" w:cstheme="majorBidi"/>
+          <w:sz w:val="24"/>
+          <w:szCs w:val="24"/>
+        </w:rPr>
+        <w:t xml:space="preserve">This algorithm uses a set value of K, which specifies the number of distinct clusters dataset should divided to. </w:t>
+      </w:r>
+      <w:r>
+        <w:rPr>
+          <w:rFonts w:asciiTheme="majorBidi" w:hAnsiTheme="majorBidi" w:cstheme="majorBidi"/>
+          <w:sz w:val="24"/>
+          <w:szCs w:val="24"/>
+        </w:rPr>
+        <w:t xml:space="preserve">Choosing value of </w:t>
+      </w:r>
+      <w:r>
+        <w:rPr>
+          <w:rFonts w:asciiTheme="majorBidi" w:hAnsiTheme="majorBidi" w:cstheme="majorBidi"/>
+          <w:sz w:val="24"/>
+          <w:szCs w:val="24"/>
+        </w:rPr>
+        <w:t>K</w:t>
+      </w:r>
+      <w:r>
+        <w:rPr>
+          <w:rFonts w:asciiTheme="majorBidi" w:hAnsiTheme="majorBidi" w:cstheme="majorBidi"/>
+          <w:sz w:val="24"/>
+          <w:szCs w:val="24"/>
+        </w:rPr>
+        <w:t xml:space="preserve"> is significant, since the algorithm assign each observation t</w:t>
+      </w:r>
+      <w:r>
+        <w:rPr>
+          <w:rFonts w:asciiTheme="majorBidi" w:hAnsiTheme="majorBidi" w:cstheme="majorBidi"/>
+          <w:sz w:val="24"/>
+          <w:szCs w:val="24"/>
+        </w:rPr>
+        <w:t>o only one of K</w:t>
+      </w:r>
+      <w:r>
+        <w:rPr>
+          <w:rFonts w:asciiTheme="majorBidi" w:hAnsiTheme="majorBidi" w:cstheme="majorBidi"/>
+          <w:sz w:val="24"/>
+          <w:szCs w:val="24"/>
+        </w:rPr>
+        <w:t xml:space="preserve">-clusters. </w:t>
+      </w:r>
+    </w:p>
+    <w:p>
+      <w:pPr>
+        <w:pStyle w:val="ListParagraph"/>
+        <w:ind w:left="1080"/>
+        <w:rPr>
+          <w:noProof/>
+        </w:rPr>
+      </w:pPr>
+    </w:p>
+    <w:p>
+      <w:pPr>
+        <w:pStyle w:val="ListParagraph"/>
+        <w:ind w:left="1080"/>
+        <w:rPr>
+          <w:rFonts w:asciiTheme="majorBidi" w:hAnsiTheme="majorBidi" w:cstheme="majorBidi"/>
+          <w:sz w:val="24"/>
+          <w:szCs w:val="24"/>
+        </w:rPr>
+      </w:pPr>
+      <w:r>
+        <w:rPr>
+          <w:noProof/>
+        </w:rPr>
+        <w:drawing>
+          <wp:inline distT="0" distB="0" distL="0" distR="0" wp14:anchorId="63E85C2B" wp14:editId="024A5543">
+            <wp:extent cx="4449027" cy="1874520"/>
+            <wp:effectExtent l="0" t="0" r="8890" b="0"/>
+            <wp:docPr id="4" name="Picture 4"/>
+            <wp:cNvGraphicFramePr>
+              <a:graphicFrameLocks xmlns:a="http://schemas.openxmlformats.org/drawingml/2006/main" noChangeAspect="1"/>
+            </wp:cNvGraphicFramePr>
+            <a:graphic xmlns:a="http://schemas.openxmlformats.org/drawingml/2006/main">
+              <a:graphicData uri="http://schemas.openxmlformats.org/drawingml/2006/picture">
+                <pic:pic xmlns:pic="http://schemas.openxmlformats.org/drawingml/2006/picture">
+                  <pic:nvPicPr>
+                    <pic:cNvPr id="1" name=""/>
+                    <pic:cNvPicPr/>
+                  </pic:nvPicPr>
+                  <pic:blipFill rotWithShape="1">
+                    <a:blip r:embed="rId8"/>
+                    <a:srcRect l="31377" t="34745" r="33258" b="40201"/>
+                    <a:stretch/>
+                  </pic:blipFill>
+                  <pic:spPr bwMode="auto">
+                    <a:xfrm>
+                      <a:off x="0" y="0"/>
+                      <a:ext cx="4482791" cy="1888746"/>
+                    </a:xfrm>
+                    <a:prstGeom prst="rect">
+                      <a:avLst/>
+                    </a:prstGeom>
+                    <a:ln>
+                      <a:noFill/>
+                    </a:ln>
+                    <a:extLst>
+                      <a:ext uri="{53640926-AAD7-44D8-BBD7-CCE9431645EC}">
+                        <a14:shadowObscured xmlns:a14="http://schemas.microsoft.com/office/drawing/2010/main"/>
+                      </a:ext>
+                    </a:extLst>
+                  </pic:spPr>
+                </pic:pic>
+              </a:graphicData>
+            </a:graphic>
+          </wp:inline>
+        </w:drawing>
+      </w:r>
+    </w:p>
+    <w:p>
+      <w:pPr>
+        <w:pStyle w:val="ListParagraph"/>
+        <w:ind w:left="1080"/>
+        <w:rPr>
+          <w:rFonts w:asciiTheme="majorBidi" w:hAnsiTheme="majorBidi" w:cstheme="majorBidi"/>
+          <w:sz w:val="24"/>
+          <w:szCs w:val="24"/>
+        </w:rPr>
+      </w:pPr>
+    </w:p>
+    <w:p>
+      <w:pPr>
+        <w:pStyle w:val="ListParagraph"/>
+        <w:ind w:left="1080"/>
+        <w:rPr>
+          <w:rFonts w:asciiTheme="majorBidi" w:hAnsiTheme="majorBidi" w:cstheme="majorBidi"/>
+          <w:sz w:val="24"/>
+          <w:szCs w:val="24"/>
+        </w:rPr>
+      </w:pPr>
+      <w:r>
+        <w:rPr>
+          <w:rFonts w:asciiTheme="majorBidi" w:hAnsiTheme="majorBidi" w:cstheme="majorBidi"/>
+          <w:sz w:val="24"/>
+          <w:szCs w:val="24"/>
+        </w:rPr>
+        <w:t>Moreover, K</w:t>
+      </w:r>
+      <w:r>
+        <w:rPr>
+          <w:rFonts w:asciiTheme="majorBidi" w:hAnsiTheme="majorBidi" w:cstheme="majorBidi"/>
+          <w:sz w:val="24"/>
+          <w:szCs w:val="24"/>
+        </w:rPr>
+        <w:t xml:space="preserve">-means </w:t>
+      </w:r>
+      <w:r>
+        <w:rPr>
+          <w:rFonts w:asciiTheme="majorBidi" w:hAnsiTheme="majorBidi" w:cstheme="majorBidi"/>
+          <w:sz w:val="24"/>
+          <w:szCs w:val="24"/>
+        </w:rPr>
+        <w:t>successfully achieve</w:t>
+      </w:r>
+      <w:r>
+        <w:rPr>
+          <w:rFonts w:asciiTheme="majorBidi" w:hAnsiTheme="majorBidi" w:cstheme="majorBidi"/>
+          <w:sz w:val="24"/>
+          <w:szCs w:val="24"/>
+        </w:rPr>
+        <w:t xml:space="preserve"> two main conditions, that are, each data point should belong to 1 cluster, and there </w:t>
+      </w:r>
+      <w:r>
+        <w:rPr>
+          <w:rFonts w:asciiTheme="majorBidi" w:hAnsiTheme="majorBidi" w:cstheme="majorBidi"/>
+          <w:sz w:val="24"/>
+          <w:szCs w:val="24"/>
+          <w:highlight w:val="yellow"/>
+        </w:rPr>
+        <w:t>is</w:t>
+      </w:r>
+      <w:r>
+        <w:rPr>
+          <w:rFonts w:asciiTheme="majorBidi" w:hAnsiTheme="majorBidi" w:cstheme="majorBidi"/>
+          <w:sz w:val="24"/>
+          <w:szCs w:val="24"/>
+          <w:highlight w:val="yellow"/>
+        </w:rPr>
+        <w:t xml:space="preserve"> </w:t>
+      </w:r>
+      <w:r>
+        <w:rPr>
+          <w:rFonts w:asciiTheme="majorBidi" w:hAnsiTheme="majorBidi" w:cstheme="majorBidi"/>
+          <w:sz w:val="24"/>
+          <w:szCs w:val="24"/>
+          <w:highlight w:val="yellow"/>
+        </w:rPr>
+        <w:t xml:space="preserve">no </w:t>
+      </w:r>
+      <w:r>
+        <w:rPr>
+          <w:rFonts w:asciiTheme="majorBidi" w:hAnsiTheme="majorBidi" w:cstheme="majorBidi"/>
+          <w:sz w:val="24"/>
+          <w:szCs w:val="24"/>
+          <w:highlight w:val="yellow"/>
+        </w:rPr>
+        <w:t>overlapping found in</w:t>
+      </w:r>
+      <w:r>
+        <w:rPr>
+          <w:rFonts w:asciiTheme="majorBidi" w:hAnsiTheme="majorBidi" w:cstheme="majorBidi"/>
+          <w:sz w:val="24"/>
+          <w:szCs w:val="24"/>
+          <w:highlight w:val="yellow"/>
+        </w:rPr>
+        <w:t xml:space="preserve"> clusters</w:t>
+      </w:r>
+      <w:r>
+        <w:rPr>
+          <w:rFonts w:asciiTheme="majorBidi" w:hAnsiTheme="majorBidi" w:cstheme="majorBidi"/>
+          <w:sz w:val="24"/>
+          <w:szCs w:val="24"/>
+        </w:rPr>
+        <w:t xml:space="preserve">. </w:t>
+      </w:r>
+    </w:p>
+    <w:p>
+      <w:pPr>
+        <w:pStyle w:val="ListParagraph"/>
+        <w:ind w:left="1080"/>
+        <w:rPr>
+          <w:rFonts w:asciiTheme="majorBidi" w:hAnsiTheme="majorBidi" w:cstheme="majorBidi"/>
+          <w:sz w:val="24"/>
+          <w:szCs w:val="24"/>
+        </w:rPr>
+      </w:pPr>
+      <w:r>
+        <w:rPr>
+          <w:rFonts w:asciiTheme="majorBidi" w:hAnsiTheme="majorBidi" w:cstheme="majorBidi"/>
+          <w:sz w:val="24"/>
+          <w:szCs w:val="24"/>
+        </w:rPr>
+        <w:t>An important point that should be</w:t>
+      </w:r>
+      <w:r>
+        <w:rPr>
+          <w:rFonts w:asciiTheme="majorBidi" w:hAnsiTheme="majorBidi" w:cstheme="majorBidi"/>
+          <w:sz w:val="24"/>
+          <w:szCs w:val="24"/>
+        </w:rPr>
+        <w:t xml:space="preserve"> as well</w:t>
+      </w:r>
+      <w:r>
+        <w:rPr>
+          <w:rFonts w:asciiTheme="majorBidi" w:hAnsiTheme="majorBidi" w:cstheme="majorBidi"/>
+          <w:sz w:val="24"/>
+          <w:szCs w:val="24"/>
+        </w:rPr>
+        <w:t xml:space="preserve"> considered</w:t>
+      </w:r>
+      <w:r>
+        <w:rPr>
+          <w:rFonts w:asciiTheme="majorBidi" w:hAnsiTheme="majorBidi" w:cstheme="majorBidi"/>
+          <w:sz w:val="24"/>
+          <w:szCs w:val="24"/>
+        </w:rPr>
+        <w:t xml:space="preserve"> is</w:t>
+      </w:r>
+      <w:r>
+        <w:rPr>
+          <w:rFonts w:asciiTheme="majorBidi" w:hAnsiTheme="majorBidi" w:cstheme="majorBidi"/>
+          <w:sz w:val="24"/>
+          <w:szCs w:val="24"/>
+        </w:rPr>
+        <w:t>,</w:t>
+      </w:r>
+      <w:r>
+        <w:rPr>
+          <w:rFonts w:asciiTheme="majorBidi" w:hAnsiTheme="majorBidi" w:cstheme="majorBidi"/>
+          <w:sz w:val="24"/>
+          <w:szCs w:val="24"/>
+        </w:rPr>
+        <w:t xml:space="preserve"> minimizing the within-cluster variation. The within-cluster variation,</w:t>
+      </w:r>
+      <w:r>
+        <w:t xml:space="preserve"> </w:t>
+      </w:r>
+      <w:r>
+        <w:rPr>
+          <w:rFonts w:asciiTheme="majorBidi" w:hAnsiTheme="majorBidi" w:cstheme="majorBidi"/>
+          <w:sz w:val="24"/>
+          <w:szCs w:val="24"/>
+        </w:rPr>
+        <w:t>measures how tightly grouped the clusters are</w:t>
+      </w:r>
+      <w:r>
+        <w:rPr>
+          <w:rFonts w:asciiTheme="majorBidi" w:hAnsiTheme="majorBidi" w:cstheme="majorBidi"/>
+          <w:sz w:val="24"/>
+          <w:szCs w:val="24"/>
+        </w:rPr>
+        <w:t xml:space="preserve"> and</w:t>
+      </w:r>
+      <w:r>
+        <w:rPr>
+          <w:rFonts w:asciiTheme="majorBidi" w:hAnsiTheme="majorBidi" w:cstheme="majorBidi"/>
+          <w:sz w:val="24"/>
+          <w:szCs w:val="24"/>
+        </w:rPr>
+        <w:t xml:space="preserve"> can in fact be determined using several options, such as, Euclidian’s distance</w:t>
+      </w:r>
+      <w:r>
+        <w:rPr>
+          <w:rFonts w:asciiTheme="majorBidi" w:hAnsiTheme="majorBidi" w:cstheme="majorBidi"/>
+          <w:sz w:val="24"/>
+          <w:szCs w:val="24"/>
+        </w:rPr>
+        <w:t xml:space="preserve"> … etc. </w:t>
+      </w:r>
+    </w:p>
+    <w:p>
+      <w:pPr>
+        <w:pStyle w:val="ListParagraph"/>
+        <w:ind w:left="1080"/>
+        <w:rPr>
+          <w:noProof/>
+        </w:rPr>
+      </w:pPr>
+    </w:p>
+    <w:p>
+      <w:pPr>
+        <w:pStyle w:val="ListParagraph"/>
+        <w:ind w:left="1080"/>
+        <w:jc w:val="center"/>
+        <w:rPr>
+          <w:noProof/>
+        </w:rPr>
+      </w:pPr>
+      <w:r>
+        <w:rPr>
+          <w:noProof/>
+        </w:rPr>
+        <w:drawing>
+          <wp:inline distT="0" distB="0" distL="0" distR="0" wp14:anchorId="2448185A" wp14:editId="7CDAF4D5">
+            <wp:extent cx="4290060" cy="762000"/>
+            <wp:effectExtent l="0" t="0" r="0" b="0"/>
+            <wp:docPr id="3" name="Picture 3"/>
+            <wp:cNvGraphicFramePr>
+              <a:graphicFrameLocks xmlns:a="http://schemas.openxmlformats.org/drawingml/2006/main" noChangeAspect="1"/>
+            </wp:cNvGraphicFramePr>
+            <a:graphic xmlns:a="http://schemas.openxmlformats.org/drawingml/2006/main">
+              <a:graphicData uri="http://schemas.openxmlformats.org/drawingml/2006/picture">
+                <pic:pic xmlns:pic="http://schemas.openxmlformats.org/drawingml/2006/picture">
+                  <pic:nvPicPr>
+                    <pic:cNvPr id="1" name=""/>
+                    <pic:cNvPicPr/>
+                  </pic:nvPicPr>
+                  <pic:blipFill rotWithShape="1">
+                    <a:blip r:embed="rId9"/>
+                    <a:srcRect l="38858" t="74305" r="36186" b="17671"/>
+                    <a:stretch/>
+                  </pic:blipFill>
+                  <pic:spPr bwMode="auto">
+                    <a:xfrm>
+                      <a:off x="0" y="0"/>
+                      <a:ext cx="4333450" cy="769707"/>
+                    </a:xfrm>
+                    <a:prstGeom prst="rect">
+                      <a:avLst/>
+                    </a:prstGeom>
+                    <a:ln>
+                      <a:noFill/>
+                    </a:ln>
+                    <a:extLst>
+                      <a:ext uri="{53640926-AAD7-44D8-BBD7-CCE9431645EC}">
+                        <a14:shadowObscured xmlns:a14="http://schemas.microsoft.com/office/drawing/2010/main"/>
+                      </a:ext>
+                    </a:extLst>
+                  </pic:spPr>
+                </pic:pic>
+              </a:graphicData>
+            </a:graphic>
+          </wp:inline>
+        </w:drawing>
+      </w:r>
+    </w:p>
+    <w:p>
+      <w:pPr>
+        <w:pStyle w:val="ListParagraph"/>
+        <w:ind w:left="1080"/>
+        <w:rPr>
+          <w:rFonts w:asciiTheme="majorBidi" w:hAnsiTheme="majorBidi" w:cstheme="majorBidi"/>
+          <w:sz w:val="24"/>
+          <w:szCs w:val="24"/>
+        </w:rPr>
+      </w:pPr>
+    </w:p>
+    <w:p>
+      <w:pPr>
+        <w:pStyle w:val="ListParagraph"/>
+        <w:ind w:left="1080"/>
+        <w:rPr>
+          <w:rFonts w:asciiTheme="majorBidi" w:hAnsiTheme="majorBidi" w:cstheme="majorBidi"/>
+          <w:sz w:val="24"/>
+          <w:szCs w:val="24"/>
+        </w:rPr>
+      </w:pPr>
+      <w:r>
+        <w:rPr>
+          <w:rFonts w:asciiTheme="majorBidi" w:hAnsiTheme="majorBidi" w:cstheme="majorBidi"/>
+          <w:sz w:val="24"/>
+          <w:szCs w:val="24"/>
+        </w:rPr>
+        <w:t xml:space="preserve">The above method, describes the optimisation problem which defines k-means clustering. </w:t>
+      </w:r>
+      <w:r>
+        <w:rPr>
+          <w:rFonts w:asciiTheme="majorBidi" w:hAnsiTheme="majorBidi" w:cstheme="majorBidi"/>
+          <w:sz w:val="24"/>
+          <w:szCs w:val="24"/>
+          <w:highlight w:val="cyan"/>
+        </w:rPr>
+        <w:t>The within-cluster variation of the k</w:t>
+      </w:r>
+      <w:r>
+        <w:rPr>
+          <w:rFonts w:asciiTheme="majorBidi" w:hAnsiTheme="majorBidi" w:cstheme="majorBidi"/>
+          <w:sz w:val="24"/>
+          <w:szCs w:val="24"/>
+          <w:highlight w:val="cyan"/>
+          <w:vertAlign w:val="superscript"/>
+        </w:rPr>
+        <w:t xml:space="preserve">th </w:t>
+      </w:r>
+      <w:r>
+        <w:rPr>
+          <w:rFonts w:asciiTheme="majorBidi" w:hAnsiTheme="majorBidi" w:cstheme="majorBidi"/>
+          <w:sz w:val="24"/>
+          <w:szCs w:val="24"/>
+          <w:highlight w:val="cyan"/>
+        </w:rPr>
+        <w:t xml:space="preserve">cluster can be described as, the sum of all pairwise squared Euclidean distances between data points in the </w:t>
+      </w:r>
+      <w:r>
+        <w:rPr>
+          <w:rFonts w:asciiTheme="majorBidi" w:hAnsiTheme="majorBidi" w:cstheme="majorBidi"/>
+          <w:sz w:val="24"/>
+          <w:szCs w:val="24"/>
+          <w:highlight w:val="cyan"/>
+        </w:rPr>
+        <w:t>k</w:t>
+      </w:r>
+      <w:r>
+        <w:rPr>
+          <w:rFonts w:asciiTheme="majorBidi" w:hAnsiTheme="majorBidi" w:cstheme="majorBidi"/>
+          <w:sz w:val="24"/>
+          <w:szCs w:val="24"/>
+          <w:highlight w:val="cyan"/>
+          <w:vertAlign w:val="superscript"/>
+        </w:rPr>
+        <w:t>th</w:t>
+      </w:r>
+      <w:r>
+        <w:rPr>
+          <w:rFonts w:asciiTheme="majorBidi" w:hAnsiTheme="majorBidi" w:cstheme="majorBidi"/>
+          <w:sz w:val="24"/>
+          <w:szCs w:val="24"/>
+          <w:highlight w:val="cyan"/>
+        </w:rPr>
+        <w:t xml:space="preserve"> cluster, divided </w:t>
+      </w:r>
+      <w:proofErr w:type="gramStart"/>
+      <w:r>
+        <w:rPr>
+          <w:rFonts w:asciiTheme="majorBidi" w:hAnsiTheme="majorBidi" w:cstheme="majorBidi"/>
+          <w:sz w:val="24"/>
+          <w:szCs w:val="24"/>
+          <w:highlight w:val="cyan"/>
+        </w:rPr>
+        <w:t xml:space="preserve">by </w:t>
+      </w:r>
+      <w:r>
+        <w:rPr>
+          <w:rFonts w:asciiTheme="majorBidi" w:hAnsiTheme="majorBidi" w:cstheme="majorBidi"/>
+          <w:sz w:val="24"/>
+          <w:szCs w:val="24"/>
+          <w:highlight w:val="cyan"/>
+        </w:rPr>
+        <w:t xml:space="preserve"> |</w:t>
+      </w:r>
+      <w:proofErr w:type="spellStart"/>
+      <w:proofErr w:type="gramEnd"/>
+      <w:r>
+        <w:rPr>
+          <w:rFonts w:asciiTheme="majorBidi" w:hAnsiTheme="majorBidi" w:cstheme="majorBidi"/>
+          <w:sz w:val="24"/>
+          <w:szCs w:val="24"/>
+          <w:highlight w:val="cyan"/>
+        </w:rPr>
+        <w:t>Ck</w:t>
+      </w:r>
+      <w:proofErr w:type="spellEnd"/>
+      <w:r>
+        <w:rPr>
+          <w:rFonts w:asciiTheme="majorBidi" w:hAnsiTheme="majorBidi" w:cstheme="majorBidi"/>
+          <w:sz w:val="24"/>
+          <w:szCs w:val="24"/>
+          <w:highlight w:val="cyan"/>
+        </w:rPr>
+        <w:t xml:space="preserve">| </w:t>
+      </w:r>
+      <w:r>
+        <w:rPr>
+          <w:rFonts w:asciiTheme="majorBidi" w:hAnsiTheme="majorBidi" w:cstheme="majorBidi"/>
+          <w:sz w:val="24"/>
+          <w:szCs w:val="24"/>
+          <w:highlight w:val="cyan"/>
+        </w:rPr>
+        <w:t xml:space="preserve">the number of data points in </w:t>
+      </w:r>
+      <w:r>
+        <w:rPr>
+          <w:rFonts w:asciiTheme="majorBidi" w:hAnsiTheme="majorBidi" w:cstheme="majorBidi"/>
+          <w:sz w:val="24"/>
+          <w:szCs w:val="24"/>
+          <w:highlight w:val="cyan"/>
+        </w:rPr>
+        <w:t>the k</w:t>
+      </w:r>
+      <w:r>
+        <w:rPr>
+          <w:rFonts w:asciiTheme="majorBidi" w:hAnsiTheme="majorBidi" w:cstheme="majorBidi"/>
+          <w:sz w:val="24"/>
+          <w:szCs w:val="24"/>
+          <w:highlight w:val="cyan"/>
+          <w:vertAlign w:val="superscript"/>
+        </w:rPr>
+        <w:t>th</w:t>
+      </w:r>
+      <w:r>
+        <w:rPr>
+          <w:rFonts w:asciiTheme="majorBidi" w:hAnsiTheme="majorBidi" w:cstheme="majorBidi"/>
+          <w:sz w:val="24"/>
+          <w:szCs w:val="24"/>
+          <w:highlight w:val="cyan"/>
+        </w:rPr>
+        <w:t xml:space="preserve"> cluster</w:t>
+      </w:r>
+      <w:r>
+        <w:rPr>
+          <w:rFonts w:asciiTheme="majorBidi" w:hAnsiTheme="majorBidi" w:cstheme="majorBidi"/>
+          <w:sz w:val="24"/>
+          <w:szCs w:val="24"/>
+          <w:highlight w:val="cyan"/>
+        </w:rPr>
+        <w:t>.</w:t>
+      </w:r>
+      <w:r>
+        <w:rPr>
+          <w:rFonts w:asciiTheme="majorBidi" w:hAnsiTheme="majorBidi" w:cstheme="majorBidi"/>
+          <w:sz w:val="24"/>
+          <w:szCs w:val="24"/>
+        </w:rPr>
+        <w:t xml:space="preserve"> </w:t>
+      </w:r>
+    </w:p>
+    <w:p>
+      <w:pPr>
+        <w:pStyle w:val="ListParagraph"/>
+        <w:ind w:left="1080"/>
+        <w:rPr>
+          <w:rFonts w:asciiTheme="majorBidi" w:hAnsiTheme="majorBidi" w:cstheme="majorBidi"/>
+          <w:sz w:val="24"/>
+          <w:szCs w:val="24"/>
+        </w:rPr>
+      </w:pPr>
+    </w:p>
+    <w:p>
+      <w:pPr>
+        <w:pStyle w:val="ListParagraph"/>
+        <w:ind w:left="1080"/>
+        <w:rPr>
+          <w:rFonts w:asciiTheme="majorBidi" w:hAnsiTheme="majorBidi" w:cstheme="majorBidi"/>
+          <w:sz w:val="24"/>
+          <w:szCs w:val="24"/>
+        </w:rPr>
+      </w:pPr>
+      <w:r>
+        <w:rPr>
+          <w:rFonts w:asciiTheme="majorBidi" w:hAnsiTheme="majorBidi" w:cstheme="majorBidi"/>
+          <w:sz w:val="24"/>
+          <w:szCs w:val="24"/>
+        </w:rPr>
+        <w:t xml:space="preserve">An abstract way to </w:t>
+      </w:r>
+      <w:r>
+        <w:rPr>
+          <w:rFonts w:asciiTheme="majorBidi" w:hAnsiTheme="majorBidi" w:cstheme="majorBidi"/>
+          <w:sz w:val="24"/>
+          <w:szCs w:val="24"/>
+        </w:rPr>
+        <w:t>describe</w:t>
+      </w:r>
+      <w:r>
+        <w:rPr>
+          <w:rFonts w:asciiTheme="majorBidi" w:hAnsiTheme="majorBidi" w:cstheme="majorBidi"/>
+          <w:sz w:val="24"/>
+          <w:szCs w:val="24"/>
+        </w:rPr>
+        <w:t xml:space="preserve"> </w:t>
+      </w:r>
+      <w:r>
+        <w:rPr>
+          <w:rFonts w:asciiTheme="majorBidi" w:hAnsiTheme="majorBidi" w:cstheme="majorBidi"/>
+          <w:sz w:val="24"/>
+          <w:szCs w:val="24"/>
+        </w:rPr>
+        <w:t>K</w:t>
+      </w:r>
+      <w:r>
+        <w:rPr>
+          <w:rFonts w:asciiTheme="majorBidi" w:hAnsiTheme="majorBidi" w:cstheme="majorBidi"/>
+          <w:sz w:val="24"/>
+          <w:szCs w:val="24"/>
+        </w:rPr>
+        <w:t>-means clustering algorithms, used from ISLR book, is as follows:</w:t>
+      </w:r>
+    </w:p>
+    <w:p>
+      <w:pPr>
+        <w:pStyle w:val="ListParagraph"/>
+        <w:numPr>
+          <w:ilvl w:val="0"/>
+          <w:numId w:val="5"/>
+        </w:numPr>
+        <w:rPr>
+          <w:rFonts w:asciiTheme="majorBidi" w:hAnsiTheme="majorBidi" w:cstheme="majorBidi"/>
+          <w:sz w:val="24"/>
+          <w:szCs w:val="24"/>
+        </w:rPr>
+      </w:pPr>
+      <w:r>
+        <w:rPr>
+          <w:rFonts w:asciiTheme="majorBidi" w:hAnsiTheme="majorBidi" w:cstheme="majorBidi"/>
+          <w:sz w:val="24"/>
+          <w:szCs w:val="24"/>
+        </w:rPr>
+        <w:t>For each observation in dataset, assign a random number from 1 to K.</w:t>
+      </w:r>
+    </w:p>
+    <w:p>
+      <w:pPr>
+        <w:pStyle w:val="ListParagraph"/>
+        <w:numPr>
+          <w:ilvl w:val="0"/>
+          <w:numId w:val="5"/>
+        </w:numPr>
+        <w:rPr>
+          <w:rFonts w:asciiTheme="majorBidi" w:hAnsiTheme="majorBidi" w:cstheme="majorBidi"/>
+          <w:sz w:val="24"/>
+          <w:szCs w:val="24"/>
+        </w:rPr>
+      </w:pPr>
+      <w:r>
+        <w:rPr>
+          <w:rFonts w:asciiTheme="majorBidi" w:hAnsiTheme="majorBidi" w:cstheme="majorBidi"/>
+          <w:sz w:val="24"/>
+          <w:szCs w:val="24"/>
+        </w:rPr>
+        <w:t xml:space="preserve">Iterate until clusters, stop changing. </w:t>
+      </w:r>
+    </w:p>
+    <w:p>
+      <w:pPr>
+        <w:pStyle w:val="ListParagraph"/>
+        <w:numPr>
+          <w:ilvl w:val="1"/>
+          <w:numId w:val="5"/>
+        </w:numPr>
+        <w:rPr>
+          <w:rFonts w:asciiTheme="majorBidi" w:hAnsiTheme="majorBidi" w:cstheme="majorBidi"/>
+          <w:sz w:val="24"/>
+          <w:szCs w:val="24"/>
+        </w:rPr>
+      </w:pPr>
+      <w:r>
+        <w:rPr>
+          <w:rFonts w:asciiTheme="majorBidi" w:hAnsiTheme="majorBidi" w:cstheme="majorBidi"/>
+          <w:sz w:val="24"/>
+          <w:szCs w:val="24"/>
+        </w:rPr>
+        <w:t>For each cluster K, compute cluster centroid.</w:t>
+      </w:r>
+    </w:p>
+    <w:p>
+      <w:pPr>
+        <w:pStyle w:val="ListParagraph"/>
+        <w:numPr>
+          <w:ilvl w:val="1"/>
+          <w:numId w:val="5"/>
+        </w:numPr>
+        <w:rPr>
+          <w:rFonts w:asciiTheme="majorBidi" w:hAnsiTheme="majorBidi" w:cstheme="majorBidi"/>
+          <w:sz w:val="24"/>
+          <w:szCs w:val="24"/>
+        </w:rPr>
+      </w:pPr>
+      <w:r>
+        <w:rPr>
+          <w:rFonts w:asciiTheme="majorBidi" w:hAnsiTheme="majorBidi" w:cstheme="majorBidi"/>
+          <w:sz w:val="24"/>
+          <w:szCs w:val="24"/>
+        </w:rPr>
+        <w:lastRenderedPageBreak/>
+        <w:t xml:space="preserve">Allocate each </w:t>
+      </w:r>
+      <w:r>
+        <w:rPr>
+          <w:rFonts w:asciiTheme="majorBidi" w:hAnsiTheme="majorBidi" w:cstheme="majorBidi"/>
+          <w:sz w:val="24"/>
+          <w:szCs w:val="24"/>
+        </w:rPr>
+        <w:t>observation</w:t>
+      </w:r>
+      <w:r>
+        <w:rPr>
+          <w:rFonts w:asciiTheme="majorBidi" w:hAnsiTheme="majorBidi" w:cstheme="majorBidi"/>
+          <w:sz w:val="24"/>
+          <w:szCs w:val="24"/>
+        </w:rPr>
+        <w:t xml:space="preserve"> to </w:t>
+      </w:r>
+      <w:r>
+        <w:rPr>
+          <w:rFonts w:asciiTheme="majorBidi" w:hAnsiTheme="majorBidi" w:cstheme="majorBidi"/>
+          <w:sz w:val="24"/>
+          <w:szCs w:val="24"/>
+        </w:rPr>
+        <w:t xml:space="preserve">the cluster, that has the nearest centroid. </w:t>
+      </w:r>
+    </w:p>
+    <w:p>
+      <w:pPr>
+        <w:ind w:left="1080"/>
+        <w:rPr>
+          <w:rFonts w:asciiTheme="majorBidi" w:hAnsiTheme="majorBidi" w:cstheme="majorBidi"/>
+          <w:sz w:val="24"/>
+          <w:szCs w:val="24"/>
+        </w:rPr>
+      </w:pPr>
+      <w:r>
+        <w:rPr>
+          <w:rFonts w:asciiTheme="majorBidi" w:hAnsiTheme="majorBidi" w:cstheme="majorBidi"/>
+          <w:sz w:val="24"/>
+          <w:szCs w:val="24"/>
+          <w:highlight w:val="cyan"/>
+        </w:rPr>
+        <w:t>Centroid, is the mean of observations assigned to each cluster.</w:t>
+      </w:r>
+      <w:r>
+        <w:rPr>
+          <w:rFonts w:asciiTheme="majorBidi" w:hAnsiTheme="majorBidi" w:cstheme="majorBidi"/>
+          <w:sz w:val="24"/>
+          <w:szCs w:val="24"/>
+        </w:rPr>
+        <w:t xml:space="preserve"> </w:t>
+      </w:r>
+    </w:p>
+    <w:p>
+      <w:pPr>
+        <w:ind w:left="1080"/>
+        <w:rPr>
+          <w:noProof/>
+        </w:rPr>
+      </w:pPr>
+      <w:r>
+        <w:rPr>
+          <w:noProof/>
+        </w:rPr>
+        <w:drawing>
+          <wp:inline distT="0" distB="0" distL="0" distR="0">
+            <wp:extent cx="4319905" cy="3391535"/>
+            <wp:effectExtent l="0" t="0" r="4445" b="0"/>
+            <wp:docPr id="5" name="Picture 5"/>
+            <wp:cNvGraphicFramePr>
+              <a:graphicFrameLocks xmlns:a="http://schemas.openxmlformats.org/drawingml/2006/main" noChangeAspect="1"/>
+            </wp:cNvGraphicFramePr>
+            <a:graphic xmlns:a="http://schemas.openxmlformats.org/drawingml/2006/main">
+              <a:graphicData uri="http://schemas.openxmlformats.org/drawingml/2006/picture">
+                <pic:pic xmlns:pic="http://schemas.openxmlformats.org/drawingml/2006/picture">
+                  <pic:nvPicPr>
+                    <pic:cNvPr id="1" name=""/>
+                    <pic:cNvPicPr/>
+                  </pic:nvPicPr>
+                  <pic:blipFill rotWithShape="1">
+                    <a:blip r:embed="rId10">
+                      <a:extLst>
+                        <a:ext uri="{28A0092B-C50C-407E-A947-70E740481C1C}">
+                          <a14:useLocalDpi xmlns:a14="http://schemas.microsoft.com/office/drawing/2010/main" val="0"/>
+                        </a:ext>
+                      </a:extLst>
+                    </a:blip>
+                    <a:srcRect l="32705" t="31200" r="35121" b="19638"/>
+                    <a:stretch/>
+                  </pic:blipFill>
+                  <pic:spPr bwMode="auto">
+                    <a:xfrm>
+                      <a:off x="0" y="0"/>
+                      <a:ext cx="4319905" cy="3391535"/>
+                    </a:xfrm>
+                    <a:prstGeom prst="rect">
+                      <a:avLst/>
+                    </a:prstGeom>
+                    <a:ln>
+                      <a:noFill/>
+                    </a:ln>
+                    <a:extLst>
+                      <a:ext uri="{53640926-AAD7-44D8-BBD7-CCE9431645EC}">
+                        <a14:shadowObscured xmlns:a14="http://schemas.microsoft.com/office/drawing/2010/main"/>
+                      </a:ext>
+                    </a:extLst>
+                  </pic:spPr>
+                </pic:pic>
+              </a:graphicData>
+            </a:graphic>
+          </wp:inline>
+        </w:drawing>
+      </w:r>
+    </w:p>
+    <w:p>
+      <w:pPr>
+        <w:ind w:left="1080"/>
+        <w:rPr>
+          <w:rFonts w:asciiTheme="majorBidi" w:hAnsiTheme="majorBidi" w:cstheme="majorBidi"/>
+          <w:sz w:val="24"/>
+          <w:szCs w:val="24"/>
+        </w:rPr>
+      </w:pPr>
+      <w:r>
+        <w:rPr>
+          <w:rFonts w:asciiTheme="majorBidi" w:hAnsiTheme="majorBidi" w:cstheme="majorBidi"/>
+          <w:sz w:val="24"/>
+          <w:szCs w:val="24"/>
+        </w:rPr>
+        <w:t xml:space="preserve">There are several difficulties encountered when using K-means, which include, choosing the value of K (number of clusters) beforehand, portioning data into K clusters while keeping the within-cluster variation minimized, since there are </w:t>
+      </w:r>
+      <w:proofErr w:type="spellStart"/>
+      <w:proofErr w:type="gramStart"/>
+      <w:r>
+        <w:rPr>
+          <w:rFonts w:asciiTheme="majorBidi" w:hAnsiTheme="majorBidi" w:cstheme="majorBidi"/>
+          <w:sz w:val="24"/>
+          <w:szCs w:val="24"/>
+        </w:rPr>
+        <w:t>K</w:t>
+      </w:r>
+      <w:r>
+        <w:rPr>
+          <w:rFonts w:asciiTheme="majorBidi" w:hAnsiTheme="majorBidi" w:cstheme="majorBidi"/>
+          <w:sz w:val="24"/>
+          <w:szCs w:val="24"/>
+          <w:vertAlign w:val="superscript"/>
+        </w:rPr>
+        <w:t>n</w:t>
+      </w:r>
+      <w:proofErr w:type="spellEnd"/>
+      <w:r>
+        <w:rPr>
+          <w:rFonts w:asciiTheme="majorBidi" w:hAnsiTheme="majorBidi" w:cstheme="majorBidi"/>
+          <w:sz w:val="24"/>
+          <w:szCs w:val="24"/>
+          <w:vertAlign w:val="superscript"/>
+        </w:rPr>
+        <w:t xml:space="preserve">  </w:t>
+      </w:r>
+      <w:r>
+        <w:rPr>
+          <w:rFonts w:asciiTheme="majorBidi" w:hAnsiTheme="majorBidi" w:cstheme="majorBidi"/>
+          <w:sz w:val="24"/>
+          <w:szCs w:val="24"/>
+        </w:rPr>
+        <w:t>different</w:t>
+      </w:r>
+      <w:proofErr w:type="gramEnd"/>
+      <w:r>
+        <w:rPr>
+          <w:rFonts w:asciiTheme="majorBidi" w:hAnsiTheme="majorBidi" w:cstheme="majorBidi"/>
+          <w:sz w:val="24"/>
+          <w:szCs w:val="24"/>
+        </w:rPr>
+        <w:t xml:space="preserve"> ways to portion data.</w:t>
+      </w:r>
+      <w:r>
+        <w:rPr>
+          <w:rFonts w:asciiTheme="majorBidi" w:hAnsiTheme="majorBidi" w:cstheme="majorBidi"/>
+          <w:sz w:val="24"/>
+          <w:szCs w:val="24"/>
+        </w:rPr>
+        <w:t xml:space="preserve"> </w:t>
+      </w:r>
+      <w:r>
+        <w:rPr>
+          <w:rFonts w:asciiTheme="majorBidi" w:hAnsiTheme="majorBidi" w:cstheme="majorBidi"/>
+          <w:sz w:val="24"/>
+          <w:szCs w:val="24"/>
+        </w:rPr>
+        <w:t>However</w:t>
+      </w:r>
+      <w:r>
+        <w:rPr>
+          <w:rFonts w:asciiTheme="majorBidi" w:hAnsiTheme="majorBidi" w:cstheme="majorBidi"/>
+          <w:sz w:val="24"/>
+          <w:szCs w:val="24"/>
+        </w:rPr>
+        <w:t xml:space="preserve">, using K-means is found to be </w:t>
+      </w:r>
+      <w:r>
+        <w:rPr>
+          <w:rFonts w:asciiTheme="majorBidi" w:hAnsiTheme="majorBidi" w:cstheme="majorBidi"/>
+          <w:sz w:val="24"/>
+          <w:szCs w:val="24"/>
+        </w:rPr>
+        <w:t xml:space="preserve">efficient with datasets of high dimensionality, and considered to be easy to implement, and has high performance. </w:t>
+      </w:r>
+      <w:r>
+        <w:rPr>
+          <w:rFonts w:asciiTheme="majorBidi" w:hAnsiTheme="majorBidi" w:cstheme="majorBidi"/>
+          <w:sz w:val="24"/>
+          <w:szCs w:val="24"/>
+        </w:rPr>
+        <w:t xml:space="preserve"> </w:t>
+      </w:r>
+    </w:p>
+    <w:p>
+      <w:pPr>
+        <w:pStyle w:val="ListParagraph"/>
+        <w:ind w:left="1080"/>
+        <w:rPr>
+          <w:rFonts w:asciiTheme="majorBidi" w:hAnsiTheme="majorBidi" w:cstheme="majorBidi"/>
+          <w:sz w:val="24"/>
+          <w:szCs w:val="24"/>
+        </w:rPr>
+      </w:pPr>
+    </w:p>
+    <w:p>
+      <w:pPr>
+        <w:pStyle w:val="ListParagraph"/>
+        <w:numPr>
+          <w:ilvl w:val="0"/>
+          <w:numId w:val="3"/>
+        </w:numPr>
+        <w:rPr>
+          <w:rFonts w:asciiTheme="majorBidi" w:hAnsiTheme="majorBidi" w:cstheme="majorBidi"/>
+          <w:b/>
+          <w:bCs/>
+          <w:sz w:val="24"/>
+          <w:szCs w:val="24"/>
+        </w:rPr>
+      </w:pPr>
+      <w:r>
+        <w:rPr>
+          <w:rFonts w:asciiTheme="majorBidi" w:hAnsiTheme="majorBidi" w:cstheme="majorBidi"/>
+          <w:b/>
+          <w:bCs/>
+          <w:sz w:val="24"/>
+          <w:szCs w:val="24"/>
+        </w:rPr>
+        <w:t>Hierarchal</w:t>
+      </w:r>
+      <w:r>
+        <w:rPr>
+          <w:rFonts w:asciiTheme="majorBidi" w:hAnsiTheme="majorBidi" w:cstheme="majorBidi"/>
+          <w:b/>
+          <w:bCs/>
+          <w:sz w:val="24"/>
+          <w:szCs w:val="24"/>
+        </w:rPr>
+        <w:t xml:space="preserve"> clustering:</w:t>
+      </w:r>
+    </w:p>
+    <w:p>
+      <w:pPr>
+        <w:ind w:left="1080"/>
+        <w:rPr>
+          <w:rFonts w:ascii="Arial" w:hAnsi="Arial" w:cs="Arial"/>
+          <w:b/>
+          <w:bCs/>
+          <w:color w:val="222222"/>
+          <w:sz w:val="21"/>
+          <w:szCs w:val="21"/>
+          <w:shd w:val="clear" w:color="auto" w:fill="FFFFFF"/>
+        </w:rPr>
+      </w:pPr>
+      <w:r>
+        <w:rPr>
+          <w:rFonts w:asciiTheme="majorBidi" w:hAnsiTheme="majorBidi" w:cstheme="majorBidi"/>
+          <w:sz w:val="24"/>
+          <w:szCs w:val="24"/>
+        </w:rPr>
+        <w:t>Another algorithm that doesn’t require the user to specify the number of clusters beforehand. Instead it creates a tree-based representation of data observations</w:t>
+      </w:r>
+      <w:r>
+        <w:rPr>
+          <w:rFonts w:asciiTheme="majorBidi" w:hAnsiTheme="majorBidi" w:cstheme="majorBidi"/>
+          <w:sz w:val="24"/>
+          <w:szCs w:val="24"/>
+        </w:rPr>
+        <w:t xml:space="preserve"> (builds hierarchy of clusters)</w:t>
+      </w:r>
+      <w:r>
+        <w:rPr>
+          <w:rFonts w:asciiTheme="majorBidi" w:hAnsiTheme="majorBidi" w:cstheme="majorBidi"/>
+          <w:sz w:val="24"/>
+          <w:szCs w:val="24"/>
+        </w:rPr>
+        <w:t xml:space="preserve">, which is known as </w:t>
+      </w:r>
+      <w:r>
+        <w:rPr>
+          <w:rFonts w:asciiTheme="majorBidi" w:hAnsiTheme="majorBidi" w:cstheme="majorBidi"/>
+          <w:i/>
+          <w:iCs/>
+          <w:sz w:val="24"/>
+          <w:szCs w:val="24"/>
+        </w:rPr>
+        <w:t>dendrogram</w:t>
+      </w:r>
+      <w:r>
+        <w:rPr>
+          <w:rFonts w:asciiTheme="majorBidi" w:hAnsiTheme="majorBidi" w:cstheme="majorBidi"/>
+          <w:sz w:val="24"/>
+          <w:szCs w:val="24"/>
+        </w:rPr>
+        <w:t xml:space="preserve">. It has two types, </w:t>
+      </w:r>
+      <w:r>
+        <w:rPr>
+          <w:rFonts w:asciiTheme="majorBidi" w:hAnsiTheme="majorBidi" w:cstheme="majorBidi"/>
+          <w:color w:val="222222"/>
+          <w:sz w:val="24"/>
+          <w:szCs w:val="24"/>
+          <w:shd w:val="clear" w:color="auto" w:fill="FFFFFF"/>
+        </w:rPr>
+        <w:t>Agglomerative</w:t>
+      </w:r>
+      <w:r>
+        <w:rPr>
+          <w:rFonts w:asciiTheme="majorBidi" w:hAnsiTheme="majorBidi" w:cstheme="majorBidi"/>
+          <w:color w:val="222222"/>
+          <w:sz w:val="24"/>
+          <w:szCs w:val="24"/>
+          <w:shd w:val="clear" w:color="auto" w:fill="FFFFFF"/>
+        </w:rPr>
+        <w:t xml:space="preserve">, and </w:t>
+      </w:r>
+      <w:r>
+        <w:rPr>
+          <w:rFonts w:asciiTheme="majorBidi" w:hAnsiTheme="majorBidi" w:cstheme="majorBidi"/>
+          <w:color w:val="222222"/>
+          <w:sz w:val="24"/>
+          <w:szCs w:val="24"/>
+          <w:shd w:val="clear" w:color="auto" w:fill="FFFFFF"/>
+        </w:rPr>
+        <w:t>Divisive</w:t>
+      </w:r>
+      <w:r>
+        <w:rPr>
+          <w:rFonts w:asciiTheme="majorBidi" w:hAnsiTheme="majorBidi" w:cstheme="majorBidi"/>
+          <w:color w:val="222222"/>
+          <w:sz w:val="24"/>
+          <w:szCs w:val="24"/>
+          <w:shd w:val="clear" w:color="auto" w:fill="FFFFFF"/>
+        </w:rPr>
+        <w:t>.</w:t>
+      </w:r>
+      <w:r>
+        <w:rPr>
+          <w:rFonts w:ascii="Arial" w:hAnsi="Arial" w:cs="Arial"/>
+          <w:b/>
+          <w:bCs/>
+          <w:color w:val="222222"/>
+          <w:sz w:val="21"/>
+          <w:szCs w:val="21"/>
+          <w:shd w:val="clear" w:color="auto" w:fill="FFFFFF"/>
+        </w:rPr>
+        <w:t xml:space="preserve"> </w:t>
+      </w:r>
+    </w:p>
+    <w:p>
+      <w:pPr>
+        <w:ind w:left="1080"/>
+        <w:rPr>
+          <w:rFonts w:ascii="Arial" w:hAnsi="Arial" w:cs="Arial"/>
+          <w:color w:val="222222"/>
+          <w:sz w:val="21"/>
+          <w:szCs w:val="21"/>
+          <w:shd w:val="clear" w:color="auto" w:fill="FFFFFF"/>
+        </w:rPr>
+      </w:pPr>
+      <w:r>
+        <w:rPr>
+          <w:rFonts w:asciiTheme="majorBidi" w:hAnsiTheme="majorBidi" w:cstheme="majorBidi"/>
+          <w:color w:val="222222"/>
+          <w:sz w:val="24"/>
+          <w:szCs w:val="24"/>
+          <w:shd w:val="clear" w:color="auto" w:fill="FFFFFF"/>
+        </w:rPr>
+        <w:t xml:space="preserve">Agglomerative, </w:t>
+      </w:r>
+      <w:r>
+        <w:rPr>
+          <w:rFonts w:asciiTheme="majorBidi" w:hAnsiTheme="majorBidi" w:cstheme="majorBidi"/>
+          <w:color w:val="222222"/>
+          <w:sz w:val="24"/>
+          <w:szCs w:val="24"/>
+          <w:shd w:val="clear" w:color="auto" w:fill="FFFFFF"/>
+        </w:rPr>
+        <w:t xml:space="preserve">which is known as “bottom-up, the way it works is that </w:t>
+      </w:r>
+      <w:r>
+        <w:rPr>
+          <w:rFonts w:asciiTheme="majorBidi" w:hAnsiTheme="majorBidi" w:cstheme="majorBidi"/>
+          <w:color w:val="222222"/>
+          <w:sz w:val="24"/>
+          <w:szCs w:val="24"/>
+          <w:shd w:val="clear" w:color="auto" w:fill="FFFFFF"/>
+        </w:rPr>
+        <w:t xml:space="preserve">each observation </w:t>
+      </w:r>
+      <w:r>
+        <w:rPr>
+          <w:rFonts w:asciiTheme="majorBidi" w:hAnsiTheme="majorBidi" w:cstheme="majorBidi"/>
+          <w:color w:val="222222"/>
+          <w:sz w:val="24"/>
+          <w:szCs w:val="24"/>
+          <w:shd w:val="clear" w:color="auto" w:fill="FFFFFF"/>
+        </w:rPr>
+        <w:t>initiates</w:t>
+      </w:r>
+      <w:r>
+        <w:rPr>
+          <w:rFonts w:asciiTheme="majorBidi" w:hAnsiTheme="majorBidi" w:cstheme="majorBidi"/>
+          <w:color w:val="222222"/>
+          <w:sz w:val="24"/>
+          <w:szCs w:val="24"/>
+          <w:shd w:val="clear" w:color="auto" w:fill="FFFFFF"/>
+        </w:rPr>
+        <w:t xml:space="preserve"> in its own cluster, </w:t>
+      </w:r>
+      <w:r>
+        <w:rPr>
+          <w:rFonts w:asciiTheme="majorBidi" w:hAnsiTheme="majorBidi" w:cstheme="majorBidi"/>
+          <w:color w:val="222222"/>
+          <w:sz w:val="24"/>
+          <w:szCs w:val="24"/>
+          <w:shd w:val="clear" w:color="auto" w:fill="FFFFFF"/>
+        </w:rPr>
+        <w:t xml:space="preserve">and merging </w:t>
+      </w:r>
+      <w:r>
+        <w:rPr>
+          <w:rFonts w:asciiTheme="majorBidi" w:hAnsiTheme="majorBidi" w:cstheme="majorBidi"/>
+          <w:color w:val="222222"/>
+          <w:sz w:val="24"/>
+          <w:szCs w:val="24"/>
+          <w:shd w:val="clear" w:color="auto" w:fill="FFFFFF"/>
+        </w:rPr>
+        <w:t xml:space="preserve">pairs of clusters </w:t>
+      </w:r>
+      <w:r>
+        <w:rPr>
+          <w:rFonts w:asciiTheme="majorBidi" w:hAnsiTheme="majorBidi" w:cstheme="majorBidi"/>
+          <w:color w:val="222222"/>
+          <w:sz w:val="24"/>
+          <w:szCs w:val="24"/>
+          <w:shd w:val="clear" w:color="auto" w:fill="FFFFFF"/>
+        </w:rPr>
+        <w:t>as moving upwards (the top). Whereas, Divisive “top-down”, all clusters are in the same cluster, and it starts splitting them up, while moving down the hierarchy.</w:t>
+      </w:r>
+      <w:r>
+        <w:rPr>
+          <w:rFonts w:ascii="Arial" w:hAnsi="Arial" w:cs="Arial"/>
+          <w:color w:val="222222"/>
+          <w:sz w:val="21"/>
+          <w:szCs w:val="21"/>
+          <w:shd w:val="clear" w:color="auto" w:fill="FFFFFF"/>
+        </w:rPr>
+        <w:t xml:space="preserve"> </w:t>
+      </w:r>
+    </w:p>
+    <w:p>
+      <w:pPr>
+        <w:ind w:left="1080"/>
+        <w:rPr>
+          <w:noProof/>
+        </w:rPr>
+      </w:pPr>
+    </w:p>
+    <w:p>
+      <w:pPr>
+        <w:ind w:left="1080"/>
+        <w:rPr>
+          <w:rFonts w:ascii="Arial" w:hAnsi="Arial" w:cs="Arial"/>
+          <w:color w:val="222222"/>
+          <w:sz w:val="21"/>
+          <w:szCs w:val="21"/>
+          <w:shd w:val="clear" w:color="auto" w:fill="FFFFFF"/>
+        </w:rPr>
+      </w:pPr>
+      <w:r>
+        <w:rPr>
+          <w:noProof/>
+        </w:rPr>
+        <w:lastRenderedPageBreak/>
+        <w:drawing>
+          <wp:inline distT="0" distB="0" distL="0" distR="0" wp14:anchorId="3C1EB250" wp14:editId="575741FD">
+            <wp:extent cx="4450080" cy="1930155"/>
+            <wp:effectExtent l="0" t="0" r="7620" b="0"/>
+            <wp:docPr id="6" name="Picture 6"/>
+            <wp:cNvGraphicFramePr>
+              <a:graphicFrameLocks xmlns:a="http://schemas.openxmlformats.org/drawingml/2006/main" noChangeAspect="1"/>
+            </wp:cNvGraphicFramePr>
+            <a:graphic xmlns:a="http://schemas.openxmlformats.org/drawingml/2006/main">
+              <a:graphicData uri="http://schemas.openxmlformats.org/drawingml/2006/picture">
+                <pic:pic xmlns:pic="http://schemas.openxmlformats.org/drawingml/2006/picture">
+                  <pic:nvPicPr>
+                    <pic:cNvPr id="1" name=""/>
+                    <pic:cNvPicPr/>
+                  </pic:nvPicPr>
+                  <pic:blipFill rotWithShape="1">
+                    <a:blip r:embed="rId11"/>
+                    <a:srcRect l="32706" t="42781" r="34190" b="31692"/>
+                    <a:stretch/>
+                  </pic:blipFill>
+                  <pic:spPr bwMode="auto">
+                    <a:xfrm>
+                      <a:off x="0" y="0"/>
+                      <a:ext cx="4466868" cy="1937436"/>
+                    </a:xfrm>
+                    <a:prstGeom prst="rect">
+                      <a:avLst/>
+                    </a:prstGeom>
+                    <a:ln>
+                      <a:noFill/>
+                    </a:ln>
+                    <a:extLst>
+                      <a:ext uri="{53640926-AAD7-44D8-BBD7-CCE9431645EC}">
+                        <a14:shadowObscured xmlns:a14="http://schemas.microsoft.com/office/drawing/2010/main"/>
+                      </a:ext>
+                    </a:extLst>
+                  </pic:spPr>
+                </pic:pic>
+              </a:graphicData>
+            </a:graphic>
+          </wp:inline>
+        </w:drawing>
+      </w:r>
+    </w:p>
+    <w:p>
+      <w:pPr>
+        <w:ind w:left="1080"/>
+        <w:rPr>
+          <w:rFonts w:asciiTheme="majorBidi" w:hAnsiTheme="majorBidi" w:cstheme="majorBidi"/>
+          <w:color w:val="222222"/>
+          <w:sz w:val="24"/>
+          <w:szCs w:val="24"/>
+          <w:shd w:val="clear" w:color="auto" w:fill="FFFFFF"/>
+        </w:rPr>
+      </w:pPr>
+      <w:r>
+        <w:rPr>
+          <w:rFonts w:asciiTheme="majorBidi" w:hAnsiTheme="majorBidi" w:cstheme="majorBidi"/>
+          <w:color w:val="222222"/>
+          <w:sz w:val="24"/>
+          <w:szCs w:val="24"/>
+          <w:highlight w:val="cyan"/>
+          <w:shd w:val="clear" w:color="auto" w:fill="FFFFFF"/>
+        </w:rPr>
+        <w:t>The height in the dendrogram at which two clusters are merged represents the distance between two clusters in the data space.</w:t>
+      </w:r>
+    </w:p>
+    <w:p>
+      <w:pPr>
+        <w:ind w:left="1080"/>
+        <w:rPr>
+          <w:rFonts w:asciiTheme="majorBidi" w:hAnsiTheme="majorBidi" w:cstheme="majorBidi"/>
+          <w:color w:val="222222"/>
+          <w:sz w:val="24"/>
+          <w:szCs w:val="24"/>
+          <w:shd w:val="clear" w:color="auto" w:fill="FFFFFF"/>
+        </w:rPr>
+      </w:pPr>
+    </w:p>
+    <w:p>
+      <w:pPr>
+        <w:ind w:left="1080"/>
+        <w:rPr>
+          <w:rFonts w:asciiTheme="majorBidi" w:hAnsiTheme="majorBidi" w:cstheme="majorBidi"/>
+          <w:sz w:val="24"/>
+          <w:szCs w:val="24"/>
+        </w:rPr>
+      </w:pPr>
+    </w:p>
+    <w:p>
+      <w:pPr>
+        <w:pStyle w:val="ListParagraph"/>
+        <w:numPr>
+          <w:ilvl w:val="1"/>
+          <w:numId w:val="3"/>
+        </w:numPr>
+        <w:rPr>
+          <w:rFonts w:asciiTheme="majorBidi" w:hAnsiTheme="majorBidi" w:cstheme="majorBidi"/>
+          <w:sz w:val="24"/>
+          <w:szCs w:val="24"/>
+        </w:rPr>
+      </w:pPr>
+      <w:r>
+        <w:rPr>
+          <w:rFonts w:asciiTheme="majorBidi" w:hAnsiTheme="majorBidi" w:cstheme="majorBidi"/>
+          <w:sz w:val="24"/>
+          <w:szCs w:val="24"/>
+        </w:rPr>
+        <w:t xml:space="preserve">Dissimilarity measure </w:t>
+      </w:r>
+    </w:p>
+    <w:p>
+      <w:pPr>
+        <w:pStyle w:val="ListParagraph"/>
+        <w:numPr>
+          <w:ilvl w:val="1"/>
+          <w:numId w:val="3"/>
+        </w:numPr>
+        <w:rPr>
+          <w:rFonts w:asciiTheme="majorBidi" w:hAnsiTheme="majorBidi" w:cstheme="majorBidi"/>
+          <w:sz w:val="24"/>
+          <w:szCs w:val="24"/>
+        </w:rPr>
+      </w:pPr>
+      <w:r>
+        <w:rPr>
+          <w:rFonts w:asciiTheme="majorBidi" w:hAnsiTheme="majorBidi" w:cstheme="majorBidi"/>
+          <w:sz w:val="24"/>
+          <w:szCs w:val="24"/>
+        </w:rPr>
+        <w:t xml:space="preserve">Linkage </w:t>
+      </w:r>
+    </w:p>
+    <w:p>
+      <w:pPr>
+        <w:ind w:left="1080"/>
+        <w:rPr>
+          <w:rFonts w:asciiTheme="majorBidi" w:hAnsiTheme="majorBidi" w:cstheme="majorBidi"/>
+          <w:sz w:val="24"/>
+          <w:szCs w:val="24"/>
+        </w:rPr>
+      </w:pPr>
+      <w:r>
+        <w:rPr>
+          <w:rFonts w:asciiTheme="majorBidi" w:hAnsiTheme="majorBidi" w:cstheme="majorBidi"/>
+          <w:sz w:val="24"/>
+          <w:szCs w:val="24"/>
+        </w:rPr>
+        <w:t>Advantage?</w:t>
+      </w:r>
+    </w:p>
+    <w:p>
+      <w:pPr>
+        <w:ind w:left="1080"/>
+        <w:rPr>
+          <w:rFonts w:asciiTheme="majorBidi" w:hAnsiTheme="majorBidi" w:cstheme="majorBidi"/>
+          <w:sz w:val="24"/>
+          <w:szCs w:val="24"/>
+        </w:rPr>
+      </w:pPr>
+      <w:r>
+        <w:rPr>
+          <w:rFonts w:asciiTheme="majorBidi" w:hAnsiTheme="majorBidi" w:cstheme="majorBidi"/>
+          <w:sz w:val="24"/>
+          <w:szCs w:val="24"/>
+        </w:rPr>
+        <w:t>Disadvantage?</w:t>
+      </w:r>
+    </w:p>
+    <w:p>
+      <w:pPr>
+        <w:pStyle w:val="ListParagraph"/>
+        <w:ind w:left="1080"/>
+        <w:rPr>
+          <w:rFonts w:asciiTheme="majorBidi" w:hAnsiTheme="majorBidi" w:cstheme="majorBidi"/>
+          <w:sz w:val="24"/>
+          <w:szCs w:val="24"/>
+        </w:rPr>
+      </w:pPr>
+      <w:proofErr w:type="spellStart"/>
+      <w:r>
+        <w:rPr>
+          <w:rFonts w:asciiTheme="majorBidi" w:hAnsiTheme="majorBidi" w:cstheme="majorBidi"/>
+          <w:sz w:val="24"/>
+          <w:szCs w:val="24"/>
+        </w:rPr>
+        <w:t>Comparsion</w:t>
+      </w:r>
+      <w:proofErr w:type="spellEnd"/>
+      <w:r>
+        <w:rPr>
+          <w:rFonts w:asciiTheme="majorBidi" w:hAnsiTheme="majorBidi" w:cstheme="majorBidi"/>
+          <w:sz w:val="24"/>
+          <w:szCs w:val="24"/>
+        </w:rPr>
+        <w:t xml:space="preserve"> between K-means and </w:t>
+      </w:r>
+      <w:proofErr w:type="spellStart"/>
+      <w:r>
+        <w:rPr>
+          <w:rFonts w:asciiTheme="majorBidi" w:hAnsiTheme="majorBidi" w:cstheme="majorBidi"/>
+          <w:sz w:val="24"/>
+          <w:szCs w:val="24"/>
+        </w:rPr>
+        <w:t>herarichal</w:t>
+      </w:r>
+      <w:proofErr w:type="spellEnd"/>
+      <w:r>
+        <w:rPr>
+          <w:rFonts w:asciiTheme="majorBidi" w:hAnsiTheme="majorBidi" w:cstheme="majorBidi"/>
+          <w:sz w:val="24"/>
+          <w:szCs w:val="24"/>
+        </w:rPr>
+        <w:t>?</w:t>
+      </w:r>
+    </w:p>
+    <w:p>
+      <w:pPr>
+        <w:pStyle w:val="ListParagraph"/>
+        <w:numPr>
+          <w:ilvl w:val="0"/>
+          <w:numId w:val="3"/>
+        </w:numPr>
+        <w:rPr>
+          <w:rFonts w:asciiTheme="majorBidi" w:hAnsiTheme="majorBidi" w:cstheme="majorBidi"/>
+          <w:b/>
+          <w:bCs/>
+          <w:sz w:val="24"/>
+          <w:szCs w:val="24"/>
+        </w:rPr>
+      </w:pPr>
+      <w:r>
+        <w:rPr>
+          <w:rFonts w:asciiTheme="majorBidi" w:hAnsiTheme="majorBidi" w:cstheme="majorBidi"/>
+          <w:b/>
+          <w:bCs/>
+          <w:sz w:val="24"/>
+          <w:szCs w:val="24"/>
+        </w:rPr>
+        <w:t>Density-Based(DBSCAN) Clustering:</w:t>
+      </w:r>
+    </w:p>
+    <w:p>
+      <w:pPr>
+        <w:pStyle w:val="ListParagraph"/>
+        <w:ind w:left="1080"/>
+        <w:rPr>
+          <w:rFonts w:asciiTheme="majorBidi" w:hAnsiTheme="majorBidi" w:cstheme="majorBidi"/>
+          <w:sz w:val="24"/>
+          <w:szCs w:val="24"/>
+        </w:rPr>
+      </w:pPr>
+      <w:r>
+        <w:rPr>
+          <w:rFonts w:asciiTheme="majorBidi" w:hAnsiTheme="majorBidi" w:cstheme="majorBidi"/>
+          <w:sz w:val="24"/>
+          <w:szCs w:val="24"/>
+        </w:rPr>
+        <w:t>Explain?</w:t>
+      </w:r>
+    </w:p>
+    <w:p>
+      <w:pPr>
+        <w:pStyle w:val="ListParagraph"/>
+        <w:ind w:left="1080"/>
+        <w:rPr>
+          <w:rFonts w:asciiTheme="majorBidi" w:hAnsiTheme="majorBidi" w:cstheme="majorBidi"/>
+          <w:sz w:val="24"/>
+          <w:szCs w:val="24"/>
+        </w:rPr>
+      </w:pPr>
+      <w:r>
+        <w:rPr>
+          <w:rFonts w:asciiTheme="majorBidi" w:hAnsiTheme="majorBidi" w:cstheme="majorBidi"/>
+          <w:sz w:val="24"/>
+          <w:szCs w:val="24"/>
+        </w:rPr>
+        <w:t>Advantage?</w:t>
+      </w:r>
+    </w:p>
+    <w:p>
+      <w:pPr>
+        <w:pStyle w:val="ListParagraph"/>
+        <w:ind w:left="1080"/>
+        <w:rPr>
+          <w:rFonts w:asciiTheme="majorBidi" w:hAnsiTheme="majorBidi" w:cstheme="majorBidi"/>
+          <w:sz w:val="24"/>
+          <w:szCs w:val="24"/>
+        </w:rPr>
+      </w:pPr>
+      <w:r>
+        <w:rPr>
+          <w:rFonts w:asciiTheme="majorBidi" w:hAnsiTheme="majorBidi" w:cstheme="majorBidi"/>
+          <w:sz w:val="24"/>
+          <w:szCs w:val="24"/>
+        </w:rPr>
+        <w:t xml:space="preserve">Disadvantage?  </w:t>
+      </w:r>
     </w:p>
     <w:p>
       <w:pPr>
@@ -1392,7 +3336,7 @@
           <w:rFonts w:asciiTheme="majorBidi" w:hAnsiTheme="majorBidi" w:cstheme="majorBidi"/>
         </w:rPr>
       </w:pPr>
-      <w:hyperlink r:id="rId7" w:history="1">
+      <w:hyperlink r:id="rId12" w:history="1">
         <w:r>
           <w:rPr>
             <w:rStyle w:val="Hyperlink"/>
@@ -1474,7 +3418,7 @@
           <w:rFonts w:asciiTheme="majorBidi" w:hAnsiTheme="majorBidi" w:cstheme="majorBidi"/>
         </w:rPr>
       </w:pPr>
-      <w:hyperlink r:id="rId8" w:history="1">
+      <w:hyperlink r:id="rId13" w:history="1">
         <w:r>
           <w:rPr>
             <w:rStyle w:val="Hyperlink"/>
@@ -1504,25 +3448,25 @@
 <file path=word/numbering.xml><?xml version="1.0" encoding="utf-8"?>
 <w:numbering xmlns:wpc="http://schemas.microsoft.com/office/word/2010/wordprocessingCanvas" xmlns:cx="http://schemas.microsoft.com/office/drawing/2014/chartex" xmlns:cx1="http://schemas.microsoft.com/office/drawing/2015/9/8/chartex" xmlns:cx2="http://schemas.microsoft.com/office/drawing/2015/10/21/chartex" xmlns:cx3="http://schemas.microsoft.com/office/drawing/2016/5/9/chartex" xmlns:cx4="http://schemas.microsoft.com/office/drawing/2016/5/10/chartex" xmlns:cx5="http://schemas.microsoft.com/office/drawing/2016/5/11/chartex" xmlns:cx6="http://schemas.microsoft.com/office/drawing/2016/5/12/chartex" xmlns:cx7="http://schemas.microsoft.com/office/drawing/2016/5/13/chartex" xmlns:cx8="http://schemas.microsoft.com/office/drawing/2016/5/14/chartex" xmlns:mc="http://schemas.openxmlformats.org/markup-compatibility/2006" xmlns:aink="http://schemas.microsoft.com/office/drawing/2016/ink" xmlns:am3d="http://schemas.microsoft.com/office/drawing/2017/model3d" xmlns:o="urn:schemas-microsoft-com:office:office" xmlns:r="http://schemas.openxmlformats.org/officeDocument/2006/relationships" xmlns:m="http://schemas.openxmlformats.org/officeDocument/2006/math" xmlns:v="urn:schemas-microsoft-com:vml" xmlns:wp14="http://schemas.microsoft.com/office/word/2010/wordprocessingDrawing" xmlns:wp="http://schemas.openxmlformats.org/drawingml/2006/wordprocessingDrawing" xmlns:w10="urn:schemas-microsoft-com:office:word" xmlns:w="http://schemas.openxmlformats.org/wordprocessingml/2006/main" xmlns:w14="http://schemas.microsoft.com/office/word/2010/wordml" xmlns:w15="http://schemas.microsoft.com/office/word/2012/wordml" xmlns:w16se="http://schemas.microsoft.com/office/word/2015/wordml/symex" xmlns:wpg="http://schemas.microsoft.com/office/word/2010/wordprocessingGroup" xmlns:wpi="http://schemas.microsoft.com/office/word/2010/wordprocessingInk" xmlns:wne="http://schemas.microsoft.com/office/word/2006/wordml" xmlns:wps="http://schemas.microsoft.com/office/word/2010/wordprocessingShape" mc:Ignorable="w14 w15 w16se wp14">
   <w:abstractNum w:abstractNumId="0" w15:restartNumberingAfterBreak="0">
-    <w:nsid w:val="20201ADB"/>
+    <w:nsid w:val="1BAC3CE1"/>
     <w:multiLevelType w:val="hybridMultilevel"/>
-    <w:tmpl w:val="ABBA83C2"/>
+    <w:tmpl w:val="97E23706"/>
     <w:lvl w:ilvl="0" w:tplc="0809000F">
       <w:start w:val="1"/>
       <w:numFmt w:val="decimal"/>
       <w:lvlText w:val="%1."/>
       <w:lvlJc w:val="left"/>
       <w:pPr>
-        <w:ind w:left="1440" w:hanging="360"/>
+        <w:ind w:left="2160" w:hanging="360"/>
       </w:pPr>
     </w:lvl>
-    <w:lvl w:ilvl="1" w:tplc="0809001B">
+    <w:lvl w:ilvl="1" w:tplc="08090019">
       <w:start w:val="1"/>
-      <w:numFmt w:val="lowerRoman"/>
+      <w:numFmt w:val="lowerLetter"/>
       <w:lvlText w:val="%2."/>
-      <w:lvlJc w:val="right"/>
-      <w:pPr>
-        <w:ind w:left="2160" w:hanging="360"/>
+      <w:lvlJc w:val="left"/>
+      <w:pPr>
+        <w:ind w:left="2880" w:hanging="360"/>
       </w:pPr>
     </w:lvl>
     <w:lvl w:ilvl="2" w:tplc="0809001B" w:tentative="1">
@@ -1531,7 +3475,7 @@
       <w:lvlText w:val="%3."/>
       <w:lvlJc w:val="right"/>
       <w:pPr>
-        <w:ind w:left="2880" w:hanging="180"/>
+        <w:ind w:left="3600" w:hanging="180"/>
       </w:pPr>
     </w:lvl>
     <w:lvl w:ilvl="3" w:tplc="0809000F" w:tentative="1">
@@ -1540,7 +3484,7 @@
       <w:lvlText w:val="%4."/>
       <w:lvlJc w:val="left"/>
       <w:pPr>
-        <w:ind w:left="3600" w:hanging="360"/>
+        <w:ind w:left="4320" w:hanging="360"/>
       </w:pPr>
     </w:lvl>
     <w:lvl w:ilvl="4" w:tplc="08090019" w:tentative="1">
@@ -1549,7 +3493,7 @@
       <w:lvlText w:val="%5."/>
       <w:lvlJc w:val="left"/>
       <w:pPr>
-        <w:ind w:left="4320" w:hanging="360"/>
+        <w:ind w:left="5040" w:hanging="360"/>
       </w:pPr>
     </w:lvl>
     <w:lvl w:ilvl="5" w:tplc="0809001B" w:tentative="1">
@@ -1558,7 +3502,7 @@
       <w:lvlText w:val="%6."/>
       <w:lvlJc w:val="right"/>
       <w:pPr>
-        <w:ind w:left="5040" w:hanging="180"/>
+        <w:ind w:left="5760" w:hanging="180"/>
       </w:pPr>
     </w:lvl>
     <w:lvl w:ilvl="6" w:tplc="0809000F" w:tentative="1">
@@ -1567,7 +3511,7 @@
       <w:lvlText w:val="%7."/>
       <w:lvlJc w:val="left"/>
       <w:pPr>
-        <w:ind w:left="5760" w:hanging="360"/>
+        <w:ind w:left="6480" w:hanging="360"/>
       </w:pPr>
     </w:lvl>
     <w:lvl w:ilvl="7" w:tplc="08090019" w:tentative="1">
@@ -1576,7 +3520,7 @@
       <w:lvlText w:val="%8."/>
       <w:lvlJc w:val="left"/>
       <w:pPr>
-        <w:ind w:left="6480" w:hanging="360"/>
+        <w:ind w:left="7200" w:hanging="360"/>
       </w:pPr>
     </w:lvl>
     <w:lvl w:ilvl="8" w:tplc="0809001B" w:tentative="1">
@@ -1585,11 +3529,214 @@
       <w:lvlText w:val="%9."/>
       <w:lvlJc w:val="right"/>
       <w:pPr>
-        <w:ind w:left="7200" w:hanging="180"/>
+        <w:ind w:left="7920" w:hanging="180"/>
       </w:pPr>
     </w:lvl>
   </w:abstractNum>
   <w:abstractNum w:abstractNumId="1" w15:restartNumberingAfterBreak="0">
+    <w:nsid w:val="20201ADB"/>
+    <w:multiLevelType w:val="hybridMultilevel"/>
+    <w:tmpl w:val="AAA86042"/>
+    <w:lvl w:ilvl="0" w:tplc="0809000F">
+      <w:start w:val="1"/>
+      <w:numFmt w:val="decimal"/>
+      <w:lvlText w:val="%1."/>
+      <w:lvlJc w:val="left"/>
+      <w:pPr>
+        <w:ind w:left="1440" w:hanging="360"/>
+      </w:pPr>
+    </w:lvl>
+    <w:lvl w:ilvl="1" w:tplc="0809000F">
+      <w:start w:val="1"/>
+      <w:numFmt w:val="decimal"/>
+      <w:lvlText w:val="%2."/>
+      <w:lvlJc w:val="left"/>
+      <w:pPr>
+        <w:ind w:left="2160" w:hanging="360"/>
+      </w:pPr>
+    </w:lvl>
+    <w:lvl w:ilvl="2" w:tplc="4E360276">
+      <w:numFmt w:val="bullet"/>
+      <w:lvlText w:val="-"/>
+      <w:lvlJc w:val="left"/>
+      <w:pPr>
+        <w:ind w:left="3060" w:hanging="360"/>
+      </w:pPr>
+      <w:rPr>
+        <w:rFonts w:ascii="Times New Roman" w:eastAsiaTheme="minorHAnsi" w:hAnsi="Times New Roman" w:cs="Times New Roman" w:hint="default"/>
+      </w:rPr>
+    </w:lvl>
+    <w:lvl w:ilvl="3" w:tplc="10806E66">
+      <w:start w:val="1"/>
+      <w:numFmt w:val="decimal"/>
+      <w:lvlText w:val="%4-"/>
+      <w:lvlJc w:val="left"/>
+      <w:pPr>
+        <w:ind w:left="3600" w:hanging="360"/>
+      </w:pPr>
+      <w:rPr>
+        <w:rFonts w:hint="default"/>
+      </w:rPr>
+    </w:lvl>
+    <w:lvl w:ilvl="4" w:tplc="08090019" w:tentative="1">
+      <w:start w:val="1"/>
+      <w:numFmt w:val="lowerLetter"/>
+      <w:lvlText w:val="%5."/>
+      <w:lvlJc w:val="left"/>
+      <w:pPr>
+        <w:ind w:left="4320" w:hanging="360"/>
+      </w:pPr>
+    </w:lvl>
+    <w:lvl w:ilvl="5" w:tplc="0809001B" w:tentative="1">
+      <w:start w:val="1"/>
+      <w:numFmt w:val="lowerRoman"/>
+      <w:lvlText w:val="%6."/>
+      <w:lvlJc w:val="right"/>
+      <w:pPr>
+        <w:ind w:left="5040" w:hanging="180"/>
+      </w:pPr>
+    </w:lvl>
+    <w:lvl w:ilvl="6" w:tplc="0809000F" w:tentative="1">
+      <w:start w:val="1"/>
+      <w:numFmt w:val="decimal"/>
+      <w:lvlText w:val="%7."/>
+      <w:lvlJc w:val="left"/>
+      <w:pPr>
+        <w:ind w:left="5760" w:hanging="360"/>
+      </w:pPr>
+    </w:lvl>
+    <w:lvl w:ilvl="7" w:tplc="08090019" w:tentative="1">
+      <w:start w:val="1"/>
+      <w:numFmt w:val="lowerLetter"/>
+      <w:lvlText w:val="%8."/>
+      <w:lvlJc w:val="left"/>
+      <w:pPr>
+        <w:ind w:left="6480" w:hanging="360"/>
+      </w:pPr>
+    </w:lvl>
+    <w:lvl w:ilvl="8" w:tplc="0809001B" w:tentative="1">
+      <w:start w:val="1"/>
+      <w:numFmt w:val="lowerRoman"/>
+      <w:lvlText w:val="%9."/>
+      <w:lvlJc w:val="right"/>
+      <w:pPr>
+        <w:ind w:left="7200" w:hanging="180"/>
+      </w:pPr>
+    </w:lvl>
+  </w:abstractNum>
+  <w:abstractNum w:abstractNumId="2" w15:restartNumberingAfterBreak="0">
+    <w:nsid w:val="68350EC6"/>
+    <w:multiLevelType w:val="hybridMultilevel"/>
+    <w:tmpl w:val="B248E346"/>
+    <w:lvl w:ilvl="0" w:tplc="8C4838F0">
+      <w:numFmt w:val="bullet"/>
+      <w:lvlText w:val="-"/>
+      <w:lvlJc w:val="left"/>
+      <w:pPr>
+        <w:ind w:left="1080" w:hanging="360"/>
+      </w:pPr>
+      <w:rPr>
+        <w:rFonts w:ascii="Times New Roman" w:eastAsiaTheme="minorHAnsi" w:hAnsi="Times New Roman" w:cs="Times New Roman" w:hint="default"/>
+      </w:rPr>
+    </w:lvl>
+    <w:lvl w:ilvl="1" w:tplc="08090003">
+      <w:start w:val="1"/>
+      <w:numFmt w:val="bullet"/>
+      <w:lvlText w:val="o"/>
+      <w:lvlJc w:val="left"/>
+      <w:pPr>
+        <w:ind w:left="1800" w:hanging="360"/>
+      </w:pPr>
+      <w:rPr>
+        <w:rFonts w:ascii="Courier New" w:hAnsi="Courier New" w:cs="Courier New" w:hint="default"/>
+      </w:rPr>
+    </w:lvl>
+    <w:lvl w:ilvl="2" w:tplc="08090005" w:tentative="1">
+      <w:start w:val="1"/>
+      <w:numFmt w:val="bullet"/>
+      <w:lvlText w:val=""/>
+      <w:lvlJc w:val="left"/>
+      <w:pPr>
+        <w:ind w:left="2520" w:hanging="360"/>
+      </w:pPr>
+      <w:rPr>
+        <w:rFonts w:ascii="Wingdings" w:hAnsi="Wingdings" w:hint="default"/>
+      </w:rPr>
+    </w:lvl>
+    <w:lvl w:ilvl="3" w:tplc="08090001" w:tentative="1">
+      <w:start w:val="1"/>
+      <w:numFmt w:val="bullet"/>
+      <w:lvlText w:val=""/>
+      <w:lvlJc w:val="left"/>
+      <w:pPr>
+        <w:ind w:left="3240" w:hanging="360"/>
+      </w:pPr>
+      <w:rPr>
+        <w:rFonts w:ascii="Symbol" w:hAnsi="Symbol" w:hint="default"/>
+      </w:rPr>
+    </w:lvl>
+    <w:lvl w:ilvl="4" w:tplc="08090003" w:tentative="1">
+      <w:start w:val="1"/>
+      <w:numFmt w:val="bullet"/>
+      <w:lvlText w:val="o"/>
+      <w:lvlJc w:val="left"/>
+      <w:pPr>
+        <w:ind w:left="3960" w:hanging="360"/>
+      </w:pPr>
+      <w:rPr>
+        <w:rFonts w:ascii="Courier New" w:hAnsi="Courier New" w:cs="Courier New" w:hint="default"/>
+      </w:rPr>
+    </w:lvl>
+    <w:lvl w:ilvl="5" w:tplc="08090005" w:tentative="1">
+      <w:start w:val="1"/>
+      <w:numFmt w:val="bullet"/>
+      <w:lvlText w:val=""/>
+      <w:lvlJc w:val="left"/>
+      <w:pPr>
+        <w:ind w:left="4680" w:hanging="360"/>
+      </w:pPr>
+      <w:rPr>
+        <w:rFonts w:ascii="Wingdings" w:hAnsi="Wingdings" w:hint="default"/>
+      </w:rPr>
+    </w:lvl>
+    <w:lvl w:ilvl="6" w:tplc="08090001" w:tentative="1">
+      <w:start w:val="1"/>
+      <w:numFmt w:val="bullet"/>
+      <w:lvlText w:val=""/>
+      <w:lvlJc w:val="left"/>
+      <w:pPr>
+        <w:ind w:left="5400" w:hanging="360"/>
+      </w:pPr>
+      <w:rPr>
+        <w:rFonts w:ascii="Symbol" w:hAnsi="Symbol" w:hint="default"/>
+      </w:rPr>
+    </w:lvl>
+    <w:lvl w:ilvl="7" w:tplc="08090003" w:tentative="1">
+      <w:start w:val="1"/>
+      <w:numFmt w:val="bullet"/>
+      <w:lvlText w:val="o"/>
+      <w:lvlJc w:val="left"/>
+      <w:pPr>
+        <w:ind w:left="6120" w:hanging="360"/>
+      </w:pPr>
+      <w:rPr>
+        <w:rFonts w:ascii="Courier New" w:hAnsi="Courier New" w:cs="Courier New" w:hint="default"/>
+      </w:rPr>
+    </w:lvl>
+    <w:lvl w:ilvl="8" w:tplc="08090005" w:tentative="1">
+      <w:start w:val="1"/>
+      <w:numFmt w:val="bullet"/>
+      <w:lvlText w:val=""/>
+      <w:lvlJc w:val="left"/>
+      <w:pPr>
+        <w:ind w:left="6840" w:hanging="360"/>
+      </w:pPr>
+      <w:rPr>
+        <w:rFonts w:ascii="Wingdings" w:hAnsi="Wingdings" w:hint="default"/>
+      </w:rPr>
+    </w:lvl>
+  </w:abstractNum>
+  <w:abstractNum w:abstractNumId="3" w15:restartNumberingAfterBreak="0">
     <w:nsid w:val="793B1D32"/>
     <w:multiLevelType w:val="hybridMultilevel"/>
     <w:tmpl w:val="81B44872"/>
@@ -1702,10 +3849,168 @@
       </w:rPr>
     </w:lvl>
   </w:abstractNum>
+  <w:abstractNum w:abstractNumId="4" w15:restartNumberingAfterBreak="0">
+    <w:nsid w:val="7DD9307F"/>
+    <w:multiLevelType w:val="multilevel"/>
+    <w:tmpl w:val="88D4C922"/>
+    <w:lvl w:ilvl="0">
+      <w:start w:val="1"/>
+      <w:numFmt w:val="bullet"/>
+      <w:lvlText w:val=""/>
+      <w:lvlJc w:val="left"/>
+      <w:pPr>
+        <w:tabs>
+          <w:tab w:val="num" w:pos="720"/>
+        </w:tabs>
+        <w:ind w:left="720" w:hanging="360"/>
+      </w:pPr>
+      <w:rPr>
+        <w:rFonts w:ascii="Symbol" w:hAnsi="Symbol" w:hint="default"/>
+        <w:sz w:val="20"/>
+      </w:rPr>
+    </w:lvl>
+    <w:lvl w:ilvl="1" w:tentative="1">
+      <w:start w:val="1"/>
+      <w:numFmt w:val="bullet"/>
+      <w:lvlText w:val="o"/>
+      <w:lvlJc w:val="left"/>
+      <w:pPr>
+        <w:tabs>
+          <w:tab w:val="num" w:pos="1440"/>
+        </w:tabs>
+        <w:ind w:left="1440" w:hanging="360"/>
+      </w:pPr>
+      <w:rPr>
+        <w:rFonts w:ascii="Courier New" w:hAnsi="Courier New" w:hint="default"/>
+        <w:sz w:val="20"/>
+      </w:rPr>
+    </w:lvl>
+    <w:lvl w:ilvl="2" w:tentative="1">
+      <w:start w:val="1"/>
+      <w:numFmt w:val="bullet"/>
+      <w:lvlText w:val=""/>
+      <w:lvlJc w:val="left"/>
+      <w:pPr>
+        <w:tabs>
+          <w:tab w:val="num" w:pos="2160"/>
+        </w:tabs>
+        <w:ind w:left="2160" w:hanging="360"/>
+      </w:pPr>
+      <w:rPr>
+        <w:rFonts w:ascii="Wingdings" w:hAnsi="Wingdings" w:hint="default"/>
+        <w:sz w:val="20"/>
+      </w:rPr>
+    </w:lvl>
+    <w:lvl w:ilvl="3" w:tentative="1">
+      <w:start w:val="1"/>
+      <w:numFmt w:val="bullet"/>
+      <w:lvlText w:val=""/>
+      <w:lvlJc w:val="left"/>
+      <w:pPr>
+        <w:tabs>
+          <w:tab w:val="num" w:pos="2880"/>
+        </w:tabs>
+        <w:ind w:left="2880" w:hanging="360"/>
+      </w:pPr>
+      <w:rPr>
+        <w:rFonts w:ascii="Wingdings" w:hAnsi="Wingdings" w:hint="default"/>
+        <w:sz w:val="20"/>
+      </w:rPr>
+    </w:lvl>
+    <w:lvl w:ilvl="4" w:tentative="1">
+      <w:start w:val="1"/>
+      <w:numFmt w:val="bullet"/>
+      <w:lvlText w:val=""/>
+      <w:lvlJc w:val="left"/>
+      <w:pPr>
+        <w:tabs>
+          <w:tab w:val="num" w:pos="3600"/>
+        </w:tabs>
+        <w:ind w:left="3600" w:hanging="360"/>
+      </w:pPr>
+      <w:rPr>
+        <w:rFonts w:ascii="Wingdings" w:hAnsi="Wingdings" w:hint="default"/>
+        <w:sz w:val="20"/>
+      </w:rPr>
+    </w:lvl>
+    <w:lvl w:ilvl="5" w:tentative="1">
+      <w:start w:val="1"/>
+      <w:numFmt w:val="bullet"/>
+      <w:lvlText w:val=""/>
+      <w:lvlJc w:val="left"/>
+      <w:pPr>
+        <w:tabs>
+          <w:tab w:val="num" w:pos="4320"/>
+        </w:tabs>
+        <w:ind w:left="4320" w:hanging="360"/>
+      </w:pPr>
+      <w:rPr>
+        <w:rFonts w:ascii="Wingdings" w:hAnsi="Wingdings" w:hint="default"/>
+        <w:sz w:val="20"/>
+      </w:rPr>
+    </w:lvl>
+    <w:lvl w:ilvl="6" w:tentative="1">
+      <w:start w:val="1"/>
+      <w:numFmt w:val="bullet"/>
+      <w:lvlText w:val=""/>
+      <w:lvlJc w:val="left"/>
+      <w:pPr>
+        <w:tabs>
+          <w:tab w:val="num" w:pos="5040"/>
+        </w:tabs>
+        <w:ind w:left="5040" w:hanging="360"/>
+      </w:pPr>
+      <w:rPr>
+        <w:rFonts w:ascii="Wingdings" w:hAnsi="Wingdings" w:hint="default"/>
+        <w:sz w:val="20"/>
+      </w:rPr>
+    </w:lvl>
+    <w:lvl w:ilvl="7" w:tentative="1">
+      <w:start w:val="1"/>
+      <w:numFmt w:val="bullet"/>
+      <w:lvlText w:val=""/>
+      <w:lvlJc w:val="left"/>
+      <w:pPr>
+        <w:tabs>
+          <w:tab w:val="num" w:pos="5760"/>
+        </w:tabs>
+        <w:ind w:left="5760" w:hanging="360"/>
+      </w:pPr>
+      <w:rPr>
+        <w:rFonts w:ascii="Wingdings" w:hAnsi="Wingdings" w:hint="default"/>
+        <w:sz w:val="20"/>
+      </w:rPr>
+    </w:lvl>
+    <w:lvl w:ilvl="8" w:tentative="1">
+      <w:start w:val="1"/>
+      <w:numFmt w:val="bullet"/>
+      <w:lvlText w:val=""/>
+      <w:lvlJc w:val="left"/>
+      <w:pPr>
+        <w:tabs>
+          <w:tab w:val="num" w:pos="6480"/>
+        </w:tabs>
+        <w:ind w:left="6480" w:hanging="360"/>
+      </w:pPr>
+      <w:rPr>
+        <w:rFonts w:ascii="Wingdings" w:hAnsi="Wingdings" w:hint="default"/>
+        <w:sz w:val="20"/>
+      </w:rPr>
+    </w:lvl>
+  </w:abstractNum>
   <w:num w:numId="1">
+    <w:abstractNumId w:val="3"/>
+  </w:num>
+  <w:num w:numId="2">
     <w:abstractNumId w:val="1"/>
   </w:num>
-  <w:num w:numId="2">
+  <w:num w:numId="3">
+    <w:abstractNumId w:val="2"/>
+  </w:num>
+  <w:num w:numId="4">
+    <w:abstractNumId w:val="4"/>
+  </w:num>
+  <w:num w:numId="5">
     <w:abstractNumId w:val="0"/>
   </w:num>
 </w:numbering>

</xml_diff>

<commit_message>
more information were added on hierarchical algorithm.
</commit_message>
<xml_diff>
--- a/Report 3 ISL.docx
+++ b/Report 3 ISL.docx
@@ -1467,10 +1467,38 @@
           <w:sz w:val="24"/>
           <w:szCs w:val="24"/>
         </w:rPr>
-        <w:t xml:space="preserve">? </w:t>
-      </w:r>
-      <w:bookmarkStart w:id="0" w:name="_GoBack"/>
-      <w:bookmarkEnd w:id="0"/>
+        <w:t>? )</w:t>
+      </w:r>
+      <w:proofErr w:type="gramEnd"/>
+    </w:p>
+    <w:p>
+      <w:pPr>
+        <w:ind w:left="1134"/>
+        <w:rPr>
+          <w:rFonts w:asciiTheme="majorBidi" w:hAnsiTheme="majorBidi" w:cstheme="majorBidi"/>
+          <w:sz w:val="24"/>
+          <w:szCs w:val="24"/>
+        </w:rPr>
+      </w:pPr>
+      <w:r>
+        <w:rPr>
+          <w:rFonts w:asciiTheme="majorBidi" w:hAnsiTheme="majorBidi" w:cstheme="majorBidi"/>
+          <w:sz w:val="24"/>
+          <w:szCs w:val="24"/>
+        </w:rPr>
+        <w:t xml:space="preserve">(bit on hard and soft clusters? </w:t>
+      </w:r>
+      <w:hyperlink r:id="rId8" w:history="1">
+        <w:r>
+          <w:rPr>
+            <w:rStyle w:val="Hyperlink"/>
+            <w:rFonts w:asciiTheme="majorBidi" w:hAnsiTheme="majorBidi" w:cstheme="majorBidi"/>
+            <w:sz w:val="24"/>
+            <w:szCs w:val="24"/>
+          </w:rPr>
+          <w:t>http://www.ims.uni-stuttgart.de/institut/mitarbeiter/schulte/theses/phd/algorithm.pdf</w:t>
+        </w:r>
+      </w:hyperlink>
       <w:r>
         <w:rPr>
           <w:rFonts w:asciiTheme="majorBidi" w:hAnsiTheme="majorBidi" w:cstheme="majorBidi"/>
@@ -1479,7 +1507,6 @@
         </w:rPr>
         <w:t>)</w:t>
       </w:r>
-      <w:proofErr w:type="gramEnd"/>
     </w:p>
     <w:p>
       <w:pPr>
@@ -1605,7 +1632,7 @@
                     <pic:cNvPicPr/>
                   </pic:nvPicPr>
                   <pic:blipFill rotWithShape="1">
-                    <a:blip r:embed="rId8"/>
+                    <a:blip r:embed="rId9"/>
                     <a:srcRect l="31377" t="34745" r="33258" b="40201"/>
                     <a:stretch/>
                   </pic:blipFill>
@@ -1872,7 +1899,7 @@
                     <pic:cNvPicPr/>
                   </pic:nvPicPr>
                   <pic:blipFill rotWithShape="1">
-                    <a:blip r:embed="rId9"/>
+                    <a:blip r:embed="rId10"/>
                     <a:srcRect l="38858" t="74305" r="36186" b="17671"/>
                     <a:stretch/>
                   </pic:blipFill>
@@ -1955,16 +1982,7 @@
           <w:szCs w:val="24"/>
           <w:highlight w:val="cyan"/>
         </w:rPr>
-        <w:t xml:space="preserve">cluster can be described as, the sum of all pairwise squared Euclidean distances between data points in the </w:t>
-      </w:r>
-      <w:r>
-        <w:rPr>
-          <w:rFonts w:asciiTheme="majorBidi" w:hAnsiTheme="majorBidi" w:cstheme="majorBidi"/>
-          <w:sz w:val="24"/>
-          <w:szCs w:val="24"/>
-          <w:highlight w:val="cyan"/>
-        </w:rPr>
-        <w:t>k</w:t>
+        <w:t>cluster can be described as, the sum of all pairwise squared Euclidean distances between data points in the k</w:t>
       </w:r>
       <w:r>
         <w:rPr>
@@ -1993,16 +2011,7 @@
           <w:szCs w:val="24"/>
           <w:highlight w:val="cyan"/>
         </w:rPr>
-        <w:t xml:space="preserve">by </w:t>
-      </w:r>
-      <w:r>
-        <w:rPr>
-          <w:rFonts w:asciiTheme="majorBidi" w:hAnsiTheme="majorBidi" w:cstheme="majorBidi"/>
-          <w:sz w:val="24"/>
-          <w:szCs w:val="24"/>
-          <w:highlight w:val="cyan"/>
-        </w:rPr>
-        <w:t xml:space="preserve"> |</w:t>
+        <w:t>by  |</w:t>
       </w:r>
       <w:proofErr w:type="spellStart"/>
       <w:proofErr w:type="gramEnd"/>
@@ -2023,25 +2032,7 @@
           <w:szCs w:val="24"/>
           <w:highlight w:val="cyan"/>
         </w:rPr>
-        <w:t xml:space="preserve">| </w:t>
-      </w:r>
-      <w:r>
-        <w:rPr>
-          <w:rFonts w:asciiTheme="majorBidi" w:hAnsiTheme="majorBidi" w:cstheme="majorBidi"/>
-          <w:sz w:val="24"/>
-          <w:szCs w:val="24"/>
-          <w:highlight w:val="cyan"/>
-        </w:rPr>
-        <w:t xml:space="preserve">the number of data points in </w:t>
-      </w:r>
-      <w:r>
-        <w:rPr>
-          <w:rFonts w:asciiTheme="majorBidi" w:hAnsiTheme="majorBidi" w:cstheme="majorBidi"/>
-          <w:sz w:val="24"/>
-          <w:szCs w:val="24"/>
-          <w:highlight w:val="cyan"/>
-        </w:rPr>
-        <w:t>the k</w:t>
+        <w:t>| the number of data points in the k</w:t>
       </w:r>
       <w:r>
         <w:rPr>
@@ -2060,16 +2051,7 @@
           <w:szCs w:val="24"/>
           <w:highlight w:val="cyan"/>
         </w:rPr>
-        <w:t xml:space="preserve"> cluster</w:t>
-      </w:r>
-      <w:r>
-        <w:rPr>
-          <w:rFonts w:asciiTheme="majorBidi" w:hAnsiTheme="majorBidi" w:cstheme="majorBidi"/>
-          <w:sz w:val="24"/>
-          <w:szCs w:val="24"/>
-          <w:highlight w:val="cyan"/>
-        </w:rPr>
-        <w:t>.</w:t>
+        <w:t xml:space="preserve"> cluster.</w:t>
       </w:r>
       <w:r>
         <w:rPr>
@@ -2161,6 +2143,7 @@
           <w:sz w:val="24"/>
           <w:szCs w:val="24"/>
         </w:rPr>
+        <w:lastRenderedPageBreak/>
         <w:t>For each observation in dataset, assign a random number from 1 to K.</w:t>
       </w:r>
     </w:p>
@@ -2227,7 +2210,6 @@
           <w:sz w:val="24"/>
           <w:szCs w:val="24"/>
         </w:rPr>
-        <w:lastRenderedPageBreak/>
         <w:t xml:space="preserve">Allocate each </w:t>
       </w:r>
       <w:r>
@@ -2309,7 +2291,7 @@
                     <pic:cNvPicPr/>
                   </pic:nvPicPr>
                   <pic:blipFill rotWithShape="1">
-                    <a:blip r:embed="rId10">
+                    <a:blip r:embed="rId11">
                       <a:extLst>
                         <a:ext uri="{28A0092B-C50C-407E-A947-70E740481C1C}">
                           <a14:useLocalDpi xmlns:a14="http://schemas.microsoft.com/office/drawing/2010/main" val="0"/>
@@ -2436,16 +2418,27 @@
           <w:sz w:val="24"/>
           <w:szCs w:val="24"/>
         </w:rPr>
-        <w:t xml:space="preserve">efficient with datasets of high dimensionality, and considered to be easy to implement, and has high performance. </w:t>
-      </w:r>
-      <w:r>
-        <w:rPr>
-          <w:rFonts w:asciiTheme="majorBidi" w:hAnsiTheme="majorBidi" w:cstheme="majorBidi"/>
-          <w:sz w:val="24"/>
-          <w:szCs w:val="24"/>
-        </w:rPr>
-        <w:t xml:space="preserve"> </w:t>
-      </w:r>
+        <w:t>efficient with datasets of high dimensionality, and considered to be easy to implement, and has high performance</w:t>
+      </w:r>
+      <w:r>
+        <w:rPr>
+          <w:rFonts w:asciiTheme="majorBidi" w:hAnsiTheme="majorBidi" w:cstheme="majorBidi"/>
+          <w:sz w:val="24"/>
+          <w:szCs w:val="24"/>
+        </w:rPr>
+        <w:t xml:space="preserve">(fast) </w:t>
+      </w:r>
+      <w:hyperlink r:id="rId12" w:history="1">
+        <w:r>
+          <w:rPr>
+            <w:rStyle w:val="Hyperlink"/>
+            <w:rFonts w:asciiTheme="majorBidi" w:hAnsiTheme="majorBidi" w:cstheme="majorBidi"/>
+            <w:sz w:val="24"/>
+            <w:szCs w:val="24"/>
+          </w:rPr>
+          <w:t>https://pdfs.semanticscholar.org/b0a2/0ecaf9398990bf552c0bd02e1799235a986f.pdf</w:t>
+        </w:r>
+      </w:hyperlink>
     </w:p>
     <w:p>
       <w:pPr>
@@ -2513,7 +2506,40 @@
           <w:sz w:val="24"/>
           <w:szCs w:val="24"/>
         </w:rPr>
-        <w:t>Another algorithm that doesn’t require the user to specify the number of clusters beforehand. Instead it creates a tree-based representation of data observations</w:t>
+        <w:t>Another algorith</w:t>
+      </w:r>
+      <w:r>
+        <w:rPr>
+          <w:rFonts w:asciiTheme="majorBidi" w:hAnsiTheme="majorBidi" w:cstheme="majorBidi"/>
+          <w:sz w:val="24"/>
+          <w:szCs w:val="24"/>
+        </w:rPr>
+        <w:t xml:space="preserve">m that doesn’t require the user’s prior knowledge </w:t>
+      </w:r>
+      <w:r>
+        <w:rPr>
+          <w:rFonts w:asciiTheme="majorBidi" w:hAnsiTheme="majorBidi" w:cstheme="majorBidi"/>
+          <w:sz w:val="24"/>
+          <w:szCs w:val="24"/>
+        </w:rPr>
+        <w:t xml:space="preserve">to specify the number of clusters </w:t>
+      </w:r>
+      <w:r>
+        <w:rPr>
+          <w:rFonts w:asciiTheme="majorBidi" w:hAnsiTheme="majorBidi" w:cstheme="majorBidi"/>
+          <w:sz w:val="24"/>
+          <w:szCs w:val="24"/>
+          <w:highlight w:val="yellow"/>
+        </w:rPr>
+        <w:t>beforehand</w:t>
+      </w:r>
+      <w:r>
+        <w:rPr>
+          <w:rFonts w:asciiTheme="majorBidi" w:hAnsiTheme="majorBidi" w:cstheme="majorBidi"/>
+          <w:sz w:val="24"/>
+          <w:szCs w:val="24"/>
+        </w:rPr>
+        <w:t>. Instead it creates a tree-based representation of data observations</w:t>
       </w:r>
       <w:r>
         <w:rPr>
@@ -2557,37 +2583,7 @@
           <w:szCs w:val="24"/>
           <w:shd w:val="clear" w:color="auto" w:fill="FFFFFF"/>
         </w:rPr>
-        <w:t>Agglomerative</w:t>
-      </w:r>
-      <w:r>
-        <w:rPr>
-          <w:rFonts w:asciiTheme="majorBidi" w:hAnsiTheme="majorBidi" w:cstheme="majorBidi"/>
-          <w:color w:val="222222"/>
-          <w:sz w:val="24"/>
-          <w:szCs w:val="24"/>
-          <w:shd w:val="clear" w:color="auto" w:fill="FFFFFF"/>
-        </w:rPr>
-        <w:t xml:space="preserve">, and </w:t>
-      </w:r>
-      <w:r>
-        <w:rPr>
-          <w:rFonts w:asciiTheme="majorBidi" w:hAnsiTheme="majorBidi" w:cstheme="majorBidi"/>
-          <w:color w:val="222222"/>
-          <w:sz w:val="24"/>
-          <w:szCs w:val="24"/>
-          <w:shd w:val="clear" w:color="auto" w:fill="FFFFFF"/>
-        </w:rPr>
-        <w:t>Divisive</w:t>
-      </w:r>
-      <w:r>
-        <w:rPr>
-          <w:rFonts w:asciiTheme="majorBidi" w:hAnsiTheme="majorBidi" w:cstheme="majorBidi"/>
-          <w:color w:val="222222"/>
-          <w:sz w:val="24"/>
-          <w:szCs w:val="24"/>
-          <w:shd w:val="clear" w:color="auto" w:fill="FFFFFF"/>
-        </w:rPr>
-        <w:t>.</w:t>
+        <w:t>Agglomerative, and Divisive.</w:t>
       </w:r>
       <w:r>
         <w:rPr>
@@ -2631,7 +2627,7 @@
           <w:szCs w:val="24"/>
           <w:shd w:val="clear" w:color="auto" w:fill="FFFFFF"/>
         </w:rPr>
-        <w:t xml:space="preserve">which is known as “bottom-up, the way it works is that </w:t>
+        <w:t xml:space="preserve">which is known as “bottom-up, the way it works is that each observation </w:t>
       </w:r>
       <w:r>
         <w:rPr>
@@ -2641,7 +2637,7 @@
           <w:szCs w:val="24"/>
           <w:shd w:val="clear" w:color="auto" w:fill="FFFFFF"/>
         </w:rPr>
-        <w:t xml:space="preserve">each observation </w:t>
+        <w:t>initiates</w:t>
       </w:r>
       <w:r>
         <w:rPr>
@@ -2651,7 +2647,7 @@
           <w:szCs w:val="24"/>
           <w:shd w:val="clear" w:color="auto" w:fill="FFFFFF"/>
         </w:rPr>
-        <w:t>initiates</w:t>
+        <w:t xml:space="preserve"> its own cluster, </w:t>
       </w:r>
       <w:r>
         <w:rPr>
@@ -2661,7 +2657,7 @@
           <w:szCs w:val="24"/>
           <w:shd w:val="clear" w:color="auto" w:fill="FFFFFF"/>
         </w:rPr>
-        <w:t xml:space="preserve"> in its own cluster, </w:t>
+        <w:t xml:space="preserve">and merging </w:t>
       </w:r>
       <w:r>
         <w:rPr>
@@ -2671,7 +2667,7 @@
           <w:szCs w:val="24"/>
           <w:shd w:val="clear" w:color="auto" w:fill="FFFFFF"/>
         </w:rPr>
-        <w:t xml:space="preserve">and merging </w:t>
+        <w:t xml:space="preserve">pairs of clusters </w:t>
       </w:r>
       <w:r>
         <w:rPr>
@@ -2681,7 +2677,7 @@
           <w:szCs w:val="24"/>
           <w:shd w:val="clear" w:color="auto" w:fill="FFFFFF"/>
         </w:rPr>
-        <w:t xml:space="preserve">pairs of clusters </w:t>
+        <w:t xml:space="preserve">as moving upwards (the top). Whereas, Divisive “top-down”, all clusters are in the same cluster, and it starts splitting them up, </w:t>
       </w:r>
       <w:r>
         <w:rPr>
@@ -2691,7 +2687,68 @@
           <w:szCs w:val="24"/>
           <w:shd w:val="clear" w:color="auto" w:fill="FFFFFF"/>
         </w:rPr>
-        <w:t>as moving upwards (the top). Whereas, Divisive “top-down”, all clusters are in the same cluster, and it starts splitting them up, while moving down the hierarchy.</w:t>
+        <w:t>while</w:t>
+      </w:r>
+      <w:r>
+        <w:rPr>
+          <w:rFonts w:asciiTheme="majorBidi" w:hAnsiTheme="majorBidi" w:cstheme="majorBidi"/>
+          <w:color w:val="222222"/>
+          <w:sz w:val="24"/>
+          <w:szCs w:val="24"/>
+          <w:shd w:val="clear" w:color="auto" w:fill="FFFFFF"/>
+        </w:rPr>
+        <w:t xml:space="preserve"> moving down the </w:t>
+      </w:r>
+      <w:r>
+        <w:rPr>
+          <w:rFonts w:asciiTheme="majorBidi" w:hAnsiTheme="majorBidi" w:cstheme="majorBidi"/>
+          <w:color w:val="222222"/>
+          <w:sz w:val="24"/>
+          <w:szCs w:val="24"/>
+          <w:shd w:val="clear" w:color="auto" w:fill="FFFFFF"/>
+        </w:rPr>
+        <w:t>hierarchy.</w:t>
+      </w:r>
+      <w:r>
+        <w:rPr>
+          <w:rFonts w:asciiTheme="majorBidi" w:hAnsiTheme="majorBidi" w:cstheme="majorBidi"/>
+          <w:color w:val="222222"/>
+          <w:sz w:val="24"/>
+          <w:szCs w:val="24"/>
+          <w:shd w:val="clear" w:color="auto" w:fill="FFFFFF"/>
+        </w:rPr>
+        <w:t xml:space="preserve"> However</w:t>
+      </w:r>
+      <w:r>
+        <w:rPr>
+          <w:rFonts w:asciiTheme="majorBidi" w:hAnsiTheme="majorBidi" w:cstheme="majorBidi"/>
+          <w:color w:val="222222"/>
+          <w:sz w:val="24"/>
+          <w:szCs w:val="24"/>
+          <w:shd w:val="clear" w:color="auto" w:fill="FFFFFF"/>
+        </w:rPr>
+        <w:t>, using Agglomerative is less problematic, since Divisiv</w:t>
+      </w:r>
+      <w:r>
+        <w:rPr>
+          <w:rFonts w:asciiTheme="majorBidi" w:hAnsiTheme="majorBidi" w:cstheme="majorBidi"/>
+          <w:color w:val="222222"/>
+          <w:sz w:val="24"/>
+          <w:szCs w:val="24"/>
+          <w:shd w:val="clear" w:color="auto" w:fill="FFFFFF"/>
+        </w:rPr>
+        <w:t xml:space="preserve">e needs to </w:t>
+      </w:r>
+      <w:r>
+        <w:rPr>
+          <w:rFonts w:asciiTheme="majorBidi" w:hAnsiTheme="majorBidi" w:cstheme="majorBidi"/>
+          <w:color w:val="222222"/>
+          <w:sz w:val="24"/>
+          <w:szCs w:val="24"/>
+          <w:shd w:val="clear" w:color="auto" w:fill="FFFFFF"/>
+        </w:rPr>
+        <w:lastRenderedPageBreak/>
+        <w:t>consider all possible divisions.</w:t>
       </w:r>
       <w:r>
         <w:rPr>
@@ -2703,18 +2760,7 @@
         </w:rPr>
         <w:t xml:space="preserve"> </w:t>
       </w:r>
-    </w:p>
-    <w:p>
-      <w:pPr>
-        <w:ind w:left="1080"/>
-        <w:rPr>
-          <w:noProof/>
-        </w:rPr>
-      </w:pPr>
-    </w:p>
-    <w:p>
-      <w:pPr>
-        <w:ind w:left="1080"/>
+      <w:r>
         <w:rPr>
           <w:rFonts w:ascii="Arial" w:hAnsi="Arial" w:cs="Arial"/>
           <w:color w:val="222222"/>
@@ -2722,12 +2768,54 @@
           <w:szCs w:val="21"/>
           <w:shd w:val="clear" w:color="auto" w:fill="FFFFFF"/>
         </w:rPr>
-      </w:pPr>
-      <w:r>
+        <w:t>(</w:t>
+      </w:r>
+      <w:hyperlink r:id="rId13" w:history="1">
+        <w:r>
+          <w:rPr>
+            <w:rStyle w:val="Hyperlink"/>
+            <w:rFonts w:ascii="Arial" w:hAnsi="Arial" w:cs="Arial"/>
+            <w:sz w:val="21"/>
+            <w:szCs w:val="21"/>
+            <w:shd w:val="clear" w:color="auto" w:fill="FFFFFF"/>
+          </w:rPr>
+          <w:t>http://www.ims.uni-stuttgart.de/institut/mitarbeiter/schulte/theses/phd/algorithm.pdf</w:t>
+        </w:r>
+      </w:hyperlink>
+      <w:r>
+        <w:rPr>
+          <w:rFonts w:ascii="Arial" w:hAnsi="Arial" w:cs="Arial"/>
+          <w:color w:val="222222"/>
+          <w:sz w:val="21"/>
+          <w:szCs w:val="21"/>
+          <w:shd w:val="clear" w:color="auto" w:fill="FFFFFF"/>
+        </w:rPr>
+        <w:t>)</w:t>
+      </w:r>
+    </w:p>
+    <w:p>
+      <w:pPr>
+        <w:ind w:left="1080"/>
         <w:rPr>
           <w:noProof/>
         </w:rPr>
-        <w:lastRenderedPageBreak/>
+      </w:pPr>
+    </w:p>
+    <w:p>
+      <w:pPr>
+        <w:ind w:left="1080"/>
+        <w:rPr>
+          <w:rFonts w:ascii="Arial" w:hAnsi="Arial" w:cs="Arial"/>
+          <w:color w:val="222222"/>
+          <w:sz w:val="21"/>
+          <w:szCs w:val="21"/>
+          <w:shd w:val="clear" w:color="auto" w:fill="FFFFFF"/>
+        </w:rPr>
+      </w:pPr>
+      <w:r>
+        <w:rPr>
+          <w:noProof/>
+        </w:rPr>
         <w:drawing>
           <wp:inline distT="0" distB="0" distL="0" distR="0" wp14:anchorId="3C1EB250" wp14:editId="575741FD">
             <wp:extent cx="4450080" cy="1930155"/>
@@ -2744,7 +2832,7 @@
                     <pic:cNvPicPr/>
                   </pic:nvPicPr>
                   <pic:blipFill rotWithShape="1">
-                    <a:blip r:embed="rId11"/>
+                    <a:blip r:embed="rId14"/>
                     <a:srcRect l="32706" t="42781" r="34190" b="31692"/>
                     <a:stretch/>
                   </pic:blipFill>
@@ -2794,6 +2882,56 @@
         </w:rPr>
         <w:t>The height in the dendrogram at which two clusters are merged represents the distance between two clusters in the data space.</w:t>
       </w:r>
+      <w:r>
+        <w:rPr>
+          <w:rFonts w:asciiTheme="majorBidi" w:hAnsiTheme="majorBidi" w:cstheme="majorBidi"/>
+          <w:color w:val="222222"/>
+          <w:sz w:val="24"/>
+          <w:szCs w:val="24"/>
+          <w:shd w:val="clear" w:color="auto" w:fill="FFFFFF"/>
+        </w:rPr>
+        <w:t xml:space="preserve"> In addition, mainly </w:t>
+      </w:r>
+      <w:r>
+        <w:rPr>
+          <w:rFonts w:asciiTheme="majorBidi" w:hAnsiTheme="majorBidi" w:cstheme="majorBidi"/>
+          <w:color w:val="222222"/>
+          <w:sz w:val="24"/>
+          <w:szCs w:val="24"/>
+          <w:shd w:val="clear" w:color="auto" w:fill="FFFFFF"/>
+        </w:rPr>
+        <w:t>observations</w:t>
+      </w:r>
+      <w:r>
+        <w:rPr>
+          <w:rFonts w:asciiTheme="majorBidi" w:hAnsiTheme="majorBidi" w:cstheme="majorBidi"/>
+          <w:color w:val="222222"/>
+          <w:sz w:val="24"/>
+          <w:szCs w:val="24"/>
+          <w:shd w:val="clear" w:color="auto" w:fill="FFFFFF"/>
+        </w:rPr>
+        <w:t xml:space="preserve"> that fuse near the bottom in </w:t>
+      </w:r>
+      <w:r>
+        <w:rPr>
+          <w:rFonts w:asciiTheme="majorBidi" w:hAnsiTheme="majorBidi" w:cstheme="majorBidi"/>
+          <w:color w:val="222222"/>
+          <w:sz w:val="24"/>
+          <w:szCs w:val="24"/>
+          <w:shd w:val="clear" w:color="auto" w:fill="FFFFFF"/>
+        </w:rPr>
+        <w:t>dendrogram</w:t>
+      </w:r>
+      <w:r>
+        <w:rPr>
+          <w:rFonts w:asciiTheme="majorBidi" w:hAnsiTheme="majorBidi" w:cstheme="majorBidi"/>
+          <w:color w:val="222222"/>
+          <w:sz w:val="24"/>
+          <w:szCs w:val="24"/>
+          <w:shd w:val="clear" w:color="auto" w:fill="FFFFFF"/>
+        </w:rPr>
+        <w:t xml:space="preserve">, tend to be similar, whereas, observations that fuse near the top of tree are quite different. </w:t>
+      </w:r>
     </w:p>
     <w:p>
       <w:pPr>
@@ -2806,16 +2944,150 @@
           <w:shd w:val="clear" w:color="auto" w:fill="FFFFFF"/>
         </w:rPr>
       </w:pPr>
+      <w:r>
+        <w:rPr>
+          <w:rFonts w:asciiTheme="majorBidi" w:hAnsiTheme="majorBidi" w:cstheme="majorBidi"/>
+          <w:color w:val="222222"/>
+          <w:sz w:val="24"/>
+          <w:szCs w:val="24"/>
+          <w:shd w:val="clear" w:color="auto" w:fill="FFFFFF"/>
+        </w:rPr>
+        <w:t xml:space="preserve">To discover number of clusters a dendrogram contain, a horizontal </w:t>
+      </w:r>
+      <w:r>
+        <w:rPr>
+          <w:rFonts w:asciiTheme="majorBidi" w:hAnsiTheme="majorBidi" w:cstheme="majorBidi"/>
+          <w:color w:val="222222"/>
+          <w:sz w:val="24"/>
+          <w:szCs w:val="24"/>
+          <w:highlight w:val="yellow"/>
+          <w:shd w:val="clear" w:color="auto" w:fill="FFFFFF"/>
+        </w:rPr>
+        <w:t xml:space="preserve">cut </w:t>
+      </w:r>
+      <w:r>
+        <w:rPr>
+          <w:rFonts w:asciiTheme="majorBidi" w:hAnsiTheme="majorBidi" w:cstheme="majorBidi"/>
+          <w:color w:val="222222"/>
+          <w:sz w:val="24"/>
+          <w:szCs w:val="24"/>
+          <w:highlight w:val="yellow"/>
+          <w:shd w:val="clear" w:color="auto" w:fill="FFFFFF"/>
+        </w:rPr>
+        <w:t>at the relevant depth</w:t>
+      </w:r>
+      <w:r>
+        <w:rPr>
+          <w:rFonts w:asciiTheme="majorBidi" w:hAnsiTheme="majorBidi" w:cstheme="majorBidi"/>
+          <w:color w:val="222222"/>
+          <w:sz w:val="24"/>
+          <w:szCs w:val="24"/>
+          <w:shd w:val="clear" w:color="auto" w:fill="FFFFFF"/>
+        </w:rPr>
+        <w:t xml:space="preserve">, and depending on where the horizontal line is, the below </w:t>
+      </w:r>
+      <w:r>
+        <w:rPr>
+          <w:rFonts w:asciiTheme="majorBidi" w:hAnsiTheme="majorBidi" w:cstheme="majorBidi"/>
+          <w:color w:val="222222"/>
+          <w:sz w:val="24"/>
+          <w:szCs w:val="24"/>
+          <w:shd w:val="clear" w:color="auto" w:fill="FFFFFF"/>
+        </w:rPr>
+        <w:t>sets (</w:t>
+      </w:r>
+      <w:r>
+        <w:rPr>
+          <w:rFonts w:asciiTheme="majorBidi" w:hAnsiTheme="majorBidi" w:cstheme="majorBidi"/>
+          <w:color w:val="222222"/>
+          <w:sz w:val="24"/>
+          <w:szCs w:val="24"/>
+          <w:shd w:val="clear" w:color="auto" w:fill="FFFFFF"/>
+        </w:rPr>
+        <w:t xml:space="preserve">major branches), are the clusters </w:t>
+      </w:r>
+      <w:r>
+        <w:rPr>
+          <w:rFonts w:asciiTheme="majorBidi" w:hAnsiTheme="majorBidi" w:cstheme="majorBidi"/>
+          <w:color w:val="222222"/>
+          <w:sz w:val="24"/>
+          <w:szCs w:val="24"/>
+          <w:shd w:val="clear" w:color="auto" w:fill="FFFFFF"/>
+        </w:rPr>
+        <w:t>made (</w:t>
+      </w:r>
+      <w:r>
+        <w:rPr>
+          <w:rFonts w:asciiTheme="majorBidi" w:hAnsiTheme="majorBidi" w:cstheme="majorBidi"/>
+          <w:color w:val="222222"/>
+          <w:sz w:val="24"/>
+          <w:szCs w:val="24"/>
+          <w:shd w:val="clear" w:color="auto" w:fill="FFFFFF"/>
+        </w:rPr>
+        <w:t xml:space="preserve">see above). </w:t>
+      </w:r>
     </w:p>
     <w:p>
       <w:pPr>
         <w:ind w:left="1080"/>
         <w:rPr>
           <w:rFonts w:asciiTheme="majorBidi" w:hAnsiTheme="majorBidi" w:cstheme="majorBidi"/>
-          <w:sz w:val="24"/>
-          <w:szCs w:val="24"/>
-        </w:rPr>
-      </w:pPr>
+          <w:color w:val="222222"/>
+          <w:sz w:val="24"/>
+          <w:szCs w:val="24"/>
+          <w:shd w:val="clear" w:color="auto" w:fill="FFFFFF"/>
+        </w:rPr>
+      </w:pPr>
+      <w:r>
+        <w:rPr>
+          <w:rFonts w:asciiTheme="majorBidi" w:hAnsiTheme="majorBidi" w:cstheme="majorBidi"/>
+          <w:color w:val="222222"/>
+          <w:sz w:val="24"/>
+          <w:szCs w:val="24"/>
+          <w:shd w:val="clear" w:color="auto" w:fill="FFFFFF"/>
+        </w:rPr>
+        <w:t>Different values of</w:t>
+      </w:r>
+      <w:r>
+        <w:rPr>
+          <w:rFonts w:asciiTheme="majorBidi" w:hAnsiTheme="majorBidi" w:cstheme="majorBidi"/>
+          <w:color w:val="222222"/>
+          <w:sz w:val="24"/>
+          <w:szCs w:val="24"/>
+          <w:shd w:val="clear" w:color="auto" w:fill="FFFFFF"/>
+        </w:rPr>
+        <w:t xml:space="preserve"> the depth </w:t>
+      </w:r>
+      <w:r>
+        <w:rPr>
+          <w:rFonts w:asciiTheme="majorBidi" w:hAnsiTheme="majorBidi" w:cstheme="majorBidi"/>
+          <w:color w:val="222222"/>
+          <w:sz w:val="24"/>
+          <w:szCs w:val="24"/>
+          <w:shd w:val="clear" w:color="auto" w:fill="FFFFFF"/>
+        </w:rPr>
+        <w:t>of horizontal</w:t>
+      </w:r>
+      <w:r>
+        <w:rPr>
+          <w:rFonts w:asciiTheme="majorBidi" w:hAnsiTheme="majorBidi" w:cstheme="majorBidi"/>
+          <w:color w:val="222222"/>
+          <w:sz w:val="24"/>
+          <w:szCs w:val="24"/>
+          <w:shd w:val="clear" w:color="auto" w:fill="FFFFFF"/>
+        </w:rPr>
+        <w:t xml:space="preserve"> line would indicate a different number of clusters, i.e. </w:t>
+      </w:r>
+      <w:r>
+        <w:rPr>
+          <w:rFonts w:asciiTheme="majorBidi" w:hAnsiTheme="majorBidi" w:cstheme="majorBidi"/>
+          <w:color w:val="222222"/>
+          <w:sz w:val="24"/>
+          <w:szCs w:val="24"/>
+          <w:shd w:val="clear" w:color="auto" w:fill="FFFFFF"/>
+        </w:rPr>
+        <w:t xml:space="preserve">diagram () in middle () the horizontal line is at height = 9, and divides dataset to 2 distinct clusters, while on the diagram in left hand side (), height=5, thus, clusters are set to 3 in that case. </w:t>
+      </w:r>
     </w:p>
     <w:p>
       <w:pPr>
@@ -2836,8 +3108,182 @@
           <w:sz w:val="24"/>
           <w:szCs w:val="24"/>
         </w:rPr>
-        <w:t xml:space="preserve">Dissimilarity measure </w:t>
-      </w:r>
+        <w:t xml:space="preserve">Dissimilarity </w:t>
+      </w:r>
+      <w:r>
+        <w:rPr>
+          <w:rFonts w:asciiTheme="majorBidi" w:hAnsiTheme="majorBidi" w:cstheme="majorBidi"/>
+          <w:sz w:val="24"/>
+          <w:szCs w:val="24"/>
+        </w:rPr>
+        <w:t xml:space="preserve">measure: is calculated using variety of methods. i.e. Euclidean distance. Where it considers the distance between two data points.  </w:t>
+      </w:r>
+      <w:r>
+        <w:rPr>
+          <w:rFonts w:asciiTheme="majorBidi" w:hAnsiTheme="majorBidi" w:cstheme="majorBidi"/>
+          <w:sz w:val="24"/>
+          <w:szCs w:val="24"/>
+        </w:rPr>
+        <w:t>C</w:t>
+      </w:r>
+      <w:r>
+        <w:rPr>
+          <w:rFonts w:asciiTheme="majorBidi" w:hAnsiTheme="majorBidi" w:cstheme="majorBidi"/>
+          <w:sz w:val="24"/>
+          <w:szCs w:val="24"/>
+        </w:rPr>
+        <w:t>omputed</w:t>
+      </w:r>
+      <w:r>
+        <w:rPr>
+          <w:rFonts w:asciiTheme="majorBidi" w:hAnsiTheme="majorBidi" w:cstheme="majorBidi"/>
+          <w:sz w:val="24"/>
+          <w:szCs w:val="24"/>
+        </w:rPr>
+        <w:t xml:space="preserve"> as</w:t>
+      </w:r>
+      <w:r>
+        <w:rPr>
+          <w:rFonts w:asciiTheme="majorBidi" w:hAnsiTheme="majorBidi" w:cstheme="majorBidi"/>
+          <w:sz w:val="24"/>
+          <w:szCs w:val="24"/>
+        </w:rPr>
+        <w:t xml:space="preserve"> the square</w:t>
+      </w:r>
+      <w:bookmarkStart w:id="0" w:name="_GoBack"/>
+      <w:bookmarkEnd w:id="0"/>
+      <w:r>
+        <w:rPr>
+          <w:rFonts w:asciiTheme="majorBidi" w:hAnsiTheme="majorBidi" w:cstheme="majorBidi"/>
+          <w:sz w:val="24"/>
+          <w:szCs w:val="24"/>
+        </w:rPr>
+        <w:t xml:space="preserve"> </w:t>
+      </w:r>
+      <w:r>
+        <w:rPr>
+          <w:rFonts w:asciiTheme="majorBidi" w:hAnsiTheme="majorBidi" w:cstheme="majorBidi"/>
+          <w:sz w:val="24"/>
+          <w:szCs w:val="24"/>
+        </w:rPr>
+        <w:t xml:space="preserve">root </w:t>
+      </w:r>
+      <w:r>
+        <w:rPr>
+          <w:rFonts w:asciiTheme="majorBidi" w:hAnsiTheme="majorBidi" w:cstheme="majorBidi"/>
+          <w:sz w:val="24"/>
+          <w:szCs w:val="24"/>
+        </w:rPr>
+        <w:t>of the</w:t>
+      </w:r>
+      <w:r>
+        <w:rPr>
+          <w:rFonts w:asciiTheme="majorBidi" w:hAnsiTheme="majorBidi" w:cstheme="majorBidi"/>
+          <w:sz w:val="24"/>
+          <w:szCs w:val="24"/>
+        </w:rPr>
+        <w:t xml:space="preserve"> sum of</w:t>
+      </w:r>
+      <w:r>
+        <w:rPr>
+          <w:rFonts w:asciiTheme="majorBidi" w:hAnsiTheme="majorBidi" w:cstheme="majorBidi"/>
+          <w:sz w:val="24"/>
+          <w:szCs w:val="24"/>
+        </w:rPr>
+        <w:t xml:space="preserve"> the squared differences</w:t>
+      </w:r>
+      <w:r>
+        <w:rPr>
+          <w:rFonts w:asciiTheme="majorBidi" w:hAnsiTheme="majorBidi" w:cstheme="majorBidi"/>
+          <w:sz w:val="24"/>
+          <w:szCs w:val="24"/>
+        </w:rPr>
+        <w:t xml:space="preserve"> </w:t>
+      </w:r>
+      <w:r>
+        <w:rPr>
+          <w:rFonts w:asciiTheme="majorBidi" w:hAnsiTheme="majorBidi" w:cstheme="majorBidi"/>
+          <w:sz w:val="24"/>
+          <w:szCs w:val="24"/>
+        </w:rPr>
+        <w:t xml:space="preserve">of </w:t>
+      </w:r>
+      <w:r>
+        <w:rPr>
+          <w:rFonts w:asciiTheme="majorBidi" w:hAnsiTheme="majorBidi" w:cstheme="majorBidi"/>
+          <w:sz w:val="24"/>
+          <w:szCs w:val="24"/>
+        </w:rPr>
+        <w:t xml:space="preserve">distance between </w:t>
+      </w:r>
+      <w:r>
+        <w:rPr>
+          <w:rFonts w:asciiTheme="majorBidi" w:hAnsiTheme="majorBidi" w:cstheme="majorBidi"/>
+          <w:sz w:val="24"/>
+          <w:szCs w:val="24"/>
+        </w:rPr>
+        <w:t>two</w:t>
+      </w:r>
+      <w:r>
+        <w:rPr>
+          <w:rFonts w:asciiTheme="majorBidi" w:hAnsiTheme="majorBidi" w:cstheme="majorBidi"/>
+          <w:sz w:val="24"/>
+          <w:szCs w:val="24"/>
+        </w:rPr>
+        <w:t xml:space="preserve"> </w:t>
+      </w:r>
+      <w:r>
+        <w:rPr>
+          <w:rFonts w:asciiTheme="majorBidi" w:hAnsiTheme="majorBidi" w:cstheme="majorBidi"/>
+          <w:sz w:val="24"/>
+          <w:szCs w:val="24"/>
+        </w:rPr>
+        <w:t>variables.</w:t>
+      </w:r>
+      <w:r>
+        <w:rPr>
+          <w:rFonts w:asciiTheme="majorBidi" w:hAnsiTheme="majorBidi" w:cstheme="majorBidi"/>
+          <w:sz w:val="24"/>
+          <w:szCs w:val="24"/>
+        </w:rPr>
+        <w:t xml:space="preserve"> Another example, is correlation-based distance, which computes the correlation between features of 2 observations to be high, if they’re found similar. </w:t>
+      </w:r>
+      <w:r>
+        <w:t>(</w:t>
+      </w:r>
+      <w:hyperlink r:id="rId15" w:history="1">
+        <w:r>
+          <w:rPr>
+            <w:rStyle w:val="Hyperlink"/>
+          </w:rPr>
+          <w:t>https://arxiv.org/ftp/arxiv/papers/1205/1205.1117.pdf</w:t>
+        </w:r>
+      </w:hyperlink>
+      <w:r>
+        <w:t>)</w:t>
+      </w:r>
+    </w:p>
+    <w:p>
+      <w:pPr>
+        <w:pStyle w:val="ListParagraph"/>
+        <w:ind w:left="1800"/>
+        <w:rPr>
+          <w:rFonts w:asciiTheme="majorBidi" w:hAnsiTheme="majorBidi" w:cstheme="majorBidi"/>
+          <w:sz w:val="24"/>
+          <w:szCs w:val="24"/>
+        </w:rPr>
+      </w:pPr>
+    </w:p>
+    <w:p>
+      <w:pPr>
+        <w:pStyle w:val="ListParagraph"/>
+        <w:ind w:left="1800"/>
+        <w:rPr>
+          <w:rFonts w:asciiTheme="majorBidi" w:hAnsiTheme="majorBidi" w:cstheme="majorBidi"/>
+          <w:sz w:val="24"/>
+          <w:szCs w:val="24"/>
+        </w:rPr>
+      </w:pPr>
     </w:p>
     <w:p>
       <w:pPr>
@@ -2858,44 +3304,266 @@
           <w:sz w:val="24"/>
           <w:szCs w:val="24"/>
         </w:rPr>
-        <w:t xml:space="preserve">Linkage </w:t>
-      </w:r>
-    </w:p>
-    <w:p>
-      <w:pPr>
-        <w:ind w:left="1080"/>
-        <w:rPr>
-          <w:rFonts w:asciiTheme="majorBidi" w:hAnsiTheme="majorBidi" w:cstheme="majorBidi"/>
-          <w:sz w:val="24"/>
-          <w:szCs w:val="24"/>
-        </w:rPr>
-      </w:pPr>
-      <w:r>
-        <w:rPr>
-          <w:rFonts w:asciiTheme="majorBidi" w:hAnsiTheme="majorBidi" w:cstheme="majorBidi"/>
-          <w:sz w:val="24"/>
-          <w:szCs w:val="24"/>
-        </w:rPr>
-        <w:t>Advantage?</w:t>
-      </w:r>
-    </w:p>
-    <w:p>
-      <w:pPr>
-        <w:ind w:left="1080"/>
-        <w:rPr>
-          <w:rFonts w:asciiTheme="majorBidi" w:hAnsiTheme="majorBidi" w:cstheme="majorBidi"/>
-          <w:sz w:val="24"/>
-          <w:szCs w:val="24"/>
-        </w:rPr>
-      </w:pPr>
-      <w:r>
-        <w:rPr>
-          <w:rFonts w:asciiTheme="majorBidi" w:hAnsiTheme="majorBidi" w:cstheme="majorBidi"/>
-          <w:sz w:val="24"/>
-          <w:szCs w:val="24"/>
-        </w:rPr>
-        <w:t>Disadvantage?</w:t>
-      </w:r>
+        <w:t xml:space="preserve">Linkage: on the other hand, describe the </w:t>
+      </w:r>
+      <w:r>
+        <w:rPr>
+          <w:rFonts w:asciiTheme="majorBidi" w:hAnsiTheme="majorBidi" w:cstheme="majorBidi"/>
+          <w:sz w:val="24"/>
+          <w:szCs w:val="24"/>
+        </w:rPr>
+        <w:t>dis</w:t>
+      </w:r>
+      <w:r>
+        <w:rPr>
+          <w:rFonts w:asciiTheme="majorBidi" w:hAnsiTheme="majorBidi" w:cstheme="majorBidi"/>
+          <w:sz w:val="24"/>
+          <w:szCs w:val="24"/>
+        </w:rPr>
+        <w:t>similarity</w:t>
+      </w:r>
+      <w:r>
+        <w:rPr>
+          <w:rFonts w:asciiTheme="majorBidi" w:hAnsiTheme="majorBidi" w:cstheme="majorBidi"/>
+          <w:sz w:val="24"/>
+          <w:szCs w:val="24"/>
+        </w:rPr>
+        <w:t xml:space="preserve"> between two </w:t>
+      </w:r>
+      <w:r>
+        <w:rPr>
+          <w:rFonts w:asciiTheme="majorBidi" w:hAnsiTheme="majorBidi" w:cstheme="majorBidi"/>
+          <w:sz w:val="24"/>
+          <w:szCs w:val="24"/>
+        </w:rPr>
+        <w:t>set</w:t>
+      </w:r>
+      <w:r>
+        <w:rPr>
+          <w:rFonts w:asciiTheme="majorBidi" w:hAnsiTheme="majorBidi" w:cstheme="majorBidi"/>
+          <w:sz w:val="24"/>
+          <w:szCs w:val="24"/>
+        </w:rPr>
+        <w:t>s</w:t>
+      </w:r>
+      <w:r>
+        <w:rPr>
+          <w:rFonts w:asciiTheme="majorBidi" w:hAnsiTheme="majorBidi" w:cstheme="majorBidi"/>
+          <w:sz w:val="24"/>
+          <w:szCs w:val="24"/>
+        </w:rPr>
+        <w:t xml:space="preserve"> of </w:t>
+      </w:r>
+      <w:r>
+        <w:rPr>
+          <w:rFonts w:asciiTheme="majorBidi" w:hAnsiTheme="majorBidi" w:cstheme="majorBidi"/>
+          <w:sz w:val="24"/>
+          <w:szCs w:val="24"/>
+        </w:rPr>
+        <w:t xml:space="preserve">data </w:t>
+      </w:r>
+      <w:r>
+        <w:rPr>
+          <w:rFonts w:asciiTheme="majorBidi" w:hAnsiTheme="majorBidi" w:cstheme="majorBidi"/>
+          <w:sz w:val="24"/>
+          <w:szCs w:val="24"/>
+        </w:rPr>
+        <w:t>points</w:t>
+      </w:r>
+      <w:r>
+        <w:rPr>
+          <w:rFonts w:asciiTheme="majorBidi" w:hAnsiTheme="majorBidi" w:cstheme="majorBidi"/>
+          <w:sz w:val="24"/>
+          <w:szCs w:val="24"/>
+        </w:rPr>
+        <w:t>(groups)</w:t>
+      </w:r>
+      <w:r>
+        <w:rPr>
+          <w:rFonts w:asciiTheme="majorBidi" w:hAnsiTheme="majorBidi" w:cstheme="majorBidi"/>
+          <w:sz w:val="24"/>
+          <w:szCs w:val="24"/>
+        </w:rPr>
+        <w:t xml:space="preserve"> (</w:t>
+      </w:r>
+      <w:r>
+        <w:rPr>
+          <w:rFonts w:asciiTheme="majorBidi" w:hAnsiTheme="majorBidi" w:cstheme="majorBidi"/>
+          <w:sz w:val="24"/>
+          <w:szCs w:val="24"/>
+          <w:highlight w:val="cyan"/>
+        </w:rPr>
+        <w:t xml:space="preserve">two groups of </w:t>
+      </w:r>
+      <w:r>
+        <w:rPr>
+          <w:rFonts w:asciiTheme="majorBidi" w:hAnsiTheme="majorBidi" w:cstheme="majorBidi"/>
+          <w:sz w:val="24"/>
+          <w:szCs w:val="24"/>
+          <w:highlight w:val="cyan"/>
+        </w:rPr>
+        <w:t>observations</w:t>
+      </w:r>
+      <w:r>
+        <w:rPr>
+          <w:rFonts w:asciiTheme="majorBidi" w:hAnsiTheme="majorBidi" w:cstheme="majorBidi"/>
+          <w:sz w:val="24"/>
+          <w:szCs w:val="24"/>
+        </w:rPr>
+        <w:t>)</w:t>
+      </w:r>
+      <w:r>
+        <w:rPr>
+          <w:rFonts w:asciiTheme="majorBidi" w:hAnsiTheme="majorBidi" w:cstheme="majorBidi"/>
+          <w:sz w:val="24"/>
+          <w:szCs w:val="24"/>
+        </w:rPr>
+        <w:t>, by using one of the following four different</w:t>
+      </w:r>
+      <w:r>
+        <w:rPr>
+          <w:rFonts w:asciiTheme="majorBidi" w:hAnsiTheme="majorBidi" w:cstheme="majorBidi"/>
+          <w:sz w:val="24"/>
+          <w:szCs w:val="24"/>
+        </w:rPr>
+        <w:t xml:space="preserve"> </w:t>
+      </w:r>
+      <w:r>
+        <w:rPr>
+          <w:rFonts w:asciiTheme="majorBidi" w:hAnsiTheme="majorBidi" w:cstheme="majorBidi"/>
+          <w:sz w:val="24"/>
+          <w:szCs w:val="24"/>
+        </w:rPr>
+        <w:t xml:space="preserve">types to achieve, the required output, which are complete, average, single and centroid.  </w:t>
+      </w:r>
+    </w:p>
+    <w:p>
+      <w:pPr>
+        <w:pStyle w:val="ListParagraph"/>
+        <w:ind w:left="1800"/>
+        <w:rPr>
+          <w:rFonts w:asciiTheme="majorBidi" w:hAnsiTheme="majorBidi" w:cstheme="majorBidi"/>
+          <w:color w:val="FF0000"/>
+          <w:sz w:val="24"/>
+          <w:szCs w:val="24"/>
+        </w:rPr>
+      </w:pPr>
+      <w:r>
+        <w:rPr>
+          <w:rFonts w:asciiTheme="majorBidi" w:hAnsiTheme="majorBidi" w:cstheme="majorBidi"/>
+          <w:color w:val="FF0000"/>
+          <w:sz w:val="24"/>
+          <w:szCs w:val="24"/>
+        </w:rPr>
+        <w:t>Single linkage: measures the closest pair of points</w:t>
+      </w:r>
+      <w:r>
+        <w:rPr>
+          <w:rFonts w:asciiTheme="majorBidi" w:hAnsiTheme="majorBidi" w:cstheme="majorBidi"/>
+          <w:color w:val="FF0000"/>
+          <w:sz w:val="24"/>
+          <w:szCs w:val="24"/>
+        </w:rPr>
+        <w:t>.</w:t>
+      </w:r>
+    </w:p>
+    <w:p>
+      <w:pPr>
+        <w:pStyle w:val="ListParagraph"/>
+        <w:ind w:left="1800"/>
+        <w:rPr>
+          <w:rFonts w:asciiTheme="majorBidi" w:hAnsiTheme="majorBidi" w:cstheme="majorBidi"/>
+          <w:color w:val="FF0000"/>
+          <w:sz w:val="24"/>
+          <w:szCs w:val="24"/>
+        </w:rPr>
+      </w:pPr>
+      <w:r>
+        <w:rPr>
+          <w:rFonts w:asciiTheme="majorBidi" w:hAnsiTheme="majorBidi" w:cstheme="majorBidi"/>
+          <w:color w:val="FF0000"/>
+          <w:sz w:val="24"/>
+          <w:szCs w:val="24"/>
+        </w:rPr>
+        <w:t>Complete linkage: measures the farthest pair of points</w:t>
+      </w:r>
+    </w:p>
+    <w:p>
+      <w:pPr>
+        <w:pStyle w:val="ListParagraph"/>
+        <w:ind w:left="1800"/>
+        <w:rPr>
+          <w:rFonts w:asciiTheme="majorBidi" w:hAnsiTheme="majorBidi" w:cstheme="majorBidi"/>
+          <w:color w:val="FF0000"/>
+          <w:sz w:val="24"/>
+          <w:szCs w:val="24"/>
+        </w:rPr>
+      </w:pPr>
+      <w:r>
+        <w:rPr>
+          <w:rFonts w:asciiTheme="majorBidi" w:hAnsiTheme="majorBidi" w:cstheme="majorBidi"/>
+          <w:color w:val="FF0000"/>
+          <w:sz w:val="24"/>
+          <w:szCs w:val="24"/>
+        </w:rPr>
+        <w:t>Average linkage: measures the average dissimilarity over all pairs</w:t>
+      </w:r>
+    </w:p>
+    <w:p>
+      <w:pPr>
+        <w:pStyle w:val="ListParagraph"/>
+        <w:ind w:left="1800"/>
+        <w:rPr>
+          <w:rFonts w:asciiTheme="majorBidi" w:hAnsiTheme="majorBidi" w:cstheme="majorBidi"/>
+          <w:color w:val="FF0000"/>
+          <w:sz w:val="24"/>
+          <w:szCs w:val="24"/>
+        </w:rPr>
+      </w:pPr>
+      <w:r>
+        <w:rPr>
+          <w:rFonts w:asciiTheme="majorBidi" w:hAnsiTheme="majorBidi" w:cstheme="majorBidi"/>
+          <w:color w:val="FF0000"/>
+          <w:sz w:val="24"/>
+          <w:szCs w:val="24"/>
+        </w:rPr>
+        <w:t>Centroid linkage, measures the</w:t>
+      </w:r>
+      <w:r>
+        <w:rPr>
+          <w:rFonts w:asciiTheme="majorBidi" w:hAnsiTheme="majorBidi" w:cstheme="majorBidi"/>
+          <w:color w:val="FF0000"/>
+          <w:sz w:val="24"/>
+          <w:szCs w:val="24"/>
+        </w:rPr>
+        <w:t xml:space="preserve"> distance between the group centroids (i.e., group averages)</w:t>
+      </w:r>
+      <w:r>
+        <w:t xml:space="preserve"> </w:t>
+      </w:r>
+      <w:hyperlink r:id="rId16" w:history="1">
+        <w:r>
+          <w:rPr>
+            <w:rStyle w:val="Hyperlink"/>
+            <w:rFonts w:asciiTheme="majorBidi" w:hAnsiTheme="majorBidi" w:cstheme="majorBidi"/>
+            <w:sz w:val="24"/>
+            <w:szCs w:val="24"/>
+          </w:rPr>
+          <w:t>http://www.stat.cmu.edu/~ryantibs/datamining/lectures/06-clus3.pdf</w:t>
+        </w:r>
+      </w:hyperlink>
+    </w:p>
+    <w:p>
+      <w:pPr>
+        <w:pStyle w:val="ListParagraph"/>
+        <w:ind w:left="1800"/>
+        <w:rPr>
+          <w:rFonts w:asciiTheme="majorBidi" w:hAnsiTheme="majorBidi" w:cstheme="majorBidi"/>
+          <w:color w:val="FF0000"/>
+          <w:sz w:val="24"/>
+          <w:szCs w:val="24"/>
+        </w:rPr>
+      </w:pPr>
     </w:p>
     <w:p>
       <w:pPr>
@@ -2907,6 +3575,150 @@
           <w:szCs w:val="24"/>
         </w:rPr>
       </w:pPr>
+      <w:r>
+        <w:rPr>
+          <w:rFonts w:asciiTheme="majorBidi" w:hAnsiTheme="majorBidi" w:cstheme="majorBidi"/>
+          <w:sz w:val="24"/>
+          <w:szCs w:val="24"/>
+        </w:rPr>
+        <w:t>According to introduction to statistical learning book, a way to describe Agglomerative</w:t>
+      </w:r>
+      <w:r>
+        <w:rPr>
+          <w:rFonts w:asciiTheme="majorBidi" w:hAnsiTheme="majorBidi" w:cstheme="majorBidi"/>
+          <w:color w:val="222222"/>
+          <w:sz w:val="24"/>
+          <w:szCs w:val="24"/>
+          <w:shd w:val="clear" w:color="auto" w:fill="FFFFFF"/>
+        </w:rPr>
+        <w:t xml:space="preserve"> hierarchal</w:t>
+      </w:r>
+      <w:r>
+        <w:rPr>
+          <w:rFonts w:asciiTheme="majorBidi" w:hAnsiTheme="majorBidi" w:cstheme="majorBidi"/>
+          <w:sz w:val="24"/>
+          <w:szCs w:val="24"/>
+        </w:rPr>
+        <w:t xml:space="preserve"> clustering algorithms, is as follows:</w:t>
+      </w:r>
+    </w:p>
+    <w:p>
+      <w:pPr>
+        <w:pStyle w:val="ListParagraph"/>
+        <w:numPr>
+          <w:ilvl w:val="2"/>
+          <w:numId w:val="7"/>
+        </w:numPr>
+        <w:rPr>
+          <w:rFonts w:asciiTheme="majorBidi" w:hAnsiTheme="majorBidi" w:cstheme="majorBidi"/>
+          <w:color w:val="FF0000"/>
+          <w:sz w:val="24"/>
+          <w:szCs w:val="24"/>
+        </w:rPr>
+      </w:pPr>
+      <w:r>
+        <w:rPr>
+          <w:rFonts w:asciiTheme="majorBidi" w:hAnsiTheme="majorBidi" w:cstheme="majorBidi"/>
+          <w:sz w:val="24"/>
+          <w:szCs w:val="24"/>
+        </w:rPr>
+        <w:t xml:space="preserve"> Starting with n observations, and a dissimilarity measure, such as Euclidean distance</w:t>
+      </w:r>
+      <w:r>
+        <w:rPr>
+          <w:rFonts w:asciiTheme="majorBidi" w:hAnsiTheme="majorBidi" w:cstheme="majorBidi"/>
+          <w:sz w:val="24"/>
+          <w:szCs w:val="24"/>
+        </w:rPr>
+        <w:t xml:space="preserve">, from n to 2 </w:t>
+      </w:r>
+      <w:r>
+        <w:rPr>
+          <w:rFonts w:asciiTheme="majorBidi" w:hAnsiTheme="majorBidi" w:cstheme="majorBidi"/>
+          <w:sz w:val="24"/>
+          <w:szCs w:val="24"/>
+        </w:rPr>
+        <w:t xml:space="preserve">= </w:t>
+      </w:r>
+      <w:proofErr w:type="gramStart"/>
+      <w:r>
+        <w:rPr>
+          <w:rFonts w:asciiTheme="majorBidi" w:hAnsiTheme="majorBidi" w:cstheme="majorBidi"/>
+          <w:sz w:val="24"/>
+          <w:szCs w:val="24"/>
+        </w:rPr>
+        <w:t>n(</w:t>
+      </w:r>
+      <w:proofErr w:type="gramEnd"/>
+      <w:r>
+        <w:rPr>
+          <w:rFonts w:asciiTheme="majorBidi" w:hAnsiTheme="majorBidi" w:cstheme="majorBidi"/>
+          <w:sz w:val="24"/>
+          <w:szCs w:val="24"/>
+        </w:rPr>
+        <w:t>n −</w:t>
+      </w:r>
+      <w:r>
+        <w:rPr>
+          <w:rFonts w:asciiTheme="majorBidi" w:hAnsiTheme="majorBidi" w:cstheme="majorBidi"/>
+          <w:sz w:val="24"/>
+          <w:szCs w:val="24"/>
+        </w:rPr>
+        <w:t xml:space="preserve"> 1)/2 pairwise dissimilarities, where each data point is a cluster.</w:t>
+      </w:r>
+      <w:r>
+        <w:rPr>
+          <w:rFonts w:asciiTheme="majorBidi" w:hAnsiTheme="majorBidi" w:cstheme="majorBidi"/>
+          <w:color w:val="FF0000"/>
+          <w:sz w:val="24"/>
+          <w:szCs w:val="24"/>
+        </w:rPr>
+        <w:t xml:space="preserve"> </w:t>
+      </w:r>
+    </w:p>
+    <w:p>
+      <w:pPr>
+        <w:pStyle w:val="ListParagraph"/>
+        <w:ind w:left="2160"/>
+        <w:rPr>
+          <w:rFonts w:asciiTheme="majorBidi" w:hAnsiTheme="majorBidi" w:cstheme="majorBidi"/>
+          <w:color w:val="FF0000"/>
+          <w:sz w:val="24"/>
+          <w:szCs w:val="24"/>
+        </w:rPr>
+      </w:pPr>
+    </w:p>
+    <w:p>
+      <w:pPr>
+        <w:pStyle w:val="ListParagraph"/>
+        <w:numPr>
+          <w:ilvl w:val="2"/>
+          <w:numId w:val="7"/>
+        </w:numPr>
+        <w:rPr>
+          <w:rFonts w:asciiTheme="majorBidi" w:hAnsiTheme="majorBidi" w:cstheme="majorBidi"/>
+          <w:color w:val="FF0000"/>
+          <w:sz w:val="24"/>
+          <w:szCs w:val="24"/>
+        </w:rPr>
+      </w:pPr>
+      <w:r>
+        <w:rPr>
+          <w:rFonts w:asciiTheme="majorBidi" w:hAnsiTheme="majorBidi" w:cstheme="majorBidi"/>
+          <w:color w:val="FF0000"/>
+          <w:sz w:val="24"/>
+          <w:szCs w:val="24"/>
+        </w:rPr>
+        <w:t xml:space="preserve"> </w:t>
+      </w:r>
+      <w:r>
+        <w:rPr>
+          <w:rFonts w:asciiTheme="majorBidi" w:hAnsiTheme="majorBidi" w:cstheme="majorBidi"/>
+          <w:sz w:val="24"/>
+          <w:szCs w:val="24"/>
+        </w:rPr>
+        <w:t xml:space="preserve">Iterate from </w:t>
+      </w:r>
       <w:proofErr w:type="spellStart"/>
       <w:r>
         <w:rPr>
@@ -2914,7 +3726,7 @@
           <w:sz w:val="24"/>
           <w:szCs w:val="24"/>
         </w:rPr>
-        <w:t>Comparsion</w:t>
+        <w:t>i</w:t>
       </w:r>
       <w:proofErr w:type="spellEnd"/>
       <w:r>
@@ -2923,26 +3735,521 @@
           <w:sz w:val="24"/>
           <w:szCs w:val="24"/>
         </w:rPr>
+        <w:t>=n to 2:</w:t>
+      </w:r>
+    </w:p>
+    <w:p>
+      <w:pPr>
+        <w:pStyle w:val="ListParagraph"/>
+        <w:numPr>
+          <w:ilvl w:val="3"/>
+          <w:numId w:val="7"/>
+        </w:numPr>
+        <w:rPr>
+          <w:rFonts w:asciiTheme="majorBidi" w:hAnsiTheme="majorBidi" w:cstheme="majorBidi"/>
+          <w:sz w:val="24"/>
+          <w:szCs w:val="24"/>
+          <w:highlight w:val="cyan"/>
+        </w:rPr>
+      </w:pPr>
+      <w:r>
+        <w:rPr>
+          <w:rFonts w:asciiTheme="majorBidi" w:hAnsiTheme="majorBidi" w:cstheme="majorBidi"/>
+          <w:sz w:val="24"/>
+          <w:szCs w:val="24"/>
+          <w:highlight w:val="cyan"/>
+        </w:rPr>
+        <w:t xml:space="preserve">Examine all pairwise inter-cluster dissimilarities among the </w:t>
+      </w:r>
+      <w:proofErr w:type="spellStart"/>
+      <w:r>
+        <w:rPr>
+          <w:rFonts w:asciiTheme="majorBidi" w:hAnsiTheme="majorBidi" w:cstheme="majorBidi"/>
+          <w:sz w:val="24"/>
+          <w:szCs w:val="24"/>
+          <w:highlight w:val="cyan"/>
+        </w:rPr>
+        <w:t>i</w:t>
+      </w:r>
+      <w:proofErr w:type="spellEnd"/>
+      <w:r>
+        <w:rPr>
+          <w:rFonts w:asciiTheme="majorBidi" w:hAnsiTheme="majorBidi" w:cstheme="majorBidi"/>
+          <w:sz w:val="24"/>
+          <w:szCs w:val="24"/>
+          <w:highlight w:val="cyan"/>
+        </w:rPr>
+        <w:t xml:space="preserve"> clusters and identify the pair of clusters that are least dissimilar (that is, most similar). Fuse these two clusters. The dissimilarity between these two clusters indicates the height in the dendrogram at which the fusion should be placed. </w:t>
+      </w:r>
+    </w:p>
+    <w:p>
+      <w:pPr>
+        <w:pStyle w:val="ListParagraph"/>
+        <w:numPr>
+          <w:ilvl w:val="3"/>
+          <w:numId w:val="7"/>
+        </w:numPr>
+        <w:rPr>
+          <w:rFonts w:asciiTheme="majorBidi" w:hAnsiTheme="majorBidi" w:cstheme="majorBidi"/>
+          <w:sz w:val="24"/>
+          <w:szCs w:val="24"/>
+          <w:highlight w:val="cyan"/>
+        </w:rPr>
+      </w:pPr>
+      <w:r>
+        <w:rPr>
+          <w:rFonts w:asciiTheme="majorBidi" w:hAnsiTheme="majorBidi" w:cstheme="majorBidi"/>
+          <w:sz w:val="24"/>
+          <w:szCs w:val="24"/>
+          <w:highlight w:val="cyan"/>
+        </w:rPr>
+        <w:t xml:space="preserve">Compute the new pairwise inter-cluster dissimilarities among the </w:t>
+      </w:r>
+      <w:proofErr w:type="spellStart"/>
+      <w:r>
+        <w:rPr>
+          <w:rFonts w:asciiTheme="majorBidi" w:hAnsiTheme="majorBidi" w:cstheme="majorBidi"/>
+          <w:sz w:val="24"/>
+          <w:szCs w:val="24"/>
+          <w:highlight w:val="cyan"/>
+        </w:rPr>
+        <w:t>i</w:t>
+      </w:r>
+      <w:proofErr w:type="spellEnd"/>
+      <w:r>
+        <w:rPr>
+          <w:rFonts w:asciiTheme="majorBidi" w:hAnsiTheme="majorBidi" w:cstheme="majorBidi"/>
+          <w:sz w:val="24"/>
+          <w:szCs w:val="24"/>
+          <w:highlight w:val="cyan"/>
+        </w:rPr>
+        <w:t xml:space="preserve"> − 1 remaining clusters</w:t>
+      </w:r>
+    </w:p>
+    <w:p>
+      <w:pPr>
+        <w:ind w:left="1080"/>
+        <w:rPr>
+          <w:rFonts w:asciiTheme="majorBidi" w:hAnsiTheme="majorBidi" w:cstheme="majorBidi"/>
+          <w:color w:val="8EAADB" w:themeColor="accent1" w:themeTint="99"/>
+          <w:sz w:val="24"/>
+          <w:szCs w:val="24"/>
+        </w:rPr>
+      </w:pPr>
+      <w:r>
+        <w:rPr>
+          <w:rFonts w:asciiTheme="majorBidi" w:hAnsiTheme="majorBidi" w:cstheme="majorBidi"/>
+          <w:color w:val="8EAADB" w:themeColor="accent1" w:themeTint="99"/>
+          <w:sz w:val="24"/>
+          <w:szCs w:val="24"/>
+        </w:rPr>
+        <w:t>Advantage?</w:t>
+      </w:r>
+    </w:p>
+    <w:p>
+      <w:pPr>
+        <w:ind w:left="1080"/>
+        <w:rPr>
+          <w:rFonts w:asciiTheme="majorBidi" w:hAnsiTheme="majorBidi" w:cstheme="majorBidi"/>
+          <w:sz w:val="24"/>
+          <w:szCs w:val="24"/>
+        </w:rPr>
+      </w:pPr>
+      <w:r>
+        <w:rPr>
+          <w:rFonts w:asciiTheme="majorBidi" w:hAnsiTheme="majorBidi" w:cstheme="majorBidi"/>
+          <w:sz w:val="24"/>
+          <w:szCs w:val="24"/>
+        </w:rPr>
+        <w:t>It</w:t>
+      </w:r>
+      <w:r>
+        <w:rPr>
+          <w:rFonts w:asciiTheme="majorBidi" w:hAnsiTheme="majorBidi" w:cstheme="majorBidi"/>
+          <w:sz w:val="24"/>
+          <w:szCs w:val="24"/>
+        </w:rPr>
+        <w:t>’s</w:t>
+      </w:r>
+      <w:r>
+        <w:rPr>
+          <w:rFonts w:asciiTheme="majorBidi" w:hAnsiTheme="majorBidi" w:cstheme="majorBidi"/>
+          <w:sz w:val="24"/>
+          <w:szCs w:val="24"/>
+        </w:rPr>
+        <w:t xml:space="preserve"> not required to specify the value of K before starting the algorithm. </w:t>
+      </w:r>
+    </w:p>
+    <w:p>
+      <w:pPr>
+        <w:ind w:left="1080"/>
+        <w:rPr>
+          <w:rFonts w:asciiTheme="majorBidi" w:hAnsiTheme="majorBidi" w:cstheme="majorBidi"/>
+          <w:color w:val="8EAADB" w:themeColor="accent1" w:themeTint="99"/>
+          <w:sz w:val="24"/>
+          <w:szCs w:val="24"/>
+        </w:rPr>
+      </w:pPr>
+      <w:r>
+        <w:rPr>
+          <w:rFonts w:asciiTheme="majorBidi" w:hAnsiTheme="majorBidi" w:cstheme="majorBidi"/>
+          <w:color w:val="8EAADB" w:themeColor="accent1" w:themeTint="99"/>
+          <w:sz w:val="24"/>
+          <w:szCs w:val="24"/>
+        </w:rPr>
+        <w:t>Disadvantage?</w:t>
+      </w:r>
+    </w:p>
+    <w:p>
+      <w:pPr>
+        <w:ind w:left="1080"/>
+        <w:rPr>
+          <w:rFonts w:asciiTheme="majorBidi" w:hAnsiTheme="majorBidi" w:cstheme="majorBidi"/>
+          <w:sz w:val="24"/>
+          <w:szCs w:val="24"/>
+        </w:rPr>
+      </w:pPr>
+      <w:r>
+        <w:rPr>
+          <w:rFonts w:asciiTheme="majorBidi" w:hAnsiTheme="majorBidi" w:cstheme="majorBidi"/>
+          <w:sz w:val="24"/>
+          <w:szCs w:val="24"/>
+        </w:rPr>
+        <w:t xml:space="preserve">Where to cut the dendrogram counts as a disadvantage, as it is in many cases, seem to be uncertain. </w:t>
+      </w:r>
+      <w:r>
+        <w:rPr>
+          <w:rFonts w:asciiTheme="majorBidi" w:hAnsiTheme="majorBidi" w:cstheme="majorBidi"/>
+          <w:sz w:val="24"/>
+          <w:szCs w:val="24"/>
+        </w:rPr>
+        <w:t>When using Divisive, several c</w:t>
+      </w:r>
+      <w:r>
+        <w:rPr>
+          <w:rFonts w:asciiTheme="majorBidi" w:hAnsiTheme="majorBidi" w:cstheme="majorBidi"/>
+          <w:sz w:val="24"/>
+          <w:szCs w:val="24"/>
+        </w:rPr>
+        <w:t xml:space="preserve">omputational difficulties </w:t>
+      </w:r>
+      <w:r>
+        <w:rPr>
+          <w:rFonts w:asciiTheme="majorBidi" w:hAnsiTheme="majorBidi" w:cstheme="majorBidi"/>
+          <w:sz w:val="24"/>
+          <w:szCs w:val="24"/>
+        </w:rPr>
+        <w:t xml:space="preserve">emerge </w:t>
+      </w:r>
+      <w:r>
+        <w:rPr>
+          <w:rFonts w:asciiTheme="majorBidi" w:hAnsiTheme="majorBidi" w:cstheme="majorBidi"/>
+          <w:sz w:val="24"/>
+          <w:szCs w:val="24"/>
+        </w:rPr>
+        <w:t>particularly</w:t>
+      </w:r>
+      <w:r>
+        <w:rPr>
+          <w:rFonts w:asciiTheme="majorBidi" w:hAnsiTheme="majorBidi" w:cstheme="majorBidi"/>
+          <w:sz w:val="24"/>
+          <w:szCs w:val="24"/>
+        </w:rPr>
+        <w:t xml:space="preserve"> when</w:t>
+      </w:r>
+      <w:r>
+        <w:rPr>
+          <w:rFonts w:asciiTheme="majorBidi" w:hAnsiTheme="majorBidi" w:cstheme="majorBidi"/>
+          <w:sz w:val="24"/>
+          <w:szCs w:val="24"/>
+        </w:rPr>
+        <w:t xml:space="preserve"> splitting the clusters</w:t>
+      </w:r>
+      <w:r>
+        <w:rPr>
+          <w:rFonts w:asciiTheme="majorBidi" w:hAnsiTheme="majorBidi" w:cstheme="majorBidi"/>
+          <w:sz w:val="24"/>
+          <w:szCs w:val="24"/>
+        </w:rPr>
+        <w:t>.</w:t>
+      </w:r>
+      <w:r>
+        <w:rPr>
+          <w:rFonts w:asciiTheme="majorBidi" w:hAnsiTheme="majorBidi" w:cstheme="majorBidi"/>
+          <w:sz w:val="24"/>
+          <w:szCs w:val="24"/>
+        </w:rPr>
+        <w:t xml:space="preserve"> </w:t>
+      </w:r>
+      <w:hyperlink r:id="rId17" w:history="1">
+        <w:r>
+          <w:rPr>
+            <w:rStyle w:val="Hyperlink"/>
+            <w:rFonts w:asciiTheme="majorBidi" w:hAnsiTheme="majorBidi" w:cstheme="majorBidi"/>
+            <w:sz w:val="24"/>
+            <w:szCs w:val="24"/>
+          </w:rPr>
+          <w:t>https://pdfs.semanticscholar.org/b0a2/0ecaf9398990bf552c0bd02e1799235a986f.pdf</w:t>
+        </w:r>
+      </w:hyperlink>
+    </w:p>
+    <w:p>
+      <w:pPr>
+        <w:ind w:left="1080"/>
+        <w:rPr>
+          <w:rFonts w:asciiTheme="majorBidi" w:hAnsiTheme="majorBidi" w:cstheme="majorBidi"/>
+          <w:sz w:val="24"/>
+          <w:szCs w:val="24"/>
+        </w:rPr>
+      </w:pPr>
+      <w:r>
+        <w:rPr>
+          <w:rFonts w:asciiTheme="majorBidi" w:hAnsiTheme="majorBidi" w:cstheme="majorBidi"/>
+          <w:sz w:val="24"/>
+          <w:szCs w:val="24"/>
+        </w:rPr>
+        <w:t xml:space="preserve">Using Centroid linkage, can </w:t>
+      </w:r>
+      <w:r>
+        <w:rPr>
+          <w:rFonts w:asciiTheme="majorBidi" w:hAnsiTheme="majorBidi" w:cstheme="majorBidi"/>
+          <w:sz w:val="24"/>
+          <w:szCs w:val="24"/>
+        </w:rPr>
+        <w:t>cause</w:t>
+      </w:r>
+      <w:r>
+        <w:rPr>
+          <w:rFonts w:asciiTheme="majorBidi" w:hAnsiTheme="majorBidi" w:cstheme="majorBidi"/>
+          <w:sz w:val="24"/>
+          <w:szCs w:val="24"/>
+        </w:rPr>
+        <w:t xml:space="preserve"> an inversion</w:t>
+      </w:r>
+      <w:r>
+        <w:rPr>
+          <w:rFonts w:asciiTheme="majorBidi" w:hAnsiTheme="majorBidi" w:cstheme="majorBidi"/>
+          <w:sz w:val="24"/>
+          <w:szCs w:val="24"/>
+        </w:rPr>
+        <w:t xml:space="preserve">, </w:t>
+      </w:r>
+      <w:proofErr w:type="gramStart"/>
+      <w:r>
+        <w:rPr>
+          <w:rFonts w:asciiTheme="majorBidi" w:hAnsiTheme="majorBidi" w:cstheme="majorBidi"/>
+          <w:sz w:val="24"/>
+          <w:szCs w:val="24"/>
+        </w:rPr>
+        <w:t xml:space="preserve">where </w:t>
+      </w:r>
+      <w:r>
+        <w:rPr>
+          <w:rFonts w:asciiTheme="majorBidi" w:hAnsiTheme="majorBidi" w:cstheme="majorBidi"/>
+          <w:sz w:val="24"/>
+          <w:szCs w:val="24"/>
+        </w:rPr>
+        <w:t>,</w:t>
+      </w:r>
+      <w:proofErr w:type="gramEnd"/>
+      <w:r>
+        <w:rPr>
+          <w:rFonts w:asciiTheme="majorBidi" w:hAnsiTheme="majorBidi" w:cstheme="majorBidi"/>
+          <w:sz w:val="24"/>
+          <w:szCs w:val="24"/>
+        </w:rPr>
+        <w:t xml:space="preserve"> which will result in more difficulties, especially in visualising and analysing data. </w:t>
+      </w:r>
+    </w:p>
+    <w:p>
+      <w:pPr>
+        <w:ind w:left="1080"/>
+        <w:rPr>
+          <w:rFonts w:asciiTheme="majorBidi" w:hAnsiTheme="majorBidi" w:cstheme="majorBidi"/>
+          <w:sz w:val="24"/>
+          <w:szCs w:val="24"/>
+        </w:rPr>
+      </w:pPr>
+      <w:r>
+        <w:rPr>
+          <w:rFonts w:asciiTheme="majorBidi" w:hAnsiTheme="majorBidi" w:cstheme="majorBidi"/>
+          <w:sz w:val="24"/>
+          <w:szCs w:val="24"/>
+          <w:highlight w:val="yellow"/>
+        </w:rPr>
+        <w:t>Sometimes can lead to less accuracy rather than K-means</w:t>
+      </w:r>
+      <w:r>
+        <w:rPr>
+          <w:rFonts w:asciiTheme="majorBidi" w:hAnsiTheme="majorBidi" w:cstheme="majorBidi"/>
+          <w:sz w:val="24"/>
+          <w:szCs w:val="24"/>
+        </w:rPr>
+        <w:t xml:space="preserve"> </w:t>
+      </w:r>
+      <w:r>
+        <w:rPr>
+          <w:rFonts w:asciiTheme="majorBidi" w:hAnsiTheme="majorBidi" w:cstheme="majorBidi"/>
+          <w:sz w:val="24"/>
+          <w:szCs w:val="24"/>
+        </w:rPr>
+        <w:t>(</w:t>
+      </w:r>
+      <w:r>
+        <w:rPr>
+          <w:rFonts w:asciiTheme="majorBidi" w:hAnsiTheme="majorBidi" w:cstheme="majorBidi"/>
+          <w:sz w:val="24"/>
+          <w:szCs w:val="24"/>
+        </w:rPr>
+        <w:t>ISLR,</w:t>
+      </w:r>
+      <w:r>
+        <w:rPr>
+          <w:rFonts w:asciiTheme="majorBidi" w:hAnsiTheme="majorBidi" w:cstheme="majorBidi"/>
+          <w:sz w:val="24"/>
+          <w:szCs w:val="24"/>
+        </w:rPr>
+        <w:t>394)</w:t>
+      </w:r>
+      <w:r>
+        <w:rPr>
+          <w:rFonts w:asciiTheme="majorBidi" w:hAnsiTheme="majorBidi" w:cstheme="majorBidi"/>
+          <w:sz w:val="24"/>
+          <w:szCs w:val="24"/>
+        </w:rPr>
+        <w:t xml:space="preserve">. </w:t>
+      </w:r>
+      <w:r>
+        <w:rPr>
+          <w:rFonts w:asciiTheme="majorBidi" w:hAnsiTheme="majorBidi" w:cstheme="majorBidi"/>
+          <w:sz w:val="24"/>
+          <w:szCs w:val="24"/>
+        </w:rPr>
+        <w:t>Depending</w:t>
+      </w:r>
+      <w:r>
+        <w:rPr>
+          <w:rFonts w:asciiTheme="majorBidi" w:hAnsiTheme="majorBidi" w:cstheme="majorBidi"/>
+          <w:sz w:val="24"/>
+          <w:szCs w:val="24"/>
+        </w:rPr>
+        <w:t xml:space="preserve"> on the distance metric used, the results would vary.</w:t>
+      </w:r>
+      <w:r>
+        <w:rPr>
+          <w:rFonts w:asciiTheme="majorBidi" w:hAnsiTheme="majorBidi" w:cstheme="majorBidi"/>
+          <w:sz w:val="24"/>
+          <w:szCs w:val="24"/>
+        </w:rPr>
+        <w:t xml:space="preserve"> Furthermore, if the </w:t>
+      </w:r>
+      <w:r>
+        <w:rPr>
+          <w:rFonts w:asciiTheme="majorBidi" w:hAnsiTheme="majorBidi" w:cstheme="majorBidi"/>
+          <w:sz w:val="24"/>
+          <w:szCs w:val="24"/>
+        </w:rPr>
+        <w:t xml:space="preserve">data grouping </w:t>
+      </w:r>
+      <w:r>
+        <w:rPr>
+          <w:rFonts w:asciiTheme="majorBidi" w:hAnsiTheme="majorBidi" w:cstheme="majorBidi"/>
+          <w:sz w:val="24"/>
+          <w:szCs w:val="24"/>
+        </w:rPr>
+        <w:t xml:space="preserve">is incorrectly done in earlier stages, the results cannot be altered after. </w:t>
+      </w:r>
+      <w:r>
+        <w:t xml:space="preserve"> </w:t>
+      </w:r>
+      <w:hyperlink r:id="rId18" w:history="1">
+        <w:r>
+          <w:rPr>
+            <w:rStyle w:val="Hyperlink"/>
+            <w:rFonts w:asciiTheme="majorBidi" w:hAnsiTheme="majorBidi" w:cstheme="majorBidi"/>
+            <w:sz w:val="24"/>
+            <w:szCs w:val="24"/>
+          </w:rPr>
+          <w:t>https://pdfs.semanticscholar.org/b0a2/0ecaf9398990bf552c0bd02e1799235a986f.pdf</w:t>
+        </w:r>
+      </w:hyperlink>
+    </w:p>
+    <w:p>
+      <w:pPr>
+        <w:pStyle w:val="ListParagraph"/>
+        <w:ind w:left="1080"/>
+        <w:rPr>
+          <w:rFonts w:asciiTheme="majorBidi" w:hAnsiTheme="majorBidi" w:cstheme="majorBidi"/>
+          <w:sz w:val="24"/>
+          <w:szCs w:val="24"/>
+        </w:rPr>
+      </w:pPr>
+      <w:r>
+        <w:rPr>
+          <w:rFonts w:asciiTheme="majorBidi" w:hAnsiTheme="majorBidi" w:cstheme="majorBidi"/>
+          <w:color w:val="8EAADB" w:themeColor="accent1" w:themeTint="99"/>
+          <w:sz w:val="24"/>
+          <w:szCs w:val="24"/>
+        </w:rPr>
+        <w:t>Comparison</w:t>
+      </w:r>
+      <w:r>
+        <w:rPr>
+          <w:rFonts w:asciiTheme="majorBidi" w:hAnsiTheme="majorBidi" w:cstheme="majorBidi"/>
+          <w:color w:val="8EAADB" w:themeColor="accent1" w:themeTint="99"/>
+          <w:sz w:val="24"/>
+          <w:szCs w:val="24"/>
+        </w:rPr>
         <w:t xml:space="preserve"> between K-means and </w:t>
       </w:r>
-      <w:proofErr w:type="spellStart"/>
-      <w:r>
-        <w:rPr>
-          <w:rFonts w:asciiTheme="majorBidi" w:hAnsiTheme="majorBidi" w:cstheme="majorBidi"/>
-          <w:sz w:val="24"/>
-          <w:szCs w:val="24"/>
-        </w:rPr>
-        <w:t>herarichal</w:t>
-      </w:r>
-      <w:proofErr w:type="spellEnd"/>
-      <w:r>
-        <w:rPr>
-          <w:rFonts w:asciiTheme="majorBidi" w:hAnsiTheme="majorBidi" w:cstheme="majorBidi"/>
+      <w:r>
+        <w:rPr>
+          <w:rFonts w:asciiTheme="majorBidi" w:hAnsiTheme="majorBidi" w:cstheme="majorBidi"/>
+          <w:color w:val="8EAADB" w:themeColor="accent1" w:themeTint="99"/>
+          <w:sz w:val="24"/>
+          <w:szCs w:val="24"/>
+        </w:rPr>
+        <w:t>hierarchal</w:t>
+      </w:r>
+      <w:r>
+        <w:rPr>
+          <w:rFonts w:asciiTheme="majorBidi" w:hAnsiTheme="majorBidi" w:cstheme="majorBidi"/>
+          <w:color w:val="8EAADB" w:themeColor="accent1" w:themeTint="99"/>
           <w:sz w:val="24"/>
           <w:szCs w:val="24"/>
         </w:rPr>
         <w:t>?</w:t>
       </w:r>
+    </w:p>
+    <w:p>
+      <w:pPr>
+        <w:pStyle w:val="ListParagraph"/>
+        <w:ind w:left="1080"/>
+        <w:rPr>
+          <w:rFonts w:asciiTheme="majorBidi" w:hAnsiTheme="majorBidi" w:cstheme="majorBidi"/>
+          <w:sz w:val="24"/>
+          <w:szCs w:val="24"/>
+        </w:rPr>
+      </w:pPr>
+      <w:r>
+        <w:rPr>
+          <w:rFonts w:asciiTheme="majorBidi" w:hAnsiTheme="majorBidi" w:cstheme="majorBidi"/>
+          <w:sz w:val="24"/>
+          <w:szCs w:val="24"/>
+        </w:rPr>
+        <w:t xml:space="preserve">Similarities, the horizontal line that cuts through dendrogram in hierarchal algorithm, is equivalent to the K value set in K-means, which both specify the number of clusters included. </w:t>
+      </w:r>
+    </w:p>
+    <w:p>
+      <w:pPr>
+        <w:pStyle w:val="ListParagraph"/>
+        <w:ind w:left="1080"/>
+        <w:rPr>
+          <w:rFonts w:asciiTheme="majorBidi" w:hAnsiTheme="majorBidi" w:cstheme="majorBidi"/>
+          <w:sz w:val="24"/>
+          <w:szCs w:val="24"/>
+        </w:rPr>
+      </w:pPr>
     </w:p>
     <w:p>
       <w:pPr>
@@ -3039,6 +4346,7 @@
     <w:p/>
     <w:p>
       <w:r>
+        <w:lastRenderedPageBreak/>
         <w:br w:type="page"/>
       </w:r>
     </w:p>
@@ -3336,7 +4644,7 @@
           <w:rFonts w:asciiTheme="majorBidi" w:hAnsiTheme="majorBidi" w:cstheme="majorBidi"/>
         </w:rPr>
       </w:pPr>
-      <w:hyperlink r:id="rId12" w:history="1">
+      <w:hyperlink r:id="rId19" w:history="1">
         <w:r>
           <w:rPr>
             <w:rStyle w:val="Hyperlink"/>
@@ -3418,7 +4726,7 @@
           <w:rFonts w:asciiTheme="majorBidi" w:hAnsiTheme="majorBidi" w:cstheme="majorBidi"/>
         </w:rPr>
       </w:pPr>
-      <w:hyperlink r:id="rId13" w:history="1">
+      <w:hyperlink r:id="rId20" w:history="1">
         <w:r>
           <w:rPr>
             <w:rStyle w:val="Hyperlink"/>
@@ -3625,6 +4933,181 @@
     </w:lvl>
   </w:abstractNum>
   <w:abstractNum w:abstractNumId="2" w15:restartNumberingAfterBreak="0">
+    <w:nsid w:val="4A5D13E0"/>
+    <w:multiLevelType w:val="hybridMultilevel"/>
+    <w:tmpl w:val="52248528"/>
+    <w:lvl w:ilvl="0" w:tplc="0809000F">
+      <w:start w:val="1"/>
+      <w:numFmt w:val="decimal"/>
+      <w:lvlText w:val="%1."/>
+      <w:lvlJc w:val="left"/>
+      <w:pPr>
+        <w:ind w:left="2880" w:hanging="360"/>
+      </w:pPr>
+    </w:lvl>
+    <w:lvl w:ilvl="1" w:tplc="08090019">
+      <w:start w:val="1"/>
+      <w:numFmt w:val="lowerLetter"/>
+      <w:lvlText w:val="%2."/>
+      <w:lvlJc w:val="left"/>
+      <w:pPr>
+        <w:ind w:left="3600" w:hanging="360"/>
+      </w:pPr>
+    </w:lvl>
+    <w:lvl w:ilvl="2" w:tplc="0809001B" w:tentative="1">
+      <w:start w:val="1"/>
+      <w:numFmt w:val="lowerRoman"/>
+      <w:lvlText w:val="%3."/>
+      <w:lvlJc w:val="right"/>
+      <w:pPr>
+        <w:ind w:left="4320" w:hanging="180"/>
+      </w:pPr>
+    </w:lvl>
+    <w:lvl w:ilvl="3" w:tplc="0809000F" w:tentative="1">
+      <w:start w:val="1"/>
+      <w:numFmt w:val="decimal"/>
+      <w:lvlText w:val="%4."/>
+      <w:lvlJc w:val="left"/>
+      <w:pPr>
+        <w:ind w:left="5040" w:hanging="360"/>
+      </w:pPr>
+    </w:lvl>
+    <w:lvl w:ilvl="4" w:tplc="08090019" w:tentative="1">
+      <w:start w:val="1"/>
+      <w:numFmt w:val="lowerLetter"/>
+      <w:lvlText w:val="%5."/>
+      <w:lvlJc w:val="left"/>
+      <w:pPr>
+        <w:ind w:left="5760" w:hanging="360"/>
+      </w:pPr>
+    </w:lvl>
+    <w:lvl w:ilvl="5" w:tplc="0809001B" w:tentative="1">
+      <w:start w:val="1"/>
+      <w:numFmt w:val="lowerRoman"/>
+      <w:lvlText w:val="%6."/>
+      <w:lvlJc w:val="right"/>
+      <w:pPr>
+        <w:ind w:left="6480" w:hanging="180"/>
+      </w:pPr>
+    </w:lvl>
+    <w:lvl w:ilvl="6" w:tplc="0809000F" w:tentative="1">
+      <w:start w:val="1"/>
+      <w:numFmt w:val="decimal"/>
+      <w:lvlText w:val="%7."/>
+      <w:lvlJc w:val="left"/>
+      <w:pPr>
+        <w:ind w:left="7200" w:hanging="360"/>
+      </w:pPr>
+    </w:lvl>
+    <w:lvl w:ilvl="7" w:tplc="08090019" w:tentative="1">
+      <w:start w:val="1"/>
+      <w:numFmt w:val="lowerLetter"/>
+      <w:lvlText w:val="%8."/>
+      <w:lvlJc w:val="left"/>
+      <w:pPr>
+        <w:ind w:left="7920" w:hanging="360"/>
+      </w:pPr>
+    </w:lvl>
+    <w:lvl w:ilvl="8" w:tplc="0809001B" w:tentative="1">
+      <w:start w:val="1"/>
+      <w:numFmt w:val="lowerRoman"/>
+      <w:lvlText w:val="%9."/>
+      <w:lvlJc w:val="right"/>
+      <w:pPr>
+        <w:ind w:left="8640" w:hanging="180"/>
+      </w:pPr>
+    </w:lvl>
+  </w:abstractNum>
+  <w:abstractNum w:abstractNumId="3" w15:restartNumberingAfterBreak="0">
+    <w:nsid w:val="5B505BFA"/>
+    <w:multiLevelType w:val="hybridMultilevel"/>
+    <w:tmpl w:val="4E08FE70"/>
+    <w:lvl w:ilvl="0" w:tplc="0809000F">
+      <w:start w:val="1"/>
+      <w:numFmt w:val="decimal"/>
+      <w:lvlText w:val="%1."/>
+      <w:lvlJc w:val="left"/>
+      <w:pPr>
+        <w:ind w:left="720" w:hanging="360"/>
+      </w:pPr>
+    </w:lvl>
+    <w:lvl w:ilvl="1" w:tplc="08090019" w:tentative="1">
+      <w:start w:val="1"/>
+      <w:numFmt w:val="lowerLetter"/>
+      <w:lvlText w:val="%2."/>
+      <w:lvlJc w:val="left"/>
+      <w:pPr>
+        <w:ind w:left="1440" w:hanging="360"/>
+      </w:pPr>
+    </w:lvl>
+    <w:lvl w:ilvl="2" w:tplc="711A83A0">
+      <w:start w:val="1"/>
+      <w:numFmt w:val="decimal"/>
+      <w:lvlText w:val="%3."/>
+      <w:lvlJc w:val="left"/>
+      <w:pPr>
+        <w:ind w:left="2160" w:hanging="180"/>
+      </w:pPr>
+      <w:rPr>
+        <w:color w:val="auto"/>
+      </w:rPr>
+    </w:lvl>
+    <w:lvl w:ilvl="3" w:tplc="08090017">
+      <w:start w:val="1"/>
+      <w:numFmt w:val="lowerLetter"/>
+      <w:lvlText w:val="%4)"/>
+      <w:lvlJc w:val="left"/>
+      <w:pPr>
+        <w:ind w:left="2880" w:hanging="360"/>
+      </w:pPr>
+    </w:lvl>
+    <w:lvl w:ilvl="4" w:tplc="08090019" w:tentative="1">
+      <w:start w:val="1"/>
+      <w:numFmt w:val="lowerLetter"/>
+      <w:lvlText w:val="%5."/>
+      <w:lvlJc w:val="left"/>
+      <w:pPr>
+        <w:ind w:left="3600" w:hanging="360"/>
+      </w:pPr>
+    </w:lvl>
+    <w:lvl w:ilvl="5" w:tplc="0809001B" w:tentative="1">
+      <w:start w:val="1"/>
+      <w:numFmt w:val="lowerRoman"/>
+      <w:lvlText w:val="%6."/>
+      <w:lvlJc w:val="right"/>
+      <w:pPr>
+        <w:ind w:left="4320" w:hanging="180"/>
+      </w:pPr>
+    </w:lvl>
+    <w:lvl w:ilvl="6" w:tplc="0809000F" w:tentative="1">
+      <w:start w:val="1"/>
+      <w:numFmt w:val="decimal"/>
+      <w:lvlText w:val="%7."/>
+      <w:lvlJc w:val="left"/>
+      <w:pPr>
+        <w:ind w:left="5040" w:hanging="360"/>
+      </w:pPr>
+    </w:lvl>
+    <w:lvl w:ilvl="7" w:tplc="08090019" w:tentative="1">
+      <w:start w:val="1"/>
+      <w:numFmt w:val="lowerLetter"/>
+      <w:lvlText w:val="%8."/>
+      <w:lvlJc w:val="left"/>
+      <w:pPr>
+        <w:ind w:left="5760" w:hanging="360"/>
+      </w:pPr>
+    </w:lvl>
+    <w:lvl w:ilvl="8" w:tplc="0809001B" w:tentative="1">
+      <w:start w:val="1"/>
+      <w:numFmt w:val="lowerRoman"/>
+      <w:lvlText w:val="%9."/>
+      <w:lvlJc w:val="right"/>
+      <w:pPr>
+        <w:ind w:left="6480" w:hanging="180"/>
+      </w:pPr>
+    </w:lvl>
+  </w:abstractNum>
+  <w:abstractNum w:abstractNumId="4" w15:restartNumberingAfterBreak="0">
     <w:nsid w:val="68350EC6"/>
     <w:multiLevelType w:val="hybridMultilevel"/>
     <w:tmpl w:val="B248E346"/>
@@ -3736,7 +5219,7 @@
       </w:rPr>
     </w:lvl>
   </w:abstractNum>
-  <w:abstractNum w:abstractNumId="3" w15:restartNumberingAfterBreak="0">
+  <w:abstractNum w:abstractNumId="5" w15:restartNumberingAfterBreak="0">
     <w:nsid w:val="793B1D32"/>
     <w:multiLevelType w:val="hybridMultilevel"/>
     <w:tmpl w:val="81B44872"/>
@@ -3849,7 +5332,7 @@
       </w:rPr>
     </w:lvl>
   </w:abstractNum>
-  <w:abstractNum w:abstractNumId="4" w15:restartNumberingAfterBreak="0">
+  <w:abstractNum w:abstractNumId="6" w15:restartNumberingAfterBreak="0">
     <w:nsid w:val="7DD9307F"/>
     <w:multiLevelType w:val="multilevel"/>
     <w:tmpl w:val="88D4C922"/>
@@ -3999,19 +5482,25 @@
     </w:lvl>
   </w:abstractNum>
   <w:num w:numId="1">
-    <w:abstractNumId w:val="3"/>
+    <w:abstractNumId w:val="5"/>
   </w:num>
   <w:num w:numId="2">
     <w:abstractNumId w:val="1"/>
   </w:num>
   <w:num w:numId="3">
-    <w:abstractNumId w:val="2"/>
+    <w:abstractNumId w:val="4"/>
   </w:num>
   <w:num w:numId="4">
-    <w:abstractNumId w:val="4"/>
+    <w:abstractNumId w:val="6"/>
   </w:num>
   <w:num w:numId="5">
     <w:abstractNumId w:val="0"/>
+  </w:num>
+  <w:num w:numId="6">
+    <w:abstractNumId w:val="2"/>
+  </w:num>
+  <w:num w:numId="7">
+    <w:abstractNumId w:val="3"/>
   </w:num>
 </w:numbering>
 </file>

</xml_diff>

<commit_message>
Added information on DBSCAN algorithm
</commit_message>
<xml_diff>
--- a/Report 3 ISL.docx
+++ b/Report 3 ISL.docx
@@ -2426,8 +2426,44 @@
           <w:sz w:val="24"/>
           <w:szCs w:val="24"/>
         </w:rPr>
-        <w:t xml:space="preserve">(fast) </w:t>
-      </w:r>
+        <w:t>(fast</w:t>
+      </w:r>
+      <w:proofErr w:type="gramStart"/>
+      <w:r>
+        <w:rPr>
+          <w:rFonts w:asciiTheme="majorBidi" w:hAnsiTheme="majorBidi" w:cstheme="majorBidi"/>
+          <w:sz w:val="24"/>
+          <w:szCs w:val="24"/>
+        </w:rPr>
+        <w:t>).</w:t>
+      </w:r>
+      <w:r>
+        <w:rPr>
+          <w:rFonts w:asciiTheme="majorBidi" w:hAnsiTheme="majorBidi" w:cstheme="majorBidi"/>
+          <w:sz w:val="24"/>
+          <w:szCs w:val="24"/>
+        </w:rPr>
+        <w:t>Very</w:t>
+      </w:r>
+      <w:proofErr w:type="gramEnd"/>
+      <w:r>
+        <w:rPr>
+          <w:rFonts w:asciiTheme="majorBidi" w:hAnsiTheme="majorBidi" w:cstheme="majorBidi"/>
+          <w:sz w:val="24"/>
+          <w:szCs w:val="24"/>
+        </w:rPr>
+        <w:t xml:space="preserve"> understandable problem( fs). </w:t>
+      </w:r>
+    </w:p>
+    <w:p>
+      <w:pPr>
+        <w:ind w:left="1080"/>
+        <w:rPr>
+          <w:rFonts w:asciiTheme="majorBidi" w:hAnsiTheme="majorBidi" w:cstheme="majorBidi"/>
+          <w:sz w:val="24"/>
+          <w:szCs w:val="24"/>
+        </w:rPr>
+      </w:pPr>
       <w:hyperlink r:id="rId12" w:history="1">
         <w:r>
           <w:rPr>
@@ -3124,15 +3160,7 @@
           <w:sz w:val="24"/>
           <w:szCs w:val="24"/>
         </w:rPr>
-        <w:t>C</w:t>
-      </w:r>
-      <w:r>
-        <w:rPr>
-          <w:rFonts w:asciiTheme="majorBidi" w:hAnsiTheme="majorBidi" w:cstheme="majorBidi"/>
-          <w:sz w:val="24"/>
-          <w:szCs w:val="24"/>
-        </w:rPr>
-        <w:t>omputed</w:t>
+        <w:t>Computed</w:t>
       </w:r>
       <w:r>
         <w:rPr>
@@ -3148,41 +3176,7 @@
           <w:sz w:val="24"/>
           <w:szCs w:val="24"/>
         </w:rPr>
-        <w:t xml:space="preserve"> the square</w:t>
-      </w:r>
-      <w:bookmarkStart w:id="0" w:name="_GoBack"/>
-      <w:bookmarkEnd w:id="0"/>
-      <w:r>
-        <w:rPr>
-          <w:rFonts w:asciiTheme="majorBidi" w:hAnsiTheme="majorBidi" w:cstheme="majorBidi"/>
-          <w:sz w:val="24"/>
-          <w:szCs w:val="24"/>
-        </w:rPr>
-        <w:t xml:space="preserve"> </w:t>
-      </w:r>
-      <w:r>
-        <w:rPr>
-          <w:rFonts w:asciiTheme="majorBidi" w:hAnsiTheme="majorBidi" w:cstheme="majorBidi"/>
-          <w:sz w:val="24"/>
-          <w:szCs w:val="24"/>
-        </w:rPr>
-        <w:t xml:space="preserve">root </w:t>
-      </w:r>
-      <w:r>
-        <w:rPr>
-          <w:rFonts w:asciiTheme="majorBidi" w:hAnsiTheme="majorBidi" w:cstheme="majorBidi"/>
-          <w:sz w:val="24"/>
-          <w:szCs w:val="24"/>
-        </w:rPr>
-        <w:t>of the</w:t>
-      </w:r>
-      <w:r>
-        <w:rPr>
-          <w:rFonts w:asciiTheme="majorBidi" w:hAnsiTheme="majorBidi" w:cstheme="majorBidi"/>
-          <w:sz w:val="24"/>
-          <w:szCs w:val="24"/>
-        </w:rPr>
-        <w:t xml:space="preserve"> sum of</w:t>
+        <w:t xml:space="preserve"> the square root of the sum of</w:t>
       </w:r>
       <w:r>
         <w:rPr>
@@ -3393,32 +3387,15 @@
           <w:szCs w:val="24"/>
           <w:highlight w:val="cyan"/>
         </w:rPr>
-        <w:t xml:space="preserve">two groups of </w:t>
-      </w:r>
-      <w:r>
-        <w:rPr>
-          <w:rFonts w:asciiTheme="majorBidi" w:hAnsiTheme="majorBidi" w:cstheme="majorBidi"/>
-          <w:sz w:val="24"/>
-          <w:szCs w:val="24"/>
-          <w:highlight w:val="cyan"/>
-        </w:rPr>
-        <w:t>observations</w:t>
-      </w:r>
-      <w:r>
-        <w:rPr>
-          <w:rFonts w:asciiTheme="majorBidi" w:hAnsiTheme="majorBidi" w:cstheme="majorBidi"/>
-          <w:sz w:val="24"/>
-          <w:szCs w:val="24"/>
-        </w:rPr>
-        <w:t>)</w:t>
-      </w:r>
-      <w:r>
-        <w:rPr>
-          <w:rFonts w:asciiTheme="majorBidi" w:hAnsiTheme="majorBidi" w:cstheme="majorBidi"/>
-          <w:sz w:val="24"/>
-          <w:szCs w:val="24"/>
-        </w:rPr>
-        <w:t>, by using one of the following four different</w:t>
+        <w:t>two groups of observations</w:t>
+      </w:r>
+      <w:r>
+        <w:rPr>
+          <w:rFonts w:asciiTheme="majorBidi" w:hAnsiTheme="majorBidi" w:cstheme="majorBidi"/>
+          <w:sz w:val="24"/>
+          <w:szCs w:val="24"/>
+        </w:rPr>
+        <w:t>), by using one of the following four different</w:t>
       </w:r>
       <w:r>
         <w:rPr>
@@ -3455,16 +3432,7 @@
           <w:sz w:val="24"/>
           <w:szCs w:val="24"/>
         </w:rPr>
-        <w:t>Single linkage: measures the closest pair of points</w:t>
-      </w:r>
-      <w:r>
-        <w:rPr>
-          <w:rFonts w:asciiTheme="majorBidi" w:hAnsiTheme="majorBidi" w:cstheme="majorBidi"/>
-          <w:color w:val="FF0000"/>
-          <w:sz w:val="24"/>
-          <w:szCs w:val="24"/>
-        </w:rPr>
-        <w:t>.</w:t>
+        <w:t>Single linkage: measures the closest pair of points.</w:t>
       </w:r>
     </w:p>
     <w:p>
@@ -3513,13 +3481,16 @@
       <w:pPr>
         <w:pStyle w:val="ListParagraph"/>
         <w:ind w:left="1800"/>
+      </w:pPr>
+      <w:r>
         <w:rPr>
           <w:rFonts w:asciiTheme="majorBidi" w:hAnsiTheme="majorBidi" w:cstheme="majorBidi"/>
           <w:color w:val="FF0000"/>
           <w:sz w:val="24"/>
           <w:szCs w:val="24"/>
         </w:rPr>
-      </w:pPr>
+        <w:t>Centroid linkage, measures the distance between the group centroids (i.e., group averages</w:t>
+      </w:r>
       <w:r>
         <w:rPr>
           <w:rFonts w:asciiTheme="majorBidi" w:hAnsiTheme="majorBidi" w:cstheme="majorBidi"/>
@@ -3527,20 +3498,32 @@
           <w:sz w:val="24"/>
           <w:szCs w:val="24"/>
         </w:rPr>
-        <w:t>Centroid linkage, measures the</w:t>
-      </w:r>
-      <w:r>
+        <w:t>)</w:t>
+      </w:r>
+      <w:r>
+        <w:t>.</w:t>
+      </w:r>
+    </w:p>
+    <w:p>
+      <w:pPr>
+        <w:pStyle w:val="ListParagraph"/>
+        <w:ind w:left="1800"/>
+        <w:rPr>
+          <w:noProof/>
+        </w:rPr>
+      </w:pPr>
+    </w:p>
+    <w:p>
+      <w:pPr>
+        <w:pStyle w:val="ListParagraph"/>
+        <w:ind w:left="1800"/>
         <w:rPr>
           <w:rFonts w:asciiTheme="majorBidi" w:hAnsiTheme="majorBidi" w:cstheme="majorBidi"/>
           <w:color w:val="FF0000"/>
           <w:sz w:val="24"/>
           <w:szCs w:val="24"/>
         </w:rPr>
-        <w:t xml:space="preserve"> distance between the group centroids (i.e., group averages)</w:t>
-      </w:r>
-      <w:r>
-        <w:t xml:space="preserve"> </w:t>
-      </w:r>
+      </w:pPr>
       <w:hyperlink r:id="rId16" w:history="1">
         <w:r>
           <w:rPr>
@@ -3577,6 +3560,64 @@
       </w:pPr>
       <w:r>
         <w:rPr>
+          <w:noProof/>
+        </w:rPr>
+        <w:drawing>
+          <wp:inline distT="0" distB="0" distL="0" distR="0" wp14:anchorId="308AED17" wp14:editId="5CB65229">
+            <wp:extent cx="4305300" cy="2628900"/>
+            <wp:effectExtent l="0" t="0" r="0" b="0"/>
+            <wp:docPr id="7" name="Picture 7"/>
+            <wp:cNvGraphicFramePr>
+              <a:graphicFrameLocks xmlns:a="http://schemas.openxmlformats.org/drawingml/2006/main" noChangeAspect="1"/>
+            </wp:cNvGraphicFramePr>
+            <a:graphic xmlns:a="http://schemas.openxmlformats.org/drawingml/2006/main">
+              <a:graphicData uri="http://schemas.openxmlformats.org/drawingml/2006/picture">
+                <pic:pic xmlns:pic="http://schemas.openxmlformats.org/drawingml/2006/picture">
+                  <pic:nvPicPr>
+                    <pic:cNvPr id="1" name=""/>
+                    <pic:cNvPicPr/>
+                  </pic:nvPicPr>
+                  <pic:blipFill rotWithShape="1">
+                    <a:blip r:embed="rId17"/>
+                    <a:srcRect l="32573" t="22455" r="34988" b="43982"/>
+                    <a:stretch/>
+                  </pic:blipFill>
+                  <pic:spPr bwMode="auto">
+                    <a:xfrm>
+                      <a:off x="0" y="0"/>
+                      <a:ext cx="4305300" cy="2628900"/>
+                    </a:xfrm>
+                    <a:prstGeom prst="rect">
+                      <a:avLst/>
+                    </a:prstGeom>
+                    <a:ln>
+                      <a:noFill/>
+                    </a:ln>
+                    <a:extLst>
+                      <a:ext uri="{53640926-AAD7-44D8-BBD7-CCE9431645EC}">
+                        <a14:shadowObscured xmlns:a14="http://schemas.microsoft.com/office/drawing/2010/main"/>
+                      </a:ext>
+                    </a:extLst>
+                  </pic:spPr>
+                </pic:pic>
+              </a:graphicData>
+            </a:graphic>
+          </wp:inline>
+        </w:drawing>
+      </w:r>
+    </w:p>
+    <w:p>
+      <w:pPr>
+        <w:pStyle w:val="ListParagraph"/>
+        <w:ind w:left="1080"/>
+        <w:rPr>
+          <w:rFonts w:asciiTheme="majorBidi" w:hAnsiTheme="majorBidi" w:cstheme="majorBidi"/>
+          <w:sz w:val="24"/>
+          <w:szCs w:val="24"/>
+        </w:rPr>
+      </w:pPr>
+      <w:r>
+        <w:rPr>
           <w:rFonts w:asciiTheme="majorBidi" w:hAnsiTheme="majorBidi" w:cstheme="majorBidi"/>
           <w:sz w:val="24"/>
           <w:szCs w:val="24"/>
@@ -3630,15 +3671,7 @@
           <w:sz w:val="24"/>
           <w:szCs w:val="24"/>
         </w:rPr>
-        <w:t xml:space="preserve">, from n to 2 </w:t>
-      </w:r>
-      <w:r>
-        <w:rPr>
-          <w:rFonts w:asciiTheme="majorBidi" w:hAnsiTheme="majorBidi" w:cstheme="majorBidi"/>
-          <w:sz w:val="24"/>
-          <w:szCs w:val="24"/>
-        </w:rPr>
-        <w:t xml:space="preserve">= </w:t>
+        <w:t xml:space="preserve">, from n to 2 = </w:t>
       </w:r>
       <w:proofErr w:type="gramStart"/>
       <w:r>
@@ -3656,15 +3689,7 @@
           <w:sz w:val="24"/>
           <w:szCs w:val="24"/>
         </w:rPr>
-        <w:t>n −</w:t>
-      </w:r>
-      <w:r>
-        <w:rPr>
-          <w:rFonts w:asciiTheme="majorBidi" w:hAnsiTheme="majorBidi" w:cstheme="majorBidi"/>
-          <w:sz w:val="24"/>
-          <w:szCs w:val="24"/>
-        </w:rPr>
-        <w:t xml:space="preserve"> 1)/2 pairwise dissimilarities, where each data point is a cluster.</w:t>
+        <w:t>n − 1)/2 pairwise dissimilarities, where each data point is a cluster.</w:t>
       </w:r>
       <w:r>
         <w:rPr>
@@ -3879,288 +3904,38 @@
         </w:rPr>
         <w:t xml:space="preserve"> not required to specify the value of K before starting the algorithm. </w:t>
       </w:r>
-    </w:p>
-    <w:p>
-      <w:pPr>
-        <w:ind w:left="1080"/>
-        <w:rPr>
-          <w:rFonts w:asciiTheme="majorBidi" w:hAnsiTheme="majorBidi" w:cstheme="majorBidi"/>
-          <w:color w:val="8EAADB" w:themeColor="accent1" w:themeTint="99"/>
-          <w:sz w:val="24"/>
-          <w:szCs w:val="24"/>
-        </w:rPr>
-      </w:pPr>
-      <w:r>
-        <w:rPr>
-          <w:rFonts w:asciiTheme="majorBidi" w:hAnsiTheme="majorBidi" w:cstheme="majorBidi"/>
-          <w:color w:val="8EAADB" w:themeColor="accent1" w:themeTint="99"/>
-          <w:sz w:val="24"/>
-          <w:szCs w:val="24"/>
-        </w:rPr>
-        <w:t>Disadvantage?</w:t>
-      </w:r>
-    </w:p>
-    <w:p>
-      <w:pPr>
-        <w:ind w:left="1080"/>
-        <w:rPr>
-          <w:rFonts w:asciiTheme="majorBidi" w:hAnsiTheme="majorBidi" w:cstheme="majorBidi"/>
-          <w:sz w:val="24"/>
-          <w:szCs w:val="24"/>
-        </w:rPr>
-      </w:pPr>
-      <w:r>
-        <w:rPr>
-          <w:rFonts w:asciiTheme="majorBidi" w:hAnsiTheme="majorBidi" w:cstheme="majorBidi"/>
-          <w:sz w:val="24"/>
-          <w:szCs w:val="24"/>
-        </w:rPr>
-        <w:t xml:space="preserve">Where to cut the dendrogram counts as a disadvantage, as it is in many cases, seem to be uncertain. </w:t>
-      </w:r>
-      <w:r>
-        <w:rPr>
-          <w:rFonts w:asciiTheme="majorBidi" w:hAnsiTheme="majorBidi" w:cstheme="majorBidi"/>
-          <w:sz w:val="24"/>
-          <w:szCs w:val="24"/>
-        </w:rPr>
-        <w:t>When using Divisive, several c</w:t>
-      </w:r>
-      <w:r>
-        <w:rPr>
-          <w:rFonts w:asciiTheme="majorBidi" w:hAnsiTheme="majorBidi" w:cstheme="majorBidi"/>
-          <w:sz w:val="24"/>
-          <w:szCs w:val="24"/>
-        </w:rPr>
-        <w:t xml:space="preserve">omputational difficulties </w:t>
-      </w:r>
-      <w:r>
-        <w:rPr>
-          <w:rFonts w:asciiTheme="majorBidi" w:hAnsiTheme="majorBidi" w:cstheme="majorBidi"/>
-          <w:sz w:val="24"/>
-          <w:szCs w:val="24"/>
-        </w:rPr>
-        <w:t xml:space="preserve">emerge </w:t>
-      </w:r>
-      <w:r>
-        <w:rPr>
-          <w:rFonts w:asciiTheme="majorBidi" w:hAnsiTheme="majorBidi" w:cstheme="majorBidi"/>
-          <w:sz w:val="24"/>
-          <w:szCs w:val="24"/>
-        </w:rPr>
-        <w:t>particularly</w:t>
-      </w:r>
-      <w:r>
-        <w:rPr>
-          <w:rFonts w:asciiTheme="majorBidi" w:hAnsiTheme="majorBidi" w:cstheme="majorBidi"/>
-          <w:sz w:val="24"/>
-          <w:szCs w:val="24"/>
-        </w:rPr>
-        <w:t xml:space="preserve"> when</w:t>
-      </w:r>
-      <w:r>
-        <w:rPr>
-          <w:rFonts w:asciiTheme="majorBidi" w:hAnsiTheme="majorBidi" w:cstheme="majorBidi"/>
-          <w:sz w:val="24"/>
-          <w:szCs w:val="24"/>
-        </w:rPr>
-        <w:t xml:space="preserve"> splitting the clusters</w:t>
-      </w:r>
-      <w:r>
-        <w:rPr>
-          <w:rFonts w:asciiTheme="majorBidi" w:hAnsiTheme="majorBidi" w:cstheme="majorBidi"/>
-          <w:sz w:val="24"/>
-          <w:szCs w:val="24"/>
-        </w:rPr>
-        <w:t>.</w:t>
-      </w:r>
-      <w:r>
-        <w:rPr>
-          <w:rFonts w:asciiTheme="majorBidi" w:hAnsiTheme="majorBidi" w:cstheme="majorBidi"/>
-          <w:sz w:val="24"/>
-          <w:szCs w:val="24"/>
-        </w:rPr>
-        <w:t xml:space="preserve"> </w:t>
-      </w:r>
-      <w:hyperlink r:id="rId17" w:history="1">
-        <w:r>
-          <w:rPr>
-            <w:rStyle w:val="Hyperlink"/>
-            <w:rFonts w:asciiTheme="majorBidi" w:hAnsiTheme="majorBidi" w:cstheme="majorBidi"/>
-            <w:sz w:val="24"/>
-            <w:szCs w:val="24"/>
-          </w:rPr>
-          <w:t>https://pdfs.semanticscholar.org/b0a2/0ecaf9398990bf552c0bd02e1799235a986f.pdf</w:t>
-        </w:r>
-      </w:hyperlink>
-    </w:p>
-    <w:p>
-      <w:pPr>
-        <w:ind w:left="1080"/>
-        <w:rPr>
-          <w:rFonts w:asciiTheme="majorBidi" w:hAnsiTheme="majorBidi" w:cstheme="majorBidi"/>
-          <w:sz w:val="24"/>
-          <w:szCs w:val="24"/>
-        </w:rPr>
-      </w:pPr>
-      <w:r>
-        <w:rPr>
-          <w:rFonts w:asciiTheme="majorBidi" w:hAnsiTheme="majorBidi" w:cstheme="majorBidi"/>
-          <w:sz w:val="24"/>
-          <w:szCs w:val="24"/>
-        </w:rPr>
-        <w:t xml:space="preserve">Using Centroid linkage, can </w:t>
-      </w:r>
-      <w:r>
-        <w:rPr>
-          <w:rFonts w:asciiTheme="majorBidi" w:hAnsiTheme="majorBidi" w:cstheme="majorBidi"/>
-          <w:sz w:val="24"/>
-          <w:szCs w:val="24"/>
-        </w:rPr>
-        <w:t>cause</w:t>
-      </w:r>
-      <w:r>
-        <w:rPr>
-          <w:rFonts w:asciiTheme="majorBidi" w:hAnsiTheme="majorBidi" w:cstheme="majorBidi"/>
-          <w:sz w:val="24"/>
-          <w:szCs w:val="24"/>
-        </w:rPr>
-        <w:t xml:space="preserve"> an inversion</w:t>
-      </w:r>
-      <w:r>
-        <w:rPr>
-          <w:rFonts w:asciiTheme="majorBidi" w:hAnsiTheme="majorBidi" w:cstheme="majorBidi"/>
-          <w:sz w:val="24"/>
-          <w:szCs w:val="24"/>
-        </w:rPr>
-        <w:t xml:space="preserve">, </w:t>
-      </w:r>
-      <w:proofErr w:type="gramStart"/>
-      <w:r>
-        <w:rPr>
-          <w:rFonts w:asciiTheme="majorBidi" w:hAnsiTheme="majorBidi" w:cstheme="majorBidi"/>
-          <w:sz w:val="24"/>
-          <w:szCs w:val="24"/>
-        </w:rPr>
-        <w:t xml:space="preserve">where </w:t>
-      </w:r>
-      <w:r>
-        <w:rPr>
-          <w:rFonts w:asciiTheme="majorBidi" w:hAnsiTheme="majorBidi" w:cstheme="majorBidi"/>
-          <w:sz w:val="24"/>
-          <w:szCs w:val="24"/>
-        </w:rPr>
-        <w:t>,</w:t>
-      </w:r>
-      <w:proofErr w:type="gramEnd"/>
-      <w:r>
-        <w:rPr>
-          <w:rFonts w:asciiTheme="majorBidi" w:hAnsiTheme="majorBidi" w:cstheme="majorBidi"/>
-          <w:sz w:val="24"/>
-          <w:szCs w:val="24"/>
-        </w:rPr>
-        <w:t xml:space="preserve"> which will result in more difficulties, especially in visualising and analysing data. </w:t>
-      </w:r>
-    </w:p>
-    <w:p>
-      <w:pPr>
-        <w:ind w:left="1080"/>
-        <w:rPr>
-          <w:rFonts w:asciiTheme="majorBidi" w:hAnsiTheme="majorBidi" w:cstheme="majorBidi"/>
-          <w:sz w:val="24"/>
-          <w:szCs w:val="24"/>
-        </w:rPr>
-      </w:pPr>
-      <w:r>
-        <w:rPr>
-          <w:rFonts w:asciiTheme="majorBidi" w:hAnsiTheme="majorBidi" w:cstheme="majorBidi"/>
-          <w:sz w:val="24"/>
-          <w:szCs w:val="24"/>
-          <w:highlight w:val="yellow"/>
-        </w:rPr>
-        <w:t>Sometimes can lead to less accuracy rather than K-means</w:t>
-      </w:r>
-      <w:r>
-        <w:rPr>
-          <w:rFonts w:asciiTheme="majorBidi" w:hAnsiTheme="majorBidi" w:cstheme="majorBidi"/>
-          <w:sz w:val="24"/>
-          <w:szCs w:val="24"/>
-        </w:rPr>
-        <w:t xml:space="preserve"> </w:t>
-      </w:r>
-      <w:r>
-        <w:rPr>
-          <w:rFonts w:asciiTheme="majorBidi" w:hAnsiTheme="majorBidi" w:cstheme="majorBidi"/>
-          <w:sz w:val="24"/>
-          <w:szCs w:val="24"/>
-        </w:rPr>
-        <w:t>(</w:t>
-      </w:r>
-      <w:r>
-        <w:rPr>
-          <w:rFonts w:asciiTheme="majorBidi" w:hAnsiTheme="majorBidi" w:cstheme="majorBidi"/>
-          <w:sz w:val="24"/>
-          <w:szCs w:val="24"/>
-        </w:rPr>
-        <w:t>ISLR,</w:t>
-      </w:r>
-      <w:r>
-        <w:rPr>
-          <w:rFonts w:asciiTheme="majorBidi" w:hAnsiTheme="majorBidi" w:cstheme="majorBidi"/>
-          <w:sz w:val="24"/>
-          <w:szCs w:val="24"/>
-        </w:rPr>
-        <w:t>394)</w:t>
-      </w:r>
-      <w:r>
-        <w:rPr>
-          <w:rFonts w:asciiTheme="majorBidi" w:hAnsiTheme="majorBidi" w:cstheme="majorBidi"/>
-          <w:sz w:val="24"/>
-          <w:szCs w:val="24"/>
-        </w:rPr>
-        <w:t xml:space="preserve">. </w:t>
-      </w:r>
-      <w:r>
-        <w:rPr>
-          <w:rFonts w:asciiTheme="majorBidi" w:hAnsiTheme="majorBidi" w:cstheme="majorBidi"/>
-          <w:sz w:val="24"/>
-          <w:szCs w:val="24"/>
-        </w:rPr>
-        <w:t>Depending</w:t>
-      </w:r>
-      <w:r>
-        <w:rPr>
-          <w:rFonts w:asciiTheme="majorBidi" w:hAnsiTheme="majorBidi" w:cstheme="majorBidi"/>
-          <w:sz w:val="24"/>
-          <w:szCs w:val="24"/>
-        </w:rPr>
-        <w:t xml:space="preserve"> on the distance metric used, the results would vary.</w:t>
-      </w:r>
-      <w:r>
-        <w:rPr>
-          <w:rFonts w:asciiTheme="majorBidi" w:hAnsiTheme="majorBidi" w:cstheme="majorBidi"/>
-          <w:sz w:val="24"/>
-          <w:szCs w:val="24"/>
-        </w:rPr>
-        <w:t xml:space="preserve"> Furthermore, if the </w:t>
-      </w:r>
-      <w:r>
-        <w:rPr>
-          <w:rFonts w:asciiTheme="majorBidi" w:hAnsiTheme="majorBidi" w:cstheme="majorBidi"/>
-          <w:sz w:val="24"/>
-          <w:szCs w:val="24"/>
-        </w:rPr>
-        <w:t xml:space="preserve">data grouping </w:t>
-      </w:r>
-      <w:r>
-        <w:rPr>
-          <w:rFonts w:asciiTheme="majorBidi" w:hAnsiTheme="majorBidi" w:cstheme="majorBidi"/>
-          <w:sz w:val="24"/>
-          <w:szCs w:val="24"/>
-        </w:rPr>
-        <w:t xml:space="preserve">is incorrectly done in earlier stages, the results cannot be altered after. </w:t>
-      </w:r>
-      <w:r>
-        <w:t xml:space="preserve"> </w:t>
+      <w:r>
+        <w:rPr>
+          <w:rFonts w:asciiTheme="majorBidi" w:hAnsiTheme="majorBidi" w:cstheme="majorBidi"/>
+          <w:sz w:val="24"/>
+          <w:szCs w:val="24"/>
+        </w:rPr>
+        <w:t xml:space="preserve">When using Agglomerative clustering, there is some flexibility given to the user, to choose the number of clusters. </w:t>
+      </w:r>
+      <w:r>
+        <w:rPr>
+          <w:rFonts w:asciiTheme="majorBidi" w:hAnsiTheme="majorBidi" w:cstheme="majorBidi"/>
+          <w:sz w:val="24"/>
+          <w:szCs w:val="24"/>
+        </w:rPr>
+        <w:t xml:space="preserve">On the other hand, using Divisive clustering, result </w:t>
+      </w:r>
+      <w:r>
+        <w:rPr>
+          <w:rFonts w:asciiTheme="majorBidi" w:hAnsiTheme="majorBidi" w:cstheme="majorBidi"/>
+          <w:sz w:val="24"/>
+          <w:szCs w:val="24"/>
+          <w:highlight w:val="cyan"/>
+        </w:rPr>
+        <w:t>in best possible solution,</w:t>
+      </w:r>
+      <w:r>
+        <w:rPr>
+          <w:rFonts w:asciiTheme="majorBidi" w:hAnsiTheme="majorBidi" w:cstheme="majorBidi"/>
+          <w:sz w:val="24"/>
+          <w:szCs w:val="24"/>
+        </w:rPr>
+        <w:t xml:space="preserve"> since the user has access to all data. </w:t>
       </w:r>
       <w:hyperlink r:id="rId18" w:history="1">
         <w:r>
@@ -4176,6 +3951,295 @@
     </w:p>
     <w:p>
       <w:pPr>
+        <w:ind w:left="1080"/>
+      </w:pPr>
+      <w:r>
+        <w:rPr>
+          <w:rFonts w:asciiTheme="majorBidi" w:hAnsiTheme="majorBidi" w:cstheme="majorBidi"/>
+          <w:color w:val="8EAADB" w:themeColor="accent1" w:themeTint="99"/>
+          <w:sz w:val="24"/>
+          <w:szCs w:val="24"/>
+        </w:rPr>
+        <w:t>Disadvantage?</w:t>
+      </w:r>
+    </w:p>
+    <w:p>
+      <w:pPr>
+        <w:ind w:left="1080"/>
+        <w:rPr>
+          <w:rFonts w:asciiTheme="majorBidi" w:hAnsiTheme="majorBidi" w:cstheme="majorBidi"/>
+          <w:sz w:val="24"/>
+          <w:szCs w:val="24"/>
+        </w:rPr>
+      </w:pPr>
+      <w:r>
+        <w:rPr>
+          <w:rFonts w:asciiTheme="majorBidi" w:hAnsiTheme="majorBidi" w:cstheme="majorBidi"/>
+          <w:sz w:val="24"/>
+          <w:szCs w:val="24"/>
+        </w:rPr>
+        <w:t xml:space="preserve">Where to cut the dendrogram counts as a disadvantage, as it is in many cases, seem to be uncertain. </w:t>
+      </w:r>
+      <w:r>
+        <w:rPr>
+          <w:rFonts w:asciiTheme="majorBidi" w:hAnsiTheme="majorBidi" w:cstheme="majorBidi"/>
+          <w:sz w:val="24"/>
+          <w:szCs w:val="24"/>
+        </w:rPr>
+        <w:t>When using Divisive, several c</w:t>
+      </w:r>
+      <w:r>
+        <w:rPr>
+          <w:rFonts w:asciiTheme="majorBidi" w:hAnsiTheme="majorBidi" w:cstheme="majorBidi"/>
+          <w:sz w:val="24"/>
+          <w:szCs w:val="24"/>
+        </w:rPr>
+        <w:t xml:space="preserve">omputational difficulties </w:t>
+      </w:r>
+      <w:r>
+        <w:rPr>
+          <w:rFonts w:asciiTheme="majorBidi" w:hAnsiTheme="majorBidi" w:cstheme="majorBidi"/>
+          <w:sz w:val="24"/>
+          <w:szCs w:val="24"/>
+        </w:rPr>
+        <w:t xml:space="preserve">emerge </w:t>
+      </w:r>
+      <w:r>
+        <w:rPr>
+          <w:rFonts w:asciiTheme="majorBidi" w:hAnsiTheme="majorBidi" w:cstheme="majorBidi"/>
+          <w:sz w:val="24"/>
+          <w:szCs w:val="24"/>
+        </w:rPr>
+        <w:t>particularly</w:t>
+      </w:r>
+      <w:r>
+        <w:rPr>
+          <w:rFonts w:asciiTheme="majorBidi" w:hAnsiTheme="majorBidi" w:cstheme="majorBidi"/>
+          <w:sz w:val="24"/>
+          <w:szCs w:val="24"/>
+        </w:rPr>
+        <w:t xml:space="preserve"> when</w:t>
+      </w:r>
+      <w:r>
+        <w:rPr>
+          <w:rFonts w:asciiTheme="majorBidi" w:hAnsiTheme="majorBidi" w:cstheme="majorBidi"/>
+          <w:sz w:val="24"/>
+          <w:szCs w:val="24"/>
+        </w:rPr>
+        <w:t xml:space="preserve"> splitting the clusters</w:t>
+      </w:r>
+      <w:r>
+        <w:rPr>
+          <w:rFonts w:asciiTheme="majorBidi" w:hAnsiTheme="majorBidi" w:cstheme="majorBidi"/>
+          <w:sz w:val="24"/>
+          <w:szCs w:val="24"/>
+        </w:rPr>
+        <w:t>.</w:t>
+      </w:r>
+      <w:r>
+        <w:rPr>
+          <w:rFonts w:asciiTheme="majorBidi" w:hAnsiTheme="majorBidi" w:cstheme="majorBidi"/>
+          <w:sz w:val="24"/>
+          <w:szCs w:val="24"/>
+        </w:rPr>
+        <w:t xml:space="preserve"> </w:t>
+      </w:r>
+      <w:hyperlink r:id="rId19" w:history="1">
+        <w:r>
+          <w:rPr>
+            <w:rStyle w:val="Hyperlink"/>
+            <w:rFonts w:asciiTheme="majorBidi" w:hAnsiTheme="majorBidi" w:cstheme="majorBidi"/>
+            <w:sz w:val="24"/>
+            <w:szCs w:val="24"/>
+          </w:rPr>
+          <w:t>https://pdfs.semanticscholar.org/b0a2/0ecaf9398990bf552c0bd02e1799235a986f.pdf</w:t>
+        </w:r>
+      </w:hyperlink>
+    </w:p>
+    <w:p>
+      <w:pPr>
+        <w:ind w:left="1080"/>
+        <w:rPr>
+          <w:rFonts w:asciiTheme="majorBidi" w:hAnsiTheme="majorBidi" w:cstheme="majorBidi"/>
+          <w:sz w:val="24"/>
+          <w:szCs w:val="24"/>
+        </w:rPr>
+      </w:pPr>
+      <w:r>
+        <w:rPr>
+          <w:rFonts w:asciiTheme="majorBidi" w:hAnsiTheme="majorBidi" w:cstheme="majorBidi"/>
+          <w:sz w:val="24"/>
+          <w:szCs w:val="24"/>
+        </w:rPr>
+        <w:lastRenderedPageBreak/>
+        <w:t xml:space="preserve">Using Centroid linkage, can </w:t>
+      </w:r>
+      <w:r>
+        <w:rPr>
+          <w:rFonts w:asciiTheme="majorBidi" w:hAnsiTheme="majorBidi" w:cstheme="majorBidi"/>
+          <w:sz w:val="24"/>
+          <w:szCs w:val="24"/>
+        </w:rPr>
+        <w:t>cause</w:t>
+      </w:r>
+      <w:r>
+        <w:rPr>
+          <w:rFonts w:asciiTheme="majorBidi" w:hAnsiTheme="majorBidi" w:cstheme="majorBidi"/>
+          <w:sz w:val="24"/>
+          <w:szCs w:val="24"/>
+        </w:rPr>
+        <w:t xml:space="preserve"> an inversion</w:t>
+      </w:r>
+      <w:r>
+        <w:rPr>
+          <w:rFonts w:asciiTheme="majorBidi" w:hAnsiTheme="majorBidi" w:cstheme="majorBidi"/>
+          <w:sz w:val="24"/>
+          <w:szCs w:val="24"/>
+        </w:rPr>
+        <w:t xml:space="preserve">, </w:t>
+      </w:r>
+      <w:proofErr w:type="gramStart"/>
+      <w:r>
+        <w:rPr>
+          <w:rFonts w:asciiTheme="majorBidi" w:hAnsiTheme="majorBidi" w:cstheme="majorBidi"/>
+          <w:sz w:val="24"/>
+          <w:szCs w:val="24"/>
+        </w:rPr>
+        <w:t xml:space="preserve">where </w:t>
+      </w:r>
+      <w:r>
+        <w:rPr>
+          <w:rFonts w:asciiTheme="majorBidi" w:hAnsiTheme="majorBidi" w:cstheme="majorBidi"/>
+          <w:sz w:val="24"/>
+          <w:szCs w:val="24"/>
+        </w:rPr>
+        <w:t>,</w:t>
+      </w:r>
+      <w:proofErr w:type="gramEnd"/>
+      <w:r>
+        <w:rPr>
+          <w:rFonts w:asciiTheme="majorBidi" w:hAnsiTheme="majorBidi" w:cstheme="majorBidi"/>
+          <w:sz w:val="24"/>
+          <w:szCs w:val="24"/>
+        </w:rPr>
+        <w:t xml:space="preserve"> which will result in more difficulties, especially in visualising and analysing data. </w:t>
+      </w:r>
+    </w:p>
+    <w:p>
+      <w:pPr>
+        <w:ind w:left="1080"/>
+        <w:rPr>
+          <w:rFonts w:asciiTheme="majorBidi" w:hAnsiTheme="majorBidi" w:cstheme="majorBidi"/>
+          <w:sz w:val="24"/>
+          <w:szCs w:val="24"/>
+        </w:rPr>
+      </w:pPr>
+      <w:r>
+        <w:rPr>
+          <w:rFonts w:asciiTheme="majorBidi" w:hAnsiTheme="majorBidi" w:cstheme="majorBidi"/>
+          <w:sz w:val="24"/>
+          <w:szCs w:val="24"/>
+          <w:highlight w:val="yellow"/>
+        </w:rPr>
+        <w:t>Sometimes can lead to less accuracy rather than K-means</w:t>
+      </w:r>
+      <w:r>
+        <w:rPr>
+          <w:rFonts w:asciiTheme="majorBidi" w:hAnsiTheme="majorBidi" w:cstheme="majorBidi"/>
+          <w:sz w:val="24"/>
+          <w:szCs w:val="24"/>
+        </w:rPr>
+        <w:t xml:space="preserve"> </w:t>
+      </w:r>
+      <w:r>
+        <w:rPr>
+          <w:rFonts w:asciiTheme="majorBidi" w:hAnsiTheme="majorBidi" w:cstheme="majorBidi"/>
+          <w:sz w:val="24"/>
+          <w:szCs w:val="24"/>
+        </w:rPr>
+        <w:t>(</w:t>
+      </w:r>
+      <w:r>
+        <w:rPr>
+          <w:rFonts w:asciiTheme="majorBidi" w:hAnsiTheme="majorBidi" w:cstheme="majorBidi"/>
+          <w:sz w:val="24"/>
+          <w:szCs w:val="24"/>
+        </w:rPr>
+        <w:t>ISLR,</w:t>
+      </w:r>
+      <w:r>
+        <w:rPr>
+          <w:rFonts w:asciiTheme="majorBidi" w:hAnsiTheme="majorBidi" w:cstheme="majorBidi"/>
+          <w:sz w:val="24"/>
+          <w:szCs w:val="24"/>
+        </w:rPr>
+        <w:t>394)</w:t>
+      </w:r>
+      <w:r>
+        <w:rPr>
+          <w:rFonts w:asciiTheme="majorBidi" w:hAnsiTheme="majorBidi" w:cstheme="majorBidi"/>
+          <w:sz w:val="24"/>
+          <w:szCs w:val="24"/>
+        </w:rPr>
+        <w:t xml:space="preserve">. </w:t>
+      </w:r>
+      <w:r>
+        <w:rPr>
+          <w:rFonts w:asciiTheme="majorBidi" w:hAnsiTheme="majorBidi" w:cstheme="majorBidi"/>
+          <w:sz w:val="24"/>
+          <w:szCs w:val="24"/>
+        </w:rPr>
+        <w:t>Depending</w:t>
+      </w:r>
+      <w:r>
+        <w:rPr>
+          <w:rFonts w:asciiTheme="majorBidi" w:hAnsiTheme="majorBidi" w:cstheme="majorBidi"/>
+          <w:sz w:val="24"/>
+          <w:szCs w:val="24"/>
+        </w:rPr>
+        <w:t xml:space="preserve"> on the distance metric used, the results would vary.</w:t>
+      </w:r>
+      <w:r>
+        <w:rPr>
+          <w:rFonts w:asciiTheme="majorBidi" w:hAnsiTheme="majorBidi" w:cstheme="majorBidi"/>
+          <w:sz w:val="24"/>
+          <w:szCs w:val="24"/>
+        </w:rPr>
+        <w:t xml:space="preserve"> Furthermore, if the </w:t>
+      </w:r>
+      <w:r>
+        <w:rPr>
+          <w:rFonts w:asciiTheme="majorBidi" w:hAnsiTheme="majorBidi" w:cstheme="majorBidi"/>
+          <w:sz w:val="24"/>
+          <w:szCs w:val="24"/>
+        </w:rPr>
+        <w:t xml:space="preserve">data grouping </w:t>
+      </w:r>
+      <w:r>
+        <w:rPr>
+          <w:rFonts w:asciiTheme="majorBidi" w:hAnsiTheme="majorBidi" w:cstheme="majorBidi"/>
+          <w:sz w:val="24"/>
+          <w:szCs w:val="24"/>
+        </w:rPr>
+        <w:t xml:space="preserve">is incorrectly done in earlier stages, the results cannot be altered after. </w:t>
+      </w:r>
+      <w:r>
+        <w:t xml:space="preserve"> </w:t>
+      </w:r>
+      <w:hyperlink r:id="rId20" w:history="1">
+        <w:r>
+          <w:rPr>
+            <w:rStyle w:val="Hyperlink"/>
+            <w:rFonts w:asciiTheme="majorBidi" w:hAnsiTheme="majorBidi" w:cstheme="majorBidi"/>
+            <w:sz w:val="24"/>
+            <w:szCs w:val="24"/>
+          </w:rPr>
+          <w:t>https://pdfs.semanticscholar.org/b0a2/0ecaf9398990bf552c0bd02e1799235a986f.pdf</w:t>
+        </w:r>
+      </w:hyperlink>
+    </w:p>
+    <w:p>
+      <w:pPr>
         <w:pStyle w:val="ListParagraph"/>
         <w:ind w:left="1080"/>
         <w:rPr>
@@ -4276,6 +4340,33 @@
         </w:rPr>
         <w:t>Density-Based(DBSCAN) Clustering:</w:t>
       </w:r>
+      <w:r>
+        <w:rPr>
+          <w:rFonts w:asciiTheme="majorBidi" w:hAnsiTheme="majorBidi" w:cstheme="majorBidi"/>
+          <w:sz w:val="24"/>
+          <w:szCs w:val="24"/>
+        </w:rPr>
+        <w:t xml:space="preserve"> (2 paragraphs from </w:t>
+      </w:r>
+      <w:hyperlink r:id="rId21" w:history="1">
+        <w:r>
+          <w:rPr>
+            <w:rStyle w:val="Hyperlink"/>
+            <w:rFonts w:asciiTheme="majorBidi" w:hAnsiTheme="majorBidi" w:cstheme="majorBidi"/>
+            <w:sz w:val="24"/>
+            <w:szCs w:val="24"/>
+          </w:rPr>
+          <w:t>http://onlinelibrary.wiley.com/wol1/doi/10.1002/widm.30/full</w:t>
+        </w:r>
+      </w:hyperlink>
+      <w:r>
+        <w:rPr>
+          <w:rFonts w:asciiTheme="majorBidi" w:hAnsiTheme="majorBidi" w:cstheme="majorBidi"/>
+          <w:sz w:val="24"/>
+          <w:szCs w:val="24"/>
+        </w:rPr>
+        <w:t>)</w:t>
+      </w:r>
     </w:p>
     <w:p>
       <w:pPr>
@@ -4289,11 +4380,254 @@
       </w:pPr>
       <w:r>
         <w:rPr>
-          <w:rFonts w:asciiTheme="majorBidi" w:hAnsiTheme="majorBidi" w:cstheme="majorBidi"/>
-          <w:sz w:val="24"/>
-          <w:szCs w:val="24"/>
-        </w:rPr>
-        <w:t>Explain?</w:t>
+          <w:noProof/>
+        </w:rPr>
+        <w:drawing>
+          <wp:anchor distT="0" distB="0" distL="114300" distR="114300" simplePos="0" relativeHeight="251658240" behindDoc="0" locked="0" layoutInCell="1" allowOverlap="1">
+            <wp:simplePos x="0" y="0"/>
+            <wp:positionH relativeFrom="margin">
+              <wp:posOffset>309245</wp:posOffset>
+            </wp:positionH>
+            <wp:positionV relativeFrom="paragraph">
+              <wp:posOffset>1576070</wp:posOffset>
+            </wp:positionV>
+            <wp:extent cx="5128260" cy="3771900"/>
+            <wp:effectExtent l="0" t="0" r="0" b="0"/>
+            <wp:wrapSquare wrapText="bothSides"/>
+            <wp:docPr id="8" name="Picture 8" descr="Related image"/>
+            <wp:cNvGraphicFramePr>
+              <a:graphicFrameLocks xmlns:a="http://schemas.openxmlformats.org/drawingml/2006/main" noChangeAspect="1"/>
+            </wp:cNvGraphicFramePr>
+            <a:graphic xmlns:a="http://schemas.openxmlformats.org/drawingml/2006/main">
+              <a:graphicData uri="http://schemas.openxmlformats.org/drawingml/2006/picture">
+                <pic:pic xmlns:pic="http://schemas.openxmlformats.org/drawingml/2006/picture">
+                  <pic:nvPicPr>
+                    <pic:cNvPr id="0" name="Picture 1" descr="Related image"/>
+                    <pic:cNvPicPr>
+                      <a:picLocks noChangeAspect="1" noChangeArrowheads="1"/>
+                    </pic:cNvPicPr>
+                  </pic:nvPicPr>
+                  <pic:blipFill>
+                    <a:blip r:embed="rId22">
+                      <a:extLst>
+                        <a:ext uri="{28A0092B-C50C-407E-A947-70E740481C1C}">
+                          <a14:useLocalDpi xmlns:a14="http://schemas.microsoft.com/office/drawing/2010/main" val="0"/>
+                        </a:ext>
+                      </a:extLst>
+                    </a:blip>
+                    <a:srcRect/>
+                    <a:stretch>
+                      <a:fillRect/>
+                    </a:stretch>
+                  </pic:blipFill>
+                  <pic:spPr bwMode="auto">
+                    <a:xfrm>
+                      <a:off x="0" y="0"/>
+                      <a:ext cx="5128260" cy="3771900"/>
+                    </a:xfrm>
+                    <a:prstGeom prst="rect">
+                      <a:avLst/>
+                    </a:prstGeom>
+                    <a:noFill/>
+                    <a:ln>
+                      <a:noFill/>
+                    </a:ln>
+                  </pic:spPr>
+                </pic:pic>
+              </a:graphicData>
+            </a:graphic>
+            <wp14:sizeRelH relativeFrom="margin">
+              <wp14:pctWidth>0</wp14:pctWidth>
+            </wp14:sizeRelH>
+            <wp14:sizeRelV relativeFrom="margin">
+              <wp14:pctHeight>0</wp14:pctHeight>
+            </wp14:sizeRelV>
+          </wp:anchor>
+        </w:drawing>
+      </w:r>
+      <w:r>
+        <w:rPr>
+          <w:rFonts w:asciiTheme="majorBidi" w:hAnsiTheme="majorBidi" w:cstheme="majorBidi"/>
+          <w:sz w:val="24"/>
+          <w:szCs w:val="24"/>
+        </w:rPr>
+        <w:t xml:space="preserve">According to </w:t>
+      </w:r>
+      <w:proofErr w:type="spellStart"/>
+      <w:r>
+        <w:rPr>
+          <w:rFonts w:asciiTheme="majorBidi" w:hAnsiTheme="majorBidi" w:cstheme="majorBidi"/>
+          <w:sz w:val="24"/>
+          <w:szCs w:val="24"/>
+        </w:rPr>
+        <w:t>Kreigel</w:t>
+      </w:r>
+      <w:proofErr w:type="spellEnd"/>
+      <w:r>
+        <w:rPr>
+          <w:rFonts w:asciiTheme="majorBidi" w:hAnsiTheme="majorBidi" w:cstheme="majorBidi"/>
+          <w:sz w:val="24"/>
+          <w:szCs w:val="24"/>
+        </w:rPr>
+        <w:t xml:space="preserve"> et el</w:t>
+      </w:r>
+      <w:r>
+        <w:rPr>
+          <w:rFonts w:asciiTheme="majorBidi" w:hAnsiTheme="majorBidi" w:cstheme="majorBidi"/>
+          <w:sz w:val="24"/>
+          <w:szCs w:val="24"/>
+        </w:rPr>
+        <w:t>. explanation of Density-based clustering</w:t>
+      </w:r>
+      <w:r>
+        <w:rPr>
+          <w:rFonts w:asciiTheme="majorBidi" w:hAnsiTheme="majorBidi" w:cstheme="majorBidi"/>
+          <w:sz w:val="24"/>
+          <w:szCs w:val="24"/>
+        </w:rPr>
+        <w:t xml:space="preserve">,” </w:t>
+      </w:r>
+      <w:r>
+        <w:rPr>
+          <w:rFonts w:asciiTheme="majorBidi" w:hAnsiTheme="majorBidi" w:cstheme="majorBidi"/>
+          <w:color w:val="FF0000"/>
+          <w:sz w:val="24"/>
+          <w:szCs w:val="24"/>
+        </w:rPr>
+        <w:t>in</w:t>
+      </w:r>
+      <w:r>
+        <w:rPr>
+          <w:rFonts w:asciiTheme="majorBidi" w:hAnsiTheme="majorBidi" w:cstheme="majorBidi"/>
+          <w:color w:val="FF0000"/>
+          <w:sz w:val="24"/>
+          <w:szCs w:val="24"/>
+        </w:rPr>
+        <w:t xml:space="preserve"> density-based clustering, a cluster is a set of data objects spread in the dataspace over a contiguous region of high density</w:t>
+      </w:r>
+      <w:r>
+        <w:rPr>
+          <w:rFonts w:asciiTheme="majorBidi" w:hAnsiTheme="majorBidi" w:cstheme="majorBidi"/>
+          <w:color w:val="FF0000"/>
+          <w:sz w:val="24"/>
+          <w:szCs w:val="24"/>
+        </w:rPr>
+        <w:t xml:space="preserve"> of objects. Density-based clus</w:t>
+      </w:r>
+      <w:r>
+        <w:rPr>
+          <w:rFonts w:asciiTheme="majorBidi" w:hAnsiTheme="majorBidi" w:cstheme="majorBidi"/>
+          <w:color w:val="FF0000"/>
+          <w:sz w:val="24"/>
+          <w:szCs w:val="24"/>
+        </w:rPr>
+        <w:t>ters are separated from each other by contiguous regions of low density of objects</w:t>
+      </w:r>
+      <w:r>
+        <w:rPr>
+          <w:rFonts w:asciiTheme="majorBidi" w:hAnsiTheme="majorBidi" w:cstheme="majorBidi"/>
+          <w:color w:val="FF0000"/>
+          <w:sz w:val="24"/>
+          <w:szCs w:val="24"/>
+        </w:rPr>
+        <w:t>.</w:t>
+      </w:r>
+      <w:r>
+        <w:rPr>
+          <w:rFonts w:asciiTheme="majorBidi" w:hAnsiTheme="majorBidi" w:cstheme="majorBidi"/>
+          <w:color w:val="FF0000"/>
+          <w:sz w:val="24"/>
+          <w:szCs w:val="24"/>
+        </w:rPr>
+        <w:t xml:space="preserve">”. </w:t>
+      </w:r>
+      <w:r>
+        <w:rPr>
+          <w:rFonts w:asciiTheme="majorBidi" w:hAnsiTheme="majorBidi" w:cstheme="majorBidi"/>
+          <w:sz w:val="24"/>
+          <w:szCs w:val="24"/>
+        </w:rPr>
+        <w:t>The resulting clusters</w:t>
+      </w:r>
+      <w:r>
+        <w:rPr>
+          <w:rFonts w:asciiTheme="majorBidi" w:hAnsiTheme="majorBidi" w:cstheme="majorBidi"/>
+          <w:sz w:val="24"/>
+          <w:szCs w:val="24"/>
+        </w:rPr>
+        <w:t>,</w:t>
+      </w:r>
+      <w:r>
+        <w:rPr>
+          <w:rFonts w:asciiTheme="majorBidi" w:hAnsiTheme="majorBidi" w:cstheme="majorBidi"/>
+          <w:sz w:val="24"/>
+          <w:szCs w:val="24"/>
+        </w:rPr>
+        <w:t xml:space="preserve"> unlike previously mentioned algorithms, would have an arbitrary-shape, that’s determined by high density areas</w:t>
+      </w:r>
+      <w:r>
+        <w:rPr>
+          <w:rFonts w:asciiTheme="majorBidi" w:hAnsiTheme="majorBidi" w:cstheme="majorBidi"/>
+          <w:sz w:val="24"/>
+          <w:szCs w:val="24"/>
+        </w:rPr>
+        <w:t>, where number of data points exceeds threshold value</w:t>
+      </w:r>
+      <w:r>
+        <w:rPr>
+          <w:rFonts w:asciiTheme="majorBidi" w:hAnsiTheme="majorBidi" w:cstheme="majorBidi"/>
+          <w:sz w:val="24"/>
+          <w:szCs w:val="24"/>
+        </w:rPr>
+        <w:t xml:space="preserve">. </w:t>
+      </w:r>
+      <w:r>
+        <w:rPr>
+          <w:rFonts w:asciiTheme="majorBidi" w:hAnsiTheme="majorBidi" w:cstheme="majorBidi"/>
+          <w:sz w:val="24"/>
+          <w:szCs w:val="24"/>
+        </w:rPr>
+        <w:t>Moreover, d</w:t>
+      </w:r>
+      <w:r>
+        <w:rPr>
+          <w:rFonts w:asciiTheme="majorBidi" w:hAnsiTheme="majorBidi" w:cstheme="majorBidi"/>
+          <w:sz w:val="24"/>
+          <w:szCs w:val="24"/>
+        </w:rPr>
+        <w:t xml:space="preserve">ata points that exist in low-density </w:t>
+      </w:r>
+      <w:r>
+        <w:rPr>
+          <w:rFonts w:asciiTheme="majorBidi" w:hAnsiTheme="majorBidi" w:cstheme="majorBidi"/>
+          <w:sz w:val="24"/>
+          <w:szCs w:val="24"/>
+        </w:rPr>
+        <w:t>areas</w:t>
+      </w:r>
+      <w:r>
+        <w:rPr>
+          <w:rFonts w:asciiTheme="majorBidi" w:hAnsiTheme="majorBidi" w:cstheme="majorBidi"/>
+          <w:sz w:val="24"/>
+          <w:szCs w:val="24"/>
+        </w:rPr>
+        <w:t>, are cons</w:t>
+      </w:r>
+      <w:r>
+        <w:rPr>
+          <w:rFonts w:asciiTheme="majorBidi" w:hAnsiTheme="majorBidi" w:cstheme="majorBidi"/>
+          <w:sz w:val="24"/>
+          <w:szCs w:val="24"/>
+        </w:rPr>
+        <w:t>idered either noise, or outlier clusters</w:t>
+      </w:r>
+      <w:r>
+        <w:rPr>
+          <w:rFonts w:asciiTheme="majorBidi" w:hAnsiTheme="majorBidi" w:cstheme="majorBidi"/>
+          <w:sz w:val="24"/>
+          <w:szCs w:val="24"/>
+        </w:rPr>
+        <w:t xml:space="preserve">. </w:t>
       </w:r>
     </w:p>
     <w:p>
@@ -4312,7 +4646,52 @@
           <w:sz w:val="24"/>
           <w:szCs w:val="24"/>
         </w:rPr>
-        <w:t>Advantage?</w:t>
+        <w:t>(</w:t>
+      </w:r>
+      <w:r>
+        <w:rPr>
+          <w:rFonts w:asciiTheme="majorBidi" w:hAnsiTheme="majorBidi" w:cstheme="majorBidi"/>
+          <w:sz w:val="24"/>
+          <w:szCs w:val="24"/>
+        </w:rPr>
+        <w:t>pic:</w:t>
+      </w:r>
+      <w:hyperlink r:id="rId23" w:history="1">
+        <w:r>
+          <w:rPr>
+            <w:rStyle w:val="Hyperlink"/>
+            <w:rFonts w:asciiTheme="majorBidi" w:hAnsiTheme="majorBidi" w:cstheme="majorBidi"/>
+            <w:sz w:val="24"/>
+            <w:szCs w:val="24"/>
+          </w:rPr>
+          <w:t>https://www.google.co.uk/search?q=DBSCAN&amp;rlz=1C1DSGZ_enGB609GB609&amp;source=lnms&amp;tbm=isch&amp;sa=X&amp;ved=0ahUKEwju6LfDn7_XAhUEDMAK</w:t>
+        </w:r>
+        <w:r>
+          <w:rPr>
+            <w:rStyle w:val="Hyperlink"/>
+            <w:rFonts w:asciiTheme="majorBidi" w:hAnsiTheme="majorBidi" w:cstheme="majorBidi"/>
+            <w:sz w:val="24"/>
+            <w:szCs w:val="24"/>
+          </w:rPr>
+          <w:lastRenderedPageBreak/>
+          <w:t>HSd_DKkQ_AUICygC&amp;biw=1536&amp;bih=759#imgdii=_AL2Yk1_e0U9WM:&amp;imgrc=TGZdwFQpGnJe_M</w:t>
+        </w:r>
+      </w:hyperlink>
+      <w:r>
+        <w:rPr>
+          <w:rFonts w:asciiTheme="majorBidi" w:hAnsiTheme="majorBidi" w:cstheme="majorBidi"/>
+          <w:sz w:val="24"/>
+          <w:szCs w:val="24"/>
+        </w:rPr>
+        <w:t>:</w:t>
+      </w:r>
+      <w:r>
+        <w:rPr>
+          <w:rFonts w:asciiTheme="majorBidi" w:hAnsiTheme="majorBidi" w:cstheme="majorBidi"/>
+          <w:sz w:val="24"/>
+          <w:szCs w:val="24"/>
+        </w:rPr>
+        <w:t>)</w:t>
       </w:r>
     </w:p>
     <w:p>
@@ -4325,45 +4704,1363 @@
           <w:szCs w:val="24"/>
         </w:rPr>
       </w:pPr>
-      <w:r>
-        <w:rPr>
-          <w:rFonts w:asciiTheme="majorBidi" w:hAnsiTheme="majorBidi" w:cstheme="majorBidi"/>
-          <w:sz w:val="24"/>
-          <w:szCs w:val="24"/>
-        </w:rPr>
-        <w:t xml:space="preserve">Disadvantage?  </w:t>
-      </w:r>
-    </w:p>
-    <w:p>
-      <w:pPr>
-        <w:rPr>
-          <w:rFonts w:asciiTheme="majorBidi" w:hAnsiTheme="majorBidi" w:cstheme="majorBidi"/>
-          <w:sz w:val="24"/>
-          <w:szCs w:val="24"/>
-        </w:rPr>
-      </w:pPr>
-    </w:p>
-    <w:p/>
-    <w:p>
-      <w:r>
-        <w:lastRenderedPageBreak/>
-        <w:br w:type="page"/>
-      </w:r>
-    </w:p>
-    <w:p>
-      <w:pPr>
-        <w:rPr>
-          <w:rFonts w:asciiTheme="majorBidi" w:hAnsiTheme="majorBidi" w:cstheme="majorBidi"/>
+    </w:p>
+    <w:p>
+      <w:pPr>
+        <w:pStyle w:val="ListParagraph"/>
+        <w:ind w:left="1080"/>
+        <w:rPr>
+          <w:rFonts w:asciiTheme="majorBidi" w:hAnsiTheme="majorBidi" w:cstheme="majorBidi"/>
+          <w:sz w:val="24"/>
+          <w:szCs w:val="24"/>
+        </w:rPr>
+      </w:pPr>
+    </w:p>
+    <w:p>
+      <w:pPr>
+        <w:pStyle w:val="ListParagraph"/>
+        <w:ind w:left="1080"/>
+        <w:rPr>
+          <w:rFonts w:asciiTheme="majorBidi" w:hAnsiTheme="majorBidi" w:cstheme="majorBidi"/>
+          <w:sz w:val="24"/>
+          <w:szCs w:val="24"/>
+        </w:rPr>
+      </w:pPr>
+      <w:r>
+        <w:rPr>
+          <w:rFonts w:asciiTheme="majorBidi" w:hAnsiTheme="majorBidi" w:cstheme="majorBidi"/>
+          <w:sz w:val="24"/>
+          <w:szCs w:val="24"/>
+        </w:rPr>
+        <w:t xml:space="preserve">The DBSCAN </w:t>
+      </w:r>
+      <w:r>
+        <w:rPr>
+          <w:rFonts w:asciiTheme="majorBidi" w:hAnsiTheme="majorBidi" w:cstheme="majorBidi"/>
+          <w:sz w:val="24"/>
+          <w:szCs w:val="24"/>
+        </w:rPr>
+        <w:t xml:space="preserve">Algorithm </w:t>
+      </w:r>
+      <w:r>
+        <w:rPr>
+          <w:rFonts w:asciiTheme="majorBidi" w:hAnsiTheme="majorBidi" w:cstheme="majorBidi"/>
+          <w:sz w:val="24"/>
+          <w:szCs w:val="24"/>
+        </w:rPr>
+        <w:t>3</w:t>
+      </w:r>
+      <w:r>
+        <w:rPr>
+          <w:rFonts w:asciiTheme="majorBidi" w:hAnsiTheme="majorBidi" w:cstheme="majorBidi"/>
+          <w:sz w:val="24"/>
+          <w:szCs w:val="24"/>
+        </w:rPr>
+        <w:t xml:space="preserve"> parameters to preform clustering, which are: </w:t>
+      </w:r>
+    </w:p>
+    <w:p>
+      <w:pPr>
+        <w:pStyle w:val="ListParagraph"/>
+        <w:ind w:left="1080"/>
+        <w:rPr>
+          <w:rFonts w:asciiTheme="majorBidi" w:hAnsiTheme="majorBidi" w:cstheme="majorBidi"/>
+          <w:sz w:val="24"/>
+          <w:szCs w:val="24"/>
+        </w:rPr>
+      </w:pPr>
+      <w:hyperlink r:id="rId24" w:history="1">
+        <w:r>
+          <w:rPr>
+            <w:rStyle w:val="Hyperlink"/>
+            <w:rFonts w:asciiTheme="majorBidi" w:hAnsiTheme="majorBidi" w:cstheme="majorBidi"/>
+            <w:sz w:val="24"/>
+            <w:szCs w:val="24"/>
+          </w:rPr>
+          <w:t>https://arxiv.org/ftp/arxiv/papers/1205/1205.1117.pdf</w:t>
+        </w:r>
+      </w:hyperlink>
+    </w:p>
+    <w:p>
+      <w:pPr>
+        <w:pStyle w:val="ListParagraph"/>
+        <w:ind w:left="1080"/>
+        <w:rPr>
+          <w:rFonts w:asciiTheme="majorBidi" w:hAnsiTheme="majorBidi" w:cstheme="majorBidi"/>
+          <w:sz w:val="24"/>
+          <w:szCs w:val="24"/>
+        </w:rPr>
+      </w:pPr>
+    </w:p>
+    <w:p>
+      <w:pPr>
+        <w:pStyle w:val="ListParagraph"/>
+        <w:numPr>
+          <w:ilvl w:val="1"/>
+          <w:numId w:val="8"/>
+        </w:numPr>
+        <w:ind w:left="2127"/>
+        <w:rPr>
+          <w:rFonts w:asciiTheme="majorBidi" w:hAnsiTheme="majorBidi" w:cstheme="majorBidi"/>
+          <w:sz w:val="24"/>
+          <w:szCs w:val="24"/>
+        </w:rPr>
+      </w:pPr>
+      <w:r>
+        <w:rPr>
+          <w:rFonts w:asciiTheme="majorBidi" w:hAnsiTheme="majorBidi" w:cstheme="majorBidi"/>
+          <w:sz w:val="24"/>
+          <w:szCs w:val="24"/>
+        </w:rPr>
+        <w:t>Eps</w:t>
+      </w:r>
+      <w:r>
+        <w:rPr>
+          <w:rFonts w:asciiTheme="majorBidi" w:hAnsiTheme="majorBidi" w:cstheme="majorBidi"/>
+          <w:sz w:val="24"/>
+          <w:szCs w:val="24"/>
+        </w:rPr>
+        <w:t xml:space="preserve"> (</w:t>
+      </w:r>
+      <w:r>
+        <w:rPr>
           <w:sz w:val="28"/>
           <w:szCs w:val="28"/>
         </w:rPr>
-      </w:pPr>
-      <w:r>
+        <w:t>ε</w:t>
+      </w:r>
+      <w:r>
+        <w:rPr>
+          <w:rFonts w:asciiTheme="majorBidi" w:hAnsiTheme="majorBidi" w:cstheme="majorBidi"/>
+          <w:sz w:val="24"/>
+          <w:szCs w:val="24"/>
+        </w:rPr>
+        <w:t>)</w:t>
+      </w:r>
+      <w:r>
+        <w:rPr>
+          <w:rFonts w:asciiTheme="majorBidi" w:hAnsiTheme="majorBidi" w:cstheme="majorBidi"/>
+          <w:sz w:val="24"/>
+          <w:szCs w:val="24"/>
+        </w:rPr>
+        <w:t>, that describes the radius</w:t>
+      </w:r>
+      <w:r>
+        <w:rPr>
+          <w:rFonts w:asciiTheme="majorBidi" w:hAnsiTheme="majorBidi" w:cstheme="majorBidi"/>
+          <w:sz w:val="24"/>
+          <w:szCs w:val="24"/>
+        </w:rPr>
+        <w:t xml:space="preserve"> of neighbourhood; serves as distance threshold.</w:t>
+      </w:r>
+    </w:p>
+    <w:p>
+      <w:pPr>
+        <w:pStyle w:val="ListParagraph"/>
+        <w:numPr>
+          <w:ilvl w:val="1"/>
+          <w:numId w:val="8"/>
+        </w:numPr>
+        <w:ind w:left="2127"/>
+        <w:rPr>
+          <w:rFonts w:asciiTheme="majorBidi" w:hAnsiTheme="majorBidi" w:cstheme="majorBidi"/>
+          <w:sz w:val="24"/>
+          <w:szCs w:val="24"/>
+        </w:rPr>
+      </w:pPr>
+      <w:proofErr w:type="spellStart"/>
+      <w:r>
+        <w:rPr>
+          <w:rFonts w:asciiTheme="majorBidi" w:hAnsiTheme="majorBidi" w:cstheme="majorBidi"/>
+          <w:sz w:val="24"/>
+          <w:szCs w:val="24"/>
+        </w:rPr>
+        <w:t>MinPts</w:t>
+      </w:r>
+      <w:proofErr w:type="spellEnd"/>
+      <w:r>
+        <w:rPr>
+          <w:rFonts w:asciiTheme="majorBidi" w:hAnsiTheme="majorBidi" w:cstheme="majorBidi"/>
+          <w:sz w:val="24"/>
+          <w:szCs w:val="24"/>
+        </w:rPr>
+        <w:t xml:space="preserve">, which defines, the minimum number of points that must exist in eps radius, </w:t>
+      </w:r>
+      <w:r>
+        <w:rPr>
+          <w:rFonts w:asciiTheme="majorBidi" w:hAnsiTheme="majorBidi" w:cstheme="majorBidi"/>
+          <w:sz w:val="24"/>
+          <w:szCs w:val="24"/>
+          <w:highlight w:val="yellow"/>
+        </w:rPr>
+        <w:t>serves as density threshold.</w:t>
+      </w:r>
+      <w:r>
+        <w:rPr>
+          <w:rFonts w:asciiTheme="majorBidi" w:hAnsiTheme="majorBidi" w:cstheme="majorBidi"/>
+          <w:sz w:val="24"/>
+          <w:szCs w:val="24"/>
+        </w:rPr>
+        <w:t xml:space="preserve"> </w:t>
+      </w:r>
+    </w:p>
+    <w:p>
+      <w:pPr>
+        <w:pStyle w:val="ListParagraph"/>
+        <w:numPr>
+          <w:ilvl w:val="1"/>
+          <w:numId w:val="8"/>
+        </w:numPr>
+        <w:ind w:left="2127"/>
+        <w:rPr>
+          <w:rFonts w:asciiTheme="majorBidi" w:hAnsiTheme="majorBidi" w:cstheme="majorBidi"/>
+          <w:sz w:val="24"/>
+          <w:szCs w:val="24"/>
+        </w:rPr>
+      </w:pPr>
+      <w:proofErr w:type="spellStart"/>
+      <w:proofErr w:type="gramStart"/>
+      <w:r>
+        <w:rPr>
+          <w:rFonts w:asciiTheme="majorBidi" w:hAnsiTheme="majorBidi" w:cstheme="majorBidi"/>
+          <w:sz w:val="24"/>
+          <w:szCs w:val="24"/>
+        </w:rPr>
+        <w:t>dist</w:t>
+      </w:r>
+      <w:proofErr w:type="spellEnd"/>
+      <w:r>
+        <w:rPr>
+          <w:rFonts w:asciiTheme="majorBidi" w:hAnsiTheme="majorBidi" w:cstheme="majorBidi"/>
+          <w:sz w:val="24"/>
+          <w:szCs w:val="24"/>
+        </w:rPr>
+        <w:t>(</w:t>
+      </w:r>
+      <w:proofErr w:type="gramEnd"/>
+      <w:r>
+        <w:rPr>
+          <w:rFonts w:asciiTheme="majorBidi" w:hAnsiTheme="majorBidi" w:cstheme="majorBidi"/>
+          <w:sz w:val="24"/>
+          <w:szCs w:val="24"/>
+        </w:rPr>
+        <w:t xml:space="preserve">), distance function, i.e. Euclidean distance. </w:t>
+      </w:r>
+    </w:p>
+    <w:p>
+      <w:pPr>
+        <w:ind w:left="1080"/>
+        <w:rPr>
+          <w:rFonts w:asciiTheme="majorBidi" w:hAnsiTheme="majorBidi" w:cstheme="majorBidi"/>
+          <w:sz w:val="24"/>
+          <w:szCs w:val="24"/>
+        </w:rPr>
+      </w:pPr>
+      <w:r>
+        <w:rPr>
+          <w:rFonts w:asciiTheme="majorBidi" w:hAnsiTheme="majorBidi" w:cstheme="majorBidi"/>
+          <w:sz w:val="24"/>
+          <w:szCs w:val="24"/>
+        </w:rPr>
+        <w:t>Nevertheless</w:t>
+      </w:r>
+      <w:r>
+        <w:rPr>
+          <w:rFonts w:asciiTheme="majorBidi" w:hAnsiTheme="majorBidi" w:cstheme="majorBidi"/>
+          <w:sz w:val="24"/>
+          <w:szCs w:val="24"/>
+        </w:rPr>
+        <w:t>,</w:t>
+      </w:r>
+      <w:r>
+        <w:rPr>
+          <w:rFonts w:asciiTheme="majorBidi" w:hAnsiTheme="majorBidi" w:cstheme="majorBidi"/>
+          <w:sz w:val="24"/>
+          <w:szCs w:val="24"/>
+        </w:rPr>
+        <w:t xml:space="preserve"> </w:t>
+      </w:r>
+      <w:r>
+        <w:rPr>
+          <w:rFonts w:asciiTheme="majorBidi" w:hAnsiTheme="majorBidi" w:cstheme="majorBidi"/>
+          <w:sz w:val="24"/>
+          <w:szCs w:val="24"/>
+        </w:rPr>
+        <w:t>us</w:t>
+      </w:r>
+      <w:r>
+        <w:rPr>
+          <w:rFonts w:asciiTheme="majorBidi" w:hAnsiTheme="majorBidi" w:cstheme="majorBidi"/>
+          <w:sz w:val="24"/>
+          <w:szCs w:val="24"/>
+        </w:rPr>
+        <w:t xml:space="preserve">ing the definition of </w:t>
+      </w:r>
+      <w:r>
+        <w:rPr>
+          <w:rFonts w:asciiTheme="majorBidi" w:hAnsiTheme="majorBidi" w:cstheme="majorBidi"/>
+          <w:sz w:val="24"/>
+          <w:szCs w:val="24"/>
+        </w:rPr>
+        <w:t xml:space="preserve">density-reachability, which states that in order for 2 data </w:t>
+      </w:r>
+      <w:proofErr w:type="gramStart"/>
+      <w:r>
+        <w:rPr>
+          <w:rFonts w:asciiTheme="majorBidi" w:hAnsiTheme="majorBidi" w:cstheme="majorBidi"/>
+          <w:sz w:val="24"/>
+          <w:szCs w:val="24"/>
+        </w:rPr>
+        <w:t>points</w:t>
+      </w:r>
+      <w:r>
+        <w:rPr>
+          <w:rFonts w:asciiTheme="majorBidi" w:hAnsiTheme="majorBidi" w:cstheme="majorBidi"/>
+          <w:sz w:val="24"/>
+          <w:szCs w:val="24"/>
+        </w:rPr>
+        <w:t xml:space="preserve"> ,</w:t>
+      </w:r>
+      <w:proofErr w:type="gramEnd"/>
+      <w:r>
+        <w:rPr>
+          <w:rFonts w:asciiTheme="majorBidi" w:hAnsiTheme="majorBidi" w:cstheme="majorBidi"/>
+          <w:sz w:val="24"/>
+          <w:szCs w:val="24"/>
+        </w:rPr>
+        <w:t xml:space="preserve"> a core and b</w:t>
+      </w:r>
+      <w:r>
+        <w:rPr>
+          <w:rFonts w:asciiTheme="majorBidi" w:hAnsiTheme="majorBidi" w:cstheme="majorBidi"/>
+          <w:sz w:val="24"/>
+          <w:szCs w:val="24"/>
+        </w:rPr>
+        <w:t>order point</w:t>
+      </w:r>
+      <w:r>
+        <w:rPr>
+          <w:rFonts w:asciiTheme="majorBidi" w:hAnsiTheme="majorBidi" w:cstheme="majorBidi"/>
+          <w:sz w:val="24"/>
+          <w:szCs w:val="24"/>
+        </w:rPr>
+        <w:t>, p and q, to be density-reachable, the following criteria should be met:</w:t>
+      </w:r>
+    </w:p>
+    <w:p>
+      <w:pPr>
+        <w:pStyle w:val="ListParagraph"/>
+        <w:numPr>
+          <w:ilvl w:val="0"/>
+          <w:numId w:val="10"/>
+        </w:numPr>
+        <w:ind w:left="2268"/>
+        <w:rPr>
+          <w:rFonts w:asciiTheme="majorBidi" w:hAnsiTheme="majorBidi" w:cstheme="majorBidi"/>
+          <w:sz w:val="24"/>
+          <w:szCs w:val="24"/>
+        </w:rPr>
+      </w:pPr>
+      <m:oMath>
+        <m:r>
+          <m:rPr>
+            <m:sty m:val="bi"/>
+          </m:rPr>
+          <w:rPr>
+            <w:rFonts w:ascii="Cambria Math" w:hAnsi="Cambria Math" w:cstheme="majorBidi"/>
+            <w:sz w:val="24"/>
+            <w:szCs w:val="24"/>
+          </w:rPr>
+          <m:t>p ∈Eps(q)</m:t>
+        </m:r>
+      </m:oMath>
+      <w:r>
+        <w:rPr>
+          <w:rFonts w:asciiTheme="majorBidi" w:eastAsiaTheme="minorEastAsia" w:hAnsiTheme="majorBidi" w:cstheme="majorBidi"/>
+          <w:b/>
+          <w:bCs/>
+          <w:sz w:val="24"/>
+          <w:szCs w:val="24"/>
+        </w:rPr>
+        <w:t xml:space="preserve"> </w:t>
+      </w:r>
+      <w:r>
+        <w:rPr>
+          <w:rFonts w:asciiTheme="majorBidi" w:eastAsiaTheme="minorEastAsia" w:hAnsiTheme="majorBidi" w:cstheme="majorBidi"/>
+          <w:sz w:val="24"/>
+          <w:szCs w:val="24"/>
+        </w:rPr>
+        <w:t>, point p is within Eps threshold of q</w:t>
+      </w:r>
+    </w:p>
+    <w:p>
+      <w:pPr>
+        <w:pStyle w:val="ListParagraph"/>
+        <w:numPr>
+          <w:ilvl w:val="0"/>
+          <w:numId w:val="10"/>
+        </w:numPr>
+        <w:ind w:left="2268"/>
+        <w:rPr>
+          <w:rFonts w:asciiTheme="majorBidi" w:hAnsiTheme="majorBidi" w:cstheme="majorBidi"/>
+          <w:sz w:val="24"/>
+          <w:szCs w:val="24"/>
+        </w:rPr>
+      </w:pPr>
+      <m:oMath>
+        <m:r>
+          <m:rPr>
+            <m:sty m:val="bi"/>
+          </m:rPr>
+          <w:rPr>
+            <w:rFonts w:ascii="Cambria Math" w:hAnsi="Cambria Math" w:cstheme="majorBidi"/>
+            <w:sz w:val="24"/>
+            <w:szCs w:val="24"/>
+          </w:rPr>
+          <m:t>| Eps</m:t>
+        </m:r>
+        <m:d>
+          <m:dPr>
+            <m:ctrlPr>
+              <w:rPr>
+                <w:rFonts w:ascii="Cambria Math" w:hAnsi="Cambria Math" w:cstheme="majorBidi"/>
+                <w:b/>
+                <w:bCs/>
+                <w:i/>
+                <w:sz w:val="24"/>
+                <w:szCs w:val="24"/>
+              </w:rPr>
+            </m:ctrlPr>
+          </m:dPr>
+          <m:e>
+            <m:r>
+              <m:rPr>
+                <m:sty m:val="bi"/>
+              </m:rPr>
+              <w:rPr>
+                <w:rFonts w:ascii="Cambria Math" w:hAnsi="Cambria Math" w:cstheme="majorBidi"/>
+                <w:sz w:val="24"/>
+                <w:szCs w:val="24"/>
+              </w:rPr>
+              <m:t>q</m:t>
+            </m:r>
+          </m:e>
+        </m:d>
+        <m:r>
+          <m:rPr>
+            <m:sty m:val="bi"/>
+          </m:rPr>
+          <w:rPr>
+            <w:rFonts w:ascii="Cambria Math" w:hAnsi="Cambria Math" w:cstheme="majorBidi"/>
+            <w:sz w:val="24"/>
+            <w:szCs w:val="24"/>
+          </w:rPr>
+          <m:t>|≥MinPts</m:t>
+        </m:r>
+      </m:oMath>
+      <w:r>
+        <w:rPr>
+          <w:rFonts w:asciiTheme="majorBidi" w:eastAsiaTheme="minorEastAsia" w:hAnsiTheme="majorBidi" w:cstheme="majorBidi"/>
+          <w:sz w:val="24"/>
+          <w:szCs w:val="24"/>
+        </w:rPr>
+        <w:t xml:space="preserve">, the number of points in q’s neighbourhood is greater than or equal to </w:t>
+      </w:r>
+      <w:proofErr w:type="spellStart"/>
+      <w:proofErr w:type="gramStart"/>
+      <w:r>
+        <w:rPr>
+          <w:rFonts w:asciiTheme="majorBidi" w:eastAsiaTheme="minorEastAsia" w:hAnsiTheme="majorBidi" w:cstheme="majorBidi"/>
+          <w:sz w:val="24"/>
+          <w:szCs w:val="24"/>
+        </w:rPr>
+        <w:t>MinPts</w:t>
+      </w:r>
+      <w:proofErr w:type="spellEnd"/>
+      <w:r>
+        <w:rPr>
+          <w:rFonts w:asciiTheme="majorBidi" w:eastAsiaTheme="minorEastAsia" w:hAnsiTheme="majorBidi" w:cstheme="majorBidi"/>
+          <w:sz w:val="24"/>
+          <w:szCs w:val="24"/>
+        </w:rPr>
+        <w:t>(</w:t>
+      </w:r>
+      <w:proofErr w:type="gramEnd"/>
+      <w:r>
+        <w:rPr>
+          <w:rFonts w:asciiTheme="majorBidi" w:eastAsiaTheme="minorEastAsia" w:hAnsiTheme="majorBidi" w:cstheme="majorBidi"/>
+          <w:sz w:val="24"/>
+          <w:szCs w:val="24"/>
+        </w:rPr>
+        <w:t>Core point condition).</w:t>
+      </w:r>
+    </w:p>
+    <w:p>
+      <w:pPr>
+        <w:jc w:val="center"/>
+        <w:rPr>
+          <w:noProof/>
+        </w:rPr>
+      </w:pPr>
+      <w:r>
+        <w:rPr>
+          <w:noProof/>
+        </w:rPr>
+        <w:drawing>
+          <wp:inline distT="0" distB="0" distL="0" distR="0">
+            <wp:extent cx="2430780" cy="1310640"/>
+            <wp:effectExtent l="0" t="0" r="7620" b="3810"/>
+            <wp:docPr id="13" name="Picture 13"/>
+            <wp:cNvGraphicFramePr>
+              <a:graphicFrameLocks xmlns:a="http://schemas.openxmlformats.org/drawingml/2006/main" noChangeAspect="1"/>
+            </wp:cNvGraphicFramePr>
+            <a:graphic xmlns:a="http://schemas.openxmlformats.org/drawingml/2006/main">
+              <a:graphicData uri="http://schemas.openxmlformats.org/drawingml/2006/picture">
+                <pic:pic xmlns:pic="http://schemas.openxmlformats.org/drawingml/2006/picture">
+                  <pic:nvPicPr>
+                    <pic:cNvPr id="1" name=""/>
+                    <pic:cNvPicPr/>
+                  </pic:nvPicPr>
+                  <pic:blipFill rotWithShape="1">
+                    <a:blip r:embed="rId25">
+                      <a:extLst>
+                        <a:ext uri="{28A0092B-C50C-407E-A947-70E740481C1C}">
+                          <a14:useLocalDpi xmlns:a14="http://schemas.microsoft.com/office/drawing/2010/main" val="0"/>
+                        </a:ext>
+                      </a:extLst>
+                    </a:blip>
+                    <a:srcRect l="38423" t="43727" r="48947" b="36182"/>
+                    <a:stretch/>
+                  </pic:blipFill>
+                  <pic:spPr bwMode="auto">
+                    <a:xfrm>
+                      <a:off x="0" y="0"/>
+                      <a:ext cx="2430780" cy="1310640"/>
+                    </a:xfrm>
+                    <a:prstGeom prst="rect">
+                      <a:avLst/>
+                    </a:prstGeom>
+                    <a:ln>
+                      <a:noFill/>
+                    </a:ln>
+                    <a:extLst>
+                      <a:ext uri="{53640926-AAD7-44D8-BBD7-CCE9431645EC}">
+                        <a14:shadowObscured xmlns:a14="http://schemas.microsoft.com/office/drawing/2010/main"/>
+                      </a:ext>
+                    </a:extLst>
+                  </pic:spPr>
+                </pic:pic>
+              </a:graphicData>
+            </a:graphic>
+          </wp:inline>
+        </w:drawing>
+      </w:r>
+    </w:p>
+    <w:p>
+      <w:pPr>
+        <w:pStyle w:val="ListParagraph"/>
+        <w:ind w:left="1080"/>
+        <w:rPr>
+          <w:rFonts w:asciiTheme="majorBidi" w:hAnsiTheme="majorBidi" w:cstheme="majorBidi"/>
+          <w:sz w:val="24"/>
+          <w:szCs w:val="24"/>
+        </w:rPr>
+      </w:pPr>
+      <w:r>
+        <w:rPr>
+          <w:rFonts w:asciiTheme="majorBidi" w:hAnsiTheme="majorBidi" w:cstheme="majorBidi"/>
+          <w:sz w:val="24"/>
+          <w:szCs w:val="24"/>
+        </w:rPr>
+        <w:t>Density-Connectivity, is another definition, that implies:</w:t>
+      </w:r>
+    </w:p>
+    <w:p>
+      <w:pPr>
+        <w:pStyle w:val="ListParagraph"/>
+        <w:ind w:left="1080"/>
+        <w:rPr>
+          <w:rFonts w:asciiTheme="majorBidi" w:hAnsiTheme="majorBidi" w:cstheme="majorBidi"/>
+          <w:sz w:val="24"/>
+          <w:szCs w:val="24"/>
+        </w:rPr>
+      </w:pPr>
+      <w:r>
+        <w:rPr>
+          <w:rFonts w:asciiTheme="majorBidi" w:hAnsiTheme="majorBidi" w:cstheme="majorBidi"/>
+          <w:sz w:val="24"/>
+          <w:szCs w:val="24"/>
+        </w:rPr>
+        <w:t>For points p,</w:t>
+      </w:r>
+      <w:r>
+        <w:rPr>
+          <w:rFonts w:asciiTheme="majorBidi" w:hAnsiTheme="majorBidi" w:cstheme="majorBidi"/>
+          <w:sz w:val="24"/>
+          <w:szCs w:val="24"/>
+        </w:rPr>
+        <w:t xml:space="preserve"> </w:t>
+      </w:r>
+      <w:r>
+        <w:rPr>
+          <w:rFonts w:asciiTheme="majorBidi" w:hAnsiTheme="majorBidi" w:cstheme="majorBidi"/>
+          <w:sz w:val="24"/>
+          <w:szCs w:val="24"/>
+        </w:rPr>
+        <w:t xml:space="preserve">q and o, to determine if p is density-connected to q, the following </w:t>
+      </w:r>
+      <w:r>
+        <w:rPr>
+          <w:rFonts w:asciiTheme="majorBidi" w:hAnsiTheme="majorBidi" w:cstheme="majorBidi"/>
+          <w:sz w:val="24"/>
+          <w:szCs w:val="24"/>
+        </w:rPr>
+        <w:t>condition</w:t>
+      </w:r>
+      <w:r>
+        <w:rPr>
+          <w:rFonts w:asciiTheme="majorBidi" w:hAnsiTheme="majorBidi" w:cstheme="majorBidi"/>
+          <w:sz w:val="24"/>
+          <w:szCs w:val="24"/>
+        </w:rPr>
+        <w:t xml:space="preserve"> apply:</w:t>
+      </w:r>
+    </w:p>
+    <w:p>
+      <w:pPr>
+        <w:pStyle w:val="ListParagraph"/>
+        <w:numPr>
+          <w:ilvl w:val="0"/>
+          <w:numId w:val="11"/>
+        </w:numPr>
+        <w:rPr>
+          <w:rFonts w:asciiTheme="majorBidi" w:hAnsiTheme="majorBidi" w:cstheme="majorBidi"/>
+          <w:sz w:val="24"/>
+          <w:szCs w:val="24"/>
+        </w:rPr>
+      </w:pPr>
+      <w:r>
+        <w:rPr>
+          <w:rFonts w:asciiTheme="majorBidi" w:hAnsiTheme="majorBidi" w:cstheme="majorBidi"/>
+          <w:sz w:val="24"/>
+          <w:szCs w:val="24"/>
+        </w:rPr>
+        <w:t xml:space="preserve"> There </w:t>
+      </w:r>
+      <w:r>
+        <w:rPr>
+          <w:rFonts w:asciiTheme="majorBidi" w:hAnsiTheme="majorBidi" w:cstheme="majorBidi"/>
+          <w:sz w:val="24"/>
+          <w:szCs w:val="24"/>
+        </w:rPr>
+        <w:t>exists</w:t>
+      </w:r>
+      <w:r>
+        <w:rPr>
+          <w:rFonts w:asciiTheme="majorBidi" w:hAnsiTheme="majorBidi" w:cstheme="majorBidi"/>
+          <w:sz w:val="24"/>
+          <w:szCs w:val="24"/>
+        </w:rPr>
+        <w:t xml:space="preserve"> a point o, where p and q are both density-reachable from o, with respect to Eps and </w:t>
+      </w:r>
+      <w:proofErr w:type="spellStart"/>
+      <w:r>
+        <w:rPr>
+          <w:rFonts w:asciiTheme="majorBidi" w:hAnsiTheme="majorBidi" w:cstheme="majorBidi"/>
+          <w:sz w:val="24"/>
+          <w:szCs w:val="24"/>
+        </w:rPr>
+        <w:t>MinPts</w:t>
+      </w:r>
+      <w:proofErr w:type="spellEnd"/>
+      <w:r>
+        <w:rPr>
+          <w:rFonts w:asciiTheme="majorBidi" w:hAnsiTheme="majorBidi" w:cstheme="majorBidi"/>
+          <w:sz w:val="24"/>
+          <w:szCs w:val="24"/>
+        </w:rPr>
+        <w:t xml:space="preserve">. </w:t>
+      </w:r>
+      <w:proofErr w:type="gramStart"/>
+      <w:r>
+        <w:rPr>
+          <w:rFonts w:asciiTheme="majorBidi" w:hAnsiTheme="majorBidi" w:cstheme="majorBidi"/>
+          <w:sz w:val="24"/>
+          <w:szCs w:val="24"/>
+        </w:rPr>
+        <w:t>(</w:t>
+      </w:r>
+      <w:r>
+        <w:rPr>
+          <w:rFonts w:asciiTheme="majorBidi" w:hAnsiTheme="majorBidi" w:cstheme="majorBidi"/>
+          <w:sz w:val="24"/>
+          <w:szCs w:val="24"/>
+        </w:rPr>
+        <w:t xml:space="preserve"> </w:t>
+      </w:r>
+      <w:r>
+        <w:rPr>
+          <w:rFonts w:asciiTheme="majorBidi" w:hAnsiTheme="majorBidi" w:cstheme="majorBidi"/>
+          <w:color w:val="FF0000"/>
+          <w:sz w:val="24"/>
+          <w:szCs w:val="24"/>
+        </w:rPr>
+        <w:t>if</w:t>
+      </w:r>
+      <w:proofErr w:type="gramEnd"/>
+      <w:r>
+        <w:rPr>
+          <w:rFonts w:asciiTheme="majorBidi" w:hAnsiTheme="majorBidi" w:cstheme="majorBidi"/>
+          <w:color w:val="FF0000"/>
+          <w:sz w:val="24"/>
+          <w:szCs w:val="24"/>
+        </w:rPr>
+        <w:t xml:space="preserve"> they have a distance of less than r</w:t>
+      </w:r>
+      <w:r>
+        <w:rPr>
+          <w:rFonts w:asciiTheme="majorBidi" w:hAnsiTheme="majorBidi" w:cstheme="majorBidi"/>
+          <w:color w:val="FF0000"/>
+          <w:sz w:val="24"/>
+          <w:szCs w:val="24"/>
+        </w:rPr>
+        <w:t>)</w:t>
+      </w:r>
+    </w:p>
+    <w:p>
+      <w:pPr>
+        <w:pStyle w:val="ListParagraph"/>
+        <w:ind w:left="1080"/>
+        <w:rPr>
+          <w:rFonts w:asciiTheme="majorBidi" w:hAnsiTheme="majorBidi" w:cstheme="majorBidi"/>
+          <w:sz w:val="24"/>
+          <w:szCs w:val="24"/>
+        </w:rPr>
+      </w:pPr>
+    </w:p>
+    <w:p>
+      <w:pPr>
+        <w:pStyle w:val="ListParagraph"/>
+        <w:ind w:left="1080"/>
+        <w:rPr>
+          <w:noProof/>
+        </w:rPr>
+      </w:pPr>
+    </w:p>
+    <w:p>
+      <w:pPr>
+        <w:pStyle w:val="ListParagraph"/>
+        <w:ind w:left="1080"/>
+        <w:jc w:val="center"/>
+        <w:rPr>
+          <w:noProof/>
+        </w:rPr>
+      </w:pPr>
+    </w:p>
+    <w:p>
+      <w:pPr>
+        <w:pStyle w:val="ListParagraph"/>
+        <w:ind w:left="1080"/>
+        <w:jc w:val="center"/>
+        <w:rPr>
+          <w:rFonts w:asciiTheme="majorBidi" w:hAnsiTheme="majorBidi" w:cstheme="majorBidi"/>
+          <w:sz w:val="24"/>
+          <w:szCs w:val="24"/>
+        </w:rPr>
+      </w:pPr>
+    </w:p>
+    <w:p>
+      <w:pPr>
+        <w:pStyle w:val="ListParagraph"/>
+        <w:ind w:left="1080"/>
+        <w:rPr>
+          <w:rFonts w:asciiTheme="majorBidi" w:hAnsiTheme="majorBidi" w:cstheme="majorBidi"/>
+          <w:sz w:val="24"/>
+          <w:szCs w:val="24"/>
+        </w:rPr>
+      </w:pPr>
+    </w:p>
+    <w:p>
+      <w:pPr>
+        <w:pStyle w:val="ListParagraph"/>
+        <w:ind w:left="1080"/>
+        <w:rPr>
+          <w:rFonts w:asciiTheme="majorBidi" w:hAnsiTheme="majorBidi" w:cstheme="majorBidi"/>
+          <w:sz w:val="24"/>
+          <w:szCs w:val="24"/>
+        </w:rPr>
+      </w:pPr>
+      <w:r>
+        <w:rPr>
+          <w:noProof/>
+        </w:rPr>
+        <w:drawing>
+          <wp:anchor distT="0" distB="0" distL="114300" distR="114300" simplePos="0" relativeHeight="251659264" behindDoc="0" locked="0" layoutInCell="1" allowOverlap="1">
+            <wp:simplePos x="0" y="0"/>
+            <wp:positionH relativeFrom="column">
+              <wp:posOffset>1333500</wp:posOffset>
+            </wp:positionH>
+            <wp:positionV relativeFrom="paragraph">
+              <wp:posOffset>-800100</wp:posOffset>
+            </wp:positionV>
+            <wp:extent cx="3101340" cy="1287780"/>
+            <wp:effectExtent l="0" t="0" r="3810" b="7620"/>
+            <wp:wrapSquare wrapText="bothSides"/>
+            <wp:docPr id="12" name="Picture 12"/>
+            <wp:cNvGraphicFramePr>
+              <a:graphicFrameLocks xmlns:a="http://schemas.openxmlformats.org/drawingml/2006/main" noChangeAspect="1"/>
+            </wp:cNvGraphicFramePr>
+            <a:graphic xmlns:a="http://schemas.openxmlformats.org/drawingml/2006/main">
+              <a:graphicData uri="http://schemas.openxmlformats.org/drawingml/2006/picture">
+                <pic:pic xmlns:pic="http://schemas.openxmlformats.org/drawingml/2006/picture">
+                  <pic:nvPicPr>
+                    <pic:cNvPr id="1" name=""/>
+                    <pic:cNvPicPr/>
+                  </pic:nvPicPr>
+                  <pic:blipFill rotWithShape="1">
+                    <a:blip r:embed="rId26">
+                      <a:extLst>
+                        <a:ext uri="{28A0092B-C50C-407E-A947-70E740481C1C}">
+                          <a14:useLocalDpi xmlns:a14="http://schemas.microsoft.com/office/drawing/2010/main" val="0"/>
+                        </a:ext>
+                      </a:extLst>
+                    </a:blip>
+                    <a:srcRect l="17549" t="57199" r="55994" b="19874"/>
+                    <a:stretch/>
+                  </pic:blipFill>
+                  <pic:spPr bwMode="auto">
+                    <a:xfrm>
+                      <a:off x="0" y="0"/>
+                      <a:ext cx="3101340" cy="1287780"/>
+                    </a:xfrm>
+                    <a:prstGeom prst="rect">
+                      <a:avLst/>
+                    </a:prstGeom>
+                    <a:ln>
+                      <a:noFill/>
+                    </a:ln>
+                    <a:extLst>
+                      <a:ext uri="{53640926-AAD7-44D8-BBD7-CCE9431645EC}">
+                        <a14:shadowObscured xmlns:a14="http://schemas.microsoft.com/office/drawing/2010/main"/>
+                      </a:ext>
+                    </a:extLst>
+                  </pic:spPr>
+                </pic:pic>
+              </a:graphicData>
+            </a:graphic>
+            <wp14:sizeRelV relativeFrom="margin">
+              <wp14:pctHeight>0</wp14:pctHeight>
+            </wp14:sizeRelV>
+          </wp:anchor>
+        </w:drawing>
+      </w:r>
+    </w:p>
+    <w:p>
+      <w:pPr>
+        <w:pStyle w:val="ListParagraph"/>
+        <w:ind w:left="1080"/>
+        <w:rPr>
+          <w:rFonts w:asciiTheme="majorBidi" w:hAnsiTheme="majorBidi" w:cstheme="majorBidi"/>
+          <w:sz w:val="24"/>
+          <w:szCs w:val="24"/>
+        </w:rPr>
+      </w:pPr>
+      <w:r>
+        <w:rPr>
+          <w:rFonts w:asciiTheme="majorBidi" w:hAnsiTheme="majorBidi" w:cstheme="majorBidi"/>
+          <w:sz w:val="24"/>
+          <w:szCs w:val="24"/>
+        </w:rPr>
+        <w:t>(pic:</w:t>
+      </w:r>
+      <w:hyperlink r:id="rId27" w:history="1">
+        <w:r>
+          <w:rPr>
+            <w:rStyle w:val="Hyperlink"/>
+            <w:rFonts w:asciiTheme="majorBidi" w:hAnsiTheme="majorBidi" w:cstheme="majorBidi"/>
+            <w:sz w:val="24"/>
+            <w:szCs w:val="24"/>
+          </w:rPr>
+          <w:t>https://www.google.co.uk/search?q=density+reachability&amp;rlz=1C1DSGZ_enGB609GB609&amp;source=lnms&amp;tbm=isch&amp;sa=X&amp;ved=0ahUKEwjr667ywb_XAhXFCBoKHfACCUsQ_AUICigB&amp;biw=1536&amp;bih=759#imgrc=08yB0_Rinqs51M</w:t>
+        </w:r>
+      </w:hyperlink>
+      <w:r>
+        <w:rPr>
+          <w:rFonts w:asciiTheme="majorBidi" w:hAnsiTheme="majorBidi" w:cstheme="majorBidi"/>
+          <w:sz w:val="24"/>
+          <w:szCs w:val="24"/>
+        </w:rPr>
+        <w:t>:</w:t>
+      </w:r>
+    </w:p>
+    <w:p>
+      <w:pPr>
+        <w:rPr>
+          <w:rFonts w:asciiTheme="majorBidi" w:hAnsiTheme="majorBidi" w:cstheme="majorBidi"/>
+          <w:sz w:val="24"/>
+          <w:szCs w:val="24"/>
+        </w:rPr>
+      </w:pPr>
+    </w:p>
+    <w:p>
+      <w:pPr>
+        <w:pStyle w:val="ListParagraph"/>
+        <w:ind w:left="1080"/>
+        <w:rPr>
+          <w:rFonts w:asciiTheme="majorBidi" w:hAnsiTheme="majorBidi" w:cstheme="majorBidi"/>
+          <w:sz w:val="24"/>
+          <w:szCs w:val="24"/>
+        </w:rPr>
+      </w:pPr>
+    </w:p>
+    <w:p>
+      <w:pPr>
+        <w:ind w:left="1080"/>
+        <w:rPr>
+          <w:rFonts w:asciiTheme="majorBidi" w:hAnsiTheme="majorBidi" w:cstheme="majorBidi"/>
+          <w:sz w:val="24"/>
+          <w:szCs w:val="24"/>
+        </w:rPr>
+      </w:pPr>
+      <w:r>
+        <w:rPr>
+          <w:rFonts w:asciiTheme="majorBidi" w:hAnsiTheme="majorBidi" w:cstheme="majorBidi"/>
+          <w:sz w:val="24"/>
+          <w:szCs w:val="24"/>
+        </w:rPr>
+        <w:t>An abstra</w:t>
+      </w:r>
+      <w:bookmarkStart w:id="0" w:name="_GoBack"/>
+      <w:bookmarkEnd w:id="0"/>
+      <w:r>
+        <w:rPr>
+          <w:rFonts w:asciiTheme="majorBidi" w:hAnsiTheme="majorBidi" w:cstheme="majorBidi"/>
+          <w:sz w:val="24"/>
+          <w:szCs w:val="24"/>
+        </w:rPr>
+        <w:t>ct way to illustrate DBSCAN clustering algorithm:</w:t>
+      </w:r>
+    </w:p>
+    <w:p>
+      <w:pPr>
+        <w:pStyle w:val="ListParagraph"/>
+        <w:numPr>
+          <w:ilvl w:val="0"/>
+          <w:numId w:val="12"/>
+        </w:numPr>
+        <w:rPr>
+          <w:rFonts w:asciiTheme="majorBidi" w:hAnsiTheme="majorBidi" w:cstheme="majorBidi"/>
+          <w:sz w:val="24"/>
+          <w:szCs w:val="24"/>
+          <w:highlight w:val="cyan"/>
+        </w:rPr>
+      </w:pPr>
+      <w:r>
+        <w:rPr>
+          <w:rFonts w:asciiTheme="majorBidi" w:hAnsiTheme="majorBidi" w:cstheme="majorBidi"/>
+          <w:sz w:val="24"/>
+          <w:szCs w:val="24"/>
+          <w:highlight w:val="cyan"/>
+        </w:rPr>
+        <w:t xml:space="preserve">Compute </w:t>
+      </w:r>
+      <w:r>
+        <w:rPr>
+          <w:rFonts w:asciiTheme="majorBidi" w:hAnsiTheme="majorBidi" w:cstheme="majorBidi"/>
+          <w:sz w:val="24"/>
+          <w:szCs w:val="24"/>
+          <w:highlight w:val="cyan"/>
+        </w:rPr>
+        <w:t>neighbours</w:t>
+      </w:r>
+      <w:r>
+        <w:rPr>
+          <w:rFonts w:asciiTheme="majorBidi" w:hAnsiTheme="majorBidi" w:cstheme="majorBidi"/>
+          <w:sz w:val="24"/>
+          <w:szCs w:val="24"/>
+          <w:highlight w:val="cyan"/>
+        </w:rPr>
+        <w:t xml:space="preserve"> of each point and identify core points // Identify core points</w:t>
+      </w:r>
+    </w:p>
+    <w:p>
+      <w:pPr>
+        <w:pStyle w:val="ListParagraph"/>
+        <w:numPr>
+          <w:ilvl w:val="0"/>
+          <w:numId w:val="12"/>
+        </w:numPr>
+        <w:rPr>
+          <w:rFonts w:asciiTheme="majorBidi" w:hAnsiTheme="majorBidi" w:cstheme="majorBidi"/>
+          <w:sz w:val="24"/>
+          <w:szCs w:val="24"/>
+          <w:highlight w:val="cyan"/>
+        </w:rPr>
+      </w:pPr>
+      <w:r>
+        <w:rPr>
+          <w:rFonts w:asciiTheme="majorBidi" w:hAnsiTheme="majorBidi" w:cstheme="majorBidi"/>
+          <w:sz w:val="24"/>
+          <w:szCs w:val="24"/>
+          <w:highlight w:val="cyan"/>
+        </w:rPr>
+        <w:t xml:space="preserve">Join </w:t>
+      </w:r>
+      <w:r>
+        <w:rPr>
+          <w:rFonts w:asciiTheme="majorBidi" w:hAnsiTheme="majorBidi" w:cstheme="majorBidi"/>
+          <w:sz w:val="24"/>
+          <w:szCs w:val="24"/>
+          <w:highlight w:val="cyan"/>
+        </w:rPr>
+        <w:t>neighbouring</w:t>
+      </w:r>
+      <w:r>
+        <w:rPr>
+          <w:rFonts w:asciiTheme="majorBidi" w:hAnsiTheme="majorBidi" w:cstheme="majorBidi"/>
+          <w:sz w:val="24"/>
+          <w:szCs w:val="24"/>
+          <w:highlight w:val="cyan"/>
+        </w:rPr>
+        <w:t xml:space="preserve"> core points into clusters // Assign core points</w:t>
+      </w:r>
+    </w:p>
+    <w:p>
+      <w:pPr>
+        <w:pStyle w:val="ListParagraph"/>
+        <w:numPr>
+          <w:ilvl w:val="0"/>
+          <w:numId w:val="12"/>
+        </w:numPr>
+        <w:rPr>
+          <w:rFonts w:asciiTheme="majorBidi" w:hAnsiTheme="majorBidi" w:cstheme="majorBidi"/>
+          <w:sz w:val="24"/>
+          <w:szCs w:val="24"/>
+          <w:highlight w:val="cyan"/>
+        </w:rPr>
+      </w:pPr>
+      <w:proofErr w:type="spellStart"/>
+      <w:r>
+        <w:rPr>
+          <w:rFonts w:asciiTheme="majorBidi" w:hAnsiTheme="majorBidi" w:cstheme="majorBidi"/>
+          <w:sz w:val="24"/>
+          <w:szCs w:val="24"/>
+          <w:highlight w:val="cyan"/>
+        </w:rPr>
+        <w:t>foreach</w:t>
+      </w:r>
+      <w:proofErr w:type="spellEnd"/>
+      <w:r>
+        <w:rPr>
+          <w:rFonts w:asciiTheme="majorBidi" w:hAnsiTheme="majorBidi" w:cstheme="majorBidi"/>
+          <w:sz w:val="24"/>
+          <w:szCs w:val="24"/>
+          <w:highlight w:val="cyan"/>
+        </w:rPr>
+        <w:t xml:space="preserve"> non-core point do</w:t>
+      </w:r>
+      <w:r>
+        <w:rPr>
+          <w:rFonts w:asciiTheme="majorBidi" w:hAnsiTheme="majorBidi" w:cstheme="majorBidi"/>
+          <w:sz w:val="24"/>
+          <w:szCs w:val="24"/>
+          <w:highlight w:val="cyan"/>
+        </w:rPr>
+        <w:t>:</w:t>
+      </w:r>
+    </w:p>
+    <w:p>
+      <w:pPr>
+        <w:pStyle w:val="ListParagraph"/>
+        <w:numPr>
+          <w:ilvl w:val="1"/>
+          <w:numId w:val="12"/>
+        </w:numPr>
+        <w:rPr>
+          <w:rFonts w:asciiTheme="majorBidi" w:hAnsiTheme="majorBidi" w:cstheme="majorBidi"/>
+          <w:sz w:val="24"/>
+          <w:szCs w:val="24"/>
+          <w:highlight w:val="cyan"/>
+        </w:rPr>
+      </w:pPr>
+      <w:r>
+        <w:rPr>
+          <w:rFonts w:asciiTheme="majorBidi" w:hAnsiTheme="majorBidi" w:cstheme="majorBidi"/>
+          <w:sz w:val="24"/>
+          <w:szCs w:val="24"/>
+          <w:highlight w:val="cyan"/>
+        </w:rPr>
+        <w:t xml:space="preserve"> Add to a </w:t>
+      </w:r>
+      <w:proofErr w:type="spellStart"/>
+      <w:r>
+        <w:rPr>
+          <w:rFonts w:asciiTheme="majorBidi" w:hAnsiTheme="majorBidi" w:cstheme="majorBidi"/>
+          <w:sz w:val="24"/>
+          <w:szCs w:val="24"/>
+          <w:highlight w:val="cyan"/>
+        </w:rPr>
+        <w:t>neighboring</w:t>
+      </w:r>
+      <w:proofErr w:type="spellEnd"/>
+      <w:r>
+        <w:rPr>
+          <w:rFonts w:asciiTheme="majorBidi" w:hAnsiTheme="majorBidi" w:cstheme="majorBidi"/>
+          <w:sz w:val="24"/>
+          <w:szCs w:val="24"/>
+          <w:highlight w:val="cyan"/>
+        </w:rPr>
+        <w:t xml:space="preserve"> core point if possible // Assign border points</w:t>
+      </w:r>
+    </w:p>
+    <w:p>
+      <w:pPr>
+        <w:pStyle w:val="ListParagraph"/>
+        <w:numPr>
+          <w:ilvl w:val="1"/>
+          <w:numId w:val="12"/>
+        </w:numPr>
+        <w:rPr>
+          <w:rFonts w:asciiTheme="majorBidi" w:hAnsiTheme="majorBidi" w:cstheme="majorBidi"/>
+          <w:sz w:val="24"/>
+          <w:szCs w:val="24"/>
+          <w:highlight w:val="cyan"/>
+        </w:rPr>
+      </w:pPr>
+      <w:r>
+        <w:rPr>
+          <w:rFonts w:asciiTheme="majorBidi" w:hAnsiTheme="majorBidi" w:cstheme="majorBidi"/>
+          <w:sz w:val="24"/>
+          <w:szCs w:val="24"/>
+          <w:highlight w:val="cyan"/>
+        </w:rPr>
+        <w:t>Otherwise, add to noise</w:t>
+      </w:r>
+    </w:p>
+    <w:p>
+      <w:pPr>
+        <w:ind w:left="1080"/>
+        <w:rPr>
+          <w:rFonts w:asciiTheme="majorBidi" w:hAnsiTheme="majorBidi" w:cstheme="majorBidi"/>
+          <w:sz w:val="24"/>
+          <w:szCs w:val="24"/>
+        </w:rPr>
+      </w:pPr>
+      <w:r>
+        <w:rPr>
+          <w:rFonts w:asciiTheme="majorBidi" w:hAnsiTheme="majorBidi" w:cstheme="majorBidi"/>
+          <w:sz w:val="24"/>
+          <w:szCs w:val="24"/>
+        </w:rPr>
+        <w:t xml:space="preserve">At first, distance measure is calculated, that determines shape of cluster. For example, for each observation the distance between its k-nearest neighbours and farthest neighbours is computed, </w:t>
+      </w:r>
+      <w:r>
+        <w:rPr>
+          <w:rFonts w:asciiTheme="majorBidi" w:hAnsiTheme="majorBidi" w:cstheme="majorBidi"/>
+          <w:sz w:val="24"/>
+          <w:szCs w:val="24"/>
+          <w:highlight w:val="yellow"/>
+        </w:rPr>
+        <w:t xml:space="preserve">the average of this distance, </w:t>
+      </w:r>
+      <w:r>
+        <w:rPr>
+          <w:rFonts w:asciiTheme="majorBidi" w:hAnsiTheme="majorBidi" w:cstheme="majorBidi"/>
+          <w:sz w:val="24"/>
+          <w:szCs w:val="24"/>
+          <w:highlight w:val="yellow"/>
+        </w:rPr>
+        <w:t>hence,</w:t>
+      </w:r>
+      <w:r>
+        <w:rPr>
+          <w:rFonts w:asciiTheme="majorBidi" w:hAnsiTheme="majorBidi" w:cstheme="majorBidi"/>
+          <w:sz w:val="24"/>
+          <w:szCs w:val="24"/>
+          <w:highlight w:val="yellow"/>
+        </w:rPr>
+        <w:t xml:space="preserve"> is the distance measure</w:t>
+      </w:r>
+      <w:r>
+        <w:rPr>
+          <w:rFonts w:asciiTheme="majorBidi" w:hAnsiTheme="majorBidi" w:cstheme="majorBidi"/>
+          <w:sz w:val="24"/>
+          <w:szCs w:val="24"/>
+          <w:highlight w:val="yellow"/>
+        </w:rPr>
+        <w:t xml:space="preserve"> (can use Euclidian distance)</w:t>
+      </w:r>
+      <w:r>
+        <w:rPr>
+          <w:rFonts w:asciiTheme="majorBidi" w:hAnsiTheme="majorBidi" w:cstheme="majorBidi"/>
+          <w:sz w:val="24"/>
+          <w:szCs w:val="24"/>
+          <w:highlight w:val="yellow"/>
+        </w:rPr>
+        <w:t>.</w:t>
+      </w:r>
+      <w:r>
+        <w:rPr>
+          <w:rFonts w:asciiTheme="majorBidi" w:hAnsiTheme="majorBidi" w:cstheme="majorBidi"/>
+          <w:sz w:val="24"/>
+          <w:szCs w:val="24"/>
+        </w:rPr>
+        <w:t xml:space="preserve"> After that, each observation could be categorized, as a core point, border point or an outlier (noise point), using value of Eps threshold parameter.</w:t>
+      </w:r>
+    </w:p>
+    <w:p>
+      <w:pPr>
+        <w:ind w:left="1080"/>
+        <w:rPr>
+          <w:noProof/>
+        </w:rPr>
+      </w:pPr>
+    </w:p>
+    <w:p>
+      <w:pPr>
+        <w:ind w:left="1080"/>
+        <w:rPr>
+          <w:rFonts w:asciiTheme="majorBidi" w:hAnsiTheme="majorBidi" w:cstheme="majorBidi"/>
+          <w:sz w:val="24"/>
+          <w:szCs w:val="24"/>
+        </w:rPr>
+      </w:pPr>
+      <w:r>
+        <w:rPr>
+          <w:noProof/>
+        </w:rPr>
+        <w:drawing>
+          <wp:inline distT="0" distB="0" distL="0" distR="0" wp14:anchorId="45062D61" wp14:editId="392876F1">
+            <wp:extent cx="4244340" cy="3093720"/>
+            <wp:effectExtent l="0" t="0" r="3810" b="0"/>
+            <wp:docPr id="14" name="Picture 14"/>
+            <wp:cNvGraphicFramePr>
+              <a:graphicFrameLocks xmlns:a="http://schemas.openxmlformats.org/drawingml/2006/main" noChangeAspect="1"/>
+            </wp:cNvGraphicFramePr>
+            <a:graphic xmlns:a="http://schemas.openxmlformats.org/drawingml/2006/main">
+              <a:graphicData uri="http://schemas.openxmlformats.org/drawingml/2006/picture">
+                <pic:pic xmlns:pic="http://schemas.openxmlformats.org/drawingml/2006/picture">
+                  <pic:nvPicPr>
+                    <pic:cNvPr id="1" name=""/>
+                    <pic:cNvPicPr/>
+                  </pic:nvPicPr>
+                  <pic:blipFill rotWithShape="1">
+                    <a:blip r:embed="rId28"/>
+                    <a:srcRect l="19809" t="19853" r="16508" b="12784"/>
+                    <a:stretch/>
+                  </pic:blipFill>
+                  <pic:spPr bwMode="auto">
+                    <a:xfrm>
+                      <a:off x="0" y="0"/>
+                      <a:ext cx="4244340" cy="3093720"/>
+                    </a:xfrm>
+                    <a:prstGeom prst="rect">
+                      <a:avLst/>
+                    </a:prstGeom>
+                    <a:ln>
+                      <a:noFill/>
+                    </a:ln>
+                    <a:extLst>
+                      <a:ext uri="{53640926-AAD7-44D8-BBD7-CCE9431645EC}">
+                        <a14:shadowObscured xmlns:a14="http://schemas.microsoft.com/office/drawing/2010/main"/>
+                      </a:ext>
+                    </a:extLst>
+                  </pic:spPr>
+                </pic:pic>
+              </a:graphicData>
+            </a:graphic>
+          </wp:inline>
+        </w:drawing>
+      </w:r>
+    </w:p>
+    <w:p>
+      <w:pPr>
+        <w:ind w:left="1080"/>
+        <w:rPr>
+          <w:rFonts w:asciiTheme="majorBidi" w:hAnsiTheme="majorBidi" w:cstheme="majorBidi"/>
+          <w:sz w:val="24"/>
+          <w:szCs w:val="24"/>
+        </w:rPr>
+      </w:pPr>
+    </w:p>
+    <w:p>
+      <w:pPr>
+        <w:pStyle w:val="ListParagraph"/>
+        <w:ind w:left="1080"/>
+        <w:rPr>
+          <w:rFonts w:asciiTheme="majorBidi" w:hAnsiTheme="majorBidi" w:cstheme="majorBidi"/>
+          <w:sz w:val="24"/>
+          <w:szCs w:val="24"/>
+        </w:rPr>
+      </w:pPr>
+    </w:p>
+    <w:p>
+      <w:pPr>
+        <w:pStyle w:val="ListParagraph"/>
+        <w:ind w:left="1080"/>
+        <w:rPr>
+          <w:rFonts w:asciiTheme="majorBidi" w:hAnsiTheme="majorBidi" w:cstheme="majorBidi"/>
+          <w:sz w:val="24"/>
+          <w:szCs w:val="24"/>
+        </w:rPr>
+      </w:pPr>
+      <w:r>
+        <w:rPr>
+          <w:rFonts w:asciiTheme="majorBidi" w:hAnsiTheme="majorBidi" w:cstheme="majorBidi"/>
+          <w:sz w:val="24"/>
+          <w:szCs w:val="24"/>
+        </w:rPr>
+        <w:t>Advantage?</w:t>
+      </w:r>
+    </w:p>
+    <w:p>
+      <w:pPr>
+        <w:pStyle w:val="ListParagraph"/>
+        <w:ind w:left="1080"/>
+        <w:rPr>
+          <w:rFonts w:asciiTheme="majorBidi" w:hAnsiTheme="majorBidi" w:cstheme="majorBidi"/>
+          <w:sz w:val="24"/>
+          <w:szCs w:val="24"/>
+        </w:rPr>
+      </w:pPr>
+      <w:r>
+        <w:rPr>
+          <w:rFonts w:asciiTheme="majorBidi" w:hAnsiTheme="majorBidi" w:cstheme="majorBidi"/>
+          <w:sz w:val="24"/>
+          <w:szCs w:val="24"/>
+        </w:rPr>
+        <w:t xml:space="preserve">Disadvantage?  </w:t>
+      </w:r>
+    </w:p>
+    <w:p>
+      <w:pPr>
+        <w:rPr>
+          <w:rFonts w:asciiTheme="majorBidi" w:hAnsiTheme="majorBidi" w:cstheme="majorBidi"/>
+          <w:sz w:val="24"/>
+          <w:szCs w:val="24"/>
+        </w:rPr>
+      </w:pPr>
+    </w:p>
+    <w:p/>
+    <w:p>
+      <w:r>
+        <w:br w:type="page"/>
+      </w:r>
+    </w:p>
+    <w:p>
+      <w:pPr>
         <w:rPr>
           <w:rFonts w:asciiTheme="majorBidi" w:hAnsiTheme="majorBidi" w:cstheme="majorBidi"/>
           <w:sz w:val="28"/>
           <w:szCs w:val="28"/>
         </w:rPr>
+      </w:pPr>
+      <w:r>
+        <w:rPr>
+          <w:rFonts w:asciiTheme="majorBidi" w:hAnsiTheme="majorBidi" w:cstheme="majorBidi"/>
+          <w:sz w:val="28"/>
+          <w:szCs w:val="28"/>
+        </w:rPr>
         <w:lastRenderedPageBreak/>
         <w:t xml:space="preserve">Why Machine Learning? </w:t>
       </w:r>
@@ -4644,7 +6341,7 @@
           <w:rFonts w:asciiTheme="majorBidi" w:hAnsiTheme="majorBidi" w:cstheme="majorBidi"/>
         </w:rPr>
       </w:pPr>
-      <w:hyperlink r:id="rId19" w:history="1">
+      <w:hyperlink r:id="rId29" w:history="1">
         <w:r>
           <w:rPr>
             <w:rStyle w:val="Hyperlink"/>
@@ -4723,10 +6420,11 @@
     <w:p>
       <w:pPr>
         <w:rPr>
-          <w:rFonts w:asciiTheme="majorBidi" w:hAnsiTheme="majorBidi" w:cstheme="majorBidi"/>
-        </w:rPr>
-      </w:pPr>
-      <w:hyperlink r:id="rId20" w:history="1">
+          <w:rStyle w:val="Hyperlink"/>
+          <w:rFonts w:asciiTheme="majorBidi" w:hAnsiTheme="majorBidi" w:cstheme="majorBidi"/>
+        </w:rPr>
+      </w:pPr>
+      <w:hyperlink r:id="rId30" w:history="1">
         <w:r>
           <w:rPr>
             <w:rStyle w:val="Hyperlink"/>
@@ -4735,6 +6433,678 @@
           <w:t>http://www.gatsby.ucl.ac.uk/~dayan/papers/dun99b.pdf</w:t>
         </w:r>
       </w:hyperlink>
+    </w:p>
+    <w:p>
+      <w:pPr>
+        <w:rPr>
+          <w:rStyle w:val="Hyperlink"/>
+          <w:rFonts w:asciiTheme="majorBidi" w:hAnsiTheme="majorBidi" w:cstheme="majorBidi"/>
+        </w:rPr>
+      </w:pPr>
+      <w:r>
+        <w:rPr>
+          <w:rStyle w:val="Hyperlink"/>
+          <w:rFonts w:asciiTheme="majorBidi" w:hAnsiTheme="majorBidi" w:cstheme="majorBidi"/>
+        </w:rPr>
+        <w:br w:type="page"/>
+      </w:r>
+    </w:p>
+    <w:p>
+      <w:pPr>
+        <w:pStyle w:val="Title"/>
+        <w:rPr>
+          <w:rFonts w:asciiTheme="majorBidi" w:hAnsiTheme="majorBidi"/>
+          <w:sz w:val="40"/>
+          <w:szCs w:val="40"/>
+        </w:rPr>
+      </w:pPr>
+      <w:r>
+        <w:rPr>
+          <w:rFonts w:asciiTheme="majorBidi" w:hAnsiTheme="majorBidi"/>
+          <w:sz w:val="40"/>
+          <w:szCs w:val="40"/>
+        </w:rPr>
+        <w:lastRenderedPageBreak/>
+        <w:t>Bibliography:</w:t>
+      </w:r>
+    </w:p>
+    <w:p>
+      <w:pPr>
+        <w:rPr>
+          <w:rFonts w:asciiTheme="majorBidi" w:hAnsiTheme="majorBidi" w:cstheme="majorBidi"/>
+        </w:rPr>
+      </w:pPr>
+    </w:p>
+    <w:p>
+      <w:pPr>
+        <w:rPr>
+          <w:rFonts w:asciiTheme="majorBidi" w:hAnsiTheme="majorBidi" w:cstheme="majorBidi"/>
+        </w:rPr>
+      </w:pPr>
+      <w:hyperlink r:id="rId31" w:history="1">
+        <w:r>
+          <w:rPr>
+            <w:rStyle w:val="Hyperlink"/>
+            <w:rFonts w:asciiTheme="majorBidi" w:hAnsiTheme="majorBidi" w:cstheme="majorBidi"/>
+          </w:rPr>
+          <w:t>http://web.a.ebscohost.com.ezproxy01.rhul.ac.uk/ehost/pdfviewer/pdfviewer?vid=1&amp;sid=493c173a-2f3f-433f-8196-8008ae6cf4f3%40sessionmgr4009</w:t>
+        </w:r>
+      </w:hyperlink>
+    </w:p>
+    <w:p>
+      <w:pPr>
+        <w:rPr>
+          <w:rFonts w:asciiTheme="majorBidi" w:hAnsiTheme="majorBidi" w:cstheme="majorBidi"/>
+        </w:rPr>
+      </w:pPr>
+    </w:p>
+    <w:p>
+      <w:pPr>
+        <w:ind w:left="1080"/>
+        <w:rPr>
+          <w:rFonts w:asciiTheme="majorBidi" w:hAnsiTheme="majorBidi" w:cstheme="majorBidi"/>
+          <w:sz w:val="24"/>
+          <w:szCs w:val="24"/>
+        </w:rPr>
+      </w:pPr>
+      <w:proofErr w:type="spellStart"/>
+      <w:r>
+        <w:rPr>
+          <w:rFonts w:asciiTheme="majorBidi" w:hAnsiTheme="majorBidi" w:cstheme="majorBidi"/>
+          <w:sz w:val="24"/>
+          <w:szCs w:val="24"/>
+        </w:rPr>
+        <w:t>foreach</w:t>
+      </w:r>
+      <w:proofErr w:type="spellEnd"/>
+      <w:r>
+        <w:rPr>
+          <w:rFonts w:asciiTheme="majorBidi" w:hAnsiTheme="majorBidi" w:cstheme="majorBidi"/>
+          <w:sz w:val="24"/>
+          <w:szCs w:val="24"/>
+        </w:rPr>
+        <w:t xml:space="preserve"> point p in database DB do // Iterate over every point</w:t>
+      </w:r>
+    </w:p>
+    <w:p>
+      <w:pPr>
+        <w:ind w:left="1080"/>
+        <w:rPr>
+          <w:rFonts w:asciiTheme="majorBidi" w:hAnsiTheme="majorBidi" w:cstheme="majorBidi"/>
+          <w:sz w:val="24"/>
+          <w:szCs w:val="24"/>
+        </w:rPr>
+      </w:pPr>
+      <w:r>
+        <w:rPr>
+          <w:rFonts w:asciiTheme="majorBidi" w:hAnsiTheme="majorBidi" w:cstheme="majorBidi"/>
+          <w:sz w:val="24"/>
+          <w:szCs w:val="24"/>
+        </w:rPr>
+        <w:t xml:space="preserve"> </w:t>
+      </w:r>
+      <w:r>
+        <w:rPr>
+          <w:rFonts w:asciiTheme="majorBidi" w:hAnsiTheme="majorBidi" w:cstheme="majorBidi"/>
+          <w:sz w:val="24"/>
+          <w:szCs w:val="24"/>
+        </w:rPr>
+        <w:tab/>
+      </w:r>
+      <w:r>
+        <w:rPr>
+          <w:rFonts w:asciiTheme="majorBidi" w:hAnsiTheme="majorBidi" w:cstheme="majorBidi"/>
+          <w:sz w:val="24"/>
+          <w:szCs w:val="24"/>
+        </w:rPr>
+        <w:t>if label(</w:t>
+      </w:r>
+      <w:proofErr w:type="gramStart"/>
+      <w:r>
+        <w:rPr>
+          <w:rFonts w:asciiTheme="majorBidi" w:hAnsiTheme="majorBidi" w:cstheme="majorBidi"/>
+          <w:sz w:val="24"/>
+          <w:szCs w:val="24"/>
+        </w:rPr>
+        <w:t>p)  undefined</w:t>
+      </w:r>
+      <w:proofErr w:type="gramEnd"/>
+      <w:r>
+        <w:rPr>
+          <w:rFonts w:asciiTheme="majorBidi" w:hAnsiTheme="majorBidi" w:cstheme="majorBidi"/>
+          <w:sz w:val="24"/>
+          <w:szCs w:val="24"/>
+        </w:rPr>
+        <w:t xml:space="preserve"> then continue // Skip processed points</w:t>
+      </w:r>
+    </w:p>
+    <w:p>
+      <w:pPr>
+        <w:ind w:left="1080" w:firstLine="360"/>
+        <w:rPr>
+          <w:rFonts w:asciiTheme="majorBidi" w:hAnsiTheme="majorBidi" w:cstheme="majorBidi"/>
+          <w:sz w:val="24"/>
+          <w:szCs w:val="24"/>
+        </w:rPr>
+      </w:pPr>
+      <w:r>
+        <w:rPr>
+          <w:rFonts w:asciiTheme="majorBidi" w:hAnsiTheme="majorBidi" w:cstheme="majorBidi"/>
+          <w:sz w:val="24"/>
+          <w:szCs w:val="24"/>
+        </w:rPr>
+        <w:t xml:space="preserve"> </w:t>
+      </w:r>
+      <w:proofErr w:type="spellStart"/>
+      <w:r>
+        <w:rPr>
+          <w:rFonts w:asciiTheme="majorBidi" w:hAnsiTheme="majorBidi" w:cstheme="majorBidi"/>
+          <w:sz w:val="24"/>
+          <w:szCs w:val="24"/>
+        </w:rPr>
+        <w:t>Neighbors</w:t>
+      </w:r>
+      <w:proofErr w:type="spellEnd"/>
+      <w:r>
+        <w:rPr>
+          <w:rFonts w:asciiTheme="majorBidi" w:hAnsiTheme="majorBidi" w:cstheme="majorBidi"/>
+          <w:sz w:val="24"/>
+          <w:szCs w:val="24"/>
+        </w:rPr>
+        <w:t xml:space="preserve"> N ← </w:t>
+      </w:r>
+      <w:proofErr w:type="spellStart"/>
+      <w:proofErr w:type="gramStart"/>
+      <w:r>
+        <w:rPr>
+          <w:rFonts w:asciiTheme="majorBidi" w:hAnsiTheme="majorBidi" w:cstheme="majorBidi"/>
+          <w:sz w:val="24"/>
+          <w:szCs w:val="24"/>
+        </w:rPr>
+        <w:t>RangeQuery</w:t>
+      </w:r>
+      <w:proofErr w:type="spellEnd"/>
+      <w:r>
+        <w:rPr>
+          <w:rFonts w:asciiTheme="majorBidi" w:hAnsiTheme="majorBidi" w:cstheme="majorBidi"/>
+          <w:sz w:val="24"/>
+          <w:szCs w:val="24"/>
+        </w:rPr>
+        <w:t>(</w:t>
+      </w:r>
+      <w:proofErr w:type="gramEnd"/>
+      <w:r>
+        <w:rPr>
+          <w:rFonts w:asciiTheme="majorBidi" w:hAnsiTheme="majorBidi" w:cstheme="majorBidi"/>
+          <w:sz w:val="24"/>
+          <w:szCs w:val="24"/>
+        </w:rPr>
+        <w:t xml:space="preserve">DB, </w:t>
+      </w:r>
+      <w:proofErr w:type="spellStart"/>
+      <w:r>
+        <w:rPr>
+          <w:rFonts w:asciiTheme="majorBidi" w:hAnsiTheme="majorBidi" w:cstheme="majorBidi"/>
+          <w:sz w:val="24"/>
+          <w:szCs w:val="24"/>
+        </w:rPr>
+        <w:t>dist,p,ε</w:t>
+      </w:r>
+      <w:proofErr w:type="spellEnd"/>
+      <w:r>
+        <w:rPr>
+          <w:rFonts w:asciiTheme="majorBidi" w:hAnsiTheme="majorBidi" w:cstheme="majorBidi"/>
+          <w:sz w:val="24"/>
+          <w:szCs w:val="24"/>
+        </w:rPr>
+        <w:t xml:space="preserve">) // Find initial </w:t>
+      </w:r>
+      <w:proofErr w:type="spellStart"/>
+      <w:r>
+        <w:rPr>
+          <w:rFonts w:asciiTheme="majorBidi" w:hAnsiTheme="majorBidi" w:cstheme="majorBidi"/>
+          <w:sz w:val="24"/>
+          <w:szCs w:val="24"/>
+        </w:rPr>
+        <w:t>neighbors</w:t>
+      </w:r>
+      <w:proofErr w:type="spellEnd"/>
+    </w:p>
+    <w:p>
+      <w:pPr>
+        <w:ind w:left="1080" w:firstLine="360"/>
+        <w:rPr>
+          <w:rFonts w:asciiTheme="majorBidi" w:hAnsiTheme="majorBidi" w:cstheme="majorBidi"/>
+          <w:sz w:val="24"/>
+          <w:szCs w:val="24"/>
+        </w:rPr>
+      </w:pPr>
+      <w:r>
+        <w:rPr>
+          <w:rFonts w:asciiTheme="majorBidi" w:hAnsiTheme="majorBidi" w:cstheme="majorBidi"/>
+          <w:sz w:val="24"/>
+          <w:szCs w:val="24"/>
+        </w:rPr>
+        <w:t xml:space="preserve">if |N | &lt; </w:t>
+      </w:r>
+      <w:proofErr w:type="spellStart"/>
+      <w:r>
+        <w:rPr>
+          <w:rFonts w:asciiTheme="majorBidi" w:hAnsiTheme="majorBidi" w:cstheme="majorBidi"/>
+          <w:sz w:val="24"/>
+          <w:szCs w:val="24"/>
+        </w:rPr>
+        <w:t>minPts</w:t>
+      </w:r>
+      <w:proofErr w:type="spellEnd"/>
+      <w:r>
+        <w:rPr>
+          <w:rFonts w:asciiTheme="majorBidi" w:hAnsiTheme="majorBidi" w:cstheme="majorBidi"/>
+          <w:sz w:val="24"/>
+          <w:szCs w:val="24"/>
+        </w:rPr>
+        <w:t xml:space="preserve"> then // Non-core points are noise</w:t>
+      </w:r>
+    </w:p>
+    <w:p>
+      <w:pPr>
+        <w:ind w:left="1440" w:firstLine="720"/>
+        <w:rPr>
+          <w:rFonts w:asciiTheme="majorBidi" w:hAnsiTheme="majorBidi" w:cstheme="majorBidi"/>
+          <w:sz w:val="24"/>
+          <w:szCs w:val="24"/>
+        </w:rPr>
+      </w:pPr>
+      <w:r>
+        <w:rPr>
+          <w:rFonts w:asciiTheme="majorBidi" w:hAnsiTheme="majorBidi" w:cstheme="majorBidi"/>
+          <w:sz w:val="24"/>
+          <w:szCs w:val="24"/>
+        </w:rPr>
+        <w:t>label(p) ← Noise</w:t>
+      </w:r>
+    </w:p>
+    <w:p>
+      <w:pPr>
+        <w:ind w:left="1440" w:firstLine="720"/>
+        <w:rPr>
+          <w:rFonts w:asciiTheme="majorBidi" w:hAnsiTheme="majorBidi" w:cstheme="majorBidi"/>
+          <w:sz w:val="24"/>
+          <w:szCs w:val="24"/>
+        </w:rPr>
+      </w:pPr>
+      <w:r>
+        <w:rPr>
+          <w:rFonts w:asciiTheme="majorBidi" w:hAnsiTheme="majorBidi" w:cstheme="majorBidi"/>
+          <w:sz w:val="24"/>
+          <w:szCs w:val="24"/>
+        </w:rPr>
+        <w:t xml:space="preserve"> </w:t>
+      </w:r>
+      <w:r>
+        <w:rPr>
+          <w:rFonts w:asciiTheme="majorBidi" w:hAnsiTheme="majorBidi" w:cstheme="majorBidi"/>
+          <w:sz w:val="24"/>
+          <w:szCs w:val="24"/>
+        </w:rPr>
+        <w:t>continue</w:t>
+      </w:r>
+    </w:p>
+    <w:p>
+      <w:pPr>
+        <w:ind w:left="1080"/>
+        <w:rPr>
+          <w:rFonts w:asciiTheme="majorBidi" w:hAnsiTheme="majorBidi" w:cstheme="majorBidi"/>
+          <w:sz w:val="24"/>
+          <w:szCs w:val="24"/>
+        </w:rPr>
+      </w:pPr>
+      <w:r>
+        <w:rPr>
+          <w:rFonts w:asciiTheme="majorBidi" w:hAnsiTheme="majorBidi" w:cstheme="majorBidi"/>
+          <w:sz w:val="24"/>
+          <w:szCs w:val="24"/>
+        </w:rPr>
+        <w:t xml:space="preserve"> </w:t>
+      </w:r>
+      <w:r>
+        <w:rPr>
+          <w:rFonts w:asciiTheme="majorBidi" w:hAnsiTheme="majorBidi" w:cstheme="majorBidi"/>
+          <w:sz w:val="24"/>
+          <w:szCs w:val="24"/>
+        </w:rPr>
+        <w:tab/>
+      </w:r>
+      <w:r>
+        <w:rPr>
+          <w:rFonts w:asciiTheme="majorBidi" w:hAnsiTheme="majorBidi" w:cstheme="majorBidi"/>
+          <w:sz w:val="24"/>
+          <w:szCs w:val="24"/>
+        </w:rPr>
+        <w:t>c ← next cluster label // Start a new cluster</w:t>
+      </w:r>
+    </w:p>
+    <w:p>
+      <w:pPr>
+        <w:ind w:left="1080"/>
+        <w:rPr>
+          <w:rFonts w:asciiTheme="majorBidi" w:hAnsiTheme="majorBidi" w:cstheme="majorBidi"/>
+          <w:sz w:val="24"/>
+          <w:szCs w:val="24"/>
+        </w:rPr>
+      </w:pPr>
+      <w:r>
+        <w:rPr>
+          <w:rFonts w:asciiTheme="majorBidi" w:hAnsiTheme="majorBidi" w:cstheme="majorBidi"/>
+          <w:sz w:val="24"/>
+          <w:szCs w:val="24"/>
+        </w:rPr>
+        <w:t xml:space="preserve"> </w:t>
+      </w:r>
+      <w:r>
+        <w:rPr>
+          <w:rFonts w:asciiTheme="majorBidi" w:hAnsiTheme="majorBidi" w:cstheme="majorBidi"/>
+          <w:sz w:val="24"/>
+          <w:szCs w:val="24"/>
+        </w:rPr>
+        <w:tab/>
+      </w:r>
+      <w:r>
+        <w:rPr>
+          <w:rFonts w:asciiTheme="majorBidi" w:hAnsiTheme="majorBidi" w:cstheme="majorBidi"/>
+          <w:sz w:val="24"/>
+          <w:szCs w:val="24"/>
+        </w:rPr>
+        <w:t>label(p) ← c</w:t>
+      </w:r>
+    </w:p>
+    <w:p>
+      <w:pPr>
+        <w:ind w:left="1080"/>
+        <w:rPr>
+          <w:rFonts w:asciiTheme="majorBidi" w:hAnsiTheme="majorBidi" w:cstheme="majorBidi"/>
+          <w:sz w:val="24"/>
+          <w:szCs w:val="24"/>
+        </w:rPr>
+      </w:pPr>
+      <w:r>
+        <w:rPr>
+          <w:rFonts w:asciiTheme="majorBidi" w:hAnsiTheme="majorBidi" w:cstheme="majorBidi"/>
+          <w:sz w:val="24"/>
+          <w:szCs w:val="24"/>
+        </w:rPr>
+        <w:t xml:space="preserve"> </w:t>
+      </w:r>
+      <w:r>
+        <w:rPr>
+          <w:rFonts w:asciiTheme="majorBidi" w:hAnsiTheme="majorBidi" w:cstheme="majorBidi"/>
+          <w:sz w:val="24"/>
+          <w:szCs w:val="24"/>
+        </w:rPr>
+        <w:tab/>
+      </w:r>
+      <w:r>
+        <w:rPr>
+          <w:rFonts w:asciiTheme="majorBidi" w:hAnsiTheme="majorBidi" w:cstheme="majorBidi"/>
+          <w:sz w:val="24"/>
+          <w:szCs w:val="24"/>
+        </w:rPr>
+        <w:t xml:space="preserve">Seed set S ← N \ {p} // Expand </w:t>
+      </w:r>
+      <w:proofErr w:type="spellStart"/>
+      <w:r>
+        <w:rPr>
+          <w:rFonts w:asciiTheme="majorBidi" w:hAnsiTheme="majorBidi" w:cstheme="majorBidi"/>
+          <w:sz w:val="24"/>
+          <w:szCs w:val="24"/>
+        </w:rPr>
+        <w:t>neighborhood</w:t>
+      </w:r>
+      <w:proofErr w:type="spellEnd"/>
+    </w:p>
+    <w:p>
+      <w:pPr>
+        <w:ind w:left="1440"/>
+        <w:rPr>
+          <w:rFonts w:asciiTheme="majorBidi" w:hAnsiTheme="majorBidi" w:cstheme="majorBidi"/>
+          <w:sz w:val="24"/>
+          <w:szCs w:val="24"/>
+        </w:rPr>
+      </w:pPr>
+      <w:proofErr w:type="spellStart"/>
+      <w:r>
+        <w:rPr>
+          <w:rFonts w:asciiTheme="majorBidi" w:hAnsiTheme="majorBidi" w:cstheme="majorBidi"/>
+          <w:sz w:val="24"/>
+          <w:szCs w:val="24"/>
+        </w:rPr>
+        <w:t>foreach</w:t>
+      </w:r>
+      <w:proofErr w:type="spellEnd"/>
+      <w:r>
+        <w:rPr>
+          <w:rFonts w:asciiTheme="majorBidi" w:hAnsiTheme="majorBidi" w:cstheme="majorBidi"/>
+          <w:sz w:val="24"/>
+          <w:szCs w:val="24"/>
+        </w:rPr>
+        <w:t xml:space="preserve"> q in S do</w:t>
+      </w:r>
+    </w:p>
+    <w:p>
+      <w:pPr>
+        <w:ind w:left="1440" w:firstLine="720"/>
+        <w:rPr>
+          <w:rFonts w:asciiTheme="majorBidi" w:hAnsiTheme="majorBidi" w:cstheme="majorBidi"/>
+          <w:sz w:val="24"/>
+          <w:szCs w:val="24"/>
+        </w:rPr>
+      </w:pPr>
+      <w:r>
+        <w:rPr>
+          <w:rFonts w:asciiTheme="majorBidi" w:hAnsiTheme="majorBidi" w:cstheme="majorBidi"/>
+          <w:sz w:val="24"/>
+          <w:szCs w:val="24"/>
+        </w:rPr>
+        <w:t>if label(q) = Noise then label(q) ← c</w:t>
+      </w:r>
+    </w:p>
+    <w:p>
+      <w:pPr>
+        <w:ind w:left="1440" w:firstLine="720"/>
+        <w:rPr>
+          <w:rFonts w:asciiTheme="majorBidi" w:hAnsiTheme="majorBidi" w:cstheme="majorBidi"/>
+          <w:sz w:val="24"/>
+          <w:szCs w:val="24"/>
+        </w:rPr>
+      </w:pPr>
+      <w:r>
+        <w:rPr>
+          <w:rFonts w:asciiTheme="majorBidi" w:hAnsiTheme="majorBidi" w:cstheme="majorBidi"/>
+          <w:sz w:val="24"/>
+          <w:szCs w:val="24"/>
+        </w:rPr>
+        <w:t>if label(</w:t>
+      </w:r>
+      <w:proofErr w:type="gramStart"/>
+      <w:r>
+        <w:rPr>
+          <w:rFonts w:asciiTheme="majorBidi" w:hAnsiTheme="majorBidi" w:cstheme="majorBidi"/>
+          <w:sz w:val="24"/>
+          <w:szCs w:val="24"/>
+        </w:rPr>
+        <w:t>q)  undefined</w:t>
+      </w:r>
+      <w:proofErr w:type="gramEnd"/>
+      <w:r>
+        <w:rPr>
+          <w:rFonts w:asciiTheme="majorBidi" w:hAnsiTheme="majorBidi" w:cstheme="majorBidi"/>
+          <w:sz w:val="24"/>
+          <w:szCs w:val="24"/>
+        </w:rPr>
+        <w:t xml:space="preserve"> then continue</w:t>
+      </w:r>
+    </w:p>
+    <w:p>
+      <w:pPr>
+        <w:ind w:left="1440" w:firstLine="720"/>
+        <w:rPr>
+          <w:rFonts w:asciiTheme="majorBidi" w:hAnsiTheme="majorBidi" w:cstheme="majorBidi"/>
+          <w:sz w:val="24"/>
+          <w:szCs w:val="24"/>
+        </w:rPr>
+      </w:pPr>
+      <w:proofErr w:type="spellStart"/>
+      <w:r>
+        <w:rPr>
+          <w:rFonts w:asciiTheme="majorBidi" w:hAnsiTheme="majorBidi" w:cstheme="majorBidi"/>
+          <w:sz w:val="24"/>
+          <w:szCs w:val="24"/>
+        </w:rPr>
+        <w:t>Neighbors</w:t>
+      </w:r>
+      <w:proofErr w:type="spellEnd"/>
+      <w:r>
+        <w:rPr>
+          <w:rFonts w:asciiTheme="majorBidi" w:hAnsiTheme="majorBidi" w:cstheme="majorBidi"/>
+          <w:sz w:val="24"/>
+          <w:szCs w:val="24"/>
+        </w:rPr>
+        <w:t xml:space="preserve"> N ← </w:t>
+      </w:r>
+      <w:proofErr w:type="spellStart"/>
+      <w:proofErr w:type="gramStart"/>
+      <w:r>
+        <w:rPr>
+          <w:rFonts w:asciiTheme="majorBidi" w:hAnsiTheme="majorBidi" w:cstheme="majorBidi"/>
+          <w:sz w:val="24"/>
+          <w:szCs w:val="24"/>
+        </w:rPr>
+        <w:t>RangeQuery</w:t>
+      </w:r>
+      <w:proofErr w:type="spellEnd"/>
+      <w:r>
+        <w:rPr>
+          <w:rFonts w:asciiTheme="majorBidi" w:hAnsiTheme="majorBidi" w:cstheme="majorBidi"/>
+          <w:sz w:val="24"/>
+          <w:szCs w:val="24"/>
+        </w:rPr>
+        <w:t>(</w:t>
+      </w:r>
+      <w:proofErr w:type="gramEnd"/>
+      <w:r>
+        <w:rPr>
+          <w:rFonts w:asciiTheme="majorBidi" w:hAnsiTheme="majorBidi" w:cstheme="majorBidi"/>
+          <w:sz w:val="24"/>
+          <w:szCs w:val="24"/>
+        </w:rPr>
+        <w:t xml:space="preserve">DB, </w:t>
+      </w:r>
+      <w:proofErr w:type="spellStart"/>
+      <w:r>
+        <w:rPr>
+          <w:rFonts w:asciiTheme="majorBidi" w:hAnsiTheme="majorBidi" w:cstheme="majorBidi"/>
+          <w:sz w:val="24"/>
+          <w:szCs w:val="24"/>
+        </w:rPr>
+        <w:t>dist,q,ε</w:t>
+      </w:r>
+      <w:proofErr w:type="spellEnd"/>
+      <w:r>
+        <w:rPr>
+          <w:rFonts w:asciiTheme="majorBidi" w:hAnsiTheme="majorBidi" w:cstheme="majorBidi"/>
+          <w:sz w:val="24"/>
+          <w:szCs w:val="24"/>
+        </w:rPr>
+        <w:t>)</w:t>
+      </w:r>
+    </w:p>
+    <w:p>
+      <w:pPr>
+        <w:ind w:left="1440" w:firstLine="720"/>
+        <w:rPr>
+          <w:rFonts w:asciiTheme="majorBidi" w:hAnsiTheme="majorBidi" w:cstheme="majorBidi"/>
+          <w:sz w:val="24"/>
+          <w:szCs w:val="24"/>
+        </w:rPr>
+      </w:pPr>
+      <w:r>
+        <w:rPr>
+          <w:rFonts w:asciiTheme="majorBidi" w:hAnsiTheme="majorBidi" w:cstheme="majorBidi"/>
+          <w:sz w:val="24"/>
+          <w:szCs w:val="24"/>
+        </w:rPr>
+        <w:t>label(q) ← c</w:t>
+      </w:r>
+    </w:p>
+    <w:p>
+      <w:pPr>
+        <w:ind w:left="1440" w:firstLine="720"/>
+        <w:rPr>
+          <w:rFonts w:asciiTheme="majorBidi" w:hAnsiTheme="majorBidi" w:cstheme="majorBidi"/>
+          <w:sz w:val="24"/>
+          <w:szCs w:val="24"/>
+        </w:rPr>
+      </w:pPr>
+      <w:r>
+        <w:rPr>
+          <w:rFonts w:asciiTheme="majorBidi" w:hAnsiTheme="majorBidi" w:cstheme="majorBidi"/>
+          <w:sz w:val="24"/>
+          <w:szCs w:val="24"/>
+        </w:rPr>
+        <w:t xml:space="preserve"> if |N | &lt; </w:t>
+      </w:r>
+      <w:proofErr w:type="spellStart"/>
+      <w:r>
+        <w:rPr>
+          <w:rFonts w:asciiTheme="majorBidi" w:hAnsiTheme="majorBidi" w:cstheme="majorBidi"/>
+          <w:sz w:val="24"/>
+          <w:szCs w:val="24"/>
+        </w:rPr>
+        <w:t>minPts</w:t>
+      </w:r>
+      <w:proofErr w:type="spellEnd"/>
+      <w:r>
+        <w:rPr>
+          <w:rFonts w:asciiTheme="majorBidi" w:hAnsiTheme="majorBidi" w:cstheme="majorBidi"/>
+          <w:sz w:val="24"/>
+          <w:szCs w:val="24"/>
+        </w:rPr>
+        <w:t xml:space="preserve"> then continue // Core-point check</w:t>
+      </w:r>
+    </w:p>
+    <w:p>
+      <w:pPr>
+        <w:ind w:left="1440" w:firstLine="720"/>
+        <w:rPr>
+          <w:rFonts w:asciiTheme="majorBidi" w:hAnsiTheme="majorBidi" w:cstheme="majorBidi"/>
+          <w:sz w:val="24"/>
+          <w:szCs w:val="24"/>
+        </w:rPr>
+      </w:pPr>
+      <w:r>
+        <w:rPr>
+          <w:rFonts w:asciiTheme="majorBidi" w:hAnsiTheme="majorBidi" w:cstheme="majorBidi"/>
+          <w:sz w:val="24"/>
+          <w:szCs w:val="24"/>
+        </w:rPr>
+        <w:t xml:space="preserve">S ← S </w:t>
+      </w:r>
+      <w:r>
+        <w:rPr>
+          <w:rFonts w:ascii="Cambria Math" w:hAnsi="Cambria Math" w:cs="Cambria Math"/>
+          <w:sz w:val="24"/>
+          <w:szCs w:val="24"/>
+        </w:rPr>
+        <w:t>∪</w:t>
+      </w:r>
+      <w:r>
+        <w:rPr>
+          <w:rFonts w:asciiTheme="majorBidi" w:hAnsiTheme="majorBidi" w:cstheme="majorBidi"/>
+          <w:sz w:val="24"/>
+          <w:szCs w:val="24"/>
+        </w:rPr>
+        <w:t xml:space="preserve"> N</w:t>
+      </w:r>
     </w:p>
     <w:p>
       <w:pPr>
@@ -4756,6 +7126,95 @@
 <file path=word/numbering.xml><?xml version="1.0" encoding="utf-8"?>
 <w:numbering xmlns:wpc="http://schemas.microsoft.com/office/word/2010/wordprocessingCanvas" xmlns:cx="http://schemas.microsoft.com/office/drawing/2014/chartex" xmlns:cx1="http://schemas.microsoft.com/office/drawing/2015/9/8/chartex" xmlns:cx2="http://schemas.microsoft.com/office/drawing/2015/10/21/chartex" xmlns:cx3="http://schemas.microsoft.com/office/drawing/2016/5/9/chartex" xmlns:cx4="http://schemas.microsoft.com/office/drawing/2016/5/10/chartex" xmlns:cx5="http://schemas.microsoft.com/office/drawing/2016/5/11/chartex" xmlns:cx6="http://schemas.microsoft.com/office/drawing/2016/5/12/chartex" xmlns:cx7="http://schemas.microsoft.com/office/drawing/2016/5/13/chartex" xmlns:cx8="http://schemas.microsoft.com/office/drawing/2016/5/14/chartex" xmlns:mc="http://schemas.openxmlformats.org/markup-compatibility/2006" xmlns:aink="http://schemas.microsoft.com/office/drawing/2016/ink" xmlns:am3d="http://schemas.microsoft.com/office/drawing/2017/model3d" xmlns:o="urn:schemas-microsoft-com:office:office" xmlns:r="http://schemas.openxmlformats.org/officeDocument/2006/relationships" xmlns:m="http://schemas.openxmlformats.org/officeDocument/2006/math" xmlns:v="urn:schemas-microsoft-com:vml" xmlns:wp14="http://schemas.microsoft.com/office/word/2010/wordprocessingDrawing" xmlns:wp="http://schemas.openxmlformats.org/drawingml/2006/wordprocessingDrawing" xmlns:w10="urn:schemas-microsoft-com:office:word" xmlns:w="http://schemas.openxmlformats.org/wordprocessingml/2006/main" xmlns:w14="http://schemas.microsoft.com/office/word/2010/wordml" xmlns:w15="http://schemas.microsoft.com/office/word/2012/wordml" xmlns:w16se="http://schemas.microsoft.com/office/word/2015/wordml/symex" xmlns:wpg="http://schemas.microsoft.com/office/word/2010/wordprocessingGroup" xmlns:wpi="http://schemas.microsoft.com/office/word/2010/wordprocessingInk" xmlns:wne="http://schemas.microsoft.com/office/word/2006/wordml" xmlns:wps="http://schemas.microsoft.com/office/word/2010/wordprocessingShape" mc:Ignorable="w14 w15 w16se wp14">
   <w:abstractNum w:abstractNumId="0" w15:restartNumberingAfterBreak="0">
+    <w:nsid w:val="18F068A9"/>
+    <w:multiLevelType w:val="hybridMultilevel"/>
+    <w:tmpl w:val="E2FA3190"/>
+    <w:lvl w:ilvl="0" w:tplc="0809000F">
+      <w:start w:val="1"/>
+      <w:numFmt w:val="decimal"/>
+      <w:lvlText w:val="%1."/>
+      <w:lvlJc w:val="left"/>
+      <w:pPr>
+        <w:ind w:left="720" w:hanging="360"/>
+      </w:pPr>
+      <w:rPr>
+        <w:rFonts w:hint="default"/>
+      </w:rPr>
+    </w:lvl>
+    <w:lvl w:ilvl="1" w:tplc="08090019" w:tentative="1">
+      <w:start w:val="1"/>
+      <w:numFmt w:val="lowerLetter"/>
+      <w:lvlText w:val="%2."/>
+      <w:lvlJc w:val="left"/>
+      <w:pPr>
+        <w:ind w:left="1440" w:hanging="360"/>
+      </w:pPr>
+    </w:lvl>
+    <w:lvl w:ilvl="2" w:tplc="0809001B" w:tentative="1">
+      <w:start w:val="1"/>
+      <w:numFmt w:val="lowerRoman"/>
+      <w:lvlText w:val="%3."/>
+      <w:lvlJc w:val="right"/>
+      <w:pPr>
+        <w:ind w:left="2160" w:hanging="180"/>
+      </w:pPr>
+    </w:lvl>
+    <w:lvl w:ilvl="3" w:tplc="0809000F" w:tentative="1">
+      <w:start w:val="1"/>
+      <w:numFmt w:val="decimal"/>
+      <w:lvlText w:val="%4."/>
+      <w:lvlJc w:val="left"/>
+      <w:pPr>
+        <w:ind w:left="2880" w:hanging="360"/>
+      </w:pPr>
+    </w:lvl>
+    <w:lvl w:ilvl="4" w:tplc="08090019" w:tentative="1">
+      <w:start w:val="1"/>
+      <w:numFmt w:val="lowerLetter"/>
+      <w:lvlText w:val="%5."/>
+      <w:lvlJc w:val="left"/>
+      <w:pPr>
+        <w:ind w:left="3600" w:hanging="360"/>
+      </w:pPr>
+    </w:lvl>
+    <w:lvl w:ilvl="5" w:tplc="0809001B" w:tentative="1">
+      <w:start w:val="1"/>
+      <w:numFmt w:val="lowerRoman"/>
+      <w:lvlText w:val="%6."/>
+      <w:lvlJc w:val="right"/>
+      <w:pPr>
+        <w:ind w:left="4320" w:hanging="180"/>
+      </w:pPr>
+    </w:lvl>
+    <w:lvl w:ilvl="6" w:tplc="0809000F" w:tentative="1">
+      <w:start w:val="1"/>
+      <w:numFmt w:val="decimal"/>
+      <w:lvlText w:val="%7."/>
+      <w:lvlJc w:val="left"/>
+      <w:pPr>
+        <w:ind w:left="5040" w:hanging="360"/>
+      </w:pPr>
+    </w:lvl>
+    <w:lvl w:ilvl="7" w:tplc="08090019" w:tentative="1">
+      <w:start w:val="1"/>
+      <w:numFmt w:val="lowerLetter"/>
+      <w:lvlText w:val="%8."/>
+      <w:lvlJc w:val="left"/>
+      <w:pPr>
+        <w:ind w:left="5760" w:hanging="360"/>
+      </w:pPr>
+    </w:lvl>
+    <w:lvl w:ilvl="8" w:tplc="0809001B" w:tentative="1">
+      <w:start w:val="1"/>
+      <w:numFmt w:val="lowerRoman"/>
+      <w:lvlText w:val="%9."/>
+      <w:lvlJc w:val="right"/>
+      <w:pPr>
+        <w:ind w:left="6480" w:hanging="180"/>
+      </w:pPr>
+    </w:lvl>
+  </w:abstractNum>
+  <w:abstractNum w:abstractNumId="1" w15:restartNumberingAfterBreak="0">
     <w:nsid w:val="1BAC3CE1"/>
     <w:multiLevelType w:val="hybridMultilevel"/>
     <w:tmpl w:val="97E23706"/>
@@ -4841,7 +7300,7 @@
       </w:pPr>
     </w:lvl>
   </w:abstractNum>
-  <w:abstractNum w:abstractNumId="1" w15:restartNumberingAfterBreak="0">
+  <w:abstractNum w:abstractNumId="2" w15:restartNumberingAfterBreak="0">
     <w:nsid w:val="20201ADB"/>
     <w:multiLevelType w:val="hybridMultilevel"/>
     <w:tmpl w:val="AAA86042"/>
@@ -4932,7 +7391,96 @@
       </w:pPr>
     </w:lvl>
   </w:abstractNum>
-  <w:abstractNum w:abstractNumId="2" w15:restartNumberingAfterBreak="0">
+  <w:abstractNum w:abstractNumId="3" w15:restartNumberingAfterBreak="0">
+    <w:nsid w:val="395F27AB"/>
+    <w:multiLevelType w:val="hybridMultilevel"/>
+    <w:tmpl w:val="FD7E5DC4"/>
+    <w:lvl w:ilvl="0" w:tplc="D1368B36">
+      <w:start w:val="1"/>
+      <w:numFmt w:val="decimal"/>
+      <w:lvlText w:val="%1."/>
+      <w:lvlJc w:val="left"/>
+      <w:pPr>
+        <w:ind w:left="1440" w:hanging="360"/>
+      </w:pPr>
+      <w:rPr>
+        <w:rFonts w:hint="default"/>
+      </w:rPr>
+    </w:lvl>
+    <w:lvl w:ilvl="1" w:tplc="08090019" w:tentative="1">
+      <w:start w:val="1"/>
+      <w:numFmt w:val="lowerLetter"/>
+      <w:lvlText w:val="%2."/>
+      <w:lvlJc w:val="left"/>
+      <w:pPr>
+        <w:ind w:left="2160" w:hanging="360"/>
+      </w:pPr>
+    </w:lvl>
+    <w:lvl w:ilvl="2" w:tplc="0809001B" w:tentative="1">
+      <w:start w:val="1"/>
+      <w:numFmt w:val="lowerRoman"/>
+      <w:lvlText w:val="%3."/>
+      <w:lvlJc w:val="right"/>
+      <w:pPr>
+        <w:ind w:left="2880" w:hanging="180"/>
+      </w:pPr>
+    </w:lvl>
+    <w:lvl w:ilvl="3" w:tplc="0809000F" w:tentative="1">
+      <w:start w:val="1"/>
+      <w:numFmt w:val="decimal"/>
+      <w:lvlText w:val="%4."/>
+      <w:lvlJc w:val="left"/>
+      <w:pPr>
+        <w:ind w:left="3600" w:hanging="360"/>
+      </w:pPr>
+    </w:lvl>
+    <w:lvl w:ilvl="4" w:tplc="08090019" w:tentative="1">
+      <w:start w:val="1"/>
+      <w:numFmt w:val="lowerLetter"/>
+      <w:lvlText w:val="%5."/>
+      <w:lvlJc w:val="left"/>
+      <w:pPr>
+        <w:ind w:left="4320" w:hanging="360"/>
+      </w:pPr>
+    </w:lvl>
+    <w:lvl w:ilvl="5" w:tplc="0809001B" w:tentative="1">
+      <w:start w:val="1"/>
+      <w:numFmt w:val="lowerRoman"/>
+      <w:lvlText w:val="%6."/>
+      <w:lvlJc w:val="right"/>
+      <w:pPr>
+        <w:ind w:left="5040" w:hanging="180"/>
+      </w:pPr>
+    </w:lvl>
+    <w:lvl w:ilvl="6" w:tplc="0809000F" w:tentative="1">
+      <w:start w:val="1"/>
+      <w:numFmt w:val="decimal"/>
+      <w:lvlText w:val="%7."/>
+      <w:lvlJc w:val="left"/>
+      <w:pPr>
+        <w:ind w:left="5760" w:hanging="360"/>
+      </w:pPr>
+    </w:lvl>
+    <w:lvl w:ilvl="7" w:tplc="08090019" w:tentative="1">
+      <w:start w:val="1"/>
+      <w:numFmt w:val="lowerLetter"/>
+      <w:lvlText w:val="%8."/>
+      <w:lvlJc w:val="left"/>
+      <w:pPr>
+        <w:ind w:left="6480" w:hanging="360"/>
+      </w:pPr>
+    </w:lvl>
+    <w:lvl w:ilvl="8" w:tplc="0809001B" w:tentative="1">
+      <w:start w:val="1"/>
+      <w:numFmt w:val="lowerRoman"/>
+      <w:lvlText w:val="%9."/>
+      <w:lvlJc w:val="right"/>
+      <w:pPr>
+        <w:ind w:left="7200" w:hanging="180"/>
+      </w:pPr>
+    </w:lvl>
+  </w:abstractNum>
+  <w:abstractNum w:abstractNumId="4" w15:restartNumberingAfterBreak="0">
     <w:nsid w:val="4A5D13E0"/>
     <w:multiLevelType w:val="hybridMultilevel"/>
     <w:tmpl w:val="52248528"/>
@@ -5018,7 +7566,96 @@
       </w:pPr>
     </w:lvl>
   </w:abstractNum>
-  <w:abstractNum w:abstractNumId="3" w15:restartNumberingAfterBreak="0">
+  <w:abstractNum w:abstractNumId="5" w15:restartNumberingAfterBreak="0">
+    <w:nsid w:val="4D2D0F7F"/>
+    <w:multiLevelType w:val="hybridMultilevel"/>
+    <w:tmpl w:val="6706DB66"/>
+    <w:lvl w:ilvl="0" w:tplc="E3EA4F02">
+      <w:start w:val="1"/>
+      <w:numFmt w:val="decimal"/>
+      <w:lvlText w:val="%1."/>
+      <w:lvlJc w:val="left"/>
+      <w:pPr>
+        <w:ind w:left="1440" w:hanging="360"/>
+      </w:pPr>
+      <w:rPr>
+        <w:rFonts w:hint="default"/>
+      </w:rPr>
+    </w:lvl>
+    <w:lvl w:ilvl="1" w:tplc="08090019">
+      <w:start w:val="1"/>
+      <w:numFmt w:val="lowerLetter"/>
+      <w:lvlText w:val="%2."/>
+      <w:lvlJc w:val="left"/>
+      <w:pPr>
+        <w:ind w:left="2160" w:hanging="360"/>
+      </w:pPr>
+    </w:lvl>
+    <w:lvl w:ilvl="2" w:tplc="0809001B" w:tentative="1">
+      <w:start w:val="1"/>
+      <w:numFmt w:val="lowerRoman"/>
+      <w:lvlText w:val="%3."/>
+      <w:lvlJc w:val="right"/>
+      <w:pPr>
+        <w:ind w:left="2880" w:hanging="180"/>
+      </w:pPr>
+    </w:lvl>
+    <w:lvl w:ilvl="3" w:tplc="0809000F" w:tentative="1">
+      <w:start w:val="1"/>
+      <w:numFmt w:val="decimal"/>
+      <w:lvlText w:val="%4."/>
+      <w:lvlJc w:val="left"/>
+      <w:pPr>
+        <w:ind w:left="3600" w:hanging="360"/>
+      </w:pPr>
+    </w:lvl>
+    <w:lvl w:ilvl="4" w:tplc="08090019" w:tentative="1">
+      <w:start w:val="1"/>
+      <w:numFmt w:val="lowerLetter"/>
+      <w:lvlText w:val="%5."/>
+      <w:lvlJc w:val="left"/>
+      <w:pPr>
+        <w:ind w:left="4320" w:hanging="360"/>
+      </w:pPr>
+    </w:lvl>
+    <w:lvl w:ilvl="5" w:tplc="0809001B" w:tentative="1">
+      <w:start w:val="1"/>
+      <w:numFmt w:val="lowerRoman"/>
+      <w:lvlText w:val="%6."/>
+      <w:lvlJc w:val="right"/>
+      <w:pPr>
+        <w:ind w:left="5040" w:hanging="180"/>
+      </w:pPr>
+    </w:lvl>
+    <w:lvl w:ilvl="6" w:tplc="0809000F" w:tentative="1">
+      <w:start w:val="1"/>
+      <w:numFmt w:val="decimal"/>
+      <w:lvlText w:val="%7."/>
+      <w:lvlJc w:val="left"/>
+      <w:pPr>
+        <w:ind w:left="5760" w:hanging="360"/>
+      </w:pPr>
+    </w:lvl>
+    <w:lvl w:ilvl="7" w:tplc="08090019" w:tentative="1">
+      <w:start w:val="1"/>
+      <w:numFmt w:val="lowerLetter"/>
+      <w:lvlText w:val="%8."/>
+      <w:lvlJc w:val="left"/>
+      <w:pPr>
+        <w:ind w:left="6480" w:hanging="360"/>
+      </w:pPr>
+    </w:lvl>
+    <w:lvl w:ilvl="8" w:tplc="0809001B" w:tentative="1">
+      <w:start w:val="1"/>
+      <w:numFmt w:val="lowerRoman"/>
+      <w:lvlText w:val="%9."/>
+      <w:lvlJc w:val="right"/>
+      <w:pPr>
+        <w:ind w:left="7200" w:hanging="180"/>
+      </w:pPr>
+    </w:lvl>
+  </w:abstractNum>
+  <w:abstractNum w:abstractNumId="6" w15:restartNumberingAfterBreak="0">
     <w:nsid w:val="5B505BFA"/>
     <w:multiLevelType w:val="hybridMultilevel"/>
     <w:tmpl w:val="4E08FE70"/>
@@ -5107,7 +7744,93 @@
       </w:pPr>
     </w:lvl>
   </w:abstractNum>
-  <w:abstractNum w:abstractNumId="4" w15:restartNumberingAfterBreak="0">
+  <w:abstractNum w:abstractNumId="7" w15:restartNumberingAfterBreak="0">
+    <w:nsid w:val="5CF01D47"/>
+    <w:multiLevelType w:val="hybridMultilevel"/>
+    <w:tmpl w:val="DDF0FA7A"/>
+    <w:lvl w:ilvl="0" w:tplc="0809000F">
+      <w:start w:val="1"/>
+      <w:numFmt w:val="decimal"/>
+      <w:lvlText w:val="%1."/>
+      <w:lvlJc w:val="left"/>
+      <w:pPr>
+        <w:ind w:left="2880" w:hanging="360"/>
+      </w:pPr>
+    </w:lvl>
+    <w:lvl w:ilvl="1" w:tplc="0809000F">
+      <w:start w:val="1"/>
+      <w:numFmt w:val="decimal"/>
+      <w:lvlText w:val="%2."/>
+      <w:lvlJc w:val="left"/>
+      <w:pPr>
+        <w:ind w:left="3600" w:hanging="360"/>
+      </w:pPr>
+    </w:lvl>
+    <w:lvl w:ilvl="2" w:tplc="0809001B" w:tentative="1">
+      <w:start w:val="1"/>
+      <w:numFmt w:val="lowerRoman"/>
+      <w:lvlText w:val="%3."/>
+      <w:lvlJc w:val="right"/>
+      <w:pPr>
+        <w:ind w:left="4320" w:hanging="180"/>
+      </w:pPr>
+    </w:lvl>
+    <w:lvl w:ilvl="3" w:tplc="0809000F" w:tentative="1">
+      <w:start w:val="1"/>
+      <w:numFmt w:val="decimal"/>
+      <w:lvlText w:val="%4."/>
+      <w:lvlJc w:val="left"/>
+      <w:pPr>
+        <w:ind w:left="5040" w:hanging="360"/>
+      </w:pPr>
+    </w:lvl>
+    <w:lvl w:ilvl="4" w:tplc="08090019" w:tentative="1">
+      <w:start w:val="1"/>
+      <w:numFmt w:val="lowerLetter"/>
+      <w:lvlText w:val="%5."/>
+      <w:lvlJc w:val="left"/>
+      <w:pPr>
+        <w:ind w:left="5760" w:hanging="360"/>
+      </w:pPr>
+    </w:lvl>
+    <w:lvl w:ilvl="5" w:tplc="0809001B" w:tentative="1">
+      <w:start w:val="1"/>
+      <w:numFmt w:val="lowerRoman"/>
+      <w:lvlText w:val="%6."/>
+      <w:lvlJc w:val="right"/>
+      <w:pPr>
+        <w:ind w:left="6480" w:hanging="180"/>
+      </w:pPr>
+    </w:lvl>
+    <w:lvl w:ilvl="6" w:tplc="0809000F" w:tentative="1">
+      <w:start w:val="1"/>
+      <w:numFmt w:val="decimal"/>
+      <w:lvlText w:val="%7."/>
+      <w:lvlJc w:val="left"/>
+      <w:pPr>
+        <w:ind w:left="7200" w:hanging="360"/>
+      </w:pPr>
+    </w:lvl>
+    <w:lvl w:ilvl="7" w:tplc="08090019" w:tentative="1">
+      <w:start w:val="1"/>
+      <w:numFmt w:val="lowerLetter"/>
+      <w:lvlText w:val="%8."/>
+      <w:lvlJc w:val="left"/>
+      <w:pPr>
+        <w:ind w:left="7920" w:hanging="360"/>
+      </w:pPr>
+    </w:lvl>
+    <w:lvl w:ilvl="8" w:tplc="0809001B" w:tentative="1">
+      <w:start w:val="1"/>
+      <w:numFmt w:val="lowerRoman"/>
+      <w:lvlText w:val="%9."/>
+      <w:lvlJc w:val="right"/>
+      <w:pPr>
+        <w:ind w:left="8640" w:hanging="180"/>
+      </w:pPr>
+    </w:lvl>
+  </w:abstractNum>
+  <w:abstractNum w:abstractNumId="8" w15:restartNumberingAfterBreak="0">
     <w:nsid w:val="68350EC6"/>
     <w:multiLevelType w:val="hybridMultilevel"/>
     <w:tmpl w:val="B248E346"/>
@@ -5219,7 +7942,96 @@
       </w:rPr>
     </w:lvl>
   </w:abstractNum>
-  <w:abstractNum w:abstractNumId="5" w15:restartNumberingAfterBreak="0">
+  <w:abstractNum w:abstractNumId="9" w15:restartNumberingAfterBreak="0">
+    <w:nsid w:val="69F51C66"/>
+    <w:multiLevelType w:val="hybridMultilevel"/>
+    <w:tmpl w:val="1A1C03CC"/>
+    <w:lvl w:ilvl="0" w:tplc="E86AC63A">
+      <w:start w:val="1"/>
+      <w:numFmt w:val="decimal"/>
+      <w:lvlText w:val="%1."/>
+      <w:lvlJc w:val="left"/>
+      <w:pPr>
+        <w:ind w:left="2520" w:hanging="360"/>
+      </w:pPr>
+      <w:rPr>
+        <w:rFonts w:hint="default"/>
+      </w:rPr>
+    </w:lvl>
+    <w:lvl w:ilvl="1" w:tplc="08090019" w:tentative="1">
+      <w:start w:val="1"/>
+      <w:numFmt w:val="lowerLetter"/>
+      <w:lvlText w:val="%2."/>
+      <w:lvlJc w:val="left"/>
+      <w:pPr>
+        <w:ind w:left="3240" w:hanging="360"/>
+      </w:pPr>
+    </w:lvl>
+    <w:lvl w:ilvl="2" w:tplc="0809001B" w:tentative="1">
+      <w:start w:val="1"/>
+      <w:numFmt w:val="lowerRoman"/>
+      <w:lvlText w:val="%3."/>
+      <w:lvlJc w:val="right"/>
+      <w:pPr>
+        <w:ind w:left="3960" w:hanging="180"/>
+      </w:pPr>
+    </w:lvl>
+    <w:lvl w:ilvl="3" w:tplc="0809000F" w:tentative="1">
+      <w:start w:val="1"/>
+      <w:numFmt w:val="decimal"/>
+      <w:lvlText w:val="%4."/>
+      <w:lvlJc w:val="left"/>
+      <w:pPr>
+        <w:ind w:left="4680" w:hanging="360"/>
+      </w:pPr>
+    </w:lvl>
+    <w:lvl w:ilvl="4" w:tplc="08090019" w:tentative="1">
+      <w:start w:val="1"/>
+      <w:numFmt w:val="lowerLetter"/>
+      <w:lvlText w:val="%5."/>
+      <w:lvlJc w:val="left"/>
+      <w:pPr>
+        <w:ind w:left="5400" w:hanging="360"/>
+      </w:pPr>
+    </w:lvl>
+    <w:lvl w:ilvl="5" w:tplc="0809001B" w:tentative="1">
+      <w:start w:val="1"/>
+      <w:numFmt w:val="lowerRoman"/>
+      <w:lvlText w:val="%6."/>
+      <w:lvlJc w:val="right"/>
+      <w:pPr>
+        <w:ind w:left="6120" w:hanging="180"/>
+      </w:pPr>
+    </w:lvl>
+    <w:lvl w:ilvl="6" w:tplc="0809000F" w:tentative="1">
+      <w:start w:val="1"/>
+      <w:numFmt w:val="decimal"/>
+      <w:lvlText w:val="%7."/>
+      <w:lvlJc w:val="left"/>
+      <w:pPr>
+        <w:ind w:left="6840" w:hanging="360"/>
+      </w:pPr>
+    </w:lvl>
+    <w:lvl w:ilvl="7" w:tplc="08090019" w:tentative="1">
+      <w:start w:val="1"/>
+      <w:numFmt w:val="lowerLetter"/>
+      <w:lvlText w:val="%8."/>
+      <w:lvlJc w:val="left"/>
+      <w:pPr>
+        <w:ind w:left="7560" w:hanging="360"/>
+      </w:pPr>
+    </w:lvl>
+    <w:lvl w:ilvl="8" w:tplc="0809001B" w:tentative="1">
+      <w:start w:val="1"/>
+      <w:numFmt w:val="lowerRoman"/>
+      <w:lvlText w:val="%9."/>
+      <w:lvlJc w:val="right"/>
+      <w:pPr>
+        <w:ind w:left="8280" w:hanging="180"/>
+      </w:pPr>
+    </w:lvl>
+  </w:abstractNum>
+  <w:abstractNum w:abstractNumId="10" w15:restartNumberingAfterBreak="0">
     <w:nsid w:val="793B1D32"/>
     <w:multiLevelType w:val="hybridMultilevel"/>
     <w:tmpl w:val="81B44872"/>
@@ -5332,7 +8144,7 @@
       </w:rPr>
     </w:lvl>
   </w:abstractNum>
-  <w:abstractNum w:abstractNumId="6" w15:restartNumberingAfterBreak="0">
+  <w:abstractNum w:abstractNumId="11" w15:restartNumberingAfterBreak="0">
     <w:nsid w:val="7DD9307F"/>
     <w:multiLevelType w:val="multilevel"/>
     <w:tmpl w:val="88D4C922"/>
@@ -5482,25 +8294,40 @@
     </w:lvl>
   </w:abstractNum>
   <w:num w:numId="1">
-    <w:abstractNumId w:val="5"/>
+    <w:abstractNumId w:val="10"/>
   </w:num>
   <w:num w:numId="2">
+    <w:abstractNumId w:val="2"/>
+  </w:num>
+  <w:num w:numId="3">
+    <w:abstractNumId w:val="8"/>
+  </w:num>
+  <w:num w:numId="4">
+    <w:abstractNumId w:val="11"/>
+  </w:num>
+  <w:num w:numId="5">
     <w:abstractNumId w:val="1"/>
   </w:num>
-  <w:num w:numId="3">
+  <w:num w:numId="6">
     <w:abstractNumId w:val="4"/>
   </w:num>
-  <w:num w:numId="4">
+  <w:num w:numId="7">
     <w:abstractNumId w:val="6"/>
   </w:num>
-  <w:num w:numId="5">
+  <w:num w:numId="8">
+    <w:abstractNumId w:val="7"/>
+  </w:num>
+  <w:num w:numId="9">
+    <w:abstractNumId w:val="3"/>
+  </w:num>
+  <w:num w:numId="10">
     <w:abstractNumId w:val="0"/>
   </w:num>
-  <w:num w:numId="6">
-    <w:abstractNumId w:val="2"/>
+  <w:num w:numId="11">
+    <w:abstractNumId w:val="9"/>
   </w:num>
-  <w:num w:numId="7">
-    <w:abstractNumId w:val="3"/>
+  <w:num w:numId="12">
+    <w:abstractNumId w:val="5"/>
   </w:num>
 </w:numbering>
 </file>
@@ -5963,6 +8790,75 @@
       <w:shd w:val="clear" w:color="auto" w:fill="E6E6E6"/>
     </w:rPr>
   </w:style>
+  <w:style w:type="character" w:customStyle="1" w:styleId="current-selection">
+    <w:name w:val="current-selection"/>
+    <w:basedOn w:val="DefaultParagraphFont"/>
+    <w:rsid w:val="00971DE2"/>
+  </w:style>
+  <w:style w:type="character" w:customStyle="1" w:styleId="a">
+    <w:name w:val="_"/>
+    <w:basedOn w:val="DefaultParagraphFont"/>
+    <w:rsid w:val="00971DE2"/>
+  </w:style>
+  <w:style w:type="character" w:customStyle="1" w:styleId="enhanced-reference">
+    <w:name w:val="enhanced-reference"/>
+    <w:basedOn w:val="DefaultParagraphFont"/>
+    <w:rsid w:val="00971DE2"/>
+  </w:style>
+  <w:style w:type="character" w:customStyle="1" w:styleId="ff9">
+    <w:name w:val="ff9"/>
+    <w:basedOn w:val="DefaultParagraphFont"/>
+    <w:rsid w:val="00971DE2"/>
+  </w:style>
+  <w:style w:type="character" w:customStyle="1" w:styleId="lsc">
+    <w:name w:val="lsc"/>
+    <w:basedOn w:val="DefaultParagraphFont"/>
+    <w:rsid w:val="00971DE2"/>
+  </w:style>
+  <w:style w:type="paragraph" w:styleId="Title">
+    <w:name w:val="Title"/>
+    <w:basedOn w:val="Normal"/>
+    <w:next w:val="Normal"/>
+    <w:link w:val="TitleChar"/>
+    <w:uiPriority w:val="10"/>
+    <w:qFormat/>
+    <w:rsid w:val="00A04B58"/>
+    <w:pPr>
+      <w:spacing w:after="0" w:line="240" w:lineRule="auto"/>
+      <w:contextualSpacing/>
+    </w:pPr>
+    <w:rPr>
+      <w:rFonts w:asciiTheme="majorHAnsi" w:eastAsiaTheme="majorEastAsia" w:hAnsiTheme="majorHAnsi" w:cstheme="majorBidi"/>
+      <w:spacing w:val="-10"/>
+      <w:kern w:val="28"/>
+      <w:sz w:val="56"/>
+      <w:szCs w:val="56"/>
+    </w:rPr>
+  </w:style>
+  <w:style w:type="character" w:customStyle="1" w:styleId="TitleChar">
+    <w:name w:val="Title Char"/>
+    <w:basedOn w:val="DefaultParagraphFont"/>
+    <w:link w:val="Title"/>
+    <w:uiPriority w:val="10"/>
+    <w:rsid w:val="00A04B58"/>
+    <w:rPr>
+      <w:rFonts w:asciiTheme="majorHAnsi" w:eastAsiaTheme="majorEastAsia" w:hAnsiTheme="majorHAnsi" w:cstheme="majorBidi"/>
+      <w:spacing w:val="-10"/>
+      <w:kern w:val="28"/>
+      <w:sz w:val="56"/>
+      <w:szCs w:val="56"/>
+    </w:rPr>
+  </w:style>
+  <w:style w:type="character" w:styleId="PlaceholderText">
+    <w:name w:val="Placeholder Text"/>
+    <w:basedOn w:val="DefaultParagraphFont"/>
+    <w:uiPriority w:val="99"/>
+    <w:semiHidden/>
+    <w:rsid w:val="0054785C"/>
+    <w:rPr>
+      <w:color w:val="808080"/>
+    </w:rPr>
+  </w:style>
 </w:styles>
 </file>
 

</xml_diff>